<commit_message>
Chore(rapport)J'ai mis le rapport en PDF
</commit_message>
<xml_diff>
--- a/doc/Rapport de projet Mathieu Bamert.docx
+++ b/doc/Rapport de projet Mathieu Bamert.docx
@@ -351,20 +351,17 @@
             <w:noProof/>
             <w:webHidden/>
           </w:rPr>
-        </w:r>
-        <w:r>
-          <w:rPr>
-            <w:noProof/>
-            <w:webHidden/>
-          </w:rPr>
           <w:fldChar w:fldCharType="separate"/>
         </w:r>
         <w:r>
           <w:rPr>
-            <w:noProof/>
-            <w:webHidden/>
-          </w:rPr>
-          <w:t>3</w:t>
+            <w:b/>
+            <w:bCs/>
+            <w:noProof/>
+            <w:webHidden/>
+            <w:lang w:val="fr-FR"/>
+          </w:rPr>
+          <w:t>Erreur ! Signet non défini.</w:t>
         </w:r>
         <w:r>
           <w:rPr>
@@ -621,20 +618,17 @@
             <w:noProof/>
             <w:webHidden/>
           </w:rPr>
-        </w:r>
-        <w:r>
-          <w:rPr>
-            <w:noProof/>
-            <w:webHidden/>
-          </w:rPr>
           <w:fldChar w:fldCharType="separate"/>
         </w:r>
         <w:r>
           <w:rPr>
-            <w:noProof/>
-            <w:webHidden/>
-          </w:rPr>
-          <w:t>3</w:t>
+            <w:b/>
+            <w:bCs/>
+            <w:noProof/>
+            <w:webHidden/>
+            <w:lang w:val="fr-FR"/>
+          </w:rPr>
+          <w:t>Erreur ! Signet non défini.</w:t>
         </w:r>
         <w:r>
           <w:rPr>
@@ -711,20 +705,17 @@
             <w:noProof/>
             <w:webHidden/>
           </w:rPr>
-        </w:r>
-        <w:r>
-          <w:rPr>
-            <w:noProof/>
-            <w:webHidden/>
-          </w:rPr>
           <w:fldChar w:fldCharType="separate"/>
         </w:r>
         <w:r>
           <w:rPr>
-            <w:noProof/>
-            <w:webHidden/>
-          </w:rPr>
-          <w:t>3</w:t>
+            <w:b/>
+            <w:bCs/>
+            <w:noProof/>
+            <w:webHidden/>
+            <w:lang w:val="fr-FR"/>
+          </w:rPr>
+          <w:t>Erreur ! Signet non défini.</w:t>
         </w:r>
         <w:r>
           <w:rPr>
@@ -803,20 +794,17 @@
             <w:noProof/>
             <w:webHidden/>
           </w:rPr>
-        </w:r>
-        <w:r>
-          <w:rPr>
-            <w:noProof/>
-            <w:webHidden/>
-          </w:rPr>
           <w:fldChar w:fldCharType="separate"/>
         </w:r>
         <w:r>
           <w:rPr>
-            <w:noProof/>
-            <w:webHidden/>
-          </w:rPr>
-          <w:t>3</w:t>
+            <w:b/>
+            <w:bCs/>
+            <w:noProof/>
+            <w:webHidden/>
+            <w:lang w:val="fr-FR"/>
+          </w:rPr>
+          <w:t>Erreur ! Signet non défini.</w:t>
         </w:r>
         <w:r>
           <w:rPr>
@@ -895,20 +883,17 @@
             <w:noProof/>
             <w:webHidden/>
           </w:rPr>
-        </w:r>
-        <w:r>
-          <w:rPr>
-            <w:noProof/>
-            <w:webHidden/>
-          </w:rPr>
           <w:fldChar w:fldCharType="separate"/>
         </w:r>
         <w:r>
           <w:rPr>
-            <w:noProof/>
-            <w:webHidden/>
-          </w:rPr>
-          <w:t>3</w:t>
+            <w:b/>
+            <w:bCs/>
+            <w:noProof/>
+            <w:webHidden/>
+            <w:lang w:val="fr-FR"/>
+          </w:rPr>
+          <w:t>Erreur ! Signet non défini.</w:t>
         </w:r>
         <w:r>
           <w:rPr>
@@ -987,20 +972,17 @@
             <w:noProof/>
             <w:webHidden/>
           </w:rPr>
-        </w:r>
-        <w:r>
-          <w:rPr>
-            <w:noProof/>
-            <w:webHidden/>
-          </w:rPr>
           <w:fldChar w:fldCharType="separate"/>
         </w:r>
         <w:r>
           <w:rPr>
-            <w:noProof/>
-            <w:webHidden/>
-          </w:rPr>
-          <w:t>3</w:t>
+            <w:b/>
+            <w:bCs/>
+            <w:noProof/>
+            <w:webHidden/>
+            <w:lang w:val="fr-FR"/>
+          </w:rPr>
+          <w:t>Erreur ! Signet non défini.</w:t>
         </w:r>
         <w:r>
           <w:rPr>
@@ -1079,20 +1061,17 @@
             <w:noProof/>
             <w:webHidden/>
           </w:rPr>
-        </w:r>
-        <w:r>
-          <w:rPr>
-            <w:noProof/>
-            <w:webHidden/>
-          </w:rPr>
           <w:fldChar w:fldCharType="separate"/>
         </w:r>
         <w:r>
           <w:rPr>
-            <w:noProof/>
-            <w:webHidden/>
-          </w:rPr>
-          <w:t>3</w:t>
+            <w:b/>
+            <w:bCs/>
+            <w:noProof/>
+            <w:webHidden/>
+            <w:lang w:val="fr-FR"/>
+          </w:rPr>
+          <w:t>Erreur ! Signet non défini.</w:t>
         </w:r>
         <w:r>
           <w:rPr>
@@ -1171,20 +1150,17 @@
             <w:noProof/>
             <w:webHidden/>
           </w:rPr>
-        </w:r>
-        <w:r>
-          <w:rPr>
-            <w:noProof/>
-            <w:webHidden/>
-          </w:rPr>
           <w:fldChar w:fldCharType="separate"/>
         </w:r>
         <w:r>
           <w:rPr>
-            <w:noProof/>
-            <w:webHidden/>
-          </w:rPr>
-          <w:t>4</w:t>
+            <w:b/>
+            <w:bCs/>
+            <w:noProof/>
+            <w:webHidden/>
+            <w:lang w:val="fr-FR"/>
+          </w:rPr>
+          <w:t>Erreur ! Signet non défini.</w:t>
         </w:r>
         <w:r>
           <w:rPr>
@@ -1263,20 +1239,17 @@
             <w:noProof/>
             <w:webHidden/>
           </w:rPr>
-        </w:r>
-        <w:r>
-          <w:rPr>
-            <w:noProof/>
-            <w:webHidden/>
-          </w:rPr>
           <w:fldChar w:fldCharType="separate"/>
         </w:r>
         <w:r>
           <w:rPr>
-            <w:noProof/>
-            <w:webHidden/>
-          </w:rPr>
-          <w:t>4</w:t>
+            <w:b/>
+            <w:bCs/>
+            <w:noProof/>
+            <w:webHidden/>
+            <w:lang w:val="fr-FR"/>
+          </w:rPr>
+          <w:t>Erreur ! Signet non défini.</w:t>
         </w:r>
         <w:r>
           <w:rPr>
@@ -1355,20 +1328,17 @@
             <w:noProof/>
             <w:webHidden/>
           </w:rPr>
-        </w:r>
-        <w:r>
-          <w:rPr>
-            <w:noProof/>
-            <w:webHidden/>
-          </w:rPr>
           <w:fldChar w:fldCharType="separate"/>
         </w:r>
         <w:r>
           <w:rPr>
-            <w:noProof/>
-            <w:webHidden/>
-          </w:rPr>
-          <w:t>4</w:t>
+            <w:b/>
+            <w:bCs/>
+            <w:noProof/>
+            <w:webHidden/>
+            <w:lang w:val="fr-FR"/>
+          </w:rPr>
+          <w:t>Erreur ! Signet non défini.</w:t>
         </w:r>
         <w:r>
           <w:rPr>
@@ -1445,20 +1415,17 @@
             <w:noProof/>
             <w:webHidden/>
           </w:rPr>
-        </w:r>
-        <w:r>
-          <w:rPr>
-            <w:noProof/>
-            <w:webHidden/>
-          </w:rPr>
           <w:fldChar w:fldCharType="separate"/>
         </w:r>
         <w:r>
           <w:rPr>
-            <w:noProof/>
-            <w:webHidden/>
-          </w:rPr>
-          <w:t>4</w:t>
+            <w:b/>
+            <w:bCs/>
+            <w:noProof/>
+            <w:webHidden/>
+            <w:lang w:val="fr-FR"/>
+          </w:rPr>
+          <w:t>Erreur ! Signet non défini.</w:t>
         </w:r>
         <w:r>
           <w:rPr>
@@ -1535,20 +1502,17 @@
             <w:noProof/>
             <w:webHidden/>
           </w:rPr>
-        </w:r>
-        <w:r>
-          <w:rPr>
-            <w:noProof/>
-            <w:webHidden/>
-          </w:rPr>
           <w:fldChar w:fldCharType="separate"/>
         </w:r>
         <w:r>
           <w:rPr>
-            <w:noProof/>
-            <w:webHidden/>
-          </w:rPr>
-          <w:t>4</w:t>
+            <w:b/>
+            <w:bCs/>
+            <w:noProof/>
+            <w:webHidden/>
+            <w:lang w:val="fr-FR"/>
+          </w:rPr>
+          <w:t>Erreur ! Signet non défini.</w:t>
         </w:r>
         <w:r>
           <w:rPr>
@@ -1642,7 +1606,7 @@
             <w:noProof/>
             <w:webHidden/>
           </w:rPr>
-          <w:t>4</w:t>
+          <w:t>3</w:t>
         </w:r>
         <w:r>
           <w:rPr>
@@ -1723,20 +1687,17 @@
             <w:noProof/>
             <w:webHidden/>
           </w:rPr>
-        </w:r>
-        <w:r>
-          <w:rPr>
-            <w:noProof/>
-            <w:webHidden/>
-          </w:rPr>
           <w:fldChar w:fldCharType="separate"/>
         </w:r>
         <w:r>
           <w:rPr>
-            <w:noProof/>
-            <w:webHidden/>
-          </w:rPr>
-          <w:t>4</w:t>
+            <w:b w:val="0"/>
+            <w:bCs w:val="0"/>
+            <w:noProof/>
+            <w:webHidden/>
+            <w:lang w:val="fr-FR"/>
+          </w:rPr>
+          <w:t>Erreur ! Signet non défini.</w:t>
         </w:r>
         <w:r>
           <w:rPr>
@@ -1813,20 +1774,17 @@
             <w:noProof/>
             <w:webHidden/>
           </w:rPr>
-        </w:r>
-        <w:r>
-          <w:rPr>
-            <w:noProof/>
-            <w:webHidden/>
-          </w:rPr>
           <w:fldChar w:fldCharType="separate"/>
         </w:r>
         <w:r>
           <w:rPr>
-            <w:noProof/>
-            <w:webHidden/>
-          </w:rPr>
-          <w:t>4</w:t>
+            <w:b/>
+            <w:bCs/>
+            <w:noProof/>
+            <w:webHidden/>
+            <w:lang w:val="fr-FR"/>
+          </w:rPr>
+          <w:t>Erreur ! Signet non défini.</w:t>
         </w:r>
         <w:r>
           <w:rPr>
@@ -1903,20 +1861,17 @@
             <w:noProof/>
             <w:webHidden/>
           </w:rPr>
-        </w:r>
-        <w:r>
-          <w:rPr>
-            <w:noProof/>
-            <w:webHidden/>
-          </w:rPr>
           <w:fldChar w:fldCharType="separate"/>
         </w:r>
         <w:r>
           <w:rPr>
-            <w:noProof/>
-            <w:webHidden/>
-          </w:rPr>
-          <w:t>4</w:t>
+            <w:b/>
+            <w:bCs/>
+            <w:noProof/>
+            <w:webHidden/>
+            <w:lang w:val="fr-FR"/>
+          </w:rPr>
+          <w:t>Erreur ! Signet non défini.</w:t>
         </w:r>
         <w:r>
           <w:rPr>
@@ -1993,20 +1948,17 @@
             <w:noProof/>
             <w:webHidden/>
           </w:rPr>
-        </w:r>
-        <w:r>
-          <w:rPr>
-            <w:noProof/>
-            <w:webHidden/>
-          </w:rPr>
           <w:fldChar w:fldCharType="separate"/>
         </w:r>
         <w:r>
           <w:rPr>
-            <w:noProof/>
-            <w:webHidden/>
-          </w:rPr>
-          <w:t>5</w:t>
+            <w:b/>
+            <w:bCs/>
+            <w:noProof/>
+            <w:webHidden/>
+            <w:lang w:val="fr-FR"/>
+          </w:rPr>
+          <w:t>Erreur ! Signet non défini.</w:t>
         </w:r>
         <w:r>
           <w:rPr>
@@ -2083,20 +2035,17 @@
             <w:noProof/>
             <w:webHidden/>
           </w:rPr>
-        </w:r>
-        <w:r>
-          <w:rPr>
-            <w:noProof/>
-            <w:webHidden/>
-          </w:rPr>
           <w:fldChar w:fldCharType="separate"/>
         </w:r>
         <w:r>
           <w:rPr>
-            <w:noProof/>
-            <w:webHidden/>
-          </w:rPr>
-          <w:t>5</w:t>
+            <w:b/>
+            <w:bCs/>
+            <w:noProof/>
+            <w:webHidden/>
+            <w:lang w:val="fr-FR"/>
+          </w:rPr>
+          <w:t>Erreur ! Signet non défini.</w:t>
         </w:r>
         <w:r>
           <w:rPr>
@@ -2177,20 +2126,17 @@
             <w:noProof/>
             <w:webHidden/>
           </w:rPr>
-        </w:r>
-        <w:r>
-          <w:rPr>
-            <w:noProof/>
-            <w:webHidden/>
-          </w:rPr>
           <w:fldChar w:fldCharType="separate"/>
         </w:r>
         <w:r>
           <w:rPr>
-            <w:noProof/>
-            <w:webHidden/>
-          </w:rPr>
-          <w:t>5</w:t>
+            <w:b w:val="0"/>
+            <w:bCs w:val="0"/>
+            <w:noProof/>
+            <w:webHidden/>
+            <w:lang w:val="fr-FR"/>
+          </w:rPr>
+          <w:t>Erreur ! Signet non défini.</w:t>
         </w:r>
         <w:r>
           <w:rPr>
@@ -2280,7 +2226,7 @@
             <w:noProof/>
             <w:webHidden/>
           </w:rPr>
-          <w:t>5</w:t>
+          <w:t>4</w:t>
         </w:r>
         <w:r>
           <w:rPr>
@@ -2357,20 +2303,17 @@
             <w:noProof/>
             <w:webHidden/>
           </w:rPr>
-        </w:r>
-        <w:r>
-          <w:rPr>
-            <w:noProof/>
-            <w:webHidden/>
-          </w:rPr>
           <w:fldChar w:fldCharType="separate"/>
         </w:r>
         <w:r>
           <w:rPr>
-            <w:noProof/>
-            <w:webHidden/>
-          </w:rPr>
-          <w:t>5</w:t>
+            <w:b/>
+            <w:bCs/>
+            <w:noProof/>
+            <w:webHidden/>
+            <w:lang w:val="fr-FR"/>
+          </w:rPr>
+          <w:t>Erreur ! Signet non défini.</w:t>
         </w:r>
         <w:r>
           <w:rPr>
@@ -2451,20 +2394,17 @@
             <w:noProof/>
             <w:webHidden/>
           </w:rPr>
-        </w:r>
-        <w:r>
-          <w:rPr>
-            <w:noProof/>
-            <w:webHidden/>
-          </w:rPr>
           <w:fldChar w:fldCharType="separate"/>
         </w:r>
         <w:r>
           <w:rPr>
-            <w:noProof/>
-            <w:webHidden/>
-          </w:rPr>
-          <w:t>5</w:t>
+            <w:b w:val="0"/>
+            <w:bCs w:val="0"/>
+            <w:noProof/>
+            <w:webHidden/>
+            <w:lang w:val="fr-FR"/>
+          </w:rPr>
+          <w:t>Erreur ! Signet non défini.</w:t>
         </w:r>
         <w:r>
           <w:rPr>
@@ -2541,20 +2481,17 @@
             <w:noProof/>
             <w:webHidden/>
           </w:rPr>
-        </w:r>
-        <w:r>
-          <w:rPr>
-            <w:noProof/>
-            <w:webHidden/>
-          </w:rPr>
           <w:fldChar w:fldCharType="separate"/>
         </w:r>
         <w:r>
           <w:rPr>
-            <w:noProof/>
-            <w:webHidden/>
-          </w:rPr>
-          <w:t>5</w:t>
+            <w:b/>
+            <w:bCs/>
+            <w:noProof/>
+            <w:webHidden/>
+            <w:lang w:val="fr-FR"/>
+          </w:rPr>
+          <w:t>Erreur ! Signet non défini.</w:t>
         </w:r>
         <w:r>
           <w:rPr>
@@ -2648,7 +2585,7 @@
             <w:noProof/>
             <w:webHidden/>
           </w:rPr>
-          <w:t>5</w:t>
+          <w:t>4</w:t>
         </w:r>
         <w:r>
           <w:rPr>
@@ -2738,7 +2675,7 @@
             <w:noProof/>
             <w:webHidden/>
           </w:rPr>
-          <w:t>5</w:t>
+          <w:t>4</w:t>
         </w:r>
         <w:r>
           <w:rPr>
@@ -2828,7 +2765,7 @@
             <w:noProof/>
             <w:webHidden/>
           </w:rPr>
-          <w:t>5</w:t>
+          <w:t>4</w:t>
         </w:r>
         <w:r>
           <w:rPr>
@@ -2918,7 +2855,7 @@
             <w:noProof/>
             <w:webHidden/>
           </w:rPr>
-          <w:t>5</w:t>
+          <w:t>4</w:t>
         </w:r>
         <w:r>
           <w:rPr>
@@ -3012,7 +2949,7 @@
             <w:noProof/>
             <w:webHidden/>
           </w:rPr>
-          <w:t>6</w:t>
+          <w:t>4</w:t>
         </w:r>
         <w:r>
           <w:rPr>
@@ -3102,7 +3039,7 @@
             <w:noProof/>
             <w:webHidden/>
           </w:rPr>
-          <w:t>6</w:t>
+          <w:t>4</w:t>
         </w:r>
         <w:r>
           <w:rPr>
@@ -3192,7 +3129,7 @@
             <w:noProof/>
             <w:webHidden/>
           </w:rPr>
-          <w:t>6</w:t>
+          <w:t>4</w:t>
         </w:r>
         <w:r>
           <w:rPr>
@@ -3282,7 +3219,7 @@
             <w:noProof/>
             <w:webHidden/>
           </w:rPr>
-          <w:t>6</w:t>
+          <w:t>4</w:t>
         </w:r>
         <w:r>
           <w:rPr>
@@ -3376,7 +3313,7 @@
             <w:noProof/>
             <w:webHidden/>
           </w:rPr>
-          <w:t>6</w:t>
+          <w:t>4</w:t>
         </w:r>
         <w:r>
           <w:rPr>
@@ -3527,6 +3464,7 @@
         <w:t xml:space="preserve">A </w:t>
       </w:r>
       <w:proofErr w:type="spellStart"/>
+      <w:proofErr w:type="gramStart"/>
       <w:r>
         <w:t>compléter</w:t>
       </w:r>
@@ -3537,6 +3475,7 @@
         <w:t>par</w:t>
       </w:r>
       <w:proofErr w:type="spellEnd"/>
+      <w:proofErr w:type="gramEnd"/>
       <w:r>
         <w:t xml:space="preserve"> une explication du contexte, de la situation, des raisons</w:t>
       </w:r>
@@ -4113,7 +4052,15 @@
         <w:t xml:space="preserve"> projet.</w:t>
       </w:r>
       <w:r>
-        <w:t xml:space="preserve"> Indiquer les différence entre les planifications initiales et détaillées avec le journal de travail.</w:t>
+        <w:t xml:space="preserve"> Indiquer </w:t>
+      </w:r>
+      <w:proofErr w:type="gramStart"/>
+      <w:r>
+        <w:t>les différence</w:t>
+      </w:r>
+      <w:proofErr w:type="gramEnd"/>
+      <w:r>
+        <w:t xml:space="preserve"> entre les planifications initiales et détaillées avec le journal de travail.</w:t>
       </w:r>
     </w:p>
     <w:p>
@@ -4137,11 +4084,16 @@
         </w:numPr>
       </w:pPr>
       <w:r>
-        <w:t>Si c’était à refaire</w:t>
+        <w:t xml:space="preserve">Si c’était à </w:t>
+      </w:r>
+      <w:proofErr w:type="gramStart"/>
+      <w:r>
+        <w:t>refaire</w:t>
       </w:r>
       <w:r>
         <w:t>:</w:t>
       </w:r>
+      <w:proofErr w:type="gramEnd"/>
     </w:p>
     <w:p>
       <w:pPr>
@@ -4208,8 +4160,13 @@
           <w:numId w:val="24"/>
         </w:numPr>
       </w:pPr>
-      <w:r>
-        <w:t>Suite à donner, améliorations souhaitables, …</w:t>
+      <w:proofErr w:type="gramStart"/>
+      <w:r>
+        <w:t>Suite à</w:t>
+      </w:r>
+      <w:proofErr w:type="gramEnd"/>
+      <w:r>
+        <w:t xml:space="preserve"> donner, améliorations souhaitables, …</w:t>
       </w:r>
     </w:p>
     <w:p>
@@ -4353,8 +4310,13 @@
           <w:numId w:val="25"/>
         </w:numPr>
       </w:pPr>
-      <w:r>
-        <w:t>Listing du code source (partiel ou, plus rarement complet)</w:t>
+      <w:proofErr w:type="gramStart"/>
+      <w:r>
+        <w:t>Listing</w:t>
+      </w:r>
+      <w:proofErr w:type="gramEnd"/>
+      <w:r>
+        <w:t xml:space="preserve"> du code source (partiel ou, plus rarement complet)</w:t>
       </w:r>
     </w:p>
     <w:p>
@@ -4629,6 +4591,15 @@
             <w:instrText xml:space="preserve"> LASTSAVEDBY   \* MERGEFORMAT </w:instrText>
           </w:r>
           <w:r>
+            <w:fldChar w:fldCharType="separate"/>
+          </w:r>
+          <w:r>
+            <w:rPr>
+              <w:noProof/>
+            </w:rPr>
+            <w:t>Mathieu Bamert</w:t>
+          </w:r>
+          <w:r>
             <w:rPr>
               <w:rFonts w:cs="Arial"/>
               <w:noProof/>
@@ -4806,7 +4777,7 @@
               <w:noProof/>
               <w:szCs w:val="16"/>
             </w:rPr>
-            <w:t>04.09.2009 15:21</w:t>
+            <w:t>29.08.2025 19:38</w:t>
           </w:r>
           <w:r>
             <w:rPr>
@@ -4835,12 +4806,21 @@
               <w:szCs w:val="16"/>
             </w:rPr>
           </w:pPr>
+          <w:proofErr w:type="gramStart"/>
           <w:r>
             <w:rPr>
               <w:rFonts w:cs="Arial"/>
               <w:szCs w:val="16"/>
             </w:rPr>
-            <w:t xml:space="preserve">Version: </w:t>
+            <w:t>Version:</w:t>
+          </w:r>
+          <w:proofErr w:type="gramEnd"/>
+          <w:r>
+            <w:rPr>
+              <w:rFonts w:cs="Arial"/>
+              <w:szCs w:val="16"/>
+            </w:rPr>
+            <w:t xml:space="preserve"> </w:t>
           </w:r>
           <w:fldSimple w:instr=" REVNUM   \* MERGEFORMAT ">
             <w:r>
@@ -4849,7 +4829,7 @@
                 <w:noProof/>
                 <w:szCs w:val="16"/>
               </w:rPr>
-              <w:t>1</w:t>
+              <w:t>4</w:t>
             </w:r>
           </w:fldSimple>
           <w:r>
@@ -4886,7 +4866,7 @@
               <w:noProof/>
               <w:szCs w:val="16"/>
             </w:rPr>
-            <w:t>29.08.2025 16:16</w:t>
+            <w:t>29.08.2025 19:38</w:t>
           </w:r>
           <w:r>
             <w:rPr>
@@ -4919,7 +4899,13 @@
                 <w:noProof/>
                 <w:szCs w:val="16"/>
               </w:rPr>
-              <w:t>Document2</w:t>
+              <w:t>Rapport</w:t>
+            </w:r>
+            <w:r>
+              <w:rPr>
+                <w:noProof/>
+              </w:rPr>
+              <w:t xml:space="preserve"> de projet Mathieu Bamert.docx</w:t>
             </w:r>
           </w:fldSimple>
         </w:p>
@@ -4973,9 +4959,9 @@
       <w:tblLook w:val="01E0" w:firstRow="1" w:lastRow="1" w:firstColumn="1" w:lastColumn="1" w:noHBand="0" w:noVBand="0"/>
     </w:tblPr>
     <w:tblGrid>
-      <w:gridCol w:w="2402"/>
-      <w:gridCol w:w="4400"/>
-      <w:gridCol w:w="2268"/>
+      <w:gridCol w:w="2390"/>
+      <w:gridCol w:w="4411"/>
+      <w:gridCol w:w="2269"/>
     </w:tblGrid>
     <w:tr>
       <w:trPr>
@@ -10029,10 +10015,23 @@
 </file>
 
 <file path=customXml/item1.xml><?xml version="1.0" encoding="utf-8"?>
-<b:Sources xmlns:b="http://schemas.openxmlformats.org/officeDocument/2006/bibliography" xmlns="http://schemas.openxmlformats.org/officeDocument/2006/bibliography" SelectedStyle="\APA.XSL" StyleName="APA"/>
+<p:properties xmlns:p="http://schemas.microsoft.com/office/2006/metadata/properties" xmlns:xsi="http://www.w3.org/2001/XMLSchema-instance" xmlns:pc="http://schemas.microsoft.com/office/infopath/2007/PartnerControls">
+  <documentManagement>
+    <_activity xmlns="fcccc220-c6b9-4076-850d-f5e42563a571" xsi:nil="true"/>
+  </documentManagement>
+</p:properties>
 </file>
 
 <file path=customXml/item2.xml><?xml version="1.0" encoding="utf-8"?>
+<?mso-contentType ?>
+<FormTemplates xmlns="http://schemas.microsoft.com/sharepoint/v3/contenttype/forms">
+  <Display>DocumentLibraryForm</Display>
+  <Edit>DocumentLibraryForm</Edit>
+  <New>DocumentLibraryForm</New>
+</FormTemplates>
+</file>
+
+<file path=customXml/item3.xml><?xml version="1.0" encoding="utf-8"?>
 <ct:contentTypeSchema xmlns:ct="http://schemas.microsoft.com/office/2006/metadata/contentType" xmlns:ma="http://schemas.microsoft.com/office/2006/metadata/properties/metaAttributes" ct:_="" ma:_="" ma:contentTypeName="Document" ma:contentTypeID="0x010100E8692D16FABC7649A0E0051487714BFF" ma:contentTypeVersion="15" ma:contentTypeDescription="Crée un document." ma:contentTypeScope="" ma:versionID="07bbf6530a58c3e0dc88622911afad06">
   <xsd:schema xmlns:xsd="http://www.w3.org/2001/XMLSchema" xmlns:xs="http://www.w3.org/2001/XMLSchema" xmlns:p="http://schemas.microsoft.com/office/2006/metadata/properties" xmlns:ns3="fcccc220-c6b9-4076-850d-f5e42563a571" xmlns:ns4="e7f151b8-51d7-4647-8ad5-935b9ffd0765" targetNamespace="http://schemas.microsoft.com/office/2006/metadata/properties" ma:root="true" ma:fieldsID="d644348fb2c5d3775fc510d5cb0ed97c" ns3:_="" ns4:_="">
     <xsd:import namespace="fcccc220-c6b9-4076-850d-f5e42563a571"/>
@@ -10265,32 +10264,29 @@
 </ct:contentTypeSchema>
 </file>
 
-<file path=customXml/item3.xml><?xml version="1.0" encoding="utf-8"?>
-<?mso-contentType ?>
-<FormTemplates xmlns="http://schemas.microsoft.com/sharepoint/v3/contenttype/forms">
-  <Display>DocumentLibraryForm</Display>
-  <Edit>DocumentLibraryForm</Edit>
-  <New>DocumentLibraryForm</New>
-</FormTemplates>
-</file>
-
 <file path=customXml/item4.xml><?xml version="1.0" encoding="utf-8"?>
-<p:properties xmlns:p="http://schemas.microsoft.com/office/2006/metadata/properties" xmlns:xsi="http://www.w3.org/2001/XMLSchema-instance" xmlns:pc="http://schemas.microsoft.com/office/infopath/2007/PartnerControls">
-  <documentManagement>
-    <_activity xmlns="fcccc220-c6b9-4076-850d-f5e42563a571" xsi:nil="true"/>
-  </documentManagement>
-</p:properties>
+<b:Sources xmlns:b="http://schemas.openxmlformats.org/officeDocument/2006/bibliography" xmlns="http://schemas.openxmlformats.org/officeDocument/2006/bibliography" SelectedStyle="\APA.XSL" StyleName="APA"/>
 </file>
 
 <file path=customXml/itemProps1.xml><?xml version="1.0" encoding="utf-8"?>
-<ds:datastoreItem xmlns:ds="http://schemas.openxmlformats.org/officeDocument/2006/customXml" ds:itemID="{C8C35155-3E6A-4058-B6E4-303717845E3B}">
+<ds:datastoreItem xmlns:ds="http://schemas.openxmlformats.org/officeDocument/2006/customXml" ds:itemID="{1088B407-EF62-4BAC-AAE4-BAC90283778C}">
   <ds:schemaRefs>
-    <ds:schemaRef ds:uri="http://schemas.openxmlformats.org/officeDocument/2006/bibliography"/>
+    <ds:schemaRef ds:uri="http://schemas.microsoft.com/office/2006/metadata/properties"/>
+    <ds:schemaRef ds:uri="http://schemas.microsoft.com/office/infopath/2007/PartnerControls"/>
+    <ds:schemaRef ds:uri="fcccc220-c6b9-4076-850d-f5e42563a571"/>
   </ds:schemaRefs>
 </ds:datastoreItem>
 </file>
 
 <file path=customXml/itemProps2.xml><?xml version="1.0" encoding="utf-8"?>
+<ds:datastoreItem xmlns:ds="http://schemas.openxmlformats.org/officeDocument/2006/customXml" ds:itemID="{1305DB0C-21A8-40CF-AAEB-135A98A5070D}">
+  <ds:schemaRefs>
+    <ds:schemaRef ds:uri="http://schemas.microsoft.com/sharepoint/v3/contenttype/forms"/>
+  </ds:schemaRefs>
+</ds:datastoreItem>
+</file>
+
+<file path=customXml/itemProps3.xml><?xml version="1.0" encoding="utf-8"?>
 <ds:datastoreItem xmlns:ds="http://schemas.openxmlformats.org/officeDocument/2006/customXml" ds:itemID="{1D98082F-3718-4A4A-9F8F-6A4053F7E495}">
   <ds:schemaRefs>
     <ds:schemaRef ds:uri="http://schemas.microsoft.com/office/2006/metadata/contentType"/>
@@ -10309,20 +10305,10 @@
 </ds:datastoreItem>
 </file>
 
-<file path=customXml/itemProps3.xml><?xml version="1.0" encoding="utf-8"?>
-<ds:datastoreItem xmlns:ds="http://schemas.openxmlformats.org/officeDocument/2006/customXml" ds:itemID="{1305DB0C-21A8-40CF-AAEB-135A98A5070D}">
+<file path=customXml/itemProps4.xml><?xml version="1.0" encoding="utf-8"?>
+<ds:datastoreItem xmlns:ds="http://schemas.openxmlformats.org/officeDocument/2006/customXml" ds:itemID="{C8C35155-3E6A-4058-B6E4-303717845E3B}">
   <ds:schemaRefs>
-    <ds:schemaRef ds:uri="http://schemas.microsoft.com/sharepoint/v3/contenttype/forms"/>
-  </ds:schemaRefs>
-</ds:datastoreItem>
-</file>
-
-<file path=customXml/itemProps4.xml><?xml version="1.0" encoding="utf-8"?>
-<ds:datastoreItem xmlns:ds="http://schemas.openxmlformats.org/officeDocument/2006/customXml" ds:itemID="{1088B407-EF62-4BAC-AAE4-BAC90283778C}">
-  <ds:schemaRefs>
-    <ds:schemaRef ds:uri="http://schemas.microsoft.com/office/2006/metadata/properties"/>
-    <ds:schemaRef ds:uri="http://schemas.microsoft.com/office/infopath/2007/PartnerControls"/>
-    <ds:schemaRef ds:uri="fcccc220-c6b9-4076-850d-f5e42563a571"/>
+    <ds:schemaRef ds:uri="http://schemas.openxmlformats.org/officeDocument/2006/bibliography"/>
   </ds:schemaRefs>
 </ds:datastoreItem>
 </file>
</xml_diff>

<commit_message>
Chore(Rapport)J'ai mis à jour la table de matière
</commit_message>
<xml_diff>
--- a/doc/Rapport de projet Mathieu Bamert.docx
+++ b/doc/Rapport de projet Mathieu Bamert.docx
@@ -171,8 +171,10 @@
           <w:bCs w:val="0"/>
           <w:caps w:val="0"/>
           <w:noProof/>
-          <w:sz w:val="22"/>
-          <w:szCs w:val="22"/>
+          <w:kern w:val="2"/>
+          <w:sz w:val="24"/>
+          <w:szCs w:val="24"/>
+          <w14:ligatures w14:val="standardContextual"/>
         </w:rPr>
       </w:pPr>
       <w:r>
@@ -208,7 +210,7 @@
         </w:rPr>
         <w:fldChar w:fldCharType="separate"/>
       </w:r>
-      <w:hyperlink w:anchor="_Toc308526316" w:history="1">
+      <w:hyperlink w:anchor="_Toc207974590" w:history="1">
         <w:r>
           <w:rPr>
             <w:rStyle w:val="Lienhypertexte"/>
@@ -223,8 +225,10 @@
             <w:bCs w:val="0"/>
             <w:caps w:val="0"/>
             <w:noProof/>
-            <w:sz w:val="22"/>
-            <w:szCs w:val="22"/>
+            <w:kern w:val="2"/>
+            <w:sz w:val="24"/>
+            <w:szCs w:val="24"/>
+            <w14:ligatures w14:val="standardContextual"/>
           </w:rPr>
           <w:tab/>
         </w:r>
@@ -254,7 +258,7 @@
             <w:noProof/>
             <w:webHidden/>
           </w:rPr>
-          <w:instrText xml:space="preserve"> PAGEREF _Toc308526316 \h </w:instrText>
+          <w:instrText xml:space="preserve"> PAGEREF _Toc207974590 \h </w:instrText>
         </w:r>
         <w:r>
           <w:rPr>
@@ -296,11 +300,13 @@
           <w:rFonts w:eastAsiaTheme="minorEastAsia" w:cstheme="minorBidi"/>
           <w:smallCaps w:val="0"/>
           <w:noProof/>
-          <w:sz w:val="22"/>
-          <w:szCs w:val="22"/>
+          <w:kern w:val="2"/>
+          <w:sz w:val="24"/>
+          <w:szCs w:val="24"/>
+          <w14:ligatures w14:val="standardContextual"/>
         </w:rPr>
       </w:pPr>
-      <w:hyperlink w:anchor="_Toc308526317" w:history="1">
+      <w:hyperlink w:anchor="_Toc207974591" w:history="1">
         <w:r>
           <w:rPr>
             <w:rStyle w:val="Lienhypertexte"/>
@@ -313,8 +319,10 @@
             <w:rFonts w:eastAsiaTheme="minorEastAsia" w:cstheme="minorBidi"/>
             <w:smallCaps w:val="0"/>
             <w:noProof/>
-            <w:sz w:val="22"/>
-            <w:szCs w:val="22"/>
+            <w:kern w:val="2"/>
+            <w:sz w:val="24"/>
+            <w:szCs w:val="24"/>
+            <w14:ligatures w14:val="standardContextual"/>
           </w:rPr>
           <w:tab/>
         </w:r>
@@ -344,7 +352,13 @@
             <w:noProof/>
             <w:webHidden/>
           </w:rPr>
-          <w:instrText xml:space="preserve"> PAGEREF _Toc308526317 \h </w:instrText>
+          <w:instrText xml:space="preserve"> PAGEREF _Toc207974591 \h </w:instrText>
+        </w:r>
+        <w:r>
+          <w:rPr>
+            <w:noProof/>
+            <w:webHidden/>
+          </w:rPr>
         </w:r>
         <w:r>
           <w:rPr>
@@ -355,13 +369,10 @@
         </w:r>
         <w:r>
           <w:rPr>
-            <w:b/>
-            <w:bCs/>
-            <w:noProof/>
-            <w:webHidden/>
-            <w:lang w:val="fr-FR"/>
-          </w:rPr>
-          <w:t>Erreur ! Signet non défini.</w:t>
+            <w:noProof/>
+            <w:webHidden/>
+          </w:rPr>
+          <w:t>3</w:t>
         </w:r>
         <w:r>
           <w:rPr>
@@ -383,11 +394,13 @@
           <w:rFonts w:eastAsiaTheme="minorEastAsia" w:cstheme="minorBidi"/>
           <w:smallCaps w:val="0"/>
           <w:noProof/>
-          <w:sz w:val="22"/>
-          <w:szCs w:val="22"/>
+          <w:kern w:val="2"/>
+          <w:sz w:val="24"/>
+          <w:szCs w:val="24"/>
+          <w14:ligatures w14:val="standardContextual"/>
         </w:rPr>
       </w:pPr>
-      <w:hyperlink w:anchor="_Toc308526318" w:history="1">
+      <w:hyperlink w:anchor="_Toc207974592" w:history="1">
         <w:r>
           <w:rPr>
             <w:rStyle w:val="Lienhypertexte"/>
@@ -400,8 +413,10 @@
             <w:rFonts w:eastAsiaTheme="minorEastAsia" w:cstheme="minorBidi"/>
             <w:smallCaps w:val="0"/>
             <w:noProof/>
-            <w:sz w:val="22"/>
-            <w:szCs w:val="22"/>
+            <w:kern w:val="2"/>
+            <w:sz w:val="24"/>
+            <w:szCs w:val="24"/>
+            <w14:ligatures w14:val="standardContextual"/>
           </w:rPr>
           <w:tab/>
         </w:r>
@@ -410,7 +425,7 @@
             <w:rStyle w:val="Lienhypertexte"/>
             <w:noProof/>
           </w:rPr>
-          <w:t>Description</w:t>
+          <w:t>Domaine d’application</w:t>
         </w:r>
         <w:r>
           <w:rPr>
@@ -431,7 +446,7 @@
             <w:noProof/>
             <w:webHidden/>
           </w:rPr>
-          <w:instrText xml:space="preserve"> PAGEREF _Toc308526318 \h </w:instrText>
+          <w:instrText xml:space="preserve"> PAGEREF _Toc207974592 \h </w:instrText>
         </w:r>
         <w:r>
           <w:rPr>
@@ -473,11 +488,13 @@
           <w:rFonts w:eastAsiaTheme="minorEastAsia" w:cstheme="minorBidi"/>
           <w:smallCaps w:val="0"/>
           <w:noProof/>
-          <w:sz w:val="22"/>
-          <w:szCs w:val="22"/>
+          <w:kern w:val="2"/>
+          <w:sz w:val="24"/>
+          <w:szCs w:val="24"/>
+          <w14:ligatures w14:val="standardContextual"/>
         </w:rPr>
       </w:pPr>
-      <w:hyperlink w:anchor="_Toc308526319" w:history="1">
+      <w:hyperlink w:anchor="_Toc207974593" w:history="1">
         <w:r>
           <w:rPr>
             <w:rStyle w:val="Lienhypertexte"/>
@@ -490,8 +507,10 @@
             <w:rFonts w:eastAsiaTheme="minorEastAsia" w:cstheme="minorBidi"/>
             <w:smallCaps w:val="0"/>
             <w:noProof/>
-            <w:sz w:val="22"/>
-            <w:szCs w:val="22"/>
+            <w:kern w:val="2"/>
+            <w:sz w:val="24"/>
+            <w:szCs w:val="24"/>
+            <w14:ligatures w14:val="standardContextual"/>
           </w:rPr>
           <w:tab/>
         </w:r>
@@ -500,7 +519,7 @@
             <w:rStyle w:val="Lienhypertexte"/>
             <w:noProof/>
           </w:rPr>
-          <w:t>Matériel et logiciels à disposition</w:t>
+          <w:t>Description</w:t>
         </w:r>
         <w:r>
           <w:rPr>
@@ -521,7 +540,7 @@
             <w:noProof/>
             <w:webHidden/>
           </w:rPr>
-          <w:instrText xml:space="preserve"> PAGEREF _Toc308526319 \h </w:instrText>
+          <w:instrText xml:space="preserve"> PAGEREF _Toc207974593 \h </w:instrText>
         </w:r>
         <w:r>
           <w:rPr>
@@ -563,11 +582,13 @@
           <w:rFonts w:eastAsiaTheme="minorEastAsia" w:cstheme="minorBidi"/>
           <w:smallCaps w:val="0"/>
           <w:noProof/>
-          <w:sz w:val="22"/>
-          <w:szCs w:val="22"/>
+          <w:kern w:val="2"/>
+          <w:sz w:val="24"/>
+          <w:szCs w:val="24"/>
+          <w14:ligatures w14:val="standardContextual"/>
         </w:rPr>
       </w:pPr>
-      <w:hyperlink w:anchor="_Toc308526320" w:history="1">
+      <w:hyperlink w:anchor="_Toc207974594" w:history="1">
         <w:r>
           <w:rPr>
             <w:rStyle w:val="Lienhypertexte"/>
@@ -580,8 +601,10 @@
             <w:rFonts w:eastAsiaTheme="minorEastAsia" w:cstheme="minorBidi"/>
             <w:smallCaps w:val="0"/>
             <w:noProof/>
-            <w:sz w:val="22"/>
-            <w:szCs w:val="22"/>
+            <w:kern w:val="2"/>
+            <w:sz w:val="24"/>
+            <w:szCs w:val="24"/>
+            <w14:ligatures w14:val="standardContextual"/>
           </w:rPr>
           <w:tab/>
         </w:r>
@@ -590,7 +613,7 @@
             <w:rStyle w:val="Lienhypertexte"/>
             <w:noProof/>
           </w:rPr>
-          <w:t>Prérequis</w:t>
+          <w:t>Matériel et logiciels à disposition</w:t>
         </w:r>
         <w:r>
           <w:rPr>
@@ -611,7 +634,13 @@
             <w:noProof/>
             <w:webHidden/>
           </w:rPr>
-          <w:instrText xml:space="preserve"> PAGEREF _Toc308526320 \h </w:instrText>
+          <w:instrText xml:space="preserve"> PAGEREF _Toc207974594 \h </w:instrText>
+        </w:r>
+        <w:r>
+          <w:rPr>
+            <w:noProof/>
+            <w:webHidden/>
+          </w:rPr>
         </w:r>
         <w:r>
           <w:rPr>
@@ -622,13 +651,10 @@
         </w:r>
         <w:r>
           <w:rPr>
-            <w:b/>
-            <w:bCs/>
-            <w:noProof/>
-            <w:webHidden/>
-            <w:lang w:val="fr-FR"/>
-          </w:rPr>
-          <w:t>Erreur ! Signet non défini.</w:t>
+            <w:noProof/>
+            <w:webHidden/>
+          </w:rPr>
+          <w:t>3</w:t>
         </w:r>
         <w:r>
           <w:rPr>
@@ -650,11 +676,13 @@
           <w:rFonts w:eastAsiaTheme="minorEastAsia" w:cstheme="minorBidi"/>
           <w:smallCaps w:val="0"/>
           <w:noProof/>
-          <w:sz w:val="22"/>
-          <w:szCs w:val="22"/>
+          <w:kern w:val="2"/>
+          <w:sz w:val="24"/>
+          <w:szCs w:val="24"/>
+          <w14:ligatures w14:val="standardContextual"/>
         </w:rPr>
       </w:pPr>
-      <w:hyperlink w:anchor="_Toc308526321" w:history="1">
+      <w:hyperlink w:anchor="_Toc207974595" w:history="1">
         <w:r>
           <w:rPr>
             <w:rStyle w:val="Lienhypertexte"/>
@@ -667,8 +695,10 @@
             <w:rFonts w:eastAsiaTheme="minorEastAsia" w:cstheme="minorBidi"/>
             <w:smallCaps w:val="0"/>
             <w:noProof/>
-            <w:sz w:val="22"/>
-            <w:szCs w:val="22"/>
+            <w:kern w:val="2"/>
+            <w:sz w:val="24"/>
+            <w:szCs w:val="24"/>
+            <w14:ligatures w14:val="standardContextual"/>
           </w:rPr>
           <w:tab/>
         </w:r>
@@ -677,7 +707,7 @@
             <w:rStyle w:val="Lienhypertexte"/>
             <w:noProof/>
           </w:rPr>
-          <w:t>Cahier des charges</w:t>
+          <w:t>Objectifs produit</w:t>
         </w:r>
         <w:r>
           <w:rPr>
@@ -698,7 +728,13 @@
             <w:noProof/>
             <w:webHidden/>
           </w:rPr>
-          <w:instrText xml:space="preserve"> PAGEREF _Toc308526321 \h </w:instrText>
+          <w:instrText xml:space="preserve"> PAGEREF _Toc207974595 \h </w:instrText>
+        </w:r>
+        <w:r>
+          <w:rPr>
+            <w:noProof/>
+            <w:webHidden/>
+          </w:rPr>
         </w:r>
         <w:r>
           <w:rPr>
@@ -709,636 +745,10 @@
         </w:r>
         <w:r>
           <w:rPr>
-            <w:b/>
-            <w:bCs/>
-            <w:noProof/>
-            <w:webHidden/>
-            <w:lang w:val="fr-FR"/>
-          </w:rPr>
-          <w:t>Erreur ! Signet non défini.</w:t>
-        </w:r>
-        <w:r>
-          <w:rPr>
-            <w:noProof/>
-            <w:webHidden/>
-          </w:rPr>
-          <w:fldChar w:fldCharType="end"/>
-        </w:r>
-      </w:hyperlink>
-    </w:p>
-    <w:p>
-      <w:pPr>
-        <w:pStyle w:val="TM3"/>
-        <w:tabs>
-          <w:tab w:val="left" w:pos="1200"/>
-          <w:tab w:val="right" w:leader="dot" w:pos="9060"/>
-        </w:tabs>
-        <w:rPr>
-          <w:rFonts w:eastAsiaTheme="minorEastAsia" w:cstheme="minorBidi"/>
-          <w:i w:val="0"/>
-          <w:iCs w:val="0"/>
-          <w:noProof/>
-          <w:sz w:val="22"/>
-          <w:szCs w:val="22"/>
-        </w:rPr>
-      </w:pPr>
-      <w:hyperlink w:anchor="_Toc308526322" w:history="1">
-        <w:r>
-          <w:rPr>
-            <w:rStyle w:val="Lienhypertexte"/>
-            <w:noProof/>
-          </w:rPr>
-          <w:t>1.5.1</w:t>
-        </w:r>
-        <w:r>
-          <w:rPr>
-            <w:rFonts w:eastAsiaTheme="minorEastAsia" w:cstheme="minorBidi"/>
-            <w:i w:val="0"/>
-            <w:iCs w:val="0"/>
-            <w:noProof/>
-            <w:sz w:val="22"/>
-            <w:szCs w:val="22"/>
-          </w:rPr>
-          <w:tab/>
-        </w:r>
-        <w:r>
-          <w:rPr>
-            <w:rStyle w:val="Lienhypertexte"/>
-            <w:noProof/>
-          </w:rPr>
-          <w:t>Objectifs et portée du projet (objectifs SMART)</w:t>
-        </w:r>
-        <w:r>
-          <w:rPr>
-            <w:noProof/>
-            <w:webHidden/>
-          </w:rPr>
-          <w:tab/>
-        </w:r>
-        <w:r>
-          <w:rPr>
-            <w:noProof/>
-            <w:webHidden/>
-          </w:rPr>
-          <w:fldChar w:fldCharType="begin"/>
-        </w:r>
-        <w:r>
-          <w:rPr>
-            <w:noProof/>
-            <w:webHidden/>
-          </w:rPr>
-          <w:instrText xml:space="preserve"> PAGEREF _Toc308526322 \h </w:instrText>
-        </w:r>
-        <w:r>
-          <w:rPr>
-            <w:noProof/>
-            <w:webHidden/>
-          </w:rPr>
-          <w:fldChar w:fldCharType="separate"/>
-        </w:r>
-        <w:r>
-          <w:rPr>
-            <w:b/>
-            <w:bCs/>
-            <w:noProof/>
-            <w:webHidden/>
-            <w:lang w:val="fr-FR"/>
-          </w:rPr>
-          <w:t>Erreur ! Signet non défini.</w:t>
-        </w:r>
-        <w:r>
-          <w:rPr>
-            <w:noProof/>
-            <w:webHidden/>
-          </w:rPr>
-          <w:fldChar w:fldCharType="end"/>
-        </w:r>
-      </w:hyperlink>
-    </w:p>
-    <w:p>
-      <w:pPr>
-        <w:pStyle w:val="TM3"/>
-        <w:tabs>
-          <w:tab w:val="left" w:pos="1200"/>
-          <w:tab w:val="right" w:leader="dot" w:pos="9060"/>
-        </w:tabs>
-        <w:rPr>
-          <w:rFonts w:eastAsiaTheme="minorEastAsia" w:cstheme="minorBidi"/>
-          <w:i w:val="0"/>
-          <w:iCs w:val="0"/>
-          <w:noProof/>
-          <w:sz w:val="22"/>
-          <w:szCs w:val="22"/>
-        </w:rPr>
-      </w:pPr>
-      <w:hyperlink w:anchor="_Toc308526323" w:history="1">
-        <w:r>
-          <w:rPr>
-            <w:rStyle w:val="Lienhypertexte"/>
-            <w:noProof/>
-          </w:rPr>
-          <w:t>1.5.2</w:t>
-        </w:r>
-        <w:r>
-          <w:rPr>
-            <w:rFonts w:eastAsiaTheme="minorEastAsia" w:cstheme="minorBidi"/>
-            <w:i w:val="0"/>
-            <w:iCs w:val="0"/>
-            <w:noProof/>
-            <w:sz w:val="22"/>
-            <w:szCs w:val="22"/>
-          </w:rPr>
-          <w:tab/>
-        </w:r>
-        <w:r>
-          <w:rPr>
-            <w:rStyle w:val="Lienhypertexte"/>
-            <w:noProof/>
-          </w:rPr>
-          <w:t>Caractéristiques des utilisateurs et impacts</w:t>
-        </w:r>
-        <w:r>
-          <w:rPr>
-            <w:noProof/>
-            <w:webHidden/>
-          </w:rPr>
-          <w:tab/>
-        </w:r>
-        <w:r>
-          <w:rPr>
-            <w:noProof/>
-            <w:webHidden/>
-          </w:rPr>
-          <w:fldChar w:fldCharType="begin"/>
-        </w:r>
-        <w:r>
-          <w:rPr>
-            <w:noProof/>
-            <w:webHidden/>
-          </w:rPr>
-          <w:instrText xml:space="preserve"> PAGEREF _Toc308526323 \h </w:instrText>
-        </w:r>
-        <w:r>
-          <w:rPr>
-            <w:noProof/>
-            <w:webHidden/>
-          </w:rPr>
-          <w:fldChar w:fldCharType="separate"/>
-        </w:r>
-        <w:r>
-          <w:rPr>
-            <w:b/>
-            <w:bCs/>
-            <w:noProof/>
-            <w:webHidden/>
-            <w:lang w:val="fr-FR"/>
-          </w:rPr>
-          <w:t>Erreur ! Signet non défini.</w:t>
-        </w:r>
-        <w:r>
-          <w:rPr>
-            <w:noProof/>
-            <w:webHidden/>
-          </w:rPr>
-          <w:fldChar w:fldCharType="end"/>
-        </w:r>
-      </w:hyperlink>
-    </w:p>
-    <w:p>
-      <w:pPr>
-        <w:pStyle w:val="TM3"/>
-        <w:tabs>
-          <w:tab w:val="left" w:pos="1200"/>
-          <w:tab w:val="right" w:leader="dot" w:pos="9060"/>
-        </w:tabs>
-        <w:rPr>
-          <w:rFonts w:eastAsiaTheme="minorEastAsia" w:cstheme="minorBidi"/>
-          <w:i w:val="0"/>
-          <w:iCs w:val="0"/>
-          <w:noProof/>
-          <w:sz w:val="22"/>
-          <w:szCs w:val="22"/>
-        </w:rPr>
-      </w:pPr>
-      <w:hyperlink w:anchor="_Toc308526324" w:history="1">
-        <w:r>
-          <w:rPr>
-            <w:rStyle w:val="Lienhypertexte"/>
-            <w:noProof/>
-          </w:rPr>
-          <w:t>1.5.3</w:t>
-        </w:r>
-        <w:r>
-          <w:rPr>
-            <w:rFonts w:eastAsiaTheme="minorEastAsia" w:cstheme="minorBidi"/>
-            <w:i w:val="0"/>
-            <w:iCs w:val="0"/>
-            <w:noProof/>
-            <w:sz w:val="22"/>
-            <w:szCs w:val="22"/>
-          </w:rPr>
-          <w:tab/>
-        </w:r>
-        <w:r>
-          <w:rPr>
-            <w:rStyle w:val="Lienhypertexte"/>
-            <w:noProof/>
-          </w:rPr>
-          <w:t>Fonctionnalités requises (du point de vue de l’utilisateur)</w:t>
-        </w:r>
-        <w:r>
-          <w:rPr>
-            <w:noProof/>
-            <w:webHidden/>
-          </w:rPr>
-          <w:tab/>
-        </w:r>
-        <w:r>
-          <w:rPr>
-            <w:noProof/>
-            <w:webHidden/>
-          </w:rPr>
-          <w:fldChar w:fldCharType="begin"/>
-        </w:r>
-        <w:r>
-          <w:rPr>
-            <w:noProof/>
-            <w:webHidden/>
-          </w:rPr>
-          <w:instrText xml:space="preserve"> PAGEREF _Toc308526324 \h </w:instrText>
-        </w:r>
-        <w:r>
-          <w:rPr>
-            <w:noProof/>
-            <w:webHidden/>
-          </w:rPr>
-          <w:fldChar w:fldCharType="separate"/>
-        </w:r>
-        <w:r>
-          <w:rPr>
-            <w:b/>
-            <w:bCs/>
-            <w:noProof/>
-            <w:webHidden/>
-            <w:lang w:val="fr-FR"/>
-          </w:rPr>
-          <w:t>Erreur ! Signet non défini.</w:t>
-        </w:r>
-        <w:r>
-          <w:rPr>
-            <w:noProof/>
-            <w:webHidden/>
-          </w:rPr>
-          <w:fldChar w:fldCharType="end"/>
-        </w:r>
-      </w:hyperlink>
-    </w:p>
-    <w:p>
-      <w:pPr>
-        <w:pStyle w:val="TM3"/>
-        <w:tabs>
-          <w:tab w:val="left" w:pos="1200"/>
-          <w:tab w:val="right" w:leader="dot" w:pos="9060"/>
-        </w:tabs>
-        <w:rPr>
-          <w:rFonts w:eastAsiaTheme="minorEastAsia" w:cstheme="minorBidi"/>
-          <w:i w:val="0"/>
-          <w:iCs w:val="0"/>
-          <w:noProof/>
-          <w:sz w:val="22"/>
-          <w:szCs w:val="22"/>
-        </w:rPr>
-      </w:pPr>
-      <w:hyperlink w:anchor="_Toc308526325" w:history="1">
-        <w:r>
-          <w:rPr>
-            <w:rStyle w:val="Lienhypertexte"/>
-            <w:noProof/>
-          </w:rPr>
-          <w:t>1.5.4</w:t>
-        </w:r>
-        <w:r>
-          <w:rPr>
-            <w:rFonts w:eastAsiaTheme="minorEastAsia" w:cstheme="minorBidi"/>
-            <w:i w:val="0"/>
-            <w:iCs w:val="0"/>
-            <w:noProof/>
-            <w:sz w:val="22"/>
-            <w:szCs w:val="22"/>
-          </w:rPr>
-          <w:tab/>
-        </w:r>
-        <w:r>
-          <w:rPr>
-            <w:rStyle w:val="Lienhypertexte"/>
-            <w:noProof/>
-          </w:rPr>
-          <w:t>Contraintes</w:t>
-        </w:r>
-        <w:r>
-          <w:rPr>
-            <w:noProof/>
-            <w:webHidden/>
-          </w:rPr>
-          <w:tab/>
-        </w:r>
-        <w:r>
-          <w:rPr>
-            <w:noProof/>
-            <w:webHidden/>
-          </w:rPr>
-          <w:fldChar w:fldCharType="begin"/>
-        </w:r>
-        <w:r>
-          <w:rPr>
-            <w:noProof/>
-            <w:webHidden/>
-          </w:rPr>
-          <w:instrText xml:space="preserve"> PAGEREF _Toc308526325 \h </w:instrText>
-        </w:r>
-        <w:r>
-          <w:rPr>
-            <w:noProof/>
-            <w:webHidden/>
-          </w:rPr>
-          <w:fldChar w:fldCharType="separate"/>
-        </w:r>
-        <w:r>
-          <w:rPr>
-            <w:b/>
-            <w:bCs/>
-            <w:noProof/>
-            <w:webHidden/>
-            <w:lang w:val="fr-FR"/>
-          </w:rPr>
-          <w:t>Erreur ! Signet non défini.</w:t>
-        </w:r>
-        <w:r>
-          <w:rPr>
-            <w:noProof/>
-            <w:webHidden/>
-          </w:rPr>
-          <w:fldChar w:fldCharType="end"/>
-        </w:r>
-      </w:hyperlink>
-    </w:p>
-    <w:p>
-      <w:pPr>
-        <w:pStyle w:val="TM3"/>
-        <w:tabs>
-          <w:tab w:val="left" w:pos="1200"/>
-          <w:tab w:val="right" w:leader="dot" w:pos="9060"/>
-        </w:tabs>
-        <w:rPr>
-          <w:rFonts w:eastAsiaTheme="minorEastAsia" w:cstheme="minorBidi"/>
-          <w:i w:val="0"/>
-          <w:iCs w:val="0"/>
-          <w:noProof/>
-          <w:sz w:val="22"/>
-          <w:szCs w:val="22"/>
-        </w:rPr>
-      </w:pPr>
-      <w:hyperlink w:anchor="_Toc308526326" w:history="1">
-        <w:r>
-          <w:rPr>
-            <w:rStyle w:val="Lienhypertexte"/>
-            <w:noProof/>
-          </w:rPr>
-          <w:t>1.5.5</w:t>
-        </w:r>
-        <w:r>
-          <w:rPr>
-            <w:rFonts w:eastAsiaTheme="minorEastAsia" w:cstheme="minorBidi"/>
-            <w:i w:val="0"/>
-            <w:iCs w:val="0"/>
-            <w:noProof/>
-            <w:sz w:val="22"/>
-            <w:szCs w:val="22"/>
-          </w:rPr>
-          <w:tab/>
-        </w:r>
-        <w:r>
-          <w:rPr>
-            <w:rStyle w:val="Lienhypertexte"/>
-            <w:noProof/>
-          </w:rPr>
-          <w:t>Travail à réaliser par l'apprenti</w:t>
-        </w:r>
-        <w:r>
-          <w:rPr>
-            <w:noProof/>
-            <w:webHidden/>
-          </w:rPr>
-          <w:tab/>
-        </w:r>
-        <w:r>
-          <w:rPr>
-            <w:noProof/>
-            <w:webHidden/>
-          </w:rPr>
-          <w:fldChar w:fldCharType="begin"/>
-        </w:r>
-        <w:r>
-          <w:rPr>
-            <w:noProof/>
-            <w:webHidden/>
-          </w:rPr>
-          <w:instrText xml:space="preserve"> PAGEREF _Toc308526326 \h </w:instrText>
-        </w:r>
-        <w:r>
-          <w:rPr>
-            <w:noProof/>
-            <w:webHidden/>
-          </w:rPr>
-          <w:fldChar w:fldCharType="separate"/>
-        </w:r>
-        <w:r>
-          <w:rPr>
-            <w:b/>
-            <w:bCs/>
-            <w:noProof/>
-            <w:webHidden/>
-            <w:lang w:val="fr-FR"/>
-          </w:rPr>
-          <w:t>Erreur ! Signet non défini.</w:t>
-        </w:r>
-        <w:r>
-          <w:rPr>
-            <w:noProof/>
-            <w:webHidden/>
-          </w:rPr>
-          <w:fldChar w:fldCharType="end"/>
-        </w:r>
-      </w:hyperlink>
-    </w:p>
-    <w:p>
-      <w:pPr>
-        <w:pStyle w:val="TM3"/>
-        <w:tabs>
-          <w:tab w:val="left" w:pos="1200"/>
-          <w:tab w:val="right" w:leader="dot" w:pos="9060"/>
-        </w:tabs>
-        <w:rPr>
-          <w:rFonts w:eastAsiaTheme="minorEastAsia" w:cstheme="minorBidi"/>
-          <w:i w:val="0"/>
-          <w:iCs w:val="0"/>
-          <w:noProof/>
-          <w:sz w:val="22"/>
-          <w:szCs w:val="22"/>
-        </w:rPr>
-      </w:pPr>
-      <w:hyperlink w:anchor="_Toc308526327" w:history="1">
-        <w:r>
-          <w:rPr>
-            <w:rStyle w:val="Lienhypertexte"/>
-            <w:noProof/>
-          </w:rPr>
-          <w:t>1.5.6</w:t>
-        </w:r>
-        <w:r>
-          <w:rPr>
-            <w:rFonts w:eastAsiaTheme="minorEastAsia" w:cstheme="minorBidi"/>
-            <w:i w:val="0"/>
-            <w:iCs w:val="0"/>
-            <w:noProof/>
-            <w:sz w:val="22"/>
-            <w:szCs w:val="22"/>
-          </w:rPr>
-          <w:tab/>
-        </w:r>
-        <w:r>
-          <w:rPr>
-            <w:rStyle w:val="Lienhypertexte"/>
-            <w:noProof/>
-          </w:rPr>
-          <w:t>Si le temps le permet …</w:t>
-        </w:r>
-        <w:r>
-          <w:rPr>
-            <w:noProof/>
-            <w:webHidden/>
-          </w:rPr>
-          <w:tab/>
-        </w:r>
-        <w:r>
-          <w:rPr>
-            <w:noProof/>
-            <w:webHidden/>
-          </w:rPr>
-          <w:fldChar w:fldCharType="begin"/>
-        </w:r>
-        <w:r>
-          <w:rPr>
-            <w:noProof/>
-            <w:webHidden/>
-          </w:rPr>
-          <w:instrText xml:space="preserve"> PAGEREF _Toc308526327 \h </w:instrText>
-        </w:r>
-        <w:r>
-          <w:rPr>
-            <w:noProof/>
-            <w:webHidden/>
-          </w:rPr>
-          <w:fldChar w:fldCharType="separate"/>
-        </w:r>
-        <w:r>
-          <w:rPr>
-            <w:b/>
-            <w:bCs/>
-            <w:noProof/>
-            <w:webHidden/>
-            <w:lang w:val="fr-FR"/>
-          </w:rPr>
-          <w:t>Erreur ! Signet non défini.</w:t>
-        </w:r>
-        <w:r>
-          <w:rPr>
-            <w:noProof/>
-            <w:webHidden/>
-          </w:rPr>
-          <w:fldChar w:fldCharType="end"/>
-        </w:r>
-      </w:hyperlink>
-    </w:p>
-    <w:p>
-      <w:pPr>
-        <w:pStyle w:val="TM3"/>
-        <w:tabs>
-          <w:tab w:val="left" w:pos="1200"/>
-          <w:tab w:val="right" w:leader="dot" w:pos="9060"/>
-        </w:tabs>
-        <w:rPr>
-          <w:rFonts w:eastAsiaTheme="minorEastAsia" w:cstheme="minorBidi"/>
-          <w:i w:val="0"/>
-          <w:iCs w:val="0"/>
-          <w:noProof/>
-          <w:sz w:val="22"/>
-          <w:szCs w:val="22"/>
-        </w:rPr>
-      </w:pPr>
-      <w:hyperlink w:anchor="_Toc308526328" w:history="1">
-        <w:r>
-          <w:rPr>
-            <w:rStyle w:val="Lienhypertexte"/>
-            <w:noProof/>
-          </w:rPr>
-          <w:t>1.5.7</w:t>
-        </w:r>
-        <w:r>
-          <w:rPr>
-            <w:rFonts w:eastAsiaTheme="minorEastAsia" w:cstheme="minorBidi"/>
-            <w:i w:val="0"/>
-            <w:iCs w:val="0"/>
-            <w:noProof/>
-            <w:sz w:val="22"/>
-            <w:szCs w:val="22"/>
-          </w:rPr>
-          <w:tab/>
-        </w:r>
-        <w:r>
-          <w:rPr>
-            <w:rStyle w:val="Lienhypertexte"/>
-            <w:noProof/>
-          </w:rPr>
-          <w:t>Méthodes de validation des solutions</w:t>
-        </w:r>
-        <w:r>
-          <w:rPr>
-            <w:noProof/>
-            <w:webHidden/>
-          </w:rPr>
-          <w:tab/>
-        </w:r>
-        <w:r>
-          <w:rPr>
-            <w:noProof/>
-            <w:webHidden/>
-          </w:rPr>
-          <w:fldChar w:fldCharType="begin"/>
-        </w:r>
-        <w:r>
-          <w:rPr>
-            <w:noProof/>
-            <w:webHidden/>
-          </w:rPr>
-          <w:instrText xml:space="preserve"> PAGEREF _Toc308526328 \h </w:instrText>
-        </w:r>
-        <w:r>
-          <w:rPr>
-            <w:noProof/>
-            <w:webHidden/>
-          </w:rPr>
-          <w:fldChar w:fldCharType="separate"/>
-        </w:r>
-        <w:r>
-          <w:rPr>
-            <w:b/>
-            <w:bCs/>
-            <w:noProof/>
-            <w:webHidden/>
-            <w:lang w:val="fr-FR"/>
-          </w:rPr>
-          <w:t>Erreur ! Signet non défini.</w:t>
+            <w:noProof/>
+            <w:webHidden/>
+          </w:rPr>
+          <w:t>3</w:t>
         </w:r>
         <w:r>
           <w:rPr>
@@ -1360,11 +770,13 @@
           <w:rFonts w:eastAsiaTheme="minorEastAsia" w:cstheme="minorBidi"/>
           <w:smallCaps w:val="0"/>
           <w:noProof/>
-          <w:sz w:val="22"/>
-          <w:szCs w:val="22"/>
+          <w:kern w:val="2"/>
+          <w:sz w:val="24"/>
+          <w:szCs w:val="24"/>
+          <w14:ligatures w14:val="standardContextual"/>
         </w:rPr>
       </w:pPr>
-      <w:hyperlink w:anchor="_Toc308526329" w:history="1">
+      <w:hyperlink w:anchor="_Toc207974596" w:history="1">
         <w:r>
           <w:rPr>
             <w:rStyle w:val="Lienhypertexte"/>
@@ -1377,8 +789,10 @@
             <w:rFonts w:eastAsiaTheme="minorEastAsia" w:cstheme="minorBidi"/>
             <w:smallCaps w:val="0"/>
             <w:noProof/>
-            <w:sz w:val="22"/>
-            <w:szCs w:val="22"/>
+            <w:kern w:val="2"/>
+            <w:sz w:val="24"/>
+            <w:szCs w:val="24"/>
+            <w14:ligatures w14:val="standardContextual"/>
           </w:rPr>
           <w:tab/>
         </w:r>
@@ -1387,7 +801,7 @@
             <w:rStyle w:val="Lienhypertexte"/>
             <w:noProof/>
           </w:rPr>
-          <w:t>Les points suivants seront évalués</w:t>
+          <w:t>Objectifs pédagogiques</w:t>
         </w:r>
         <w:r>
           <w:rPr>
@@ -1408,7 +822,13 @@
             <w:noProof/>
             <w:webHidden/>
           </w:rPr>
-          <w:instrText xml:space="preserve"> PAGEREF _Toc308526329 \h </w:instrText>
+          <w:instrText xml:space="preserve"> PAGEREF _Toc207974596 \h </w:instrText>
+        </w:r>
+        <w:r>
+          <w:rPr>
+            <w:noProof/>
+            <w:webHidden/>
+          </w:rPr>
         </w:r>
         <w:r>
           <w:rPr>
@@ -1419,100 +839,10 @@
         </w:r>
         <w:r>
           <w:rPr>
-            <w:b/>
-            <w:bCs/>
-            <w:noProof/>
-            <w:webHidden/>
-            <w:lang w:val="fr-FR"/>
-          </w:rPr>
-          <w:t>Erreur ! Signet non défini.</w:t>
-        </w:r>
-        <w:r>
-          <w:rPr>
-            <w:noProof/>
-            <w:webHidden/>
-          </w:rPr>
-          <w:fldChar w:fldCharType="end"/>
-        </w:r>
-      </w:hyperlink>
-    </w:p>
-    <w:p>
-      <w:pPr>
-        <w:pStyle w:val="TM2"/>
-        <w:tabs>
-          <w:tab w:val="left" w:pos="800"/>
-          <w:tab w:val="right" w:leader="dot" w:pos="9060"/>
-        </w:tabs>
-        <w:rPr>
-          <w:rFonts w:eastAsiaTheme="minorEastAsia" w:cstheme="minorBidi"/>
-          <w:smallCaps w:val="0"/>
-          <w:noProof/>
-          <w:sz w:val="22"/>
-          <w:szCs w:val="22"/>
-        </w:rPr>
-      </w:pPr>
-      <w:hyperlink w:anchor="_Toc308526330" w:history="1">
-        <w:r>
-          <w:rPr>
-            <w:rStyle w:val="Lienhypertexte"/>
-            <w:noProof/>
-          </w:rPr>
-          <w:t>1.7</w:t>
-        </w:r>
-        <w:r>
-          <w:rPr>
-            <w:rFonts w:eastAsiaTheme="minorEastAsia" w:cstheme="minorBidi"/>
-            <w:smallCaps w:val="0"/>
-            <w:noProof/>
-            <w:sz w:val="22"/>
-            <w:szCs w:val="22"/>
-          </w:rPr>
-          <w:tab/>
-        </w:r>
-        <w:r>
-          <w:rPr>
-            <w:rStyle w:val="Lienhypertexte"/>
-            <w:noProof/>
-          </w:rPr>
-          <w:t>Validation et conditions de réussite</w:t>
-        </w:r>
-        <w:r>
-          <w:rPr>
-            <w:noProof/>
-            <w:webHidden/>
-          </w:rPr>
-          <w:tab/>
-        </w:r>
-        <w:r>
-          <w:rPr>
-            <w:noProof/>
-            <w:webHidden/>
-          </w:rPr>
-          <w:fldChar w:fldCharType="begin"/>
-        </w:r>
-        <w:r>
-          <w:rPr>
-            <w:noProof/>
-            <w:webHidden/>
-          </w:rPr>
-          <w:instrText xml:space="preserve"> PAGEREF _Toc308526330 \h </w:instrText>
-        </w:r>
-        <w:r>
-          <w:rPr>
-            <w:noProof/>
-            <w:webHidden/>
-          </w:rPr>
-          <w:fldChar w:fldCharType="separate"/>
-        </w:r>
-        <w:r>
-          <w:rPr>
-            <w:b/>
-            <w:bCs/>
-            <w:noProof/>
-            <w:webHidden/>
-            <w:lang w:val="fr-FR"/>
-          </w:rPr>
-          <w:t>Erreur ! Signet non défini.</w:t>
+            <w:noProof/>
+            <w:webHidden/>
+          </w:rPr>
+          <w:t>3</w:t>
         </w:r>
         <w:r>
           <w:rPr>
@@ -1536,11 +866,13 @@
           <w:bCs w:val="0"/>
           <w:caps w:val="0"/>
           <w:noProof/>
-          <w:sz w:val="22"/>
-          <w:szCs w:val="22"/>
+          <w:kern w:val="2"/>
+          <w:sz w:val="24"/>
+          <w:szCs w:val="24"/>
+          <w14:ligatures w14:val="standardContextual"/>
         </w:rPr>
       </w:pPr>
-      <w:hyperlink w:anchor="_Toc308526331" w:history="1">
+      <w:hyperlink w:anchor="_Toc207974597" w:history="1">
         <w:r>
           <w:rPr>
             <w:rStyle w:val="Lienhypertexte"/>
@@ -1555,8 +887,10 @@
             <w:bCs w:val="0"/>
             <w:caps w:val="0"/>
             <w:noProof/>
-            <w:sz w:val="22"/>
-            <w:szCs w:val="22"/>
+            <w:kern w:val="2"/>
+            <w:sz w:val="24"/>
+            <w:szCs w:val="24"/>
+            <w14:ligatures w14:val="standardContextual"/>
           </w:rPr>
           <w:tab/>
         </w:r>
@@ -1586,7 +920,7 @@
             <w:noProof/>
             <w:webHidden/>
           </w:rPr>
-          <w:instrText xml:space="preserve"> PAGEREF _Toc308526331 \h </w:instrText>
+          <w:instrText xml:space="preserve"> PAGEREF _Toc207974597 \h </w:instrText>
         </w:r>
         <w:r>
           <w:rPr>
@@ -1630,11 +964,13 @@
           <w:bCs w:val="0"/>
           <w:caps w:val="0"/>
           <w:noProof/>
-          <w:sz w:val="22"/>
-          <w:szCs w:val="22"/>
+          <w:kern w:val="2"/>
+          <w:sz w:val="24"/>
+          <w:szCs w:val="24"/>
+          <w14:ligatures w14:val="standardContextual"/>
         </w:rPr>
       </w:pPr>
-      <w:hyperlink w:anchor="_Toc308526332" w:history="1">
+      <w:hyperlink w:anchor="_Toc207974598" w:history="1">
         <w:r>
           <w:rPr>
             <w:rStyle w:val="Lienhypertexte"/>
@@ -1649,8 +985,10 @@
             <w:bCs w:val="0"/>
             <w:caps w:val="0"/>
             <w:noProof/>
-            <w:sz w:val="22"/>
-            <w:szCs w:val="22"/>
+            <w:kern w:val="2"/>
+            <w:sz w:val="24"/>
+            <w:szCs w:val="24"/>
+            <w14:ligatures w14:val="standardContextual"/>
           </w:rPr>
           <w:tab/>
         </w:r>
@@ -1659,7 +997,7 @@
             <w:rStyle w:val="Lienhypertexte"/>
             <w:noProof/>
           </w:rPr>
-          <w:t>Analyse</w:t>
+          <w:t>Rapport de tests</w:t>
         </w:r>
         <w:r>
           <w:rPr>
@@ -1680,7 +1018,13 @@
             <w:noProof/>
             <w:webHidden/>
           </w:rPr>
-          <w:instrText xml:space="preserve"> PAGEREF _Toc308526332 \h </w:instrText>
+          <w:instrText xml:space="preserve"> PAGEREF _Toc207974598 \h </w:instrText>
+        </w:r>
+        <w:r>
+          <w:rPr>
+            <w:noProof/>
+            <w:webHidden/>
+          </w:rPr>
         </w:r>
         <w:r>
           <w:rPr>
@@ -1691,13 +1035,10 @@
         </w:r>
         <w:r>
           <w:rPr>
-            <w:b w:val="0"/>
-            <w:bCs w:val="0"/>
-            <w:noProof/>
-            <w:webHidden/>
-            <w:lang w:val="fr-FR"/>
-          </w:rPr>
-          <w:t>Erreur ! Signet non défini.</w:t>
+            <w:noProof/>
+            <w:webHidden/>
+          </w:rPr>
+          <w:t>3</w:t>
         </w:r>
         <w:r>
           <w:rPr>
@@ -1719,11 +1060,13 @@
           <w:rFonts w:eastAsiaTheme="minorEastAsia" w:cstheme="minorBidi"/>
           <w:smallCaps w:val="0"/>
           <w:noProof/>
-          <w:sz w:val="22"/>
-          <w:szCs w:val="22"/>
+          <w:kern w:val="2"/>
+          <w:sz w:val="24"/>
+          <w:szCs w:val="24"/>
+          <w14:ligatures w14:val="standardContextual"/>
         </w:rPr>
       </w:pPr>
-      <w:hyperlink w:anchor="_Toc308526333" w:history="1">
+      <w:hyperlink w:anchor="_Toc207974599" w:history="1">
         <w:r>
           <w:rPr>
             <w:rStyle w:val="Lienhypertexte"/>
@@ -1736,8 +1079,10 @@
             <w:rFonts w:eastAsiaTheme="minorEastAsia" w:cstheme="minorBidi"/>
             <w:smallCaps w:val="0"/>
             <w:noProof/>
-            <w:sz w:val="22"/>
-            <w:szCs w:val="22"/>
+            <w:kern w:val="2"/>
+            <w:sz w:val="24"/>
+            <w:szCs w:val="24"/>
+            <w14:ligatures w14:val="standardContextual"/>
           </w:rPr>
           <w:tab/>
         </w:r>
@@ -1746,7 +1091,7 @@
             <w:rStyle w:val="Lienhypertexte"/>
             <w:noProof/>
           </w:rPr>
-          <w:t>Opportunités</w:t>
+          <w:t>Tableau de tests</w:t>
         </w:r>
         <w:r>
           <w:rPr>
@@ -1767,7 +1112,13 @@
             <w:noProof/>
             <w:webHidden/>
           </w:rPr>
-          <w:instrText xml:space="preserve"> PAGEREF _Toc308526333 \h </w:instrText>
+          <w:instrText xml:space="preserve"> PAGEREF _Toc207974599 \h </w:instrText>
+        </w:r>
+        <w:r>
+          <w:rPr>
+            <w:noProof/>
+            <w:webHidden/>
+          </w:rPr>
         </w:r>
         <w:r>
           <w:rPr>
@@ -1778,274 +1129,10 @@
         </w:r>
         <w:r>
           <w:rPr>
-            <w:b/>
-            <w:bCs/>
-            <w:noProof/>
-            <w:webHidden/>
-            <w:lang w:val="fr-FR"/>
-          </w:rPr>
-          <w:t>Erreur ! Signet non défini.</w:t>
-        </w:r>
-        <w:r>
-          <w:rPr>
-            <w:noProof/>
-            <w:webHidden/>
-          </w:rPr>
-          <w:fldChar w:fldCharType="end"/>
-        </w:r>
-      </w:hyperlink>
-    </w:p>
-    <w:p>
-      <w:pPr>
-        <w:pStyle w:val="TM2"/>
-        <w:tabs>
-          <w:tab w:val="left" w:pos="800"/>
-          <w:tab w:val="right" w:leader="dot" w:pos="9060"/>
-        </w:tabs>
-        <w:rPr>
-          <w:rFonts w:eastAsiaTheme="minorEastAsia" w:cstheme="minorBidi"/>
-          <w:smallCaps w:val="0"/>
-          <w:noProof/>
-          <w:sz w:val="22"/>
-          <w:szCs w:val="22"/>
-        </w:rPr>
-      </w:pPr>
-      <w:hyperlink w:anchor="_Toc308526334" w:history="1">
-        <w:r>
-          <w:rPr>
-            <w:rStyle w:val="Lienhypertexte"/>
-            <w:noProof/>
-          </w:rPr>
-          <w:t>3.2</w:t>
-        </w:r>
-        <w:r>
-          <w:rPr>
-            <w:rFonts w:eastAsiaTheme="minorEastAsia" w:cstheme="minorBidi"/>
-            <w:smallCaps w:val="0"/>
-            <w:noProof/>
-            <w:sz w:val="22"/>
-            <w:szCs w:val="22"/>
-          </w:rPr>
-          <w:tab/>
-        </w:r>
-        <w:r>
-          <w:rPr>
-            <w:rStyle w:val="Lienhypertexte"/>
-            <w:noProof/>
-          </w:rPr>
-          <w:t>Document d’analyse et conception</w:t>
-        </w:r>
-        <w:r>
-          <w:rPr>
-            <w:noProof/>
-            <w:webHidden/>
-          </w:rPr>
-          <w:tab/>
-        </w:r>
-        <w:r>
-          <w:rPr>
-            <w:noProof/>
-            <w:webHidden/>
-          </w:rPr>
-          <w:fldChar w:fldCharType="begin"/>
-        </w:r>
-        <w:r>
-          <w:rPr>
-            <w:noProof/>
-            <w:webHidden/>
-          </w:rPr>
-          <w:instrText xml:space="preserve"> PAGEREF _Toc308526334 \h </w:instrText>
-        </w:r>
-        <w:r>
-          <w:rPr>
-            <w:noProof/>
-            <w:webHidden/>
-          </w:rPr>
-          <w:fldChar w:fldCharType="separate"/>
-        </w:r>
-        <w:r>
-          <w:rPr>
-            <w:b/>
-            <w:bCs/>
-            <w:noProof/>
-            <w:webHidden/>
-            <w:lang w:val="fr-FR"/>
-          </w:rPr>
-          <w:t>Erreur ! Signet non défini.</w:t>
-        </w:r>
-        <w:r>
-          <w:rPr>
-            <w:noProof/>
-            <w:webHidden/>
-          </w:rPr>
-          <w:fldChar w:fldCharType="end"/>
-        </w:r>
-      </w:hyperlink>
-    </w:p>
-    <w:p>
-      <w:pPr>
-        <w:pStyle w:val="TM2"/>
-        <w:tabs>
-          <w:tab w:val="left" w:pos="800"/>
-          <w:tab w:val="right" w:leader="dot" w:pos="9060"/>
-        </w:tabs>
-        <w:rPr>
-          <w:rFonts w:eastAsiaTheme="minorEastAsia" w:cstheme="minorBidi"/>
-          <w:smallCaps w:val="0"/>
-          <w:noProof/>
-          <w:sz w:val="22"/>
-          <w:szCs w:val="22"/>
-        </w:rPr>
-      </w:pPr>
-      <w:hyperlink w:anchor="_Toc308526335" w:history="1">
-        <w:r>
-          <w:rPr>
-            <w:rStyle w:val="Lienhypertexte"/>
-            <w:noProof/>
-          </w:rPr>
-          <w:t>3.3</w:t>
-        </w:r>
-        <w:r>
-          <w:rPr>
-            <w:rFonts w:eastAsiaTheme="minorEastAsia" w:cstheme="minorBidi"/>
-            <w:smallCaps w:val="0"/>
-            <w:noProof/>
-            <w:sz w:val="22"/>
-            <w:szCs w:val="22"/>
-          </w:rPr>
-          <w:tab/>
-        </w:r>
-        <w:r>
-          <w:rPr>
-            <w:rStyle w:val="Lienhypertexte"/>
-            <w:noProof/>
-          </w:rPr>
-          <w:t>Conception des tests</w:t>
-        </w:r>
-        <w:r>
-          <w:rPr>
-            <w:noProof/>
-            <w:webHidden/>
-          </w:rPr>
-          <w:tab/>
-        </w:r>
-        <w:r>
-          <w:rPr>
-            <w:noProof/>
-            <w:webHidden/>
-          </w:rPr>
-          <w:fldChar w:fldCharType="begin"/>
-        </w:r>
-        <w:r>
-          <w:rPr>
-            <w:noProof/>
-            <w:webHidden/>
-          </w:rPr>
-          <w:instrText xml:space="preserve"> PAGEREF _Toc308526335 \h </w:instrText>
-        </w:r>
-        <w:r>
-          <w:rPr>
-            <w:noProof/>
-            <w:webHidden/>
-          </w:rPr>
-          <w:fldChar w:fldCharType="separate"/>
-        </w:r>
-        <w:r>
-          <w:rPr>
-            <w:b/>
-            <w:bCs/>
-            <w:noProof/>
-            <w:webHidden/>
-            <w:lang w:val="fr-FR"/>
-          </w:rPr>
-          <w:t>Erreur ! Signet non défini.</w:t>
-        </w:r>
-        <w:r>
-          <w:rPr>
-            <w:noProof/>
-            <w:webHidden/>
-          </w:rPr>
-          <w:fldChar w:fldCharType="end"/>
-        </w:r>
-      </w:hyperlink>
-    </w:p>
-    <w:p>
-      <w:pPr>
-        <w:pStyle w:val="TM2"/>
-        <w:tabs>
-          <w:tab w:val="left" w:pos="800"/>
-          <w:tab w:val="right" w:leader="dot" w:pos="9060"/>
-        </w:tabs>
-        <w:rPr>
-          <w:rFonts w:eastAsiaTheme="minorEastAsia" w:cstheme="minorBidi"/>
-          <w:smallCaps w:val="0"/>
-          <w:noProof/>
-          <w:sz w:val="22"/>
-          <w:szCs w:val="22"/>
-        </w:rPr>
-      </w:pPr>
-      <w:hyperlink w:anchor="_Toc308526336" w:history="1">
-        <w:r>
-          <w:rPr>
-            <w:rStyle w:val="Lienhypertexte"/>
-            <w:noProof/>
-          </w:rPr>
-          <w:t>3.4</w:t>
-        </w:r>
-        <w:r>
-          <w:rPr>
-            <w:rFonts w:eastAsiaTheme="minorEastAsia" w:cstheme="minorBidi"/>
-            <w:smallCaps w:val="0"/>
-            <w:noProof/>
-            <w:sz w:val="22"/>
-            <w:szCs w:val="22"/>
-          </w:rPr>
-          <w:tab/>
-        </w:r>
-        <w:r>
-          <w:rPr>
-            <w:rStyle w:val="Lienhypertexte"/>
-            <w:noProof/>
-          </w:rPr>
-          <w:t>Planification détaillée</w:t>
-        </w:r>
-        <w:r>
-          <w:rPr>
-            <w:noProof/>
-            <w:webHidden/>
-          </w:rPr>
-          <w:tab/>
-        </w:r>
-        <w:r>
-          <w:rPr>
-            <w:noProof/>
-            <w:webHidden/>
-          </w:rPr>
-          <w:fldChar w:fldCharType="begin"/>
-        </w:r>
-        <w:r>
-          <w:rPr>
-            <w:noProof/>
-            <w:webHidden/>
-          </w:rPr>
-          <w:instrText xml:space="preserve"> PAGEREF _Toc308526336 \h </w:instrText>
-        </w:r>
-        <w:r>
-          <w:rPr>
-            <w:noProof/>
-            <w:webHidden/>
-          </w:rPr>
-          <w:fldChar w:fldCharType="separate"/>
-        </w:r>
-        <w:r>
-          <w:rPr>
-            <w:b/>
-            <w:bCs/>
-            <w:noProof/>
-            <w:webHidden/>
-            <w:lang w:val="fr-FR"/>
-          </w:rPr>
-          <w:t>Erreur ! Signet non défini.</w:t>
+            <w:noProof/>
+            <w:webHidden/>
+          </w:rPr>
+          <w:t>3</w:t>
         </w:r>
         <w:r>
           <w:rPr>
@@ -2069,11 +1156,13 @@
           <w:bCs w:val="0"/>
           <w:caps w:val="0"/>
           <w:noProof/>
-          <w:sz w:val="22"/>
-          <w:szCs w:val="22"/>
+          <w:kern w:val="2"/>
+          <w:sz w:val="24"/>
+          <w:szCs w:val="24"/>
+          <w14:ligatures w14:val="standardContextual"/>
         </w:rPr>
       </w:pPr>
-      <w:hyperlink w:anchor="_Toc308526337" w:history="1">
+      <w:hyperlink w:anchor="_Toc207974600" w:history="1">
         <w:r>
           <w:rPr>
             <w:rStyle w:val="Lienhypertexte"/>
@@ -2088,8 +1177,10 @@
             <w:bCs w:val="0"/>
             <w:caps w:val="0"/>
             <w:noProof/>
-            <w:sz w:val="22"/>
-            <w:szCs w:val="22"/>
+            <w:kern w:val="2"/>
+            <w:sz w:val="24"/>
+            <w:szCs w:val="24"/>
+            <w14:ligatures w14:val="standardContextual"/>
           </w:rPr>
           <w:tab/>
         </w:r>
@@ -2098,7 +1189,7 @@
             <w:rStyle w:val="Lienhypertexte"/>
             <w:noProof/>
           </w:rPr>
-          <w:t>Réalisation</w:t>
+          <w:t>JOurnal de travail</w:t>
         </w:r>
         <w:r>
           <w:rPr>
@@ -2119,7 +1210,13 @@
             <w:noProof/>
             <w:webHidden/>
           </w:rPr>
-          <w:instrText xml:space="preserve"> PAGEREF _Toc308526337 \h </w:instrText>
+          <w:instrText xml:space="preserve"> PAGEREF _Toc207974600 \h </w:instrText>
+        </w:r>
+        <w:r>
+          <w:rPr>
+            <w:noProof/>
+            <w:webHidden/>
+          </w:rPr>
         </w:r>
         <w:r>
           <w:rPr>
@@ -2130,13 +1227,10 @@
         </w:r>
         <w:r>
           <w:rPr>
-            <w:b w:val="0"/>
-            <w:bCs w:val="0"/>
-            <w:noProof/>
-            <w:webHidden/>
-            <w:lang w:val="fr-FR"/>
-          </w:rPr>
-          <w:t>Erreur ! Signet non défini.</w:t>
+            <w:noProof/>
+            <w:webHidden/>
+          </w:rPr>
+          <w:t>4</w:t>
         </w:r>
         <w:r>
           <w:rPr>
@@ -2158,11 +1252,13 @@
           <w:rFonts w:eastAsiaTheme="minorEastAsia" w:cstheme="minorBidi"/>
           <w:smallCaps w:val="0"/>
           <w:noProof/>
-          <w:sz w:val="22"/>
-          <w:szCs w:val="22"/>
+          <w:kern w:val="2"/>
+          <w:sz w:val="24"/>
+          <w:szCs w:val="24"/>
+          <w14:ligatures w14:val="standardContextual"/>
         </w:rPr>
       </w:pPr>
-      <w:hyperlink w:anchor="_Toc308526338" w:history="1">
+      <w:hyperlink w:anchor="_Toc207974601" w:history="1">
         <w:r>
           <w:rPr>
             <w:rStyle w:val="Lienhypertexte"/>
@@ -2175,8 +1271,10 @@
             <w:rFonts w:eastAsiaTheme="minorEastAsia" w:cstheme="minorBidi"/>
             <w:smallCaps w:val="0"/>
             <w:noProof/>
-            <w:sz w:val="22"/>
-            <w:szCs w:val="22"/>
+            <w:kern w:val="2"/>
+            <w:sz w:val="24"/>
+            <w:szCs w:val="24"/>
+            <w14:ligatures w14:val="standardContextual"/>
           </w:rPr>
           <w:tab/>
         </w:r>
@@ -2206,7 +1304,7 @@
             <w:noProof/>
             <w:webHidden/>
           </w:rPr>
-          <w:instrText xml:space="preserve"> PAGEREF _Toc308526338 \h </w:instrText>
+          <w:instrText xml:space="preserve"> PAGEREF _Toc207974601 \h </w:instrText>
         </w:r>
         <w:r>
           <w:rPr>
@@ -2227,93 +1325,6 @@
             <w:webHidden/>
           </w:rPr>
           <w:t>4</w:t>
-        </w:r>
-        <w:r>
-          <w:rPr>
-            <w:noProof/>
-            <w:webHidden/>
-          </w:rPr>
-          <w:fldChar w:fldCharType="end"/>
-        </w:r>
-      </w:hyperlink>
-    </w:p>
-    <w:p>
-      <w:pPr>
-        <w:pStyle w:val="TM2"/>
-        <w:tabs>
-          <w:tab w:val="left" w:pos="800"/>
-          <w:tab w:val="right" w:leader="dot" w:pos="9060"/>
-        </w:tabs>
-        <w:rPr>
-          <w:rFonts w:eastAsiaTheme="minorEastAsia" w:cstheme="minorBidi"/>
-          <w:smallCaps w:val="0"/>
-          <w:noProof/>
-          <w:sz w:val="22"/>
-          <w:szCs w:val="22"/>
-        </w:rPr>
-      </w:pPr>
-      <w:hyperlink w:anchor="_Toc308526339" w:history="1">
-        <w:r>
-          <w:rPr>
-            <w:rStyle w:val="Lienhypertexte"/>
-            <w:noProof/>
-          </w:rPr>
-          <w:t>4.2</w:t>
-        </w:r>
-        <w:r>
-          <w:rPr>
-            <w:rFonts w:eastAsiaTheme="minorEastAsia" w:cstheme="minorBidi"/>
-            <w:smallCaps w:val="0"/>
-            <w:noProof/>
-            <w:sz w:val="22"/>
-            <w:szCs w:val="22"/>
-          </w:rPr>
-          <w:tab/>
-        </w:r>
-        <w:r>
-          <w:rPr>
-            <w:rStyle w:val="Lienhypertexte"/>
-            <w:noProof/>
-          </w:rPr>
-          <w:t>Modifications</w:t>
-        </w:r>
-        <w:r>
-          <w:rPr>
-            <w:noProof/>
-            <w:webHidden/>
-          </w:rPr>
-          <w:tab/>
-        </w:r>
-        <w:r>
-          <w:rPr>
-            <w:noProof/>
-            <w:webHidden/>
-          </w:rPr>
-          <w:fldChar w:fldCharType="begin"/>
-        </w:r>
-        <w:r>
-          <w:rPr>
-            <w:noProof/>
-            <w:webHidden/>
-          </w:rPr>
-          <w:instrText xml:space="preserve"> PAGEREF _Toc308526339 \h </w:instrText>
-        </w:r>
-        <w:r>
-          <w:rPr>
-            <w:noProof/>
-            <w:webHidden/>
-          </w:rPr>
-          <w:fldChar w:fldCharType="separate"/>
-        </w:r>
-        <w:r>
-          <w:rPr>
-            <w:b/>
-            <w:bCs/>
-            <w:noProof/>
-            <w:webHidden/>
-            <w:lang w:val="fr-FR"/>
-          </w:rPr>
-          <w:t>Erreur ! Signet non défini.</w:t>
         </w:r>
         <w:r>
           <w:rPr>
@@ -2337,11 +1348,13 @@
           <w:bCs w:val="0"/>
           <w:caps w:val="0"/>
           <w:noProof/>
-          <w:sz w:val="22"/>
-          <w:szCs w:val="22"/>
+          <w:kern w:val="2"/>
+          <w:sz w:val="24"/>
+          <w:szCs w:val="24"/>
+          <w14:ligatures w14:val="standardContextual"/>
         </w:rPr>
       </w:pPr>
-      <w:hyperlink w:anchor="_Toc308526340" w:history="1">
+      <w:hyperlink w:anchor="_Toc207974602" w:history="1">
         <w:r>
           <w:rPr>
             <w:rStyle w:val="Lienhypertexte"/>
@@ -2356,8 +1369,10 @@
             <w:bCs w:val="0"/>
             <w:caps w:val="0"/>
             <w:noProof/>
-            <w:sz w:val="22"/>
-            <w:szCs w:val="22"/>
+            <w:kern w:val="2"/>
+            <w:sz w:val="24"/>
+            <w:szCs w:val="24"/>
+            <w14:ligatures w14:val="standardContextual"/>
           </w:rPr>
           <w:tab/>
         </w:r>
@@ -2366,7 +1381,7 @@
             <w:rStyle w:val="Lienhypertexte"/>
             <w:noProof/>
           </w:rPr>
-          <w:t>Tests</w:t>
+          <w:t>Usage de l’ia</w:t>
         </w:r>
         <w:r>
           <w:rPr>
@@ -2387,7 +1402,13 @@
             <w:noProof/>
             <w:webHidden/>
           </w:rPr>
-          <w:instrText xml:space="preserve"> PAGEREF _Toc308526340 \h </w:instrText>
+          <w:instrText xml:space="preserve"> PAGEREF _Toc207974602 \h </w:instrText>
+        </w:r>
+        <w:r>
+          <w:rPr>
+            <w:noProof/>
+            <w:webHidden/>
+          </w:rPr>
         </w:r>
         <w:r>
           <w:rPr>
@@ -2398,100 +1419,10 @@
         </w:r>
         <w:r>
           <w:rPr>
-            <w:b w:val="0"/>
-            <w:bCs w:val="0"/>
-            <w:noProof/>
-            <w:webHidden/>
-            <w:lang w:val="fr-FR"/>
-          </w:rPr>
-          <w:t>Erreur ! Signet non défini.</w:t>
-        </w:r>
-        <w:r>
-          <w:rPr>
-            <w:noProof/>
-            <w:webHidden/>
-          </w:rPr>
-          <w:fldChar w:fldCharType="end"/>
-        </w:r>
-      </w:hyperlink>
-    </w:p>
-    <w:p>
-      <w:pPr>
-        <w:pStyle w:val="TM2"/>
-        <w:tabs>
-          <w:tab w:val="left" w:pos="800"/>
-          <w:tab w:val="right" w:leader="dot" w:pos="9060"/>
-        </w:tabs>
-        <w:rPr>
-          <w:rFonts w:eastAsiaTheme="minorEastAsia" w:cstheme="minorBidi"/>
-          <w:smallCaps w:val="0"/>
-          <w:noProof/>
-          <w:sz w:val="22"/>
-          <w:szCs w:val="22"/>
-        </w:rPr>
-      </w:pPr>
-      <w:hyperlink w:anchor="_Toc308526341" w:history="1">
-        <w:r>
-          <w:rPr>
-            <w:rStyle w:val="Lienhypertexte"/>
-            <w:noProof/>
-          </w:rPr>
-          <w:t>5.1</w:t>
-        </w:r>
-        <w:r>
-          <w:rPr>
-            <w:rFonts w:eastAsiaTheme="minorEastAsia" w:cstheme="minorBidi"/>
-            <w:smallCaps w:val="0"/>
-            <w:noProof/>
-            <w:sz w:val="22"/>
-            <w:szCs w:val="22"/>
-          </w:rPr>
-          <w:tab/>
-        </w:r>
-        <w:r>
-          <w:rPr>
-            <w:rStyle w:val="Lienhypertexte"/>
-            <w:noProof/>
-          </w:rPr>
-          <w:t>Dossier des tests</w:t>
-        </w:r>
-        <w:r>
-          <w:rPr>
-            <w:noProof/>
-            <w:webHidden/>
-          </w:rPr>
-          <w:tab/>
-        </w:r>
-        <w:r>
-          <w:rPr>
-            <w:noProof/>
-            <w:webHidden/>
-          </w:rPr>
-          <w:fldChar w:fldCharType="begin"/>
-        </w:r>
-        <w:r>
-          <w:rPr>
-            <w:noProof/>
-            <w:webHidden/>
-          </w:rPr>
-          <w:instrText xml:space="preserve"> PAGEREF _Toc308526341 \h </w:instrText>
-        </w:r>
-        <w:r>
-          <w:rPr>
-            <w:noProof/>
-            <w:webHidden/>
-          </w:rPr>
-          <w:fldChar w:fldCharType="separate"/>
-        </w:r>
-        <w:r>
-          <w:rPr>
-            <w:b/>
-            <w:bCs/>
-            <w:noProof/>
-            <w:webHidden/>
-            <w:lang w:val="fr-FR"/>
-          </w:rPr>
-          <w:t>Erreur ! Signet non défini.</w:t>
+            <w:noProof/>
+            <w:webHidden/>
+          </w:rPr>
+          <w:t>4</w:t>
         </w:r>
         <w:r>
           <w:rPr>
@@ -2515,11 +1446,13 @@
           <w:bCs w:val="0"/>
           <w:caps w:val="0"/>
           <w:noProof/>
-          <w:sz w:val="22"/>
-          <w:szCs w:val="22"/>
+          <w:kern w:val="2"/>
+          <w:sz w:val="24"/>
+          <w:szCs w:val="24"/>
+          <w14:ligatures w14:val="standardContextual"/>
         </w:rPr>
       </w:pPr>
-      <w:hyperlink w:anchor="_Toc308526342" w:history="1">
+      <w:hyperlink w:anchor="_Toc207974603" w:history="1">
         <w:r>
           <w:rPr>
             <w:rStyle w:val="Lienhypertexte"/>
@@ -2534,8 +1467,10 @@
             <w:bCs w:val="0"/>
             <w:caps w:val="0"/>
             <w:noProof/>
-            <w:sz w:val="22"/>
-            <w:szCs w:val="22"/>
+            <w:kern w:val="2"/>
+            <w:sz w:val="24"/>
+            <w:szCs w:val="24"/>
+            <w14:ligatures w14:val="standardContextual"/>
           </w:rPr>
           <w:tab/>
         </w:r>
@@ -2565,7 +1500,7 @@
             <w:noProof/>
             <w:webHidden/>
           </w:rPr>
-          <w:instrText xml:space="preserve"> PAGEREF _Toc308526342 \h </w:instrText>
+          <w:instrText xml:space="preserve"> PAGEREF _Toc207974603 \h </w:instrText>
         </w:r>
         <w:r>
           <w:rPr>
@@ -2607,11 +1542,13 @@
           <w:rFonts w:eastAsiaTheme="minorEastAsia" w:cstheme="minorBidi"/>
           <w:smallCaps w:val="0"/>
           <w:noProof/>
-          <w:sz w:val="22"/>
-          <w:szCs w:val="22"/>
+          <w:kern w:val="2"/>
+          <w:sz w:val="24"/>
+          <w:szCs w:val="24"/>
+          <w14:ligatures w14:val="standardContextual"/>
         </w:rPr>
       </w:pPr>
-      <w:hyperlink w:anchor="_Toc308526343" w:history="1">
+      <w:hyperlink w:anchor="_Toc207974604" w:history="1">
         <w:r>
           <w:rPr>
             <w:rStyle w:val="Lienhypertexte"/>
@@ -2624,8 +1561,10 @@
             <w:rFonts w:eastAsiaTheme="minorEastAsia" w:cstheme="minorBidi"/>
             <w:smallCaps w:val="0"/>
             <w:noProof/>
-            <w:sz w:val="22"/>
-            <w:szCs w:val="22"/>
+            <w:kern w:val="2"/>
+            <w:sz w:val="24"/>
+            <w:szCs w:val="24"/>
+            <w14:ligatures w14:val="standardContextual"/>
           </w:rPr>
           <w:tab/>
         </w:r>
@@ -2655,7 +1594,7 @@
             <w:noProof/>
             <w:webHidden/>
           </w:rPr>
-          <w:instrText xml:space="preserve"> PAGEREF _Toc308526343 \h </w:instrText>
+          <w:instrText xml:space="preserve"> PAGEREF _Toc207974604 \h </w:instrText>
         </w:r>
         <w:r>
           <w:rPr>
@@ -2697,11 +1636,13 @@
           <w:rFonts w:eastAsiaTheme="minorEastAsia" w:cstheme="minorBidi"/>
           <w:smallCaps w:val="0"/>
           <w:noProof/>
-          <w:sz w:val="22"/>
-          <w:szCs w:val="22"/>
+          <w:kern w:val="2"/>
+          <w:sz w:val="24"/>
+          <w:szCs w:val="24"/>
+          <w14:ligatures w14:val="standardContextual"/>
         </w:rPr>
       </w:pPr>
-      <w:hyperlink w:anchor="_Toc308526344" w:history="1">
+      <w:hyperlink w:anchor="_Toc207974605" w:history="1">
         <w:r>
           <w:rPr>
             <w:rStyle w:val="Lienhypertexte"/>
@@ -2714,8 +1655,10 @@
             <w:rFonts w:eastAsiaTheme="minorEastAsia" w:cstheme="minorBidi"/>
             <w:smallCaps w:val="0"/>
             <w:noProof/>
-            <w:sz w:val="22"/>
-            <w:szCs w:val="22"/>
+            <w:kern w:val="2"/>
+            <w:sz w:val="24"/>
+            <w:szCs w:val="24"/>
+            <w14:ligatures w14:val="standardContextual"/>
           </w:rPr>
           <w:tab/>
         </w:r>
@@ -2745,7 +1688,7 @@
             <w:noProof/>
             <w:webHidden/>
           </w:rPr>
-          <w:instrText xml:space="preserve"> PAGEREF _Toc308526344 \h </w:instrText>
+          <w:instrText xml:space="preserve"> PAGEREF _Toc207974605 \h </w:instrText>
         </w:r>
         <w:r>
           <w:rPr>
@@ -2787,11 +1730,13 @@
           <w:rFonts w:eastAsiaTheme="minorEastAsia" w:cstheme="minorBidi"/>
           <w:smallCaps w:val="0"/>
           <w:noProof/>
-          <w:sz w:val="22"/>
-          <w:szCs w:val="22"/>
+          <w:kern w:val="2"/>
+          <w:sz w:val="24"/>
+          <w:szCs w:val="24"/>
+          <w14:ligatures w14:val="standardContextual"/>
         </w:rPr>
       </w:pPr>
-      <w:hyperlink w:anchor="_Toc308526345" w:history="1">
+      <w:hyperlink w:anchor="_Toc207974606" w:history="1">
         <w:r>
           <w:rPr>
             <w:rStyle w:val="Lienhypertexte"/>
@@ -2804,8 +1749,10 @@
             <w:rFonts w:eastAsiaTheme="minorEastAsia" w:cstheme="minorBidi"/>
             <w:smallCaps w:val="0"/>
             <w:noProof/>
-            <w:sz w:val="22"/>
-            <w:szCs w:val="22"/>
+            <w:kern w:val="2"/>
+            <w:sz w:val="24"/>
+            <w:szCs w:val="24"/>
+            <w14:ligatures w14:val="standardContextual"/>
           </w:rPr>
           <w:tab/>
         </w:r>
@@ -2835,7 +1782,7 @@
             <w:noProof/>
             <w:webHidden/>
           </w:rPr>
-          <w:instrText xml:space="preserve"> PAGEREF _Toc308526345 \h </w:instrText>
+          <w:instrText xml:space="preserve"> PAGEREF _Toc207974606 \h </w:instrText>
         </w:r>
         <w:r>
           <w:rPr>
@@ -2879,11 +1826,13 @@
           <w:bCs w:val="0"/>
           <w:caps w:val="0"/>
           <w:noProof/>
-          <w:sz w:val="22"/>
-          <w:szCs w:val="22"/>
+          <w:kern w:val="2"/>
+          <w:sz w:val="24"/>
+          <w:szCs w:val="24"/>
+          <w14:ligatures w14:val="standardContextual"/>
         </w:rPr>
       </w:pPr>
-      <w:hyperlink w:anchor="_Toc308526346" w:history="1">
+      <w:hyperlink w:anchor="_Toc207974607" w:history="1">
         <w:r>
           <w:rPr>
             <w:rStyle w:val="Lienhypertexte"/>
@@ -2898,8 +1847,10 @@
             <w:bCs w:val="0"/>
             <w:caps w:val="0"/>
             <w:noProof/>
-            <w:sz w:val="22"/>
-            <w:szCs w:val="22"/>
+            <w:kern w:val="2"/>
+            <w:sz w:val="24"/>
+            <w:szCs w:val="24"/>
+            <w14:ligatures w14:val="standardContextual"/>
           </w:rPr>
           <w:tab/>
         </w:r>
@@ -2929,7 +1880,7 @@
             <w:noProof/>
             <w:webHidden/>
           </w:rPr>
-          <w:instrText xml:space="preserve"> PAGEREF _Toc308526346 \h </w:instrText>
+          <w:instrText xml:space="preserve"> PAGEREF _Toc207974607 \h </w:instrText>
         </w:r>
         <w:r>
           <w:rPr>
@@ -2971,11 +1922,13 @@
           <w:rFonts w:eastAsiaTheme="minorEastAsia" w:cstheme="minorBidi"/>
           <w:smallCaps w:val="0"/>
           <w:noProof/>
-          <w:sz w:val="22"/>
-          <w:szCs w:val="22"/>
+          <w:kern w:val="2"/>
+          <w:sz w:val="24"/>
+          <w:szCs w:val="24"/>
+          <w14:ligatures w14:val="standardContextual"/>
         </w:rPr>
       </w:pPr>
-      <w:hyperlink w:anchor="_Toc308526347" w:history="1">
+      <w:hyperlink w:anchor="_Toc207974608" w:history="1">
         <w:r>
           <w:rPr>
             <w:rStyle w:val="Lienhypertexte"/>
@@ -2988,8 +1941,10 @@
             <w:rFonts w:eastAsiaTheme="minorEastAsia" w:cstheme="minorBidi"/>
             <w:smallCaps w:val="0"/>
             <w:noProof/>
-            <w:sz w:val="22"/>
-            <w:szCs w:val="22"/>
+            <w:kern w:val="2"/>
+            <w:sz w:val="24"/>
+            <w:szCs w:val="24"/>
+            <w14:ligatures w14:val="standardContextual"/>
           </w:rPr>
           <w:tab/>
         </w:r>
@@ -3019,7 +1974,7 @@
             <w:noProof/>
             <w:webHidden/>
           </w:rPr>
-          <w:instrText xml:space="preserve"> PAGEREF _Toc308526347 \h </w:instrText>
+          <w:instrText xml:space="preserve"> PAGEREF _Toc207974608 \h </w:instrText>
         </w:r>
         <w:r>
           <w:rPr>
@@ -3061,11 +2016,13 @@
           <w:rFonts w:eastAsiaTheme="minorEastAsia" w:cstheme="minorBidi"/>
           <w:smallCaps w:val="0"/>
           <w:noProof/>
-          <w:sz w:val="22"/>
-          <w:szCs w:val="22"/>
+          <w:kern w:val="2"/>
+          <w:sz w:val="24"/>
+          <w:szCs w:val="24"/>
+          <w14:ligatures w14:val="standardContextual"/>
         </w:rPr>
       </w:pPr>
-      <w:hyperlink w:anchor="_Toc308526348" w:history="1">
+      <w:hyperlink w:anchor="_Toc207974609" w:history="1">
         <w:r>
           <w:rPr>
             <w:rStyle w:val="Lienhypertexte"/>
@@ -3078,8 +2035,10 @@
             <w:rFonts w:eastAsiaTheme="minorEastAsia" w:cstheme="minorBidi"/>
             <w:smallCaps w:val="0"/>
             <w:noProof/>
-            <w:sz w:val="22"/>
-            <w:szCs w:val="22"/>
+            <w:kern w:val="2"/>
+            <w:sz w:val="24"/>
+            <w:szCs w:val="24"/>
+            <w14:ligatures w14:val="standardContextual"/>
           </w:rPr>
           <w:tab/>
         </w:r>
@@ -3109,7 +2068,7 @@
             <w:noProof/>
             <w:webHidden/>
           </w:rPr>
-          <w:instrText xml:space="preserve"> PAGEREF _Toc308526348 \h </w:instrText>
+          <w:instrText xml:space="preserve"> PAGEREF _Toc207974609 \h </w:instrText>
         </w:r>
         <w:r>
           <w:rPr>
@@ -3151,11 +2110,13 @@
           <w:rFonts w:eastAsiaTheme="minorEastAsia" w:cstheme="minorBidi"/>
           <w:smallCaps w:val="0"/>
           <w:noProof/>
-          <w:sz w:val="22"/>
-          <w:szCs w:val="22"/>
+          <w:kern w:val="2"/>
+          <w:sz w:val="24"/>
+          <w:szCs w:val="24"/>
+          <w14:ligatures w14:val="standardContextual"/>
         </w:rPr>
       </w:pPr>
-      <w:hyperlink w:anchor="_Toc308526349" w:history="1">
+      <w:hyperlink w:anchor="_Toc207974610" w:history="1">
         <w:r>
           <w:rPr>
             <w:rStyle w:val="Lienhypertexte"/>
@@ -3168,8 +2129,10 @@
             <w:rFonts w:eastAsiaTheme="minorEastAsia" w:cstheme="minorBidi"/>
             <w:smallCaps w:val="0"/>
             <w:noProof/>
-            <w:sz w:val="22"/>
-            <w:szCs w:val="22"/>
+            <w:kern w:val="2"/>
+            <w:sz w:val="24"/>
+            <w:szCs w:val="24"/>
+            <w14:ligatures w14:val="standardContextual"/>
           </w:rPr>
           <w:tab/>
         </w:r>
@@ -3199,7 +2162,7 @@
             <w:noProof/>
             <w:webHidden/>
           </w:rPr>
-          <w:instrText xml:space="preserve"> PAGEREF _Toc308526349 \h </w:instrText>
+          <w:instrText xml:space="preserve"> PAGEREF _Toc207974610 \h </w:instrText>
         </w:r>
         <w:r>
           <w:rPr>
@@ -3243,11 +2206,13 @@
           <w:bCs w:val="0"/>
           <w:caps w:val="0"/>
           <w:noProof/>
-          <w:sz w:val="22"/>
-          <w:szCs w:val="22"/>
+          <w:kern w:val="2"/>
+          <w:sz w:val="24"/>
+          <w:szCs w:val="24"/>
+          <w14:ligatures w14:val="standardContextual"/>
         </w:rPr>
       </w:pPr>
-      <w:hyperlink w:anchor="_Toc308526350" w:history="1">
+      <w:hyperlink w:anchor="_Toc207974611" w:history="1">
         <w:r>
           <w:rPr>
             <w:rStyle w:val="Lienhypertexte"/>
@@ -3262,8 +2227,10 @@
             <w:bCs w:val="0"/>
             <w:caps w:val="0"/>
             <w:noProof/>
-            <w:sz w:val="22"/>
-            <w:szCs w:val="22"/>
+            <w:kern w:val="2"/>
+            <w:sz w:val="24"/>
+            <w:szCs w:val="24"/>
+            <w14:ligatures w14:val="standardContextual"/>
           </w:rPr>
           <w:tab/>
         </w:r>
@@ -3293,7 +2260,7 @@
             <w:noProof/>
             <w:webHidden/>
           </w:rPr>
-          <w:instrText xml:space="preserve"> PAGEREF _Toc308526350 \h </w:instrText>
+          <w:instrText xml:space="preserve"> PAGEREF _Toc207974611 \h </w:instrText>
         </w:r>
         <w:r>
           <w:rPr>
@@ -3346,7 +2313,7 @@
       </w:pPr>
       <w:bookmarkStart w:id="0" w:name="_Toc532179955"/>
       <w:bookmarkStart w:id="1" w:name="_Toc165969637"/>
-      <w:bookmarkStart w:id="2" w:name="_Toc308526316"/>
+      <w:bookmarkStart w:id="2" w:name="_Toc207974590"/>
       <w:r>
         <w:lastRenderedPageBreak/>
         <w:t>Spécifications</w:t>
@@ -3366,9 +2333,11 @@
       </w:pPr>
       <w:bookmarkStart w:id="3" w:name="_Toc532179969"/>
       <w:bookmarkStart w:id="4" w:name="_Toc165969639"/>
+      <w:bookmarkStart w:id="5" w:name="_Toc207974591"/>
       <w:r>
         <w:t>Titre</w:t>
       </w:r>
+      <w:bookmarkEnd w:id="5"/>
     </w:p>
     <w:p>
       <w:pPr>
@@ -3403,9 +2372,11 @@
       <w:pPr>
         <w:pStyle w:val="Titre2"/>
       </w:pPr>
+      <w:bookmarkStart w:id="6" w:name="_Toc207974592"/>
       <w:r>
         <w:t>Domaine d’application</w:t>
       </w:r>
+      <w:bookmarkEnd w:id="6"/>
     </w:p>
     <w:p>
       <w:pPr>
@@ -3429,6 +2400,11 @@
       <w:r>
         <w:t xml:space="preserve"> On pourra aussi choisir entre différent lieux. </w:t>
       </w:r>
+    </w:p>
+    <w:p>
+      <w:pPr>
+        <w:pStyle w:val="Retraitcorpsdetexte"/>
+      </w:pPr>
     </w:p>
     <w:p>
       <w:pPr>
@@ -3445,11 +2421,11 @@
       <w:pPr>
         <w:pStyle w:val="Titre2"/>
       </w:pPr>
-      <w:bookmarkStart w:id="5" w:name="_Toc308526318"/>
+      <w:bookmarkStart w:id="7" w:name="_Toc207974593"/>
       <w:r>
         <w:t>Description</w:t>
       </w:r>
-      <w:bookmarkEnd w:id="5"/>
+      <w:bookmarkEnd w:id="7"/>
     </w:p>
     <w:p>
       <w:pPr>
@@ -3495,11 +2471,11 @@
       <w:pPr>
         <w:pStyle w:val="Titre2"/>
       </w:pPr>
-      <w:bookmarkStart w:id="6" w:name="_Toc308526319"/>
+      <w:bookmarkStart w:id="8" w:name="_Toc207974594"/>
       <w:r>
         <w:t>Matériel et logiciels à disposition</w:t>
       </w:r>
-      <w:bookmarkEnd w:id="6"/>
+      <w:bookmarkEnd w:id="8"/>
     </w:p>
     <w:p>
       <w:pPr>
@@ -3529,9 +2505,11 @@
       <w:pPr>
         <w:pStyle w:val="Titre2"/>
       </w:pPr>
+      <w:bookmarkStart w:id="9" w:name="_Toc207974595"/>
       <w:r>
         <w:t>Objectifs produit</w:t>
       </w:r>
+      <w:bookmarkEnd w:id="9"/>
     </w:p>
     <w:p>
       <w:pPr>
@@ -3561,9 +2539,11 @@
       <w:pPr>
         <w:pStyle w:val="Titre2"/>
       </w:pPr>
+      <w:bookmarkStart w:id="10" w:name="_Toc207974596"/>
       <w:r>
         <w:t>Objectifs pédagogiques</w:t>
       </w:r>
+      <w:bookmarkEnd w:id="10"/>
     </w:p>
     <w:p>
       <w:pPr>
@@ -3574,7 +2554,7 @@
       <w:pPr>
         <w:pStyle w:val="Titre1"/>
       </w:pPr>
-      <w:bookmarkStart w:id="7" w:name="_Toc308526331"/>
+      <w:bookmarkStart w:id="11" w:name="_Toc207974597"/>
       <w:r>
         <w:t>Planification</w:t>
       </w:r>
@@ -3583,7 +2563,7 @@
       <w:r>
         <w:t xml:space="preserve"> Initiale</w:t>
       </w:r>
-      <w:bookmarkEnd w:id="7"/>
+      <w:bookmarkEnd w:id="11"/>
     </w:p>
     <w:p>
       <w:pPr>
@@ -3640,20 +2620,24 @@
       <w:pPr>
         <w:pStyle w:val="Titre1"/>
       </w:pPr>
+      <w:bookmarkStart w:id="12" w:name="_Toc207974598"/>
       <w:r>
         <w:t>Rapport de tests</w:t>
       </w:r>
+      <w:bookmarkEnd w:id="12"/>
     </w:p>
     <w:p>
       <w:pPr>
         <w:pStyle w:val="Titre2"/>
       </w:pPr>
+      <w:bookmarkStart w:id="13" w:name="_Toc207974599"/>
       <w:r>
         <w:t xml:space="preserve">Tableau de </w:t>
       </w:r>
       <w:r>
         <w:t>tests</w:t>
       </w:r>
+      <w:bookmarkEnd w:id="13"/>
     </w:p>
     <w:p>
       <w:pPr>
@@ -3776,24 +2760,26 @@
       <w:pPr>
         <w:pStyle w:val="Titre1"/>
       </w:pPr>
+      <w:bookmarkStart w:id="14" w:name="_Toc207974600"/>
       <w:r>
         <w:lastRenderedPageBreak/>
         <w:t>JOurnal de travail</w:t>
       </w:r>
+      <w:bookmarkEnd w:id="14"/>
     </w:p>
     <w:p>
       <w:pPr>
         <w:pStyle w:val="Titre2"/>
       </w:pPr>
-      <w:bookmarkStart w:id="8" w:name="_Toc532179965"/>
-      <w:bookmarkStart w:id="9" w:name="_Toc165969649"/>
-      <w:bookmarkStart w:id="10" w:name="_Toc308526338"/>
+      <w:bookmarkStart w:id="15" w:name="_Toc532179965"/>
+      <w:bookmarkStart w:id="16" w:name="_Toc165969649"/>
+      <w:bookmarkStart w:id="17" w:name="_Toc207974601"/>
       <w:r>
         <w:t>Dossier de Réalisation</w:t>
       </w:r>
-      <w:bookmarkEnd w:id="8"/>
-      <w:bookmarkEnd w:id="9"/>
-      <w:bookmarkEnd w:id="10"/>
+      <w:bookmarkEnd w:id="15"/>
+      <w:bookmarkEnd w:id="16"/>
+      <w:bookmarkEnd w:id="17"/>
     </w:p>
     <w:p>
       <w:pPr>
@@ -3952,36 +2938,38 @@
       <w:pPr>
         <w:pStyle w:val="Titre1"/>
       </w:pPr>
+      <w:bookmarkStart w:id="18" w:name="_Toc207974602"/>
       <w:r>
         <w:t>Usage de l’ia</w:t>
       </w:r>
+      <w:bookmarkEnd w:id="18"/>
     </w:p>
     <w:p>
       <w:pPr>
         <w:pStyle w:val="Titre1"/>
       </w:pPr>
-      <w:bookmarkStart w:id="11" w:name="_Toc165969653"/>
-      <w:bookmarkStart w:id="12" w:name="_Toc308526342"/>
+      <w:bookmarkStart w:id="19" w:name="_Toc165969653"/>
+      <w:bookmarkStart w:id="20" w:name="_Toc207974603"/>
       <w:r>
         <w:t>Conclusion</w:t>
       </w:r>
-      <w:bookmarkEnd w:id="11"/>
-      <w:bookmarkEnd w:id="12"/>
+      <w:bookmarkEnd w:id="19"/>
+      <w:bookmarkEnd w:id="20"/>
     </w:p>
     <w:p>
       <w:pPr>
         <w:pStyle w:val="Titre2"/>
       </w:pPr>
-      <w:bookmarkStart w:id="13" w:name="_Toc165969654"/>
-      <w:bookmarkStart w:id="14" w:name="_Toc308526343"/>
+      <w:bookmarkStart w:id="21" w:name="_Toc165969654"/>
+      <w:bookmarkStart w:id="22" w:name="_Toc207974604"/>
       <w:r>
         <w:t xml:space="preserve">Bilan des </w:t>
       </w:r>
-      <w:bookmarkEnd w:id="13"/>
+      <w:bookmarkEnd w:id="21"/>
       <w:r>
         <w:t>fonctionnalités demandées</w:t>
       </w:r>
-      <w:bookmarkEnd w:id="14"/>
+      <w:bookmarkEnd w:id="22"/>
     </w:p>
     <w:p>
       <w:pPr>
@@ -4020,13 +3008,13 @@
       <w:pPr>
         <w:pStyle w:val="Titre2"/>
       </w:pPr>
-      <w:bookmarkStart w:id="15" w:name="_Toc165969655"/>
-      <w:bookmarkStart w:id="16" w:name="_Toc308526344"/>
+      <w:bookmarkStart w:id="23" w:name="_Toc165969655"/>
+      <w:bookmarkStart w:id="24" w:name="_Toc207974605"/>
       <w:r>
         <w:t>Bilan de la planification</w:t>
       </w:r>
-      <w:bookmarkEnd w:id="15"/>
-      <w:bookmarkEnd w:id="16"/>
+      <w:bookmarkEnd w:id="23"/>
+      <w:bookmarkEnd w:id="24"/>
     </w:p>
     <w:p>
       <w:pPr>
@@ -4067,13 +3055,13 @@
       <w:pPr>
         <w:pStyle w:val="Titre2"/>
       </w:pPr>
-      <w:bookmarkStart w:id="17" w:name="_Toc165969656"/>
-      <w:bookmarkStart w:id="18" w:name="_Toc308526345"/>
+      <w:bookmarkStart w:id="25" w:name="_Toc165969656"/>
+      <w:bookmarkStart w:id="26" w:name="_Toc207974606"/>
       <w:r>
         <w:t>Bilan personnel</w:t>
       </w:r>
-      <w:bookmarkEnd w:id="17"/>
-      <w:bookmarkEnd w:id="18"/>
+      <w:bookmarkEnd w:id="25"/>
+      <w:bookmarkEnd w:id="26"/>
     </w:p>
     <w:p>
       <w:pPr>
@@ -4185,29 +3173,29 @@
       <w:pPr>
         <w:pStyle w:val="Titre1"/>
       </w:pPr>
-      <w:bookmarkStart w:id="19" w:name="_Toc532179971"/>
-      <w:bookmarkStart w:id="20" w:name="_Toc165969657"/>
-      <w:bookmarkStart w:id="21" w:name="_Toc308526346"/>
+      <w:bookmarkStart w:id="27" w:name="_Toc532179971"/>
+      <w:bookmarkStart w:id="28" w:name="_Toc165969657"/>
+      <w:bookmarkStart w:id="29" w:name="_Toc207974607"/>
       <w:r>
         <w:t>Divers</w:t>
       </w:r>
-      <w:bookmarkEnd w:id="19"/>
-      <w:bookmarkEnd w:id="20"/>
-      <w:bookmarkEnd w:id="21"/>
+      <w:bookmarkEnd w:id="27"/>
+      <w:bookmarkEnd w:id="28"/>
+      <w:bookmarkEnd w:id="29"/>
     </w:p>
     <w:p>
       <w:pPr>
         <w:pStyle w:val="Titre2"/>
       </w:pPr>
-      <w:bookmarkStart w:id="22" w:name="_Toc532179972"/>
-      <w:bookmarkStart w:id="23" w:name="_Toc165969658"/>
-      <w:bookmarkStart w:id="24" w:name="_Toc308526347"/>
+      <w:bookmarkStart w:id="30" w:name="_Toc532179972"/>
+      <w:bookmarkStart w:id="31" w:name="_Toc165969658"/>
+      <w:bookmarkStart w:id="32" w:name="_Toc207974608"/>
       <w:r>
         <w:t>Journal de travail</w:t>
       </w:r>
-      <w:bookmarkEnd w:id="22"/>
-      <w:bookmarkEnd w:id="23"/>
-      <w:bookmarkEnd w:id="24"/>
+      <w:bookmarkEnd w:id="30"/>
+      <w:bookmarkEnd w:id="31"/>
+      <w:bookmarkEnd w:id="32"/>
     </w:p>
     <w:p>
       <w:pPr>
@@ -4243,11 +3231,11 @@
       <w:pPr>
         <w:pStyle w:val="Titre2"/>
       </w:pPr>
-      <w:bookmarkStart w:id="25" w:name="_Toc308526348"/>
+      <w:bookmarkStart w:id="33" w:name="_Toc207974609"/>
       <w:r>
         <w:t>Bibliographie</w:t>
       </w:r>
-      <w:bookmarkEnd w:id="25"/>
+      <w:bookmarkEnd w:id="33"/>
     </w:p>
     <w:p>
       <w:pPr>
@@ -4274,11 +3262,11 @@
       <w:pPr>
         <w:pStyle w:val="Titre2"/>
       </w:pPr>
-      <w:bookmarkStart w:id="26" w:name="_Toc308526349"/>
+      <w:bookmarkStart w:id="34" w:name="_Toc207974610"/>
       <w:r>
         <w:t>Webographie</w:t>
       </w:r>
-      <w:bookmarkEnd w:id="26"/>
+      <w:bookmarkEnd w:id="34"/>
     </w:p>
     <w:p>
       <w:pPr>
@@ -4296,11 +3284,11 @@
       <w:pPr>
         <w:pStyle w:val="Titre1"/>
       </w:pPr>
-      <w:bookmarkStart w:id="27" w:name="_Toc308526350"/>
+      <w:bookmarkStart w:id="35" w:name="_Toc207974611"/>
       <w:r>
         <w:t>Annexes</w:t>
       </w:r>
-      <w:bookmarkEnd w:id="27"/>
+      <w:bookmarkEnd w:id="35"/>
     </w:p>
     <w:p>
       <w:pPr>
@@ -4959,9 +3947,9 @@
       <w:tblLook w:val="01E0" w:firstRow="1" w:lastRow="1" w:firstColumn="1" w:lastColumn="1" w:noHBand="0" w:noVBand="0"/>
     </w:tblPr>
     <w:tblGrid>
-      <w:gridCol w:w="2390"/>
-      <w:gridCol w:w="4411"/>
-      <w:gridCol w:w="2269"/>
+      <w:gridCol w:w="2402"/>
+      <w:gridCol w:w="4400"/>
+      <w:gridCol w:w="2268"/>
     </w:tblGrid>
     <w:tr>
       <w:trPr>
@@ -5084,7 +4072,7 @@
         <v:path o:extrusionok="f" gradientshapeok="t" o:connecttype="rect"/>
         <o:lock v:ext="edit" aspectratio="t"/>
       </v:shapetype>
-      <v:shape id="_x0000_i1031" type="#_x0000_t75" style="width:11.25pt;height:11.25pt" o:bullet="t">
+      <v:shape id="_x0000_i1034" type="#_x0000_t75" style="width:11.25pt;height:11.25pt" o:bullet="t">
         <v:imagedata r:id="rId1" o:title="BD10263_"/>
       </v:shape>
     </w:pict>
@@ -9392,7 +8380,6 @@
     <w:next w:val="Normal"/>
     <w:autoRedefine/>
     <w:uiPriority w:val="39"/>
-    <w:semiHidden/>
     <w:rsid w:val="00656974"/>
     <w:pPr>
       <w:spacing w:before="120" w:after="120"/>
@@ -9409,7 +8396,6 @@
     <w:next w:val="Normal"/>
     <w:autoRedefine/>
     <w:uiPriority w:val="39"/>
-    <w:semiHidden/>
     <w:rsid w:val="007F30AE"/>
     <w:pPr>
       <w:ind w:left="200"/>
@@ -10015,23 +9001,10 @@
 </file>
 
 <file path=customXml/item1.xml><?xml version="1.0" encoding="utf-8"?>
-<p:properties xmlns:p="http://schemas.microsoft.com/office/2006/metadata/properties" xmlns:xsi="http://www.w3.org/2001/XMLSchema-instance" xmlns:pc="http://schemas.microsoft.com/office/infopath/2007/PartnerControls">
-  <documentManagement>
-    <_activity xmlns="fcccc220-c6b9-4076-850d-f5e42563a571" xsi:nil="true"/>
-  </documentManagement>
-</p:properties>
+<b:Sources xmlns:b="http://schemas.openxmlformats.org/officeDocument/2006/bibliography" xmlns="http://schemas.openxmlformats.org/officeDocument/2006/bibliography" SelectedStyle="\APA.XSL" StyleName="APA"/>
 </file>
 
 <file path=customXml/item2.xml><?xml version="1.0" encoding="utf-8"?>
-<?mso-contentType ?>
-<FormTemplates xmlns="http://schemas.microsoft.com/sharepoint/v3/contenttype/forms">
-  <Display>DocumentLibraryForm</Display>
-  <Edit>DocumentLibraryForm</Edit>
-  <New>DocumentLibraryForm</New>
-</FormTemplates>
-</file>
-
-<file path=customXml/item3.xml><?xml version="1.0" encoding="utf-8"?>
 <ct:contentTypeSchema xmlns:ct="http://schemas.microsoft.com/office/2006/metadata/contentType" xmlns:ma="http://schemas.microsoft.com/office/2006/metadata/properties/metaAttributes" ct:_="" ma:_="" ma:contentTypeName="Document" ma:contentTypeID="0x010100E8692D16FABC7649A0E0051487714BFF" ma:contentTypeVersion="15" ma:contentTypeDescription="Crée un document." ma:contentTypeScope="" ma:versionID="07bbf6530a58c3e0dc88622911afad06">
   <xsd:schema xmlns:xsd="http://www.w3.org/2001/XMLSchema" xmlns:xs="http://www.w3.org/2001/XMLSchema" xmlns:p="http://schemas.microsoft.com/office/2006/metadata/properties" xmlns:ns3="fcccc220-c6b9-4076-850d-f5e42563a571" xmlns:ns4="e7f151b8-51d7-4647-8ad5-935b9ffd0765" targetNamespace="http://schemas.microsoft.com/office/2006/metadata/properties" ma:root="true" ma:fieldsID="d644348fb2c5d3775fc510d5cb0ed97c" ns3:_="" ns4:_="">
     <xsd:import namespace="fcccc220-c6b9-4076-850d-f5e42563a571"/>
@@ -10264,29 +9237,32 @@
 </ct:contentTypeSchema>
 </file>
 
+<file path=customXml/item3.xml><?xml version="1.0" encoding="utf-8"?>
+<?mso-contentType ?>
+<FormTemplates xmlns="http://schemas.microsoft.com/sharepoint/v3/contenttype/forms">
+  <Display>DocumentLibraryForm</Display>
+  <Edit>DocumentLibraryForm</Edit>
+  <New>DocumentLibraryForm</New>
+</FormTemplates>
+</file>
+
 <file path=customXml/item4.xml><?xml version="1.0" encoding="utf-8"?>
-<b:Sources xmlns:b="http://schemas.openxmlformats.org/officeDocument/2006/bibliography" xmlns="http://schemas.openxmlformats.org/officeDocument/2006/bibliography" SelectedStyle="\APA.XSL" StyleName="APA"/>
+<p:properties xmlns:p="http://schemas.microsoft.com/office/2006/metadata/properties" xmlns:xsi="http://www.w3.org/2001/XMLSchema-instance" xmlns:pc="http://schemas.microsoft.com/office/infopath/2007/PartnerControls">
+  <documentManagement>
+    <_activity xmlns="fcccc220-c6b9-4076-850d-f5e42563a571" xsi:nil="true"/>
+  </documentManagement>
+</p:properties>
 </file>
 
 <file path=customXml/itemProps1.xml><?xml version="1.0" encoding="utf-8"?>
-<ds:datastoreItem xmlns:ds="http://schemas.openxmlformats.org/officeDocument/2006/customXml" ds:itemID="{1088B407-EF62-4BAC-AAE4-BAC90283778C}">
+<ds:datastoreItem xmlns:ds="http://schemas.openxmlformats.org/officeDocument/2006/customXml" ds:itemID="{C8C35155-3E6A-4058-B6E4-303717845E3B}">
   <ds:schemaRefs>
-    <ds:schemaRef ds:uri="http://schemas.microsoft.com/office/2006/metadata/properties"/>
-    <ds:schemaRef ds:uri="http://schemas.microsoft.com/office/infopath/2007/PartnerControls"/>
-    <ds:schemaRef ds:uri="fcccc220-c6b9-4076-850d-f5e42563a571"/>
+    <ds:schemaRef ds:uri="http://schemas.openxmlformats.org/officeDocument/2006/bibliography"/>
   </ds:schemaRefs>
 </ds:datastoreItem>
 </file>
 
 <file path=customXml/itemProps2.xml><?xml version="1.0" encoding="utf-8"?>
-<ds:datastoreItem xmlns:ds="http://schemas.openxmlformats.org/officeDocument/2006/customXml" ds:itemID="{1305DB0C-21A8-40CF-AAEB-135A98A5070D}">
-  <ds:schemaRefs>
-    <ds:schemaRef ds:uri="http://schemas.microsoft.com/sharepoint/v3/contenttype/forms"/>
-  </ds:schemaRefs>
-</ds:datastoreItem>
-</file>
-
-<file path=customXml/itemProps3.xml><?xml version="1.0" encoding="utf-8"?>
 <ds:datastoreItem xmlns:ds="http://schemas.openxmlformats.org/officeDocument/2006/customXml" ds:itemID="{1D98082F-3718-4A4A-9F8F-6A4053F7E495}">
   <ds:schemaRefs>
     <ds:schemaRef ds:uri="http://schemas.microsoft.com/office/2006/metadata/contentType"/>
@@ -10305,10 +9281,20 @@
 </ds:datastoreItem>
 </file>
 
+<file path=customXml/itemProps3.xml><?xml version="1.0" encoding="utf-8"?>
+<ds:datastoreItem xmlns:ds="http://schemas.openxmlformats.org/officeDocument/2006/customXml" ds:itemID="{1305DB0C-21A8-40CF-AAEB-135A98A5070D}">
+  <ds:schemaRefs>
+    <ds:schemaRef ds:uri="http://schemas.microsoft.com/sharepoint/v3/contenttype/forms"/>
+  </ds:schemaRefs>
+</ds:datastoreItem>
+</file>
+
 <file path=customXml/itemProps4.xml><?xml version="1.0" encoding="utf-8"?>
-<ds:datastoreItem xmlns:ds="http://schemas.openxmlformats.org/officeDocument/2006/customXml" ds:itemID="{C8C35155-3E6A-4058-B6E4-303717845E3B}">
+<ds:datastoreItem xmlns:ds="http://schemas.openxmlformats.org/officeDocument/2006/customXml" ds:itemID="{1088B407-EF62-4BAC-AAE4-BAC90283778C}">
   <ds:schemaRefs>
-    <ds:schemaRef ds:uri="http://schemas.openxmlformats.org/officeDocument/2006/bibliography"/>
+    <ds:schemaRef ds:uri="http://schemas.microsoft.com/office/2006/metadata/properties"/>
+    <ds:schemaRef ds:uri="http://schemas.microsoft.com/office/infopath/2007/PartnerControls"/>
+    <ds:schemaRef ds:uri="fcccc220-c6b9-4076-850d-f5e42563a571"/>
   </ds:schemaRefs>
 </ds:datastoreItem>
 </file>
</xml_diff>

<commit_message>
Doc(Rapport):Ecriture partie problème rencontré
</commit_message>
<xml_diff>
--- a/doc/Rapport de projet Mathieu Bamert.docx
+++ b/doc/Rapport de projet Mathieu Bamert.docx
@@ -27,6 +27,9 @@
         <w:keepNext/>
         <w:spacing w:before="720"/>
         <w:jc w:val="center"/>
+        <w:rPr>
+          <w:lang w:val="en-US"/>
+        </w:rPr>
       </w:pPr>
       <w:r>
         <w:rPr>
@@ -89,28 +92,9 @@
             <w:iCs/>
             <w:sz w:val="18"/>
             <w:szCs w:val="18"/>
-          </w:rPr>
-          <w:t>plot the line - Recherc</w:t>
-        </w:r>
-        <w:r>
-          <w:rPr>
-            <w:rStyle w:val="Lienhypertexte"/>
-            <w:i/>
-            <w:iCs/>
-            <w:sz w:val="18"/>
-            <w:szCs w:val="18"/>
-          </w:rPr>
-          <w:t>h</w:t>
-        </w:r>
-        <w:r>
-          <w:rPr>
-            <w:rStyle w:val="Lienhypertexte"/>
-            <w:i/>
-            <w:iCs/>
-            <w:sz w:val="18"/>
-            <w:szCs w:val="18"/>
-          </w:rPr>
-          <w:t>e Images</w:t>
+            <w:lang w:val="en-US"/>
+          </w:rPr>
+          <w:t>plot the line - Recherche Images</w:t>
         </w:r>
       </w:hyperlink>
     </w:p>
@@ -1875,36 +1859,20 @@
       <w:pPr>
         <w:pStyle w:val="Titre2"/>
       </w:pPr>
-      <w:bookmarkStart w:id="3" w:name="_Toc532179969"/>
-      <w:bookmarkStart w:id="4" w:name="_Toc165969639"/>
-      <w:bookmarkStart w:id="5" w:name="_Toc212761904"/>
+      <w:bookmarkStart w:id="3" w:name="_Toc212761904"/>
+      <w:bookmarkStart w:id="4" w:name="_Toc532179969"/>
+      <w:bookmarkStart w:id="5" w:name="_Toc165969639"/>
       <w:r>
         <w:t>Titre</w:t>
       </w:r>
-      <w:bookmarkEnd w:id="5"/>
+      <w:bookmarkEnd w:id="3"/>
     </w:p>
     <w:p>
       <w:pPr>
         <w:ind w:left="426" w:firstLine="708"/>
       </w:pPr>
       <w:r>
-        <w:t xml:space="preserve">Plot </w:t>
-      </w:r>
-      <w:proofErr w:type="spellStart"/>
-      <w:r>
-        <w:t>those</w:t>
-      </w:r>
-      <w:proofErr w:type="spellEnd"/>
-      <w:r>
-        <w:t xml:space="preserve"> </w:t>
-      </w:r>
-      <w:proofErr w:type="spellStart"/>
-      <w:r>
-        <w:t>lines</w:t>
-      </w:r>
-      <w:proofErr w:type="spellEnd"/>
-      <w:r>
-        <w:t> !</w:t>
+        <w:t>Plot those lines !</w:t>
       </w:r>
     </w:p>
     <w:p>
@@ -1930,15 +1898,7 @@
         <w:pStyle w:val="Retraitcorpsdetexte"/>
       </w:pPr>
       <w:r>
-        <w:t xml:space="preserve">Mon projet s’appelle Plot </w:t>
-      </w:r>
-      <w:proofErr w:type="spellStart"/>
-      <w:r>
-        <w:t>Those</w:t>
-      </w:r>
-      <w:proofErr w:type="spellEnd"/>
-      <w:r>
-        <w:t xml:space="preserve"> Lines. </w:t>
+        <w:t xml:space="preserve">Mon projet s’appelle Plot Those Lines. </w:t>
       </w:r>
     </w:p>
     <w:p>
@@ -1951,37 +1911,13 @@
         <w:pStyle w:val="Retraitcorpsdetexte"/>
       </w:pPr>
       <w:r>
-        <w:t xml:space="preserve">C’est une application écrite en C# avec </w:t>
-      </w:r>
-      <w:proofErr w:type="spellStart"/>
-      <w:r>
-        <w:t>Win</w:t>
+        <w:t>C’est une application écrite en C# avec Win</w:t>
       </w:r>
       <w:r>
         <w:t>dows</w:t>
       </w:r>
       <w:r>
-        <w:t>Forms</w:t>
-      </w:r>
-      <w:proofErr w:type="spellEnd"/>
-      <w:r>
-        <w:t xml:space="preserve"> qui affiche des graphiques de températures à partir de fichiers CSV. Elle permet de comparer les températures entre plusieurs villes de Suisse et de voir comment elles changent chaque jour. L’utilisateur peut importer plusieurs fichiers de données issus de </w:t>
-      </w:r>
-      <w:proofErr w:type="spellStart"/>
-      <w:r>
-        <w:t>MétéoSuisse</w:t>
-      </w:r>
-      <w:proofErr w:type="spellEnd"/>
-      <w:r>
-        <w:t xml:space="preserve">, zoomer ou se déplacer dans le graphique, et choisir quelles stations il veut afficher. Le graphique est fait avec la bibliothèque </w:t>
-      </w:r>
-      <w:proofErr w:type="spellStart"/>
-      <w:r>
-        <w:t>ScottPlot</w:t>
-      </w:r>
-      <w:proofErr w:type="spellEnd"/>
-      <w:r>
-        <w:t>, et j’utilise LINQ pour trier et calculer les valeurs minimales, maximales ou moyennes. Les données et la configuration peuvent être sauvegardées dans un fichier JSON, ce qui permet de rouvrir la session plus tard.</w:t>
+        <w:t>Forms qui affiche des graphiques de températures à partir de fichiers CSV. Elle permet de comparer les températures entre plusieurs villes de Suisse et de voir comment elles changent chaque jour. L’utilisateur peut importer plusieurs fichiers de données issus de MétéoSuisse, zoomer ou se déplacer dans le graphique, et choisir quelles stations il veut afficher. Le graphique est fait avec la bibliothèque ScottPlot, et j’utilise LINQ pour trier et calculer les valeurs minimales, maximales ou moyennes. Les données et la configuration peuvent être sauvegardées dans un fichier JSON, ce qui permet de rouvrir la session plus tard.</w:t>
       </w:r>
     </w:p>
     <w:p>
@@ -2039,23 +1975,7 @@
         <w:pStyle w:val="Retraitcorpsdetexte"/>
       </w:pPr>
       <w:r>
-        <w:t xml:space="preserve">Les données météorologiques utilisées proviendront de </w:t>
-      </w:r>
-      <w:proofErr w:type="spellStart"/>
-      <w:r>
-        <w:t>MeteoSwiss</w:t>
-      </w:r>
-      <w:proofErr w:type="spellEnd"/>
-      <w:r>
-        <w:t xml:space="preserve"> (</w:t>
-      </w:r>
-      <w:proofErr w:type="spellStart"/>
-      <w:r>
-        <w:t>MétéoSuisse</w:t>
-      </w:r>
-      <w:proofErr w:type="spellEnd"/>
-      <w:r>
-        <w:t>), la source officielle des mesures météorologiques en Suisse. Ces données permettront d’assurer la fiabilité et la précision des informations affichées dans le logiciel.</w:t>
+        <w:t>Les données météorologiques utilisées proviendront de MeteoSwiss (MétéoSuisse), la source officielle des mesures météorologiques en Suisse. Ces données permettront d’assurer la fiabilité et la précision des informations affichées dans le logiciel.</w:t>
       </w:r>
     </w:p>
     <w:p>
@@ -2126,21 +2046,8 @@
           <w:numId w:val="48"/>
         </w:numPr>
       </w:pPr>
-      <w:proofErr w:type="spellStart"/>
-      <w:r>
-        <w:t>Github</w:t>
-      </w:r>
-      <w:proofErr w:type="spellEnd"/>
-      <w:r>
-        <w:t xml:space="preserve"> / </w:t>
-      </w:r>
-      <w:proofErr w:type="spellStart"/>
-      <w:r>
-        <w:t>Github</w:t>
-      </w:r>
-      <w:proofErr w:type="spellEnd"/>
-      <w:r>
-        <w:t xml:space="preserve"> Project</w:t>
+      <w:r>
+        <w:t>Github / Github Project</w:t>
       </w:r>
     </w:p>
     <w:p>
@@ -2198,13 +2105,8 @@
         <w:ind w:left="1560"/>
       </w:pPr>
       <w:r>
-        <w:t xml:space="preserve">Importer des données depuis un fichier CSV de </w:t>
-      </w:r>
-      <w:proofErr w:type="spellStart"/>
-      <w:r>
-        <w:t>MétéoSuisse</w:t>
-      </w:r>
-      <w:proofErr w:type="spellEnd"/>
+        <w:t>Importer des données depuis un fichier CSV de MétéoSuisse</w:t>
+      </w:r>
     </w:p>
     <w:p>
       <w:pPr>
@@ -2235,13 +2137,8 @@
         <w:ind w:left="1560"/>
       </w:pPr>
       <w:r>
-        <w:t xml:space="preserve">Afficher des graphique grâce à une librairie qui se nomme </w:t>
-      </w:r>
-      <w:proofErr w:type="spellStart"/>
-      <w:r>
-        <w:t>ScottPlot</w:t>
-      </w:r>
-      <w:proofErr w:type="spellEnd"/>
+        <w:t>Afficher des graphique grâce à une librairie qui se nomme ScottPlot</w:t>
+      </w:r>
     </w:p>
     <w:p>
       <w:pPr>
@@ -2300,37 +2197,13 @@
         <w:ind w:left="1134"/>
       </w:pPr>
       <w:r>
-        <w:t xml:space="preserve">Ce projet m’a aidé à m’améliorer en C# et à mieux comprendre la programmation orientée objet. J’ai aussi appris à manipuler des fichiers CSV et à utiliser LINQ pour filtrer et les données. C’était la première fois que j’utilisais </w:t>
-      </w:r>
-      <w:proofErr w:type="spellStart"/>
-      <w:r>
-        <w:t>ScottPlot</w:t>
-      </w:r>
-      <w:proofErr w:type="spellEnd"/>
-      <w:r>
-        <w:t xml:space="preserve">, et j’ai découvert comment relier une interface </w:t>
-      </w:r>
-      <w:proofErr w:type="spellStart"/>
-      <w:r>
-        <w:t>Win</w:t>
+        <w:t>Ce projet m’a aidé à m’améliorer en C# et à mieux comprendre la programmation orientée objet. J’ai aussi appris à manipuler des fichiers CSV et à utiliser LINQ pour filtrer et les données. C’était la première fois que j’utilisais ScottPlot, et j’ai découvert comment relier une interface Win</w:t>
       </w:r>
       <w:r>
         <w:t>dows</w:t>
       </w:r>
       <w:r>
-        <w:t>Forms</w:t>
-      </w:r>
-      <w:proofErr w:type="spellEnd"/>
-      <w:r>
-        <w:t xml:space="preserve"> à une librairie graphique. J’ai aussi appris à organiser mon travail sur GitHub, à planifier les étapes avec les issues et à faire des </w:t>
-      </w:r>
-      <w:proofErr w:type="spellStart"/>
-      <w:r>
-        <w:t>commits</w:t>
-      </w:r>
-      <w:proofErr w:type="spellEnd"/>
-      <w:r>
-        <w:t xml:space="preserve"> réguliers. Ce projet m’a permis de pratiquer des compétences concrètes : lire des données réelles</w:t>
+        <w:t>Forms à une librairie graphique. J’ai aussi appris à organiser mon travail sur GitHub, à planifier les étapes avec les issues et à faire des commits réguliers. Ce projet m’a permis de pratiquer des compétences concrètes : lire des données réelles</w:t>
       </w:r>
       <w:r>
         <w:t xml:space="preserve"> depuis un fichier CSV et</w:t>
@@ -2350,8 +2223,8 @@
       <w:r>
         <w:t>Planification</w:t>
       </w:r>
-      <w:bookmarkEnd w:id="3"/>
       <w:bookmarkEnd w:id="4"/>
+      <w:bookmarkEnd w:id="5"/>
       <w:r>
         <w:t xml:space="preserve"> Initiale</w:t>
       </w:r>
@@ -2363,31 +2236,7 @@
         <w:jc w:val="left"/>
       </w:pPr>
       <w:r>
-        <w:t xml:space="preserve">Pour ce projet, j’ai utilisé GitHub Project pour organiser mes tâches. J’y ai créé plusieurs issues correspondant aux différentes étapes du développement. Chaque tâche contenait une description, une petite checklist et un lien vers le code ou les tests. Voici les grandes étapes que j’ai suivies : Création du dépôt GitHub et mise en place du projet Visual Studio. Recherche de données météo sur le site </w:t>
-      </w:r>
-      <w:proofErr w:type="spellStart"/>
-      <w:r>
-        <w:t>MeteoSwiss</w:t>
-      </w:r>
-      <w:proofErr w:type="spellEnd"/>
-      <w:r>
-        <w:t xml:space="preserve"> (CSV). Création des premières maquettes sous </w:t>
-      </w:r>
-      <w:proofErr w:type="spellStart"/>
-      <w:r>
-        <w:t>WinForms</w:t>
-      </w:r>
-      <w:proofErr w:type="spellEnd"/>
-      <w:r>
-        <w:t xml:space="preserve"> pour imaginer l’interface. Développement de la lecture de fichiers CSV et affichage des données dans le programme. Ajout de </w:t>
-      </w:r>
-      <w:proofErr w:type="spellStart"/>
-      <w:r>
-        <w:t>ScottPlot</w:t>
-      </w:r>
-      <w:proofErr w:type="spellEnd"/>
-      <w:r>
-        <w:t xml:space="preserve"> pour tracer les graphiques et tester le zoom et le déplacement. Création des filtres temporels et des calculs de min, max et moyenne. Ajout des fonctions mathématiques personnalisées (comme sin(x), x²). Mise en place de la sauvegarde et du chargement au format JSON. Tests finaux et corrections avant la remise. Le projet a été développé sur plusieurs semaines, à raison de quelques heures par semaine. J’ai essayé de travailler régulièrement pour ne pas avoir trop de choses à faire à la fin. Chaque étape a été testée avant de passer à la suivante pour </w:t>
+        <w:t xml:space="preserve">Pour ce projet, j’ai utilisé GitHub Project pour organiser mes tâches. J’y ai créé plusieurs issues correspondant aux différentes étapes du développement. Chaque tâche contenait une description, une petite checklist et un lien vers le code ou les tests. Voici les grandes étapes que j’ai suivies : Création du dépôt GitHub et mise en place du projet Visual Studio. Recherche de données météo sur le site MeteoSwiss (CSV). Création des premières maquettes sous WinForms pour imaginer l’interface. Développement de la lecture de fichiers CSV et affichage des données dans le programme. Ajout de ScottPlot pour tracer les graphiques et tester le zoom et le déplacement. Création des filtres temporels et des calculs de min, max et moyenne. Ajout des fonctions mathématiques personnalisées (comme sin(x), x²). Mise en place de la sauvegarde et du chargement au format JSON. Tests finaux et corrections avant la remise. Le projet a été développé sur plusieurs semaines, à raison de quelques heures par semaine. J’ai essayé de travailler régulièrement pour ne pas avoir trop de choses à faire à la fin. Chaque étape a été testée avant de passer à la suivante pour </w:t>
       </w:r>
       <w:r>
         <w:t>é</w:t>
@@ -2423,6 +2272,9 @@
         <w:t xml:space="preserve"> </w:t>
       </w:r>
       <w:r>
+        <w:rPr>
+          <w:noProof/>
+        </w:rPr>
         <mc:AlternateContent>
           <mc:Choice Requires="wps">
             <w:drawing>
@@ -2546,15 +2398,7 @@
         <w:br/>
       </w:r>
       <w:r>
-        <w:t xml:space="preserve">En tant qu'utilisateur je veux une représentation graphique de plusieurs séries temporelles (time </w:t>
-      </w:r>
-      <w:proofErr w:type="spellStart"/>
-      <w:r>
-        <w:t>serie</w:t>
-      </w:r>
-      <w:proofErr w:type="spellEnd"/>
-      <w:r>
-        <w:t>) simultanément.</w:t>
+        <w:t>En tant qu'utilisateur je veux une représentation graphique de plusieurs séries temporelles (time serie) simultanément.</w:t>
       </w:r>
       <w:r>
         <w:br/>
@@ -2582,25 +2426,7 @@
         <w:t>I</w:t>
       </w:r>
       <w:r>
-        <w:t xml:space="preserve">mporter un fichier </w:t>
-      </w:r>
-      <w:r>
-        <w:t>CSV (</w:t>
-      </w:r>
-      <w:r>
-        <w:t xml:space="preserve">Météo suisse) en </w:t>
-      </w:r>
-      <w:r>
-        <w:t>cliquant</w:t>
-      </w:r>
-      <w:r>
-        <w:t xml:space="preserve"> sur un bouton "importer </w:t>
-      </w:r>
-      <w:r>
-        <w:t>des données</w:t>
-      </w:r>
-      <w:r>
-        <w:t xml:space="preserve"> depuis un fichier CSV"</w:t>
+        <w:t>mporter un fichier CSV (Météo suisse) en cliquant sur un bouton "importer des données depuis un fichier CSV"</w:t>
       </w:r>
       <w:r>
         <w:t>.</w:t>
@@ -2729,13 +2555,7 @@
         </w:numPr>
       </w:pPr>
       <w:r>
-        <w:t xml:space="preserve">Quand je clique sur une courbe, la courbe est </w:t>
-      </w:r>
-      <w:r>
-        <w:t>la seule courbe</w:t>
-      </w:r>
-      <w:r>
-        <w:t xml:space="preserve"> afficher sur mon graphique</w:t>
+        <w:t>Quand je clique sur une courbe, la courbe est la seule courbe afficher sur mon graphique</w:t>
       </w:r>
     </w:p>
     <w:p>
@@ -2818,19 +2638,7 @@
         </w:numPr>
       </w:pPr>
       <w:r>
-        <w:t xml:space="preserve">Les données </w:t>
-      </w:r>
-      <w:r>
-        <w:t>restent</w:t>
-      </w:r>
-      <w:r>
-        <w:t xml:space="preserve"> permanentes dans mon application. Quand je quitte mon application et que je la relance mes données restes comme je les ai </w:t>
-      </w:r>
-      <w:r>
-        <w:t>laissés</w:t>
-      </w:r>
-      <w:r>
-        <w:t xml:space="preserve"> avant de quitter</w:t>
+        <w:t>Les données restent permanentes dans mon application. Quand je quitte mon application et que je la relance mes données restes comme je les ai laissés avant de quitter</w:t>
       </w:r>
       <w:r>
         <w:t>.</w:t>
@@ -2873,10 +2681,7 @@
       </w:r>
       <w:r>
         <w:br/>
-        <w:t xml:space="preserve">les deux années </w:t>
-      </w:r>
-      <w:r>
-        <w:t>consécutives.</w:t>
+        <w:t>les deux années consécutives.</w:t>
       </w:r>
       <w:r>
         <w:br/>
@@ -2907,13 +2712,7 @@
         </w:numPr>
       </w:pPr>
       <w:r>
-        <w:t xml:space="preserve">On </w:t>
-      </w:r>
-      <w:r>
-        <w:t>choisit</w:t>
-      </w:r>
-      <w:r>
-        <w:t xml:space="preserve"> une période à afficher dans le graphique</w:t>
+        <w:t>On choisit une période à afficher dans le graphique</w:t>
       </w:r>
     </w:p>
     <w:p>
@@ -2925,13 +2724,7 @@
         </w:numPr>
       </w:pPr>
       <w:r>
-        <w:t xml:space="preserve">Quand je click sur un bouton précis, mes séries </w:t>
-      </w:r>
-      <w:r>
-        <w:t>se</w:t>
-      </w:r>
-      <w:r>
-        <w:t xml:space="preserve"> joigne</w:t>
+        <w:t>Quand je click sur un bouton précis, mes séries se joigne</w:t>
       </w:r>
     </w:p>
     <w:p>
@@ -3000,26 +2793,11 @@
       </w:r>
       <w:r>
         <w:br/>
-        <w:t xml:space="preserve">une expression personnalisée qui sera exécutée avec </w:t>
-      </w:r>
-      <w:proofErr w:type="spellStart"/>
-      <w:r>
-        <w:t>Roslyn</w:t>
-      </w:r>
-      <w:proofErr w:type="spellEnd"/>
-      <w:r>
-        <w:t xml:space="preserve"> dynamiquement. Les</w:t>
+        <w:t>une expression personnalisée qui sera exécutée avec Roslyn dynamiquement. Les</w:t>
       </w:r>
       <w:r>
         <w:br/>
-      </w:r>
-      <w:proofErr w:type="spellStart"/>
-      <w:r>
-        <w:t>tokens</w:t>
-      </w:r>
-      <w:proofErr w:type="spellEnd"/>
-      <w:r>
-        <w:t xml:space="preserve"> “sin”, “cos”,”^” sont donc remplacés par leur équivalent C#.</w:t>
+        <w:t>tokens “sin”, “cos”,”^” sont donc remplacés par leur équivalent C#.</w:t>
       </w:r>
       <w:r>
         <w:br/>
@@ -3076,10 +2854,21 @@
     </w:p>
     <w:p>
       <w:r>
+        <w:rPr>
+          <w:noProof/>
+        </w:rPr>
         <w:drawing>
-          <wp:inline distT="0" distB="0" distL="0" distR="0" wp14:anchorId="7D951188" wp14:editId="5A8300B5">
+          <wp:anchor distT="0" distB="0" distL="114300" distR="114300" simplePos="0" relativeHeight="251658240" behindDoc="0" locked="0" layoutInCell="1" allowOverlap="1" wp14:anchorId="7D951188" wp14:editId="492A8E10">
+            <wp:simplePos x="0" y="0"/>
+            <wp:positionH relativeFrom="column">
+              <wp:posOffset>4445</wp:posOffset>
+            </wp:positionH>
+            <wp:positionV relativeFrom="paragraph">
+              <wp:posOffset>1270</wp:posOffset>
+            </wp:positionV>
             <wp:extent cx="5759450" cy="3522345"/>
             <wp:effectExtent l="0" t="0" r="0" b="1905"/>
+            <wp:wrapTopAndBottom/>
             <wp:docPr id="1945472226" name="Image 1" descr="Une image contenant texte, capture d’écran, diagramme, Tracé&#10;&#10;Le contenu généré par l’IA peut être incorrect."/>
             <wp:cNvGraphicFramePr>
               <a:graphicFrameLocks xmlns:a="http://schemas.openxmlformats.org/drawingml/2006/main" noChangeAspect="1"/>
@@ -3092,7 +2881,13 @@
                     <pic:cNvPicPr/>
                   </pic:nvPicPr>
                   <pic:blipFill>
-                    <a:blip r:embed="rId20"/>
+                    <a:blip r:embed="rId20">
+                      <a:extLst>
+                        <a:ext uri="{28A0092B-C50C-407E-A947-70E740481C1C}">
+                          <a14:useLocalDpi xmlns:a14="http://schemas.microsoft.com/office/drawing/2010/main" val="0"/>
+                        </a:ext>
+                      </a:extLst>
+                    </a:blip>
                     <a:stretch>
                       <a:fillRect/>
                     </a:stretch>
@@ -3109,7 +2904,7 @@
                 </pic:pic>
               </a:graphicData>
             </a:graphic>
-          </wp:inline>
+          </wp:anchor>
         </w:drawing>
       </w:r>
     </w:p>
@@ -3120,6 +2915,9 @@
       <w:r>
         <w:t>Ici on peut voir la page principale, ce que l’utilisateur verra dés la première importation de données</w:t>
       </w:r>
+      <w:r>
+        <w:t>. En haut à gauche on peut voir les courbes qu’on veut afficher. Ils sont directement visibles dans le graphique.</w:t>
+      </w:r>
     </w:p>
     <w:p>
       <w:pPr>
@@ -3136,6 +2934,10 @@
         <w:pStyle w:val="Corpsdetexte"/>
       </w:pPr>
       <w:r>
+        <w:rPr>
+          <w:noProof/>
+        </w:rPr>
+        <w:lastRenderedPageBreak/>
         <w:drawing>
           <wp:inline distT="0" distB="0" distL="0" distR="0" wp14:anchorId="2759F82F" wp14:editId="4A4015AE">
             <wp:extent cx="5759450" cy="3515995"/>
@@ -3178,7 +2980,20 @@
         <w:pStyle w:val="Corpsdetexte"/>
       </w:pPr>
       <w:r>
-        <w:lastRenderedPageBreak/>
+        <w:t xml:space="preserve"> Quand on importe un fichier pas valide on peut voir ci-dessus ce qui se passerait</w:t>
+      </w:r>
+      <w:r>
+        <w:t>. Il y a un message qui s’affiche et les données n’ont pas été exporter</w:t>
+      </w:r>
+    </w:p>
+    <w:p>
+      <w:pPr>
+        <w:pStyle w:val="Corpsdetexte"/>
+      </w:pPr>
+      <w:r>
+        <w:rPr>
+          <w:noProof/>
+        </w:rPr>
         <w:drawing>
           <wp:inline distT="0" distB="0" distL="0" distR="0" wp14:anchorId="6E20A810" wp14:editId="7160C0F6">
             <wp:extent cx="5759450" cy="3524250"/>
@@ -3218,10 +3033,37 @@
     </w:p>
     <w:p>
       <w:pPr>
+        <w:pStyle w:val="Corpsdetexte"/>
+      </w:pPr>
+      <w:r>
+        <w:t>Quand on arrive à imp</w:t>
+      </w:r>
+      <w:r>
+        <w:t>orter un fichier CSV il y a un message de validité qui s’affiche.</w:t>
+      </w:r>
+    </w:p>
+    <w:p>
+      <w:pPr>
+        <w:pStyle w:val="Corpsdetexte"/>
+      </w:pPr>
+    </w:p>
+    <w:p>
+      <w:pPr>
+        <w:pStyle w:val="Corpsdetexte"/>
+      </w:pPr>
+    </w:p>
+    <w:p>
+      <w:pPr>
+        <w:pStyle w:val="Corpsdetexte"/>
+      </w:pPr>
+    </w:p>
+    <w:p>
+      <w:pPr>
         <w:pStyle w:val="Titre1"/>
       </w:pPr>
       <w:bookmarkStart w:id="14" w:name="_Toc212761913"/>
       <w:r>
+        <w:lastRenderedPageBreak/>
         <w:t>Rapport de test</w:t>
       </w:r>
       <w:bookmarkEnd w:id="14"/>
@@ -3240,6 +3082,19 @@
         <w:t>Journal de travail</w:t>
       </w:r>
       <w:bookmarkEnd w:id="15"/>
+    </w:p>
+    <w:p>
+      <w:pPr>
+        <w:pStyle w:val="Corpsdetexte"/>
+      </w:pPr>
+      <w:r>
+        <w:t xml:space="preserve">Le journal est juste ici : </w:t>
+      </w:r>
+    </w:p>
+    <w:p>
+      <w:pPr>
+        <w:pStyle w:val="Corpsdetexte"/>
+      </w:pPr>
     </w:p>
     <w:p>
       <w:pPr>
@@ -3340,10 +3195,7 @@
       </w:pPr>
       <w:bookmarkStart w:id="20" w:name="_Toc212761918"/>
       <w:r>
-        <w:t xml:space="preserve">Conclusion </w:t>
-      </w:r>
-      <w:r>
-        <w:t>Technique</w:t>
+        <w:t>Conclusion Technique</w:t>
       </w:r>
       <w:bookmarkEnd w:id="20"/>
     </w:p>
@@ -3351,11 +3203,33 @@
       <w:pPr>
         <w:pStyle w:val="Retraitcorpsdetexte"/>
       </w:pPr>
+      <w:r>
+        <w:t xml:space="preserve">Pour moi le projet était dur </w:t>
+      </w:r>
     </w:p>
     <w:p>
       <w:pPr>
         <w:pStyle w:val="Titre1"/>
       </w:pPr>
+      <w:r>
+        <w:t>Problème technioque rencontré</w:t>
+      </w:r>
+    </w:p>
+    <w:p>
+      <w:pPr>
+        <w:pStyle w:val="Retraitcorpsdetexte"/>
+      </w:pPr>
+      <w:r>
+        <w:t>Mon principal problème a été la persistance des données. J’arrivais à afficher le nom de chaque graphe et mettre leur label dans le graphique. Mais l’application n’affichait pas les courbes. Le problème est sûrement dans les données. J’aurais beau essayé de demander à un camarade de classe ou à l’IA personne a réussi à résoudre ce problème.</w:t>
+      </w:r>
+      <w:r>
+        <w:t xml:space="preserve"> Je n’ai pas trouvé de réponse à ce problème.</w:t>
+      </w:r>
+    </w:p>
+    <w:p>
+      <w:pPr>
+        <w:pStyle w:val="Titre1"/>
+      </w:pPr>
       <w:bookmarkStart w:id="21" w:name="_Toc212761919"/>
       <w:r>
         <w:t>Sources</w:t>
@@ -3367,15 +3241,7 @@
         <w:pStyle w:val="Corpsdetexte"/>
       </w:pPr>
       <w:r>
-        <w:t xml:space="preserve">Voici les différentes sources que j’ai utilisées pendant le projet : </w:t>
-      </w:r>
-      <w:proofErr w:type="spellStart"/>
-      <w:r>
-        <w:t>MeteoSwiss</w:t>
-      </w:r>
-      <w:proofErr w:type="spellEnd"/>
-      <w:r>
-        <w:t xml:space="preserve"> Open Data –</w:t>
+        <w:t>Voici les différentes sources que j’ai utilisées pendant le projet : MeteoSwiss Open Data –</w:t>
       </w:r>
       <w:r>
         <w:t xml:space="preserve"> </w:t>
@@ -3889,7 +3755,7 @@
               <w:noProof/>
               <w:szCs w:val="16"/>
             </w:rPr>
-            <w:t>30.10.2025 22:15</w:t>
+            <w:t>31.10.2025 00:59</w:t>
           </w:r>
           <w:r>
             <w:rPr>
@@ -3982,9 +3848,9 @@
       <w:tblLook w:val="01E0" w:firstRow="1" w:lastRow="1" w:firstColumn="1" w:lastColumn="1" w:noHBand="0" w:noVBand="0"/>
     </w:tblPr>
     <w:tblGrid>
-      <w:gridCol w:w="2390"/>
-      <w:gridCol w:w="4411"/>
-      <w:gridCol w:w="2269"/>
+      <w:gridCol w:w="2402"/>
+      <w:gridCol w:w="4400"/>
+      <w:gridCol w:w="2268"/>
     </w:tblGrid>
     <w:tr>
       <w:trPr>
@@ -4107,7 +3973,7 @@
         <v:path o:extrusionok="f" gradientshapeok="t" o:connecttype="rect"/>
         <o:lock v:ext="edit" aspectratio="t"/>
       </v:shapetype>
-      <v:shape id="_x0000_i1209" type="#_x0000_t75" style="width:11.25pt;height:11.25pt" o:bullet="t">
+      <v:shape id="_x0000_i1038" type="#_x0000_t75" style="width:11.25pt;height:11.25pt" o:bullet="t">
         <v:imagedata r:id="rId1" o:title="BD10263_"/>
       </v:shape>
     </w:pict>
@@ -9364,6 +9230,7 @@
   <w:style w:type="character" w:default="1" w:styleId="Policepardfaut">
     <w:name w:val="Default Paragraph Font"/>
     <w:uiPriority w:val="1"/>
+    <w:semiHidden/>
     <w:unhideWhenUsed/>
   </w:style>
   <w:style w:type="table" w:default="1" w:styleId="TableauNormal">
@@ -10236,6 +10103,10 @@
 </file>
 
 <file path=customXml/item1.xml><?xml version="1.0" encoding="utf-8"?>
+<b:Sources xmlns:b="http://schemas.openxmlformats.org/officeDocument/2006/bibliography" xmlns="http://schemas.openxmlformats.org/officeDocument/2006/bibliography" SelectedStyle="\APA.XSL" StyleName="APA"/>
+</file>
+
+<file path=customXml/item2.xml><?xml version="1.0" encoding="utf-8"?>
 <ct:contentTypeSchema xmlns:ct="http://schemas.microsoft.com/office/2006/metadata/contentType" xmlns:ma="http://schemas.microsoft.com/office/2006/metadata/properties/metaAttributes" ct:_="" ma:_="" ma:contentTypeName="Document" ma:contentTypeID="0x010100E8692D16FABC7649A0E0051487714BFF" ma:contentTypeVersion="15" ma:contentTypeDescription="Crée un document." ma:contentTypeScope="" ma:versionID="07bbf6530a58c3e0dc88622911afad06">
   <xsd:schema xmlns:xsd="http://www.w3.org/2001/XMLSchema" xmlns:xs="http://www.w3.org/2001/XMLSchema" xmlns:p="http://schemas.microsoft.com/office/2006/metadata/properties" xmlns:ns3="fcccc220-c6b9-4076-850d-f5e42563a571" xmlns:ns4="e7f151b8-51d7-4647-8ad5-935b9ffd0765" targetNamespace="http://schemas.microsoft.com/office/2006/metadata/properties" ma:root="true" ma:fieldsID="d644348fb2c5d3775fc510d5cb0ed97c" ns3:_="" ns4:_="">
     <xsd:import namespace="fcccc220-c6b9-4076-850d-f5e42563a571"/>
@@ -10468,19 +10339,7 @@
 </ct:contentTypeSchema>
 </file>
 
-<file path=customXml/item2.xml><?xml version="1.0" encoding="utf-8"?>
-<b:Sources xmlns:b="http://schemas.openxmlformats.org/officeDocument/2006/bibliography" xmlns="http://schemas.openxmlformats.org/officeDocument/2006/bibliography" SelectedStyle="\APA.XSL" StyleName="APA"/>
-</file>
-
 <file path=customXml/item3.xml><?xml version="1.0" encoding="utf-8"?>
-<p:properties xmlns:p="http://schemas.microsoft.com/office/2006/metadata/properties" xmlns:xsi="http://www.w3.org/2001/XMLSchema-instance" xmlns:pc="http://schemas.microsoft.com/office/infopath/2007/PartnerControls">
-  <documentManagement>
-    <_activity xmlns="fcccc220-c6b9-4076-850d-f5e42563a571" xsi:nil="true"/>
-  </documentManagement>
-</p:properties>
-</file>
-
-<file path=customXml/item4.xml><?xml version="1.0" encoding="utf-8"?>
 <?mso-contentType ?>
 <FormTemplates xmlns="http://schemas.microsoft.com/sharepoint/v3/contenttype/forms">
   <Display>DocumentLibraryForm</Display>
@@ -10489,7 +10348,23 @@
 </FormTemplates>
 </file>
 
+<file path=customXml/item4.xml><?xml version="1.0" encoding="utf-8"?>
+<p:properties xmlns:p="http://schemas.microsoft.com/office/2006/metadata/properties" xmlns:xsi="http://www.w3.org/2001/XMLSchema-instance" xmlns:pc="http://schemas.microsoft.com/office/infopath/2007/PartnerControls">
+  <documentManagement>
+    <_activity xmlns="fcccc220-c6b9-4076-850d-f5e42563a571" xsi:nil="true"/>
+  </documentManagement>
+</p:properties>
+</file>
+
 <file path=customXml/itemProps1.xml><?xml version="1.0" encoding="utf-8"?>
+<ds:datastoreItem xmlns:ds="http://schemas.openxmlformats.org/officeDocument/2006/customXml" ds:itemID="{C8C35155-3E6A-4058-B6E4-303717845E3B}">
+  <ds:schemaRefs>
+    <ds:schemaRef ds:uri="http://schemas.openxmlformats.org/officeDocument/2006/bibliography"/>
+  </ds:schemaRefs>
+</ds:datastoreItem>
+</file>
+
+<file path=customXml/itemProps2.xml><?xml version="1.0" encoding="utf-8"?>
 <ds:datastoreItem xmlns:ds="http://schemas.openxmlformats.org/officeDocument/2006/customXml" ds:itemID="{1D98082F-3718-4A4A-9F8F-6A4053F7E495}">
   <ds:schemaRefs>
     <ds:schemaRef ds:uri="http://schemas.microsoft.com/office/2006/metadata/contentType"/>
@@ -10508,15 +10383,15 @@
 </ds:datastoreItem>
 </file>
 
-<file path=customXml/itemProps2.xml><?xml version="1.0" encoding="utf-8"?>
-<ds:datastoreItem xmlns:ds="http://schemas.openxmlformats.org/officeDocument/2006/customXml" ds:itemID="{C8C35155-3E6A-4058-B6E4-303717845E3B}">
+<file path=customXml/itemProps3.xml><?xml version="1.0" encoding="utf-8"?>
+<ds:datastoreItem xmlns:ds="http://schemas.openxmlformats.org/officeDocument/2006/customXml" ds:itemID="{1305DB0C-21A8-40CF-AAEB-135A98A5070D}">
   <ds:schemaRefs>
-    <ds:schemaRef ds:uri="http://schemas.openxmlformats.org/officeDocument/2006/bibliography"/>
+    <ds:schemaRef ds:uri="http://schemas.microsoft.com/sharepoint/v3/contenttype/forms"/>
   </ds:schemaRefs>
 </ds:datastoreItem>
 </file>
 
-<file path=customXml/itemProps3.xml><?xml version="1.0" encoding="utf-8"?>
+<file path=customXml/itemProps4.xml><?xml version="1.0" encoding="utf-8"?>
 <ds:datastoreItem xmlns:ds="http://schemas.openxmlformats.org/officeDocument/2006/customXml" ds:itemID="{1088B407-EF62-4BAC-AAE4-BAC90283778C}">
   <ds:schemaRefs>
     <ds:schemaRef ds:uri="http://schemas.microsoft.com/office/2006/metadata/properties"/>
@@ -10524,12 +10399,4 @@
     <ds:schemaRef ds:uri="fcccc220-c6b9-4076-850d-f5e42563a571"/>
   </ds:schemaRefs>
 </ds:datastoreItem>
-</file>
-
-<file path=customXml/itemProps4.xml><?xml version="1.0" encoding="utf-8"?>
-<ds:datastoreItem xmlns:ds="http://schemas.openxmlformats.org/officeDocument/2006/customXml" ds:itemID="{1305DB0C-21A8-40CF-AAEB-135A98A5070D}">
-  <ds:schemaRefs>
-    <ds:schemaRef ds:uri="http://schemas.microsoft.com/sharepoint/v3/contenttype/forms"/>
-  </ds:schemaRefs>
-</ds:datastoreItem>
 </file>
</xml_diff>

<commit_message>
Doc(rapport): Explication du shéma
</commit_message>
<xml_diff>
--- a/doc/Rapport de projet Mathieu Bamert.docx
+++ b/doc/Rapport de projet Mathieu Bamert.docx
@@ -1,6 +1,6 @@
 
 <file path=word/document.xml><?xml version="1.0" encoding="utf-8"?>
-<w:document xmlns:wpc="http://schemas.microsoft.com/office/word/2010/wordprocessingCanvas" xmlns:cx="http://schemas.microsoft.com/office/drawing/2014/chartex" xmlns:cx1="http://schemas.microsoft.com/office/drawing/2015/9/8/chartex" xmlns:cx2="http://schemas.microsoft.com/office/drawing/2015/10/21/chartex" xmlns:cx3="http://schemas.microsoft.com/office/drawing/2016/5/9/chartex" xmlns:cx4="http://schemas.microsoft.com/office/drawing/2016/5/10/chartex" xmlns:cx5="http://schemas.microsoft.com/office/drawing/2016/5/11/chartex" xmlns:cx6="http://schemas.microsoft.com/office/drawing/2016/5/12/chartex" xmlns:cx7="http://schemas.microsoft.com/office/drawing/2016/5/13/chartex" xmlns:cx8="http://schemas.microsoft.com/office/drawing/2016/5/14/chartex" xmlns:mc="http://schemas.openxmlformats.org/markup-compatibility/2006" xmlns:aink="http://schemas.microsoft.com/office/drawing/2016/ink" xmlns:am3d="http://schemas.microsoft.com/office/drawing/2017/model3d" xmlns:o="urn:schemas-microsoft-com:office:office" xmlns:oel="http://schemas.microsoft.com/office/2019/extlst" xmlns:r="http://schemas.openxmlformats.org/officeDocument/2006/relationships" xmlns:m="http://schemas.openxmlformats.org/officeDocument/2006/math" xmlns:v="urn:schemas-microsoft-com:vml" xmlns:wp14="http://schemas.microsoft.com/office/word/2010/wordprocessingDrawing" xmlns:wp="http://schemas.openxmlformats.org/drawingml/2006/wordprocessingDrawing" xmlns:w10="urn:schemas-microsoft-com:office:word" xmlns:w="http://schemas.openxmlformats.org/wordprocessingml/2006/main" xmlns:w14="http://schemas.microsoft.com/office/word/2010/wordml" xmlns:w15="http://schemas.microsoft.com/office/word/2012/wordml" xmlns:w16cex="http://schemas.microsoft.com/office/word/2018/wordml/cex" xmlns:w16cid="http://schemas.microsoft.com/office/word/2016/wordml/cid" xmlns:w16="http://schemas.microsoft.com/office/word/2018/wordml" xmlns:w16du="http://schemas.microsoft.com/office/word/2023/wordml/word16du" xmlns:w16sdtdh="http://schemas.microsoft.com/office/word/2020/wordml/sdtdatahash" xmlns:w16sdtfl="http://schemas.microsoft.com/office/word/2024/wordml/sdtformatlock" xmlns:w16se="http://schemas.microsoft.com/office/word/2015/wordml/symex" xmlns:wpg="http://schemas.microsoft.com/office/word/2010/wordprocessingGroup" xmlns:wpi="http://schemas.microsoft.com/office/word/2010/wordprocessingInk" xmlns:wne="http://schemas.microsoft.com/office/word/2006/wordml" xmlns:wps="http://schemas.microsoft.com/office/word/2010/wordprocessingShape" mc:Ignorable="w14 w15 w16se w16cid w16 w16cex w16sdtdh w16sdtfl w16du wp14">
+<w:document xmlns:wpc="http://schemas.microsoft.com/office/word/2010/wordprocessingCanvas" xmlns:cx="http://schemas.microsoft.com/office/drawing/2014/chartex" xmlns:cx1="http://schemas.microsoft.com/office/drawing/2015/9/8/chartex" xmlns:cx2="http://schemas.microsoft.com/office/drawing/2015/10/21/chartex" xmlns:cx3="http://schemas.microsoft.com/office/drawing/2016/5/9/chartex" xmlns:cx4="http://schemas.microsoft.com/office/drawing/2016/5/10/chartex" xmlns:cx5="http://schemas.microsoft.com/office/drawing/2016/5/11/chartex" xmlns:cx6="http://schemas.microsoft.com/office/drawing/2016/5/12/chartex" xmlns:cx7="http://schemas.microsoft.com/office/drawing/2016/5/13/chartex" xmlns:cx8="http://schemas.microsoft.com/office/drawing/2016/5/14/chartex" xmlns:mc="http://schemas.openxmlformats.org/markup-compatibility/2006" xmlns:aink="http://schemas.microsoft.com/office/drawing/2016/ink" xmlns:am3d="http://schemas.microsoft.com/office/drawing/2017/model3d" xmlns:o="urn:schemas-microsoft-com:office:office" xmlns:oel="http://schemas.microsoft.com/office/2019/extlst" xmlns:r="http://schemas.openxmlformats.org/officeDocument/2006/relationships" xmlns:m="http://schemas.openxmlformats.org/officeDocument/2006/math" xmlns:v="urn:schemas-microsoft-com:vml" xmlns:wp14="http://schemas.microsoft.com/office/word/2010/wordprocessingDrawing" xmlns:wp="http://schemas.openxmlformats.org/drawingml/2006/wordprocessingDrawing" xmlns:w10="urn:schemas-microsoft-com:office:word" xmlns:w="http://schemas.openxmlformats.org/wordprocessingml/2006/main" xmlns:w14="http://schemas.microsoft.com/office/word/2010/wordml" xmlns:w15="http://schemas.microsoft.com/office/word/2012/wordml" xmlns:w16cex="http://schemas.microsoft.com/office/word/2018/wordml/cex" xmlns:w16cid="http://schemas.microsoft.com/office/word/2016/wordml/cid" xmlns:w16="http://schemas.microsoft.com/office/word/2018/wordml" xmlns:w16sdtdh="http://schemas.microsoft.com/office/word/2020/wordml/sdtdatahash" xmlns:w16se="http://schemas.microsoft.com/office/word/2015/wordml/symex" xmlns:wpg="http://schemas.microsoft.com/office/word/2010/wordprocessingGroup" xmlns:wpi="http://schemas.microsoft.com/office/word/2010/wordprocessingInk" xmlns:wne="http://schemas.microsoft.com/office/word/2006/wordml" xmlns:wps="http://schemas.microsoft.com/office/word/2010/wordprocessingShape" mc:Ignorable="w14 w15 w16se w16cid w16 w16cex w16sdtdh wp14">
   <w:body>
     <w:p>
       <w:pPr>
@@ -1872,7 +1872,23 @@
         <w:ind w:left="426" w:firstLine="708"/>
       </w:pPr>
       <w:r>
-        <w:t>Plot those lines !</w:t>
+        <w:t xml:space="preserve">Plot </w:t>
+      </w:r>
+      <w:proofErr w:type="spellStart"/>
+      <w:r>
+        <w:t>those</w:t>
+      </w:r>
+      <w:proofErr w:type="spellEnd"/>
+      <w:r>
+        <w:t xml:space="preserve"> </w:t>
+      </w:r>
+      <w:proofErr w:type="spellStart"/>
+      <w:r>
+        <w:t>lines</w:t>
+      </w:r>
+      <w:proofErr w:type="spellEnd"/>
+      <w:r>
+        <w:t> !</w:t>
       </w:r>
     </w:p>
     <w:p>
@@ -1898,7 +1914,15 @@
         <w:pStyle w:val="Retraitcorpsdetexte"/>
       </w:pPr>
       <w:r>
-        <w:t xml:space="preserve">Mon projet s’appelle Plot Those Lines. </w:t>
+        <w:t xml:space="preserve">Mon projet s’appelle Plot </w:t>
+      </w:r>
+      <w:proofErr w:type="spellStart"/>
+      <w:r>
+        <w:t>Those</w:t>
+      </w:r>
+      <w:proofErr w:type="spellEnd"/>
+      <w:r>
+        <w:t xml:space="preserve"> Lines. </w:t>
       </w:r>
     </w:p>
     <w:p>
@@ -1911,13 +1935,37 @@
         <w:pStyle w:val="Retraitcorpsdetexte"/>
       </w:pPr>
       <w:r>
-        <w:t>C’est une application écrite en C# avec Win</w:t>
+        <w:t xml:space="preserve">C’est une application écrite en C# avec </w:t>
+      </w:r>
+      <w:proofErr w:type="spellStart"/>
+      <w:r>
+        <w:t>Win</w:t>
       </w:r>
       <w:r>
         <w:t>dows</w:t>
       </w:r>
       <w:r>
-        <w:t>Forms qui affiche des graphiques de températures à partir de fichiers CSV. Elle permet de comparer les températures entre plusieurs villes de Suisse et de voir comment elles changent chaque jour. L’utilisateur peut importer plusieurs fichiers de données issus de MétéoSuisse, zoomer ou se déplacer dans le graphique, et choisir quelles stations il veut afficher. Le graphique est fait avec la bibliothèque ScottPlot, et j’utilise LINQ pour trier et calculer les valeurs minimales, maximales ou moyennes. Les données et la configuration peuvent être sauvegardées dans un fichier JSON, ce qui permet de rouvrir la session plus tard.</w:t>
+        <w:t>Forms</w:t>
+      </w:r>
+      <w:proofErr w:type="spellEnd"/>
+      <w:r>
+        <w:t xml:space="preserve"> qui affiche des graphiques de températures à partir de fichiers CSV. Elle permet de comparer les températures entre plusieurs villes de Suisse et de voir comment elles changent chaque jour. L’utilisateur peut importer plusieurs fichiers de données issus de </w:t>
+      </w:r>
+      <w:proofErr w:type="spellStart"/>
+      <w:r>
+        <w:t>MétéoSuisse</w:t>
+      </w:r>
+      <w:proofErr w:type="spellEnd"/>
+      <w:r>
+        <w:t xml:space="preserve">, zoomer ou se déplacer dans le graphique, et choisir quelles stations il veut afficher. Le graphique est fait avec la bibliothèque </w:t>
+      </w:r>
+      <w:proofErr w:type="spellStart"/>
+      <w:r>
+        <w:t>ScottPlot</w:t>
+      </w:r>
+      <w:proofErr w:type="spellEnd"/>
+      <w:r>
+        <w:t>, et j’utilise LINQ pour trier et calculer les valeurs minimales, maximales ou moyennes. Les données et la configuration peuvent être sauvegardées dans un fichier JSON, ce qui permet de rouvrir la session plus tard.</w:t>
       </w:r>
     </w:p>
     <w:p>
@@ -1975,7 +2023,23 @@
         <w:pStyle w:val="Retraitcorpsdetexte"/>
       </w:pPr>
       <w:r>
-        <w:t>Les données météorologiques utilisées proviendront de MeteoSwiss (MétéoSuisse), la source officielle des mesures météorologiques en Suisse. Ces données permettront d’assurer la fiabilité et la précision des informations affichées dans le logiciel.</w:t>
+        <w:t xml:space="preserve">Les données météorologiques utilisées proviendront de </w:t>
+      </w:r>
+      <w:proofErr w:type="spellStart"/>
+      <w:r>
+        <w:t>MeteoSwiss</w:t>
+      </w:r>
+      <w:proofErr w:type="spellEnd"/>
+      <w:r>
+        <w:t xml:space="preserve"> (</w:t>
+      </w:r>
+      <w:proofErr w:type="spellStart"/>
+      <w:r>
+        <w:t>MétéoSuisse</w:t>
+      </w:r>
+      <w:proofErr w:type="spellEnd"/>
+      <w:r>
+        <w:t>), la source officielle des mesures météorologiques en Suisse. Ces données permettront d’assurer la fiabilité et la précision des informations affichées dans le logiciel.</w:t>
       </w:r>
     </w:p>
     <w:p>
@@ -2046,8 +2110,21 @@
           <w:numId w:val="5"/>
         </w:numPr>
       </w:pPr>
-      <w:r>
-        <w:t>Github / Github Project</w:t>
+      <w:proofErr w:type="spellStart"/>
+      <w:r>
+        <w:t>Github</w:t>
+      </w:r>
+      <w:proofErr w:type="spellEnd"/>
+      <w:r>
+        <w:t xml:space="preserve"> / </w:t>
+      </w:r>
+      <w:proofErr w:type="spellStart"/>
+      <w:r>
+        <w:t>Github</w:t>
+      </w:r>
+      <w:proofErr w:type="spellEnd"/>
+      <w:r>
+        <w:t xml:space="preserve"> Project</w:t>
       </w:r>
     </w:p>
     <w:p>
@@ -2105,8 +2182,13 @@
         <w:ind w:left="1560"/>
       </w:pPr>
       <w:r>
-        <w:t>Importer des données depuis un fichier CSV de MétéoSuisse</w:t>
-      </w:r>
+        <w:t xml:space="preserve">Importer des données depuis un fichier CSV de </w:t>
+      </w:r>
+      <w:proofErr w:type="spellStart"/>
+      <w:r>
+        <w:t>MétéoSuisse</w:t>
+      </w:r>
+      <w:proofErr w:type="spellEnd"/>
     </w:p>
     <w:p>
       <w:pPr>
@@ -2137,8 +2219,13 @@
         <w:ind w:left="1560"/>
       </w:pPr>
       <w:r>
-        <w:t>Afficher des graphique grâce à une librairie qui se nomme ScottPlot</w:t>
-      </w:r>
+        <w:t xml:space="preserve">Afficher des graphique grâce à une librairie qui se nomme </w:t>
+      </w:r>
+      <w:proofErr w:type="spellStart"/>
+      <w:r>
+        <w:t>ScottPlot</w:t>
+      </w:r>
+      <w:proofErr w:type="spellEnd"/>
     </w:p>
     <w:p>
       <w:pPr>
@@ -2197,13 +2284,37 @@
         <w:ind w:left="1134"/>
       </w:pPr>
       <w:r>
-        <w:t>Ce projet m’a aidé à m’améliorer en C# et à mieux comprendre la programmation orientée objet. J’ai aussi appris à manipuler des fichiers CSV et à utiliser LINQ pour filtrer et les données. C’était la première fois que j’utilisais ScottPlot, et j’ai découvert comment relier une interface Win</w:t>
+        <w:t xml:space="preserve">Ce projet m’a aidé à m’améliorer en C# et à mieux comprendre la programmation orientée objet. J’ai aussi appris à manipuler des fichiers CSV et à utiliser LINQ pour filtrer et les données. C’était la première fois que j’utilisais </w:t>
+      </w:r>
+      <w:proofErr w:type="spellStart"/>
+      <w:r>
+        <w:t>ScottPlot</w:t>
+      </w:r>
+      <w:proofErr w:type="spellEnd"/>
+      <w:r>
+        <w:t xml:space="preserve">, et j’ai découvert comment relier une interface </w:t>
+      </w:r>
+      <w:proofErr w:type="spellStart"/>
+      <w:r>
+        <w:t>Win</w:t>
       </w:r>
       <w:r>
         <w:t>dows</w:t>
       </w:r>
       <w:r>
-        <w:t>Forms à une librairie graphique. J’ai aussi appris à organiser mon travail sur GitHub, à planifier les étapes avec les issues et à faire des commits réguliers. Ce projet m’a permis de pratiquer des compétences concrètes : lire des données réelles</w:t>
+        <w:t>Forms</w:t>
+      </w:r>
+      <w:proofErr w:type="spellEnd"/>
+      <w:r>
+        <w:t xml:space="preserve"> à une librairie graphique. J’ai aussi appris à organiser mon travail sur GitHub, à planifier les étapes avec les issues et à faire des </w:t>
+      </w:r>
+      <w:proofErr w:type="spellStart"/>
+      <w:r>
+        <w:t>commits</w:t>
+      </w:r>
+      <w:proofErr w:type="spellEnd"/>
+      <w:r>
+        <w:t xml:space="preserve"> réguliers. Ce projet m’a permis de pratiquer des compétences concrètes : lire des données réelles</w:t>
       </w:r>
       <w:r>
         <w:t xml:space="preserve"> depuis un fichier CSV et</w:t>
@@ -2236,7 +2347,31 @@
         <w:jc w:val="left"/>
       </w:pPr>
       <w:r>
-        <w:t xml:space="preserve">Pour ce projet, j’ai utilisé GitHub Project pour organiser mes tâches. J’y ai créé plusieurs issues correspondant aux différentes étapes du développement. Chaque tâche contenait une description, une petite checklist et un lien vers le code ou les tests. Voici les grandes étapes que j’ai suivies : Création du dépôt GitHub et mise en place du projet Visual Studio. Recherche de données météo sur le site MeteoSwiss (CSV). Création des premières maquettes sous WinForms pour imaginer l’interface. Développement de la lecture de fichiers CSV et affichage des données dans le programme. Ajout de ScottPlot pour tracer les graphiques et tester le zoom et le déplacement. Création des filtres temporels et des calculs de min, max et moyenne. Ajout des fonctions mathématiques personnalisées (comme sin(x), x²). Mise en place de la sauvegarde et du chargement au format JSON. Tests finaux et corrections avant la remise. Le projet a été développé sur plusieurs semaines, à raison de quelques heures par semaine. J’ai essayé de travailler régulièrement pour ne pas avoir trop de choses à faire à la fin. Chaque étape a été testée avant de passer à la suivante pour </w:t>
+        <w:t xml:space="preserve">Pour ce projet, j’ai utilisé GitHub Project pour organiser mes tâches. J’y ai créé plusieurs issues correspondant aux différentes étapes du développement. Chaque tâche contenait une description, une petite checklist et un lien vers le code ou les tests. Voici les grandes étapes que j’ai suivies : Création du dépôt GitHub et mise en place du projet Visual Studio. Recherche de données météo sur le site </w:t>
+      </w:r>
+      <w:proofErr w:type="spellStart"/>
+      <w:r>
+        <w:t>MeteoSwiss</w:t>
+      </w:r>
+      <w:proofErr w:type="spellEnd"/>
+      <w:r>
+        <w:t xml:space="preserve"> (CSV). Création des premières maquettes sous </w:t>
+      </w:r>
+      <w:proofErr w:type="spellStart"/>
+      <w:r>
+        <w:t>WinForms</w:t>
+      </w:r>
+      <w:proofErr w:type="spellEnd"/>
+      <w:r>
+        <w:t xml:space="preserve"> pour imaginer l’interface. Développement de la lecture de fichiers CSV et affichage des données dans le programme. Ajout de </w:t>
+      </w:r>
+      <w:proofErr w:type="spellStart"/>
+      <w:r>
+        <w:t>ScottPlot</w:t>
+      </w:r>
+      <w:proofErr w:type="spellEnd"/>
+      <w:r>
+        <w:t xml:space="preserve"> pour tracer les graphiques et tester le zoom et le déplacement. Création des filtres temporels et des calculs de min, max et moyenne. Ajout des fonctions mathématiques personnalisées (comme sin(x), x²). Mise en place de la sauvegarde et du chargement au format JSON. Tests finaux et corrections avant la remise. Le projet a été développé sur plusieurs semaines, à raison de quelques heures par semaine. J’ai essayé de travailler régulièrement pour ne pas avoir trop de choses à faire à la fin. Chaque étape a été testée avant de passer à la suivante pour </w:t>
       </w:r>
       <w:r>
         <w:t>é</w:t>
@@ -2332,7 +2467,7 @@
               </wp:inline>
             </w:drawing>
           </mc:Choice>
-          <mc:Fallback>
+          <mc:Fallback xmlns:w16sdtfl="http://schemas.microsoft.com/office/word/2024/wordml/sdtformatlock" xmlns:w16du="http://schemas.microsoft.com/office/word/2023/wordml/word16du">
             <w:pict>
               <v:rect w14:anchorId="677AB8E0" id="Rectangle 3" o:spid="_x0000_s1026" alt="👉" style="width:24pt;height:24pt;visibility:visible;mso-wrap-style:square;mso-left-percent:-10001;mso-top-percent:-10001;mso-position-horizontal:absolute;mso-position-horizontal-relative:char;mso-position-vertical:absolute;mso-position-vertical-relative:line;mso-left-percent:-10001;mso-top-percent:-10001;v-text-anchor:top" o:gfxdata="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" filled="f" stroked="f">
                 <o:lock v:ext="edit" aspectratio="t"/>
@@ -2398,7 +2533,15 @@
         <w:br/>
       </w:r>
       <w:r>
-        <w:t>En tant qu'utilisateur je veux une représentation graphique de plusieurs séries temporelles (time serie) simultanément.</w:t>
+        <w:t xml:space="preserve">En tant qu'utilisateur je veux une représentation graphique de plusieurs séries temporelles (time </w:t>
+      </w:r>
+      <w:proofErr w:type="spellStart"/>
+      <w:r>
+        <w:t>serie</w:t>
+      </w:r>
+      <w:proofErr w:type="spellEnd"/>
+      <w:r>
+        <w:t>) simultanément.</w:t>
       </w:r>
       <w:r>
         <w:br/>
@@ -2789,15 +2932,38 @@
       </w:r>
       <w:r>
         <w:br/>
-        <w:t>sin(x) + sin(3x)/3 + sin(5x)/5, x * sin(x). De plus, un champ texte me permet d’écrire</w:t>
+        <w:t>sin(x) + sin(3</w:t>
+      </w:r>
+      <w:proofErr w:type="gramStart"/>
+      <w:r>
+        <w:t>x)/</w:t>
+      </w:r>
+      <w:proofErr w:type="gramEnd"/>
+      <w:r>
+        <w:t>3 + sin(5x)/5, x * sin(x). De plus, un champ texte me permet d’écrire</w:t>
       </w:r>
       <w:r>
         <w:br/>
-        <w:t>une expression personnalisée qui sera exécutée avec Roslyn dynamiquement. Les</w:t>
+        <w:t xml:space="preserve">une expression personnalisée qui sera exécutée avec </w:t>
+      </w:r>
+      <w:proofErr w:type="spellStart"/>
+      <w:r>
+        <w:t>Roslyn</w:t>
+      </w:r>
+      <w:proofErr w:type="spellEnd"/>
+      <w:r>
+        <w:t xml:space="preserve"> dynamiquement. Les</w:t>
       </w:r>
       <w:r>
         <w:br/>
-        <w:t>tokens “sin”, “cos”,”^” sont donc remplacés par leur équivalent C#.</w:t>
+      </w:r>
+      <w:proofErr w:type="spellStart"/>
+      <w:r>
+        <w:t>tokens</w:t>
+      </w:r>
+      <w:proofErr w:type="spellEnd"/>
+      <w:r>
+        <w:t xml:space="preserve"> “sin”, “cos”,”^” sont donc remplacés par leur équivalent C#.</w:t>
       </w:r>
       <w:r>
         <w:br/>
@@ -2913,7 +3079,15 @@
         <w:pStyle w:val="Corpsdetexte"/>
       </w:pPr>
       <w:r>
-        <w:t>Ici on peut voir la page principale, ce que l’utilisateur verra dés la première importation de données</w:t>
+        <w:t xml:space="preserve">Ici on peut voir la page principale, ce que l’utilisateur verra </w:t>
+      </w:r>
+      <w:proofErr w:type="spellStart"/>
+      <w:r>
+        <w:t>dés</w:t>
+      </w:r>
+      <w:proofErr w:type="spellEnd"/>
+      <w:r>
+        <w:t xml:space="preserve"> la première importation de données</w:t>
       </w:r>
       <w:r>
         <w:t>. En haut à gauche on peut voir les courbes qu’on veut afficher. Ils sont directement visibles dans le graphique.</w:t>
@@ -3099,7 +3273,15 @@
         <w:pStyle w:val="Corpsdetexte"/>
       </w:pPr>
       <w:r>
-        <w:t>Importation CSV Charger un fichier MeteoSwiss Les donn</w:t>
+        <w:t xml:space="preserve">Importation CSV Charger un fichier </w:t>
+      </w:r>
+      <w:proofErr w:type="spellStart"/>
+      <w:r>
+        <w:t>MeteoSwiss</w:t>
+      </w:r>
+      <w:proofErr w:type="spellEnd"/>
+      <w:r>
+        <w:t xml:space="preserve"> Les donn</w:t>
       </w:r>
       <w:r>
         <w:rPr>
@@ -3290,6 +3472,9 @@
         <w:ind w:left="567"/>
       </w:pPr>
       <w:r>
+        <w:rPr>
+          <w:noProof/>
+        </w:rPr>
         <w:drawing>
           <wp:inline distT="0" distB="0" distL="0" distR="0" wp14:anchorId="79905528" wp14:editId="5622F18F">
             <wp:extent cx="5759450" cy="5759450"/>
@@ -3334,6 +3519,167 @@
     </w:p>
     <w:p>
       <w:pPr>
+        <w:pStyle w:val="Corpsdetexte"/>
+      </w:pPr>
+    </w:p>
+    <w:p>
+      <w:pPr>
+        <w:pStyle w:val="Corpsdetexte"/>
+        <w:rPr>
+          <w:b/>
+          <w:bCs/>
+        </w:rPr>
+      </w:pPr>
+      <w:r>
+        <w:rPr>
+          <w:b/>
+          <w:bCs/>
+        </w:rPr>
+        <w:lastRenderedPageBreak/>
+        <w:t>1. Partie externe à l’application</w:t>
+      </w:r>
+    </w:p>
+    <w:p>
+      <w:pPr>
+        <w:pStyle w:val="Corpsdetexte"/>
+      </w:pPr>
+      <w:r>
+        <w:t xml:space="preserve">Infos provenant de </w:t>
+      </w:r>
+      <w:proofErr w:type="spellStart"/>
+      <w:r>
+        <w:t>MétéoSuisse</w:t>
+      </w:r>
+      <w:proofErr w:type="spellEnd"/>
+      <w:r>
+        <w:t xml:space="preserve"> : les données météorologiques (températures moyennes, maximales et minimales) sont collectées depuis les sources officielles de </w:t>
+      </w:r>
+      <w:proofErr w:type="spellStart"/>
+      <w:r>
+        <w:t>MétéoSuisse</w:t>
+      </w:r>
+      <w:proofErr w:type="spellEnd"/>
+      <w:r>
+        <w:t>.</w:t>
+      </w:r>
+    </w:p>
+    <w:p>
+      <w:pPr>
+        <w:pStyle w:val="Corpsdetexte"/>
+      </w:pPr>
+      <w:r>
+        <w:t xml:space="preserve">Récupération des données : l’utilisateur télécharge les jeux de données proposés par </w:t>
+      </w:r>
+      <w:proofErr w:type="spellStart"/>
+      <w:r>
+        <w:t>MétéoSuisse</w:t>
+      </w:r>
+      <w:proofErr w:type="spellEnd"/>
+      <w:r>
+        <w:t xml:space="preserve"> au format brut.</w:t>
+      </w:r>
+    </w:p>
+    <w:p>
+      <w:pPr>
+        <w:pStyle w:val="Corpsdetexte"/>
+      </w:pPr>
+      <w:r>
+        <w:t>Téléchargement en fichier CSV : ces données sont exportées dans un fichier CSV (valeurs séparées par des points-virgules), format standard qui sera ensuite importé dans l’application.</w:t>
+      </w:r>
+    </w:p>
+    <w:p>
+      <w:pPr>
+        <w:pStyle w:val="Corpsdetexte"/>
+        <w:rPr>
+          <w:b/>
+          <w:bCs/>
+        </w:rPr>
+      </w:pPr>
+      <w:r>
+        <w:rPr>
+          <w:b/>
+          <w:bCs/>
+        </w:rPr>
+        <w:t>2. Partie interne à l’application</w:t>
+      </w:r>
+    </w:p>
+    <w:p>
+      <w:pPr>
+        <w:pStyle w:val="Corpsdetexte"/>
+      </w:pPr>
+      <w:r>
+        <w:t>Téléchargement des données dans l’application : l’utilisateur importe un ou plusieurs fichiers CSV dans le programme via une interface graphique.</w:t>
+      </w:r>
+      <w:r>
+        <w:br/>
+        <w:t>L’application lit les fichiers, extrait les dates et les valeurs numériques, et les stocke dans des objets internes (</w:t>
+      </w:r>
+      <w:proofErr w:type="spellStart"/>
+      <w:r>
+        <w:t>JeuDeDonnees</w:t>
+      </w:r>
+      <w:proofErr w:type="spellEnd"/>
+      <w:r>
+        <w:t>).</w:t>
+      </w:r>
+    </w:p>
+    <w:p>
+      <w:pPr>
+        <w:pStyle w:val="Corpsdetexte"/>
+      </w:pPr>
+      <w:r>
+        <w:t xml:space="preserve">Affichage des données dans le graphique : les valeurs importées sont immédiatement tracées dans un graphique </w:t>
+      </w:r>
+      <w:proofErr w:type="spellStart"/>
+      <w:r>
+        <w:t>ScottPlot</w:t>
+      </w:r>
+      <w:proofErr w:type="spellEnd"/>
+      <w:r>
+        <w:t>, où chaque fichier est représenté par un jeu de trois courbes (moyenne, maximum, minimum).</w:t>
+      </w:r>
+    </w:p>
+    <w:p>
+      <w:pPr>
+        <w:pStyle w:val="Corpsdetexte"/>
+      </w:pPr>
+      <w:r>
+        <w:t>Sauvegarde JSON : à chaque importation, les données sont enregistrées dans un fichier JSON. Cela permet de restaurer automatiquement les jeux de données au prochain démarrage, sans devoir recharger les CSV.</w:t>
+      </w:r>
+    </w:p>
+    <w:p>
+      <w:pPr>
+        <w:pStyle w:val="Corpsdetexte"/>
+      </w:pPr>
+      <w:r>
+        <w:t>Utilisation des données dans les graphiques : les informations sauvegardées sont relues, les couleurs et courbes sont reconstruites, et les graphiques sont réaffichés automatiquement.</w:t>
+      </w:r>
+    </w:p>
+    <w:p>
+      <w:pPr>
+        <w:pStyle w:val="Corpsdetexte"/>
+      </w:pPr>
+      <w:r>
+        <w:t>Analyse : l’utilisateur peut alors observer l’évolution des températures au fil du temps, comparer différentes stations (ou périodes) et effectuer des interprétations statistiques ou visuelles.</w:t>
+      </w:r>
+    </w:p>
+    <w:p>
+      <w:pPr>
+        <w:pStyle w:val="Corpsdetexte"/>
+      </w:pPr>
+    </w:p>
+    <w:p>
+      <w:pPr>
+        <w:pStyle w:val="Corpsdetexte"/>
+      </w:pPr>
+    </w:p>
+    <w:p>
+      <w:pPr>
+        <w:pStyle w:val="Corpsdetexte"/>
+      </w:pPr>
+    </w:p>
+    <w:p>
+      <w:pPr>
         <w:pStyle w:val="Titre1"/>
         <w:numPr>
           <w:ilvl w:val="0"/>
@@ -3342,7 +3688,6 @@
       </w:pPr>
       <w:bookmarkStart w:id="15" w:name="_Toc212761914"/>
       <w:r>
-        <w:lastRenderedPageBreak/>
         <w:t>7</w:t>
       </w:r>
       <w:r>
@@ -3364,10 +3709,10 @@
       </w:pPr>
       <w:r>
         <w:object w:dxaOrig="1539" w:dyaOrig="994" w14:anchorId="68E6DC55">
-          <v:shape id="_x0000_i1030" type="#_x0000_t75" style="width:77.25pt;height:49.5pt" o:ole="">
+          <v:shape id="_x0000_i1026" type="#_x0000_t75" style="width:77.2pt;height:49.55pt" o:ole="">
             <v:imagedata r:id="rId24" o:title=""/>
           </v:shape>
-          <o:OLEObject Type="Embed" ProgID="Excel.SheetMacroEnabled.12" ShapeID="_x0000_i1030" DrawAspect="Icon" ObjectID="_1823537538" r:id="rId25"/>
+          <o:OLEObject Type="Embed" ProgID="Excel.SheetMacroEnabled.12" ShapeID="_x0000_i1026" DrawAspect="Icon" ObjectID="_1824537030" r:id="rId25"/>
         </w:object>
       </w:r>
     </w:p>
@@ -3398,6 +3743,14 @@
         <w:pStyle w:val="Corpsdetexte"/>
       </w:pPr>
       <w:r>
+        <w:t>J’ai aussi utilisé l’IA pour essayer de faire la restauration d’un fichier JSON. Mais je ne suis pas parvenu à résoudre ce casse-tête.</w:t>
+      </w:r>
+    </w:p>
+    <w:p>
+      <w:pPr>
+        <w:pStyle w:val="Corpsdetexte"/>
+      </w:pPr>
+      <w:r>
         <w:t>Finalement</w:t>
       </w:r>
       <w:r>
@@ -3411,6 +3764,7 @@
       <w:bookmarkStart w:id="17" w:name="_Toc165969653"/>
       <w:bookmarkStart w:id="18" w:name="_Toc212761916"/>
       <w:r>
+        <w:lastRenderedPageBreak/>
         <w:t>Conclusion</w:t>
       </w:r>
       <w:bookmarkEnd w:id="17"/>
@@ -3474,7 +3828,6 @@
       </w:pPr>
       <w:bookmarkStart w:id="20" w:name="_Toc212761918"/>
       <w:r>
-        <w:lastRenderedPageBreak/>
         <w:t>Conclusion Technique</w:t>
       </w:r>
       <w:bookmarkEnd w:id="20"/>
@@ -3486,6 +3839,7 @@
           <w:ilvl w:val="0"/>
           <w:numId w:val="0"/>
         </w:numPr>
+        <w:ind w:left="567"/>
         <w:rPr>
           <w:rFonts w:asciiTheme="minorHAnsi" w:hAnsiTheme="minorHAnsi" w:cs="Times New Roman"/>
           <w:b w:val="0"/>
@@ -3506,16 +3860,10 @@
           <w:sz w:val="20"/>
           <w:szCs w:val="20"/>
         </w:rPr>
-        <w:t xml:space="preserve">Le développement de l’application Plot The Line a permis de concevoir un outil complet d’analyse et de visualisation de données météorologiques à partir de fichiers CSV. L’application, réalisée en C# sous WinForms, s’appuie sur la bibliothèque ScottPlot pour la représentation graphique interactive des températures (moyenne, maximum, minimum) en fonction du temps. </w:t>
-      </w:r>
-    </w:p>
-    <w:p>
-      <w:pPr>
-        <w:pStyle w:val="Titre1"/>
-        <w:numPr>
-          <w:ilvl w:val="0"/>
-          <w:numId w:val="0"/>
-        </w:numPr>
+        <w:t xml:space="preserve">Le développement de l’application Plot The Line a permis de concevoir un outil complet d’analyse et de visualisation de données météorologiques à partir de fichiers CSV. L’application, réalisée en C# sous </w:t>
+      </w:r>
+      <w:proofErr w:type="spellStart"/>
+      <w:r>
         <w:rPr>
           <w:rFonts w:asciiTheme="minorHAnsi" w:hAnsiTheme="minorHAnsi" w:cs="Times New Roman"/>
           <w:b w:val="0"/>
@@ -3525,7 +3873,9 @@
           <w:sz w:val="20"/>
           <w:szCs w:val="20"/>
         </w:rPr>
-      </w:pPr>
+        <w:t>WinForms</w:t>
+      </w:r>
+      <w:proofErr w:type="spellEnd"/>
       <w:r>
         <w:rPr>
           <w:rFonts w:asciiTheme="minorHAnsi" w:hAnsiTheme="minorHAnsi" w:cs="Times New Roman"/>
@@ -3536,16 +3886,10 @@
           <w:sz w:val="20"/>
           <w:szCs w:val="20"/>
         </w:rPr>
-        <w:t xml:space="preserve">Sur le plan technique, plusieurs points essentiels ont été mis en œuvre : </w:t>
-      </w:r>
-    </w:p>
-    <w:p>
-      <w:pPr>
-        <w:pStyle w:val="Titre1"/>
-        <w:numPr>
-          <w:ilvl w:val="0"/>
-          <w:numId w:val="0"/>
-        </w:numPr>
+        <w:t xml:space="preserve">, s’appuie sur la bibliothèque </w:t>
+      </w:r>
+      <w:proofErr w:type="spellStart"/>
+      <w:r>
         <w:rPr>
           <w:rFonts w:asciiTheme="minorHAnsi" w:hAnsiTheme="minorHAnsi" w:cs="Times New Roman"/>
           <w:b w:val="0"/>
@@ -3555,7 +3899,9 @@
           <w:sz w:val="20"/>
           <w:szCs w:val="20"/>
         </w:rPr>
-      </w:pPr>
+        <w:t>ScottPlot</w:t>
+      </w:r>
+      <w:proofErr w:type="spellEnd"/>
       <w:r>
         <w:rPr>
           <w:rFonts w:asciiTheme="minorHAnsi" w:hAnsiTheme="minorHAnsi" w:cs="Times New Roman"/>
@@ -3566,7 +3912,7 @@
           <w:sz w:val="20"/>
           <w:szCs w:val="20"/>
         </w:rPr>
-        <w:t xml:space="preserve">Lecture et traitement des fichiers CSV : les données sont importées dynamiquement, validées et converties en listes typées (DateTime, double), avec gestion des séparateurs et des valeurs manquantes. </w:t>
+        <w:t xml:space="preserve"> pour la représentation graphique interactive des températures (moyenne, maximum, minimum) en fonction du temps. </w:t>
       </w:r>
     </w:p>
     <w:p>
@@ -3576,6 +3922,7 @@
           <w:ilvl w:val="0"/>
           <w:numId w:val="0"/>
         </w:numPr>
+        <w:ind w:left="567"/>
         <w:rPr>
           <w:rFonts w:asciiTheme="minorHAnsi" w:hAnsiTheme="minorHAnsi" w:cs="Times New Roman"/>
           <w:b w:val="0"/>
@@ -3596,7 +3943,7 @@
           <w:sz w:val="20"/>
           <w:szCs w:val="20"/>
         </w:rPr>
-        <w:t xml:space="preserve">Utilisation de LINQ : la majorité des traitements (sélection, filtrage, génération d’items d’interface) repose sur des expressions LINQ, garantissant un code concis, lisible et maintenable. </w:t>
+        <w:t xml:space="preserve">Sur le plan technique, plusieurs points essentiels ont été mis en œuvre : </w:t>
       </w:r>
     </w:p>
     <w:p>
@@ -3606,6 +3953,7 @@
           <w:ilvl w:val="0"/>
           <w:numId w:val="0"/>
         </w:numPr>
+        <w:ind w:left="567"/>
         <w:rPr>
           <w:rFonts w:asciiTheme="minorHAnsi" w:hAnsiTheme="minorHAnsi" w:cs="Times New Roman"/>
           <w:b w:val="0"/>
@@ -3626,16 +3974,10 @@
           <w:sz w:val="20"/>
           <w:szCs w:val="20"/>
         </w:rPr>
-        <w:t xml:space="preserve">Affichage graphique dynamique : chaque série de données est affichée via un FormsPlot, avec un rafraîchissement automatique selon les cases cochées. L’interface permet à l’utilisateur de visualiser plusieurs fichiers simultanément grâce à un système de couleurs cycliques. </w:t>
-      </w:r>
-    </w:p>
-    <w:p>
-      <w:pPr>
-        <w:pStyle w:val="Titre1"/>
-        <w:numPr>
-          <w:ilvl w:val="0"/>
-          <w:numId w:val="0"/>
-        </w:numPr>
+        <w:t>Lecture et traitement des fichiers CSV : les données sont importées dynamiquement, validées et converties en listes typées (</w:t>
+      </w:r>
+      <w:proofErr w:type="spellStart"/>
+      <w:r>
         <w:rPr>
           <w:rFonts w:asciiTheme="minorHAnsi" w:hAnsiTheme="minorHAnsi" w:cs="Times New Roman"/>
           <w:b w:val="0"/>
@@ -3645,7 +3987,9 @@
           <w:sz w:val="20"/>
           <w:szCs w:val="20"/>
         </w:rPr>
-      </w:pPr>
+        <w:t>DateTime</w:t>
+      </w:r>
+      <w:proofErr w:type="spellEnd"/>
       <w:r>
         <w:rPr>
           <w:rFonts w:asciiTheme="minorHAnsi" w:hAnsiTheme="minorHAnsi" w:cs="Times New Roman"/>
@@ -3656,7 +4000,7 @@
           <w:sz w:val="20"/>
           <w:szCs w:val="20"/>
         </w:rPr>
-        <w:t>Fiabilité et robustesse : les exceptions sont gérées proprement et les opérations de désérialisation ou d’importation sont protégées afin d’éviter tout plantage en cas de données invalides.</w:t>
+        <w:t xml:space="preserve">, double), avec gestion des séparateurs et des valeurs manquantes. </w:t>
       </w:r>
     </w:p>
     <w:p>
@@ -3666,6 +4010,125 @@
           <w:ilvl w:val="0"/>
           <w:numId w:val="0"/>
         </w:numPr>
+        <w:ind w:left="567"/>
+        <w:rPr>
+          <w:rFonts w:asciiTheme="minorHAnsi" w:hAnsiTheme="minorHAnsi" w:cs="Times New Roman"/>
+          <w:b w:val="0"/>
+          <w:bCs w:val="0"/>
+          <w:caps w:val="0"/>
+          <w:kern w:val="0"/>
+          <w:sz w:val="20"/>
+          <w:szCs w:val="20"/>
+        </w:rPr>
+      </w:pPr>
+      <w:r>
+        <w:rPr>
+          <w:rFonts w:asciiTheme="minorHAnsi" w:hAnsiTheme="minorHAnsi" w:cs="Times New Roman"/>
+          <w:b w:val="0"/>
+          <w:bCs w:val="0"/>
+          <w:caps w:val="0"/>
+          <w:kern w:val="0"/>
+          <w:sz w:val="20"/>
+          <w:szCs w:val="20"/>
+        </w:rPr>
+        <w:t xml:space="preserve">Utilisation de LINQ : la majorité des traitements (sélection, filtrage, génération d’items d’interface) repose sur des expressions LINQ, garantissant un code concis, lisible et maintenable. </w:t>
+      </w:r>
+    </w:p>
+    <w:p>
+      <w:pPr>
+        <w:pStyle w:val="Titre1"/>
+        <w:numPr>
+          <w:ilvl w:val="0"/>
+          <w:numId w:val="0"/>
+        </w:numPr>
+        <w:ind w:left="567"/>
+        <w:rPr>
+          <w:rFonts w:asciiTheme="minorHAnsi" w:hAnsiTheme="minorHAnsi" w:cs="Times New Roman"/>
+          <w:b w:val="0"/>
+          <w:bCs w:val="0"/>
+          <w:caps w:val="0"/>
+          <w:kern w:val="0"/>
+          <w:sz w:val="20"/>
+          <w:szCs w:val="20"/>
+        </w:rPr>
+      </w:pPr>
+      <w:r>
+        <w:rPr>
+          <w:rFonts w:asciiTheme="minorHAnsi" w:hAnsiTheme="minorHAnsi" w:cs="Times New Roman"/>
+          <w:b w:val="0"/>
+          <w:bCs w:val="0"/>
+          <w:caps w:val="0"/>
+          <w:kern w:val="0"/>
+          <w:sz w:val="20"/>
+          <w:szCs w:val="20"/>
+        </w:rPr>
+        <w:t xml:space="preserve">Affichage graphique dynamique : chaque série de données est affichée via un </w:t>
+      </w:r>
+      <w:proofErr w:type="spellStart"/>
+      <w:r>
+        <w:rPr>
+          <w:rFonts w:asciiTheme="minorHAnsi" w:hAnsiTheme="minorHAnsi" w:cs="Times New Roman"/>
+          <w:b w:val="0"/>
+          <w:bCs w:val="0"/>
+          <w:caps w:val="0"/>
+          <w:kern w:val="0"/>
+          <w:sz w:val="20"/>
+          <w:szCs w:val="20"/>
+        </w:rPr>
+        <w:t>FormsPlot</w:t>
+      </w:r>
+      <w:proofErr w:type="spellEnd"/>
+      <w:r>
+        <w:rPr>
+          <w:rFonts w:asciiTheme="minorHAnsi" w:hAnsiTheme="minorHAnsi" w:cs="Times New Roman"/>
+          <w:b w:val="0"/>
+          <w:bCs w:val="0"/>
+          <w:caps w:val="0"/>
+          <w:kern w:val="0"/>
+          <w:sz w:val="20"/>
+          <w:szCs w:val="20"/>
+        </w:rPr>
+        <w:t xml:space="preserve">, avec un rafraîchissement automatique selon les cases cochées. L’interface permet à l’utilisateur de visualiser plusieurs fichiers simultanément grâce à un système de couleurs cycliques. </w:t>
+      </w:r>
+    </w:p>
+    <w:p>
+      <w:pPr>
+        <w:pStyle w:val="Titre1"/>
+        <w:numPr>
+          <w:ilvl w:val="0"/>
+          <w:numId w:val="0"/>
+        </w:numPr>
+        <w:ind w:left="567"/>
+        <w:rPr>
+          <w:rFonts w:asciiTheme="minorHAnsi" w:hAnsiTheme="minorHAnsi" w:cs="Times New Roman"/>
+          <w:b w:val="0"/>
+          <w:bCs w:val="0"/>
+          <w:caps w:val="0"/>
+          <w:kern w:val="0"/>
+          <w:sz w:val="20"/>
+          <w:szCs w:val="20"/>
+        </w:rPr>
+      </w:pPr>
+      <w:r>
+        <w:rPr>
+          <w:rFonts w:asciiTheme="minorHAnsi" w:hAnsiTheme="minorHAnsi" w:cs="Times New Roman"/>
+          <w:b w:val="0"/>
+          <w:bCs w:val="0"/>
+          <w:caps w:val="0"/>
+          <w:kern w:val="0"/>
+          <w:sz w:val="20"/>
+          <w:szCs w:val="20"/>
+        </w:rPr>
+        <w:t>Fiabilité et robustesse : les exceptions sont gérées proprement et les opérations de désérialisation ou d’importation sont protégées afin d’éviter tout plantage en cas de données invalides.</w:t>
+      </w:r>
+    </w:p>
+    <w:p>
+      <w:pPr>
+        <w:pStyle w:val="Titre1"/>
+        <w:numPr>
+          <w:ilvl w:val="0"/>
+          <w:numId w:val="0"/>
+        </w:numPr>
       </w:pPr>
       <w:r>
         <w:t>10</w:t>
@@ -3699,6 +4162,7 @@
       </w:pPr>
       <w:bookmarkStart w:id="21" w:name="_Toc212761919"/>
       <w:r>
+        <w:lastRenderedPageBreak/>
         <w:t>Sources</w:t>
       </w:r>
       <w:bookmarkEnd w:id="21"/>
@@ -3708,7 +4172,15 @@
         <w:pStyle w:val="Corpsdetexte"/>
       </w:pPr>
       <w:r>
-        <w:t>Voici les différentes sources que j’ai utilisées pendant le projet : MeteoSwiss Open Data –</w:t>
+        <w:t xml:space="preserve">Voici les différentes sources que j’ai utilisées pendant le projet : </w:t>
+      </w:r>
+      <w:proofErr w:type="spellStart"/>
+      <w:r>
+        <w:t>MeteoSwiss</w:t>
+      </w:r>
+      <w:proofErr w:type="spellEnd"/>
+      <w:r>
+        <w:t xml:space="preserve"> Open Data –</w:t>
       </w:r>
       <w:r>
         <w:t xml:space="preserve"> </w:t>
@@ -3751,7 +4223,7 @@
 </file>
 
 <file path=word/endnotes.xml><?xml version="1.0" encoding="utf-8"?>
-<w:endnotes xmlns:wpc="http://schemas.microsoft.com/office/word/2010/wordprocessingCanvas" xmlns:cx="http://schemas.microsoft.com/office/drawing/2014/chartex" xmlns:cx1="http://schemas.microsoft.com/office/drawing/2015/9/8/chartex" xmlns:cx2="http://schemas.microsoft.com/office/drawing/2015/10/21/chartex" xmlns:cx3="http://schemas.microsoft.com/office/drawing/2016/5/9/chartex" xmlns:cx4="http://schemas.microsoft.com/office/drawing/2016/5/10/chartex" xmlns:cx5="http://schemas.microsoft.com/office/drawing/2016/5/11/chartex" xmlns:cx6="http://schemas.microsoft.com/office/drawing/2016/5/12/chartex" xmlns:cx7="http://schemas.microsoft.com/office/drawing/2016/5/13/chartex" xmlns:cx8="http://schemas.microsoft.com/office/drawing/2016/5/14/chartex" xmlns:mc="http://schemas.openxmlformats.org/markup-compatibility/2006" xmlns:aink="http://schemas.microsoft.com/office/drawing/2016/ink" xmlns:am3d="http://schemas.microsoft.com/office/drawing/2017/model3d" xmlns:o="urn:schemas-microsoft-com:office:office" xmlns:oel="http://schemas.microsoft.com/office/2019/extlst" xmlns:r="http://schemas.openxmlformats.org/officeDocument/2006/relationships" xmlns:m="http://schemas.openxmlformats.org/officeDocument/2006/math" xmlns:v="urn:schemas-microsoft-com:vml" xmlns:wp14="http://schemas.microsoft.com/office/word/2010/wordprocessingDrawing" xmlns:wp="http://schemas.openxmlformats.org/drawingml/2006/wordprocessingDrawing" xmlns:w10="urn:schemas-microsoft-com:office:word" xmlns:w="http://schemas.openxmlformats.org/wordprocessingml/2006/main" xmlns:w14="http://schemas.microsoft.com/office/word/2010/wordml" xmlns:w15="http://schemas.microsoft.com/office/word/2012/wordml" xmlns:w16cex="http://schemas.microsoft.com/office/word/2018/wordml/cex" xmlns:w16cid="http://schemas.microsoft.com/office/word/2016/wordml/cid" xmlns:w16="http://schemas.microsoft.com/office/word/2018/wordml" xmlns:w16du="http://schemas.microsoft.com/office/word/2023/wordml/word16du" xmlns:w16sdtdh="http://schemas.microsoft.com/office/word/2020/wordml/sdtdatahash" xmlns:w16sdtfl="http://schemas.microsoft.com/office/word/2024/wordml/sdtformatlock" xmlns:w16se="http://schemas.microsoft.com/office/word/2015/wordml/symex" xmlns:wpg="http://schemas.microsoft.com/office/word/2010/wordprocessingGroup" xmlns:wpi="http://schemas.microsoft.com/office/word/2010/wordprocessingInk" xmlns:wne="http://schemas.microsoft.com/office/word/2006/wordml" xmlns:wps="http://schemas.microsoft.com/office/word/2010/wordprocessingShape" mc:Ignorable="w14 w15 w16se w16cid w16 w16cex w16sdtdh w16sdtfl w16du wp14">
+<w:endnotes xmlns:wpc="http://schemas.microsoft.com/office/word/2010/wordprocessingCanvas" xmlns:cx="http://schemas.microsoft.com/office/drawing/2014/chartex" xmlns:cx1="http://schemas.microsoft.com/office/drawing/2015/9/8/chartex" xmlns:cx2="http://schemas.microsoft.com/office/drawing/2015/10/21/chartex" xmlns:cx3="http://schemas.microsoft.com/office/drawing/2016/5/9/chartex" xmlns:cx4="http://schemas.microsoft.com/office/drawing/2016/5/10/chartex" xmlns:cx5="http://schemas.microsoft.com/office/drawing/2016/5/11/chartex" xmlns:cx6="http://schemas.microsoft.com/office/drawing/2016/5/12/chartex" xmlns:cx7="http://schemas.microsoft.com/office/drawing/2016/5/13/chartex" xmlns:cx8="http://schemas.microsoft.com/office/drawing/2016/5/14/chartex" xmlns:mc="http://schemas.openxmlformats.org/markup-compatibility/2006" xmlns:aink="http://schemas.microsoft.com/office/drawing/2016/ink" xmlns:am3d="http://schemas.microsoft.com/office/drawing/2017/model3d" xmlns:o="urn:schemas-microsoft-com:office:office" xmlns:oel="http://schemas.microsoft.com/office/2019/extlst" xmlns:r="http://schemas.openxmlformats.org/officeDocument/2006/relationships" xmlns:m="http://schemas.openxmlformats.org/officeDocument/2006/math" xmlns:v="urn:schemas-microsoft-com:vml" xmlns:wp14="http://schemas.microsoft.com/office/word/2010/wordprocessingDrawing" xmlns:wp="http://schemas.openxmlformats.org/drawingml/2006/wordprocessingDrawing" xmlns:w10="urn:schemas-microsoft-com:office:word" xmlns:w="http://schemas.openxmlformats.org/wordprocessingml/2006/main" xmlns:w14="http://schemas.microsoft.com/office/word/2010/wordml" xmlns:w15="http://schemas.microsoft.com/office/word/2012/wordml" xmlns:w16cex="http://schemas.microsoft.com/office/word/2018/wordml/cex" xmlns:w16cid="http://schemas.microsoft.com/office/word/2016/wordml/cid" xmlns:w16="http://schemas.microsoft.com/office/word/2018/wordml" xmlns:w16sdtdh="http://schemas.microsoft.com/office/word/2020/wordml/sdtdatahash" xmlns:w16se="http://schemas.microsoft.com/office/word/2015/wordml/symex" xmlns:wpg="http://schemas.microsoft.com/office/word/2010/wordprocessingGroup" xmlns:wpi="http://schemas.microsoft.com/office/word/2010/wordprocessingInk" xmlns:wne="http://schemas.microsoft.com/office/word/2006/wordml" xmlns:wps="http://schemas.microsoft.com/office/word/2010/wordprocessingShape" mc:Ignorable="w14 w15 w16se w16cid w16 w16cex w16sdtdh wp14">
   <w:endnote w:type="separator" w:id="-1">
     <w:p>
       <w:r>
@@ -3770,7 +4242,7 @@
 </file>
 
 <file path=word/footer1.xml><?xml version="1.0" encoding="utf-8"?>
-<w:ftr xmlns:wpc="http://schemas.microsoft.com/office/word/2010/wordprocessingCanvas" xmlns:cx="http://schemas.microsoft.com/office/drawing/2014/chartex" xmlns:cx1="http://schemas.microsoft.com/office/drawing/2015/9/8/chartex" xmlns:cx2="http://schemas.microsoft.com/office/drawing/2015/10/21/chartex" xmlns:cx3="http://schemas.microsoft.com/office/drawing/2016/5/9/chartex" xmlns:cx4="http://schemas.microsoft.com/office/drawing/2016/5/10/chartex" xmlns:cx5="http://schemas.microsoft.com/office/drawing/2016/5/11/chartex" xmlns:cx6="http://schemas.microsoft.com/office/drawing/2016/5/12/chartex" xmlns:cx7="http://schemas.microsoft.com/office/drawing/2016/5/13/chartex" xmlns:cx8="http://schemas.microsoft.com/office/drawing/2016/5/14/chartex" xmlns:mc="http://schemas.openxmlformats.org/markup-compatibility/2006" xmlns:aink="http://schemas.microsoft.com/office/drawing/2016/ink" xmlns:am3d="http://schemas.microsoft.com/office/drawing/2017/model3d" xmlns:o="urn:schemas-microsoft-com:office:office" xmlns:oel="http://schemas.microsoft.com/office/2019/extlst" xmlns:r="http://schemas.openxmlformats.org/officeDocument/2006/relationships" xmlns:m="http://schemas.openxmlformats.org/officeDocument/2006/math" xmlns:v="urn:schemas-microsoft-com:vml" xmlns:wp14="http://schemas.microsoft.com/office/word/2010/wordprocessingDrawing" xmlns:wp="http://schemas.openxmlformats.org/drawingml/2006/wordprocessingDrawing" xmlns:w10="urn:schemas-microsoft-com:office:word" xmlns:w="http://schemas.openxmlformats.org/wordprocessingml/2006/main" xmlns:w14="http://schemas.microsoft.com/office/word/2010/wordml" xmlns:w15="http://schemas.microsoft.com/office/word/2012/wordml" xmlns:w16cex="http://schemas.microsoft.com/office/word/2018/wordml/cex" xmlns:w16cid="http://schemas.microsoft.com/office/word/2016/wordml/cid" xmlns:w16="http://schemas.microsoft.com/office/word/2018/wordml" xmlns:w16du="http://schemas.microsoft.com/office/word/2023/wordml/word16du" xmlns:w16sdtdh="http://schemas.microsoft.com/office/word/2020/wordml/sdtdatahash" xmlns:w16sdtfl="http://schemas.microsoft.com/office/word/2024/wordml/sdtformatlock" xmlns:w16se="http://schemas.microsoft.com/office/word/2015/wordml/symex" xmlns:wpg="http://schemas.microsoft.com/office/word/2010/wordprocessingGroup" xmlns:wpi="http://schemas.microsoft.com/office/word/2010/wordprocessingInk" xmlns:wne="http://schemas.microsoft.com/office/word/2006/wordml" xmlns:wps="http://schemas.microsoft.com/office/word/2010/wordprocessingShape" mc:Ignorable="w14 w15 w16se w16cid w16 w16cex w16sdtdh w16sdtfl w16du wp14">
+<w:ftr xmlns:wpc="http://schemas.microsoft.com/office/word/2010/wordprocessingCanvas" xmlns:cx="http://schemas.microsoft.com/office/drawing/2014/chartex" xmlns:cx1="http://schemas.microsoft.com/office/drawing/2015/9/8/chartex" xmlns:cx2="http://schemas.microsoft.com/office/drawing/2015/10/21/chartex" xmlns:cx3="http://schemas.microsoft.com/office/drawing/2016/5/9/chartex" xmlns:cx4="http://schemas.microsoft.com/office/drawing/2016/5/10/chartex" xmlns:cx5="http://schemas.microsoft.com/office/drawing/2016/5/11/chartex" xmlns:cx6="http://schemas.microsoft.com/office/drawing/2016/5/12/chartex" xmlns:cx7="http://schemas.microsoft.com/office/drawing/2016/5/13/chartex" xmlns:cx8="http://schemas.microsoft.com/office/drawing/2016/5/14/chartex" xmlns:mc="http://schemas.openxmlformats.org/markup-compatibility/2006" xmlns:aink="http://schemas.microsoft.com/office/drawing/2016/ink" xmlns:am3d="http://schemas.microsoft.com/office/drawing/2017/model3d" xmlns:o="urn:schemas-microsoft-com:office:office" xmlns:oel="http://schemas.microsoft.com/office/2019/extlst" xmlns:r="http://schemas.openxmlformats.org/officeDocument/2006/relationships" xmlns:m="http://schemas.openxmlformats.org/officeDocument/2006/math" xmlns:v="urn:schemas-microsoft-com:vml" xmlns:wp14="http://schemas.microsoft.com/office/word/2010/wordprocessingDrawing" xmlns:wp="http://schemas.openxmlformats.org/drawingml/2006/wordprocessingDrawing" xmlns:w10="urn:schemas-microsoft-com:office:word" xmlns:w="http://schemas.openxmlformats.org/wordprocessingml/2006/main" xmlns:w14="http://schemas.microsoft.com/office/word/2010/wordml" xmlns:w15="http://schemas.microsoft.com/office/word/2012/wordml" xmlns:w16cex="http://schemas.microsoft.com/office/word/2018/wordml/cex" xmlns:w16cid="http://schemas.microsoft.com/office/word/2016/wordml/cid" xmlns:w16="http://schemas.microsoft.com/office/word/2018/wordml" xmlns:w16sdtdh="http://schemas.microsoft.com/office/word/2020/wordml/sdtdatahash" xmlns:w16se="http://schemas.microsoft.com/office/word/2015/wordml/symex" xmlns:wpg="http://schemas.microsoft.com/office/word/2010/wordprocessingGroup" xmlns:wpi="http://schemas.microsoft.com/office/word/2010/wordprocessingInk" xmlns:wne="http://schemas.microsoft.com/office/word/2006/wordml" xmlns:wps="http://schemas.microsoft.com/office/word/2010/wordprocessingShape" mc:Ignorable="w14 w15 w16se w16cid w16 w16cex w16sdtdh wp14">
   <w:tbl>
     <w:tblPr>
       <w:tblStyle w:val="Grilledutableau"/>
@@ -4222,7 +4694,7 @@
               <w:noProof/>
               <w:szCs w:val="16"/>
             </w:rPr>
-            <w:t>31.10.2025 16:30</w:t>
+            <w:t>01.11.2025 21:26</w:t>
           </w:r>
           <w:r>
             <w:rPr>
@@ -4281,7 +4753,7 @@
 </file>
 
 <file path=word/footnotes.xml><?xml version="1.0" encoding="utf-8"?>
-<w:footnotes xmlns:wpc="http://schemas.microsoft.com/office/word/2010/wordprocessingCanvas" xmlns:cx="http://schemas.microsoft.com/office/drawing/2014/chartex" xmlns:cx1="http://schemas.microsoft.com/office/drawing/2015/9/8/chartex" xmlns:cx2="http://schemas.microsoft.com/office/drawing/2015/10/21/chartex" xmlns:cx3="http://schemas.microsoft.com/office/drawing/2016/5/9/chartex" xmlns:cx4="http://schemas.microsoft.com/office/drawing/2016/5/10/chartex" xmlns:cx5="http://schemas.microsoft.com/office/drawing/2016/5/11/chartex" xmlns:cx6="http://schemas.microsoft.com/office/drawing/2016/5/12/chartex" xmlns:cx7="http://schemas.microsoft.com/office/drawing/2016/5/13/chartex" xmlns:cx8="http://schemas.microsoft.com/office/drawing/2016/5/14/chartex" xmlns:mc="http://schemas.openxmlformats.org/markup-compatibility/2006" xmlns:aink="http://schemas.microsoft.com/office/drawing/2016/ink" xmlns:am3d="http://schemas.microsoft.com/office/drawing/2017/model3d" xmlns:o="urn:schemas-microsoft-com:office:office" xmlns:oel="http://schemas.microsoft.com/office/2019/extlst" xmlns:r="http://schemas.openxmlformats.org/officeDocument/2006/relationships" xmlns:m="http://schemas.openxmlformats.org/officeDocument/2006/math" xmlns:v="urn:schemas-microsoft-com:vml" xmlns:wp14="http://schemas.microsoft.com/office/word/2010/wordprocessingDrawing" xmlns:wp="http://schemas.openxmlformats.org/drawingml/2006/wordprocessingDrawing" xmlns:w10="urn:schemas-microsoft-com:office:word" xmlns:w="http://schemas.openxmlformats.org/wordprocessingml/2006/main" xmlns:w14="http://schemas.microsoft.com/office/word/2010/wordml" xmlns:w15="http://schemas.microsoft.com/office/word/2012/wordml" xmlns:w16cex="http://schemas.microsoft.com/office/word/2018/wordml/cex" xmlns:w16cid="http://schemas.microsoft.com/office/word/2016/wordml/cid" xmlns:w16="http://schemas.microsoft.com/office/word/2018/wordml" xmlns:w16du="http://schemas.microsoft.com/office/word/2023/wordml/word16du" xmlns:w16sdtdh="http://schemas.microsoft.com/office/word/2020/wordml/sdtdatahash" xmlns:w16sdtfl="http://schemas.microsoft.com/office/word/2024/wordml/sdtformatlock" xmlns:w16se="http://schemas.microsoft.com/office/word/2015/wordml/symex" xmlns:wpg="http://schemas.microsoft.com/office/word/2010/wordprocessingGroup" xmlns:wpi="http://schemas.microsoft.com/office/word/2010/wordprocessingInk" xmlns:wne="http://schemas.microsoft.com/office/word/2006/wordml" xmlns:wps="http://schemas.microsoft.com/office/word/2010/wordprocessingShape" mc:Ignorable="w14 w15 w16se w16cid w16 w16cex w16sdtdh w16sdtfl w16du wp14">
+<w:footnotes xmlns:wpc="http://schemas.microsoft.com/office/word/2010/wordprocessingCanvas" xmlns:cx="http://schemas.microsoft.com/office/drawing/2014/chartex" xmlns:cx1="http://schemas.microsoft.com/office/drawing/2015/9/8/chartex" xmlns:cx2="http://schemas.microsoft.com/office/drawing/2015/10/21/chartex" xmlns:cx3="http://schemas.microsoft.com/office/drawing/2016/5/9/chartex" xmlns:cx4="http://schemas.microsoft.com/office/drawing/2016/5/10/chartex" xmlns:cx5="http://schemas.microsoft.com/office/drawing/2016/5/11/chartex" xmlns:cx6="http://schemas.microsoft.com/office/drawing/2016/5/12/chartex" xmlns:cx7="http://schemas.microsoft.com/office/drawing/2016/5/13/chartex" xmlns:cx8="http://schemas.microsoft.com/office/drawing/2016/5/14/chartex" xmlns:mc="http://schemas.openxmlformats.org/markup-compatibility/2006" xmlns:aink="http://schemas.microsoft.com/office/drawing/2016/ink" xmlns:am3d="http://schemas.microsoft.com/office/drawing/2017/model3d" xmlns:o="urn:schemas-microsoft-com:office:office" xmlns:oel="http://schemas.microsoft.com/office/2019/extlst" xmlns:r="http://schemas.openxmlformats.org/officeDocument/2006/relationships" xmlns:m="http://schemas.openxmlformats.org/officeDocument/2006/math" xmlns:v="urn:schemas-microsoft-com:vml" xmlns:wp14="http://schemas.microsoft.com/office/word/2010/wordprocessingDrawing" xmlns:wp="http://schemas.openxmlformats.org/drawingml/2006/wordprocessingDrawing" xmlns:w10="urn:schemas-microsoft-com:office:word" xmlns:w="http://schemas.openxmlformats.org/wordprocessingml/2006/main" xmlns:w14="http://schemas.microsoft.com/office/word/2010/wordml" xmlns:w15="http://schemas.microsoft.com/office/word/2012/wordml" xmlns:w16cex="http://schemas.microsoft.com/office/word/2018/wordml/cex" xmlns:w16cid="http://schemas.microsoft.com/office/word/2016/wordml/cid" xmlns:w16="http://schemas.microsoft.com/office/word/2018/wordml" xmlns:w16sdtdh="http://schemas.microsoft.com/office/word/2020/wordml/sdtdatahash" xmlns:w16se="http://schemas.microsoft.com/office/word/2015/wordml/symex" xmlns:wpg="http://schemas.microsoft.com/office/word/2010/wordprocessingGroup" xmlns:wpi="http://schemas.microsoft.com/office/word/2010/wordprocessingInk" xmlns:wne="http://schemas.microsoft.com/office/word/2006/wordml" xmlns:wps="http://schemas.microsoft.com/office/word/2010/wordprocessingShape" mc:Ignorable="w14 w15 w16se w16cid w16 w16cex w16sdtdh wp14">
   <w:footnote w:type="separator" w:id="-1">
     <w:p>
       <w:r>
@@ -4300,7 +4772,7 @@
 </file>
 
 <file path=word/header1.xml><?xml version="1.0" encoding="utf-8"?>
-<w:hdr xmlns:wpc="http://schemas.microsoft.com/office/word/2010/wordprocessingCanvas" xmlns:cx="http://schemas.microsoft.com/office/drawing/2014/chartex" xmlns:cx1="http://schemas.microsoft.com/office/drawing/2015/9/8/chartex" xmlns:cx2="http://schemas.microsoft.com/office/drawing/2015/10/21/chartex" xmlns:cx3="http://schemas.microsoft.com/office/drawing/2016/5/9/chartex" xmlns:cx4="http://schemas.microsoft.com/office/drawing/2016/5/10/chartex" xmlns:cx5="http://schemas.microsoft.com/office/drawing/2016/5/11/chartex" xmlns:cx6="http://schemas.microsoft.com/office/drawing/2016/5/12/chartex" xmlns:cx7="http://schemas.microsoft.com/office/drawing/2016/5/13/chartex" xmlns:cx8="http://schemas.microsoft.com/office/drawing/2016/5/14/chartex" xmlns:mc="http://schemas.openxmlformats.org/markup-compatibility/2006" xmlns:aink="http://schemas.microsoft.com/office/drawing/2016/ink" xmlns:am3d="http://schemas.microsoft.com/office/drawing/2017/model3d" xmlns:o="urn:schemas-microsoft-com:office:office" xmlns:oel="http://schemas.microsoft.com/office/2019/extlst" xmlns:r="http://schemas.openxmlformats.org/officeDocument/2006/relationships" xmlns:m="http://schemas.openxmlformats.org/officeDocument/2006/math" xmlns:v="urn:schemas-microsoft-com:vml" xmlns:wp14="http://schemas.microsoft.com/office/word/2010/wordprocessingDrawing" xmlns:wp="http://schemas.openxmlformats.org/drawingml/2006/wordprocessingDrawing" xmlns:w10="urn:schemas-microsoft-com:office:word" xmlns:w="http://schemas.openxmlformats.org/wordprocessingml/2006/main" xmlns:w14="http://schemas.microsoft.com/office/word/2010/wordml" xmlns:w15="http://schemas.microsoft.com/office/word/2012/wordml" xmlns:w16cex="http://schemas.microsoft.com/office/word/2018/wordml/cex" xmlns:w16cid="http://schemas.microsoft.com/office/word/2016/wordml/cid" xmlns:w16="http://schemas.microsoft.com/office/word/2018/wordml" xmlns:w16du="http://schemas.microsoft.com/office/word/2023/wordml/word16du" xmlns:w16sdtdh="http://schemas.microsoft.com/office/word/2020/wordml/sdtdatahash" xmlns:w16sdtfl="http://schemas.microsoft.com/office/word/2024/wordml/sdtformatlock" xmlns:w16se="http://schemas.microsoft.com/office/word/2015/wordml/symex" xmlns:wpg="http://schemas.microsoft.com/office/word/2010/wordprocessingGroup" xmlns:wpi="http://schemas.microsoft.com/office/word/2010/wordprocessingInk" xmlns:wne="http://schemas.microsoft.com/office/word/2006/wordml" xmlns:wps="http://schemas.microsoft.com/office/word/2010/wordprocessingShape" mc:Ignorable="w14 w15 w16se w16cid w16 w16cex w16sdtdh w16sdtfl w16du wp14">
+<w:hdr xmlns:wpc="http://schemas.microsoft.com/office/word/2010/wordprocessingCanvas" xmlns:cx="http://schemas.microsoft.com/office/drawing/2014/chartex" xmlns:cx1="http://schemas.microsoft.com/office/drawing/2015/9/8/chartex" xmlns:cx2="http://schemas.microsoft.com/office/drawing/2015/10/21/chartex" xmlns:cx3="http://schemas.microsoft.com/office/drawing/2016/5/9/chartex" xmlns:cx4="http://schemas.microsoft.com/office/drawing/2016/5/10/chartex" xmlns:cx5="http://schemas.microsoft.com/office/drawing/2016/5/11/chartex" xmlns:cx6="http://schemas.microsoft.com/office/drawing/2016/5/12/chartex" xmlns:cx7="http://schemas.microsoft.com/office/drawing/2016/5/13/chartex" xmlns:cx8="http://schemas.microsoft.com/office/drawing/2016/5/14/chartex" xmlns:mc="http://schemas.openxmlformats.org/markup-compatibility/2006" xmlns:aink="http://schemas.microsoft.com/office/drawing/2016/ink" xmlns:am3d="http://schemas.microsoft.com/office/drawing/2017/model3d" xmlns:o="urn:schemas-microsoft-com:office:office" xmlns:oel="http://schemas.microsoft.com/office/2019/extlst" xmlns:r="http://schemas.openxmlformats.org/officeDocument/2006/relationships" xmlns:m="http://schemas.openxmlformats.org/officeDocument/2006/math" xmlns:v="urn:schemas-microsoft-com:vml" xmlns:wp14="http://schemas.microsoft.com/office/word/2010/wordprocessingDrawing" xmlns:wp="http://schemas.openxmlformats.org/drawingml/2006/wordprocessingDrawing" xmlns:w10="urn:schemas-microsoft-com:office:word" xmlns:w="http://schemas.openxmlformats.org/wordprocessingml/2006/main" xmlns:w14="http://schemas.microsoft.com/office/word/2010/wordml" xmlns:w15="http://schemas.microsoft.com/office/word/2012/wordml" xmlns:w16cex="http://schemas.microsoft.com/office/word/2018/wordml/cex" xmlns:w16cid="http://schemas.microsoft.com/office/word/2016/wordml/cid" xmlns:w16="http://schemas.microsoft.com/office/word/2018/wordml" xmlns:w16sdtdh="http://schemas.microsoft.com/office/word/2020/wordml/sdtdatahash" xmlns:w16se="http://schemas.microsoft.com/office/word/2015/wordml/symex" xmlns:wpg="http://schemas.microsoft.com/office/word/2010/wordprocessingGroup" xmlns:wpi="http://schemas.microsoft.com/office/word/2010/wordprocessingInk" xmlns:wne="http://schemas.microsoft.com/office/word/2006/wordml" xmlns:wps="http://schemas.microsoft.com/office/word/2010/wordprocessingShape" mc:Ignorable="w14 w15 w16se w16cid w16 w16cex w16sdtdh wp14">
   <w:tbl>
     <w:tblPr>
       <w:tblStyle w:val="Grilledutableau"/>
@@ -4315,9 +4787,9 @@
       <w:tblLook w:val="01E0" w:firstRow="1" w:lastRow="1" w:firstColumn="1" w:lastColumn="1" w:noHBand="0" w:noVBand="0"/>
     </w:tblPr>
     <w:tblGrid>
-      <w:gridCol w:w="2390"/>
-      <w:gridCol w:w="4411"/>
-      <w:gridCol w:w="2269"/>
+      <w:gridCol w:w="2402"/>
+      <w:gridCol w:w="4400"/>
+      <w:gridCol w:w="2268"/>
     </w:tblGrid>
     <w:tr>
       <w:trPr>
@@ -4418,7 +4890,7 @@
 </file>
 
 <file path=word/numbering.xml><?xml version="1.0" encoding="utf-8"?>
-<w:numbering xmlns:wpc="http://schemas.microsoft.com/office/word/2010/wordprocessingCanvas" xmlns:cx="http://schemas.microsoft.com/office/drawing/2014/chartex" xmlns:cx1="http://schemas.microsoft.com/office/drawing/2015/9/8/chartex" xmlns:cx2="http://schemas.microsoft.com/office/drawing/2015/10/21/chartex" xmlns:cx3="http://schemas.microsoft.com/office/drawing/2016/5/9/chartex" xmlns:cx4="http://schemas.microsoft.com/office/drawing/2016/5/10/chartex" xmlns:cx5="http://schemas.microsoft.com/office/drawing/2016/5/11/chartex" xmlns:cx6="http://schemas.microsoft.com/office/drawing/2016/5/12/chartex" xmlns:cx7="http://schemas.microsoft.com/office/drawing/2016/5/13/chartex" xmlns:cx8="http://schemas.microsoft.com/office/drawing/2016/5/14/chartex" xmlns:mc="http://schemas.openxmlformats.org/markup-compatibility/2006" xmlns:aink="http://schemas.microsoft.com/office/drawing/2016/ink" xmlns:am3d="http://schemas.microsoft.com/office/drawing/2017/model3d" xmlns:o="urn:schemas-microsoft-com:office:office" xmlns:oel="http://schemas.microsoft.com/office/2019/extlst" xmlns:r="http://schemas.openxmlformats.org/officeDocument/2006/relationships" xmlns:m="http://schemas.openxmlformats.org/officeDocument/2006/math" xmlns:v="urn:schemas-microsoft-com:vml" xmlns:wp14="http://schemas.microsoft.com/office/word/2010/wordprocessingDrawing" xmlns:wp="http://schemas.openxmlformats.org/drawingml/2006/wordprocessingDrawing" xmlns:w10="urn:schemas-microsoft-com:office:word" xmlns:w="http://schemas.openxmlformats.org/wordprocessingml/2006/main" xmlns:w14="http://schemas.microsoft.com/office/word/2010/wordml" xmlns:w15="http://schemas.microsoft.com/office/word/2012/wordml" xmlns:w16cex="http://schemas.microsoft.com/office/word/2018/wordml/cex" xmlns:w16cid="http://schemas.microsoft.com/office/word/2016/wordml/cid" xmlns:w16="http://schemas.microsoft.com/office/word/2018/wordml" xmlns:w16du="http://schemas.microsoft.com/office/word/2023/wordml/word16du" xmlns:w16sdtdh="http://schemas.microsoft.com/office/word/2020/wordml/sdtdatahash" xmlns:w16sdtfl="http://schemas.microsoft.com/office/word/2024/wordml/sdtformatlock" xmlns:w16se="http://schemas.microsoft.com/office/word/2015/wordml/symex" xmlns:wpg="http://schemas.microsoft.com/office/word/2010/wordprocessingGroup" xmlns:wpi="http://schemas.microsoft.com/office/word/2010/wordprocessingInk" xmlns:wne="http://schemas.microsoft.com/office/word/2006/wordml" xmlns:wps="http://schemas.microsoft.com/office/word/2010/wordprocessingShape" mc:Ignorable="w14 w15 w16se w16cid w16 w16cex w16sdtdh w16sdtfl w16du wp14">
+<w:numbering xmlns:wpc="http://schemas.microsoft.com/office/word/2010/wordprocessingCanvas" xmlns:cx="http://schemas.microsoft.com/office/drawing/2014/chartex" xmlns:cx1="http://schemas.microsoft.com/office/drawing/2015/9/8/chartex" xmlns:cx2="http://schemas.microsoft.com/office/drawing/2015/10/21/chartex" xmlns:cx3="http://schemas.microsoft.com/office/drawing/2016/5/9/chartex" xmlns:cx4="http://schemas.microsoft.com/office/drawing/2016/5/10/chartex" xmlns:cx5="http://schemas.microsoft.com/office/drawing/2016/5/11/chartex" xmlns:cx6="http://schemas.microsoft.com/office/drawing/2016/5/12/chartex" xmlns:cx7="http://schemas.microsoft.com/office/drawing/2016/5/13/chartex" xmlns:cx8="http://schemas.microsoft.com/office/drawing/2016/5/14/chartex" xmlns:mc="http://schemas.openxmlformats.org/markup-compatibility/2006" xmlns:aink="http://schemas.microsoft.com/office/drawing/2016/ink" xmlns:am3d="http://schemas.microsoft.com/office/drawing/2017/model3d" xmlns:o="urn:schemas-microsoft-com:office:office" xmlns:oel="http://schemas.microsoft.com/office/2019/extlst" xmlns:r="http://schemas.openxmlformats.org/officeDocument/2006/relationships" xmlns:m="http://schemas.openxmlformats.org/officeDocument/2006/math" xmlns:v="urn:schemas-microsoft-com:vml" xmlns:wp14="http://schemas.microsoft.com/office/word/2010/wordprocessingDrawing" xmlns:wp="http://schemas.openxmlformats.org/drawingml/2006/wordprocessingDrawing" xmlns:w10="urn:schemas-microsoft-com:office:word" xmlns:w="http://schemas.openxmlformats.org/wordprocessingml/2006/main" xmlns:w14="http://schemas.microsoft.com/office/word/2010/wordml" xmlns:w15="http://schemas.microsoft.com/office/word/2012/wordml" xmlns:w16cex="http://schemas.microsoft.com/office/word/2018/wordml/cex" xmlns:w16cid="http://schemas.microsoft.com/office/word/2016/wordml/cid" xmlns:w16="http://schemas.microsoft.com/office/word/2018/wordml" xmlns:w16sdtdh="http://schemas.microsoft.com/office/word/2020/wordml/sdtdatahash" xmlns:w16se="http://schemas.microsoft.com/office/word/2015/wordml/symex" xmlns:wpg="http://schemas.microsoft.com/office/word/2010/wordprocessingGroup" xmlns:wpi="http://schemas.microsoft.com/office/word/2010/wordprocessingInk" xmlns:wne="http://schemas.microsoft.com/office/word/2006/wordml" xmlns:wps="http://schemas.microsoft.com/office/word/2010/wordprocessingShape" mc:Ignorable="w14 w15 w16se w16cid w16 w16cex w16sdtdh wp14">
   <w:numPicBullet w:numPicBulletId="0">
     <w:pict>
       <v:shapetype id="_x0000_t75" coordsize="21600,21600" o:spt="75" o:preferrelative="t" path="m@4@5l@4@11@9@11@9@5xe" filled="f" stroked="f">
@@ -4440,7 +4912,7 @@
         <v:path o:extrusionok="f" gradientshapeok="t" o:connecttype="rect"/>
         <o:lock v:ext="edit" aspectratio="t"/>
       </v:shapetype>
-      <v:shape id="_x0000_i1048" type="#_x0000_t75" style="width:11.25pt;height:11.25pt" o:bullet="t">
+      <v:shape id="_x0000_i1040" type="#_x0000_t75" style="width:11.5pt;height:11.5pt" o:bullet="t">
         <v:imagedata r:id="rId1" o:title="BD10263_"/>
       </v:shape>
     </w:pict>
@@ -5011,6 +5483,155 @@
     </w:lvl>
   </w:abstractNum>
   <w:abstractNum w:abstractNumId="5" w15:restartNumberingAfterBreak="0">
+    <w:nsid w:val="2BC25A5B"/>
+    <w:multiLevelType w:val="multilevel"/>
+    <w:tmpl w:val="5C1E5E8A"/>
+    <w:lvl w:ilvl="0">
+      <w:start w:val="1"/>
+      <w:numFmt w:val="bullet"/>
+      <w:lvlText w:val=""/>
+      <w:lvlJc w:val="left"/>
+      <w:pPr>
+        <w:tabs>
+          <w:tab w:val="num" w:pos="720"/>
+        </w:tabs>
+        <w:ind w:left="720" w:hanging="360"/>
+      </w:pPr>
+      <w:rPr>
+        <w:rFonts w:ascii="Symbol" w:hAnsi="Symbol" w:hint="default"/>
+        <w:sz w:val="20"/>
+      </w:rPr>
+    </w:lvl>
+    <w:lvl w:ilvl="1" w:tentative="1">
+      <w:start w:val="1"/>
+      <w:numFmt w:val="bullet"/>
+      <w:lvlText w:val="o"/>
+      <w:lvlJc w:val="left"/>
+      <w:pPr>
+        <w:tabs>
+          <w:tab w:val="num" w:pos="1440"/>
+        </w:tabs>
+        <w:ind w:left="1440" w:hanging="360"/>
+      </w:pPr>
+      <w:rPr>
+        <w:rFonts w:ascii="Courier New" w:hAnsi="Courier New" w:hint="default"/>
+        <w:sz w:val="20"/>
+      </w:rPr>
+    </w:lvl>
+    <w:lvl w:ilvl="2" w:tentative="1">
+      <w:start w:val="1"/>
+      <w:numFmt w:val="bullet"/>
+      <w:lvlText w:val=""/>
+      <w:lvlJc w:val="left"/>
+      <w:pPr>
+        <w:tabs>
+          <w:tab w:val="num" w:pos="2160"/>
+        </w:tabs>
+        <w:ind w:left="2160" w:hanging="360"/>
+      </w:pPr>
+      <w:rPr>
+        <w:rFonts w:ascii="Wingdings" w:hAnsi="Wingdings" w:hint="default"/>
+        <w:sz w:val="20"/>
+      </w:rPr>
+    </w:lvl>
+    <w:lvl w:ilvl="3" w:tentative="1">
+      <w:start w:val="1"/>
+      <w:numFmt w:val="bullet"/>
+      <w:lvlText w:val=""/>
+      <w:lvlJc w:val="left"/>
+      <w:pPr>
+        <w:tabs>
+          <w:tab w:val="num" w:pos="2880"/>
+        </w:tabs>
+        <w:ind w:left="2880" w:hanging="360"/>
+      </w:pPr>
+      <w:rPr>
+        <w:rFonts w:ascii="Wingdings" w:hAnsi="Wingdings" w:hint="default"/>
+        <w:sz w:val="20"/>
+      </w:rPr>
+    </w:lvl>
+    <w:lvl w:ilvl="4" w:tentative="1">
+      <w:start w:val="1"/>
+      <w:numFmt w:val="bullet"/>
+      <w:lvlText w:val=""/>
+      <w:lvlJc w:val="left"/>
+      <w:pPr>
+        <w:tabs>
+          <w:tab w:val="num" w:pos="3600"/>
+        </w:tabs>
+        <w:ind w:left="3600" w:hanging="360"/>
+      </w:pPr>
+      <w:rPr>
+        <w:rFonts w:ascii="Wingdings" w:hAnsi="Wingdings" w:hint="default"/>
+        <w:sz w:val="20"/>
+      </w:rPr>
+    </w:lvl>
+    <w:lvl w:ilvl="5" w:tentative="1">
+      <w:start w:val="1"/>
+      <w:numFmt w:val="bullet"/>
+      <w:lvlText w:val=""/>
+      <w:lvlJc w:val="left"/>
+      <w:pPr>
+        <w:tabs>
+          <w:tab w:val="num" w:pos="4320"/>
+        </w:tabs>
+        <w:ind w:left="4320" w:hanging="360"/>
+      </w:pPr>
+      <w:rPr>
+        <w:rFonts w:ascii="Wingdings" w:hAnsi="Wingdings" w:hint="default"/>
+        <w:sz w:val="20"/>
+      </w:rPr>
+    </w:lvl>
+    <w:lvl w:ilvl="6" w:tentative="1">
+      <w:start w:val="1"/>
+      <w:numFmt w:val="bullet"/>
+      <w:lvlText w:val=""/>
+      <w:lvlJc w:val="left"/>
+      <w:pPr>
+        <w:tabs>
+          <w:tab w:val="num" w:pos="5040"/>
+        </w:tabs>
+        <w:ind w:left="5040" w:hanging="360"/>
+      </w:pPr>
+      <w:rPr>
+        <w:rFonts w:ascii="Wingdings" w:hAnsi="Wingdings" w:hint="default"/>
+        <w:sz w:val="20"/>
+      </w:rPr>
+    </w:lvl>
+    <w:lvl w:ilvl="7" w:tentative="1">
+      <w:start w:val="1"/>
+      <w:numFmt w:val="bullet"/>
+      <w:lvlText w:val=""/>
+      <w:lvlJc w:val="left"/>
+      <w:pPr>
+        <w:tabs>
+          <w:tab w:val="num" w:pos="5760"/>
+        </w:tabs>
+        <w:ind w:left="5760" w:hanging="360"/>
+      </w:pPr>
+      <w:rPr>
+        <w:rFonts w:ascii="Wingdings" w:hAnsi="Wingdings" w:hint="default"/>
+        <w:sz w:val="20"/>
+      </w:rPr>
+    </w:lvl>
+    <w:lvl w:ilvl="8" w:tentative="1">
+      <w:start w:val="1"/>
+      <w:numFmt w:val="bullet"/>
+      <w:lvlText w:val=""/>
+      <w:lvlJc w:val="left"/>
+      <w:pPr>
+        <w:tabs>
+          <w:tab w:val="num" w:pos="6480"/>
+        </w:tabs>
+        <w:ind w:left="6480" w:hanging="360"/>
+      </w:pPr>
+      <w:rPr>
+        <w:rFonts w:ascii="Wingdings" w:hAnsi="Wingdings" w:hint="default"/>
+        <w:sz w:val="20"/>
+      </w:rPr>
+    </w:lvl>
+  </w:abstractNum>
+  <w:abstractNum w:abstractNumId="6" w15:restartNumberingAfterBreak="0">
     <w:nsid w:val="2D8A512F"/>
     <w:multiLevelType w:val="hybridMultilevel"/>
     <w:tmpl w:val="5D2846AA"/>
@@ -5123,7 +5744,7 @@
       </w:rPr>
     </w:lvl>
   </w:abstractNum>
-  <w:abstractNum w:abstractNumId="6" w15:restartNumberingAfterBreak="0">
+  <w:abstractNum w:abstractNumId="7" w15:restartNumberingAfterBreak="0">
     <w:nsid w:val="32D72729"/>
     <w:multiLevelType w:val="hybridMultilevel"/>
     <w:tmpl w:val="FC04BBA4"/>
@@ -5236,7 +5857,156 @@
       </w:rPr>
     </w:lvl>
   </w:abstractNum>
-  <w:abstractNum w:abstractNumId="7" w15:restartNumberingAfterBreak="0">
+  <w:abstractNum w:abstractNumId="8" w15:restartNumberingAfterBreak="0">
+    <w:nsid w:val="370E4DC0"/>
+    <w:multiLevelType w:val="multilevel"/>
+    <w:tmpl w:val="E7D2FE18"/>
+    <w:lvl w:ilvl="0">
+      <w:start w:val="1"/>
+      <w:numFmt w:val="bullet"/>
+      <w:lvlText w:val=""/>
+      <w:lvlJc w:val="left"/>
+      <w:pPr>
+        <w:tabs>
+          <w:tab w:val="num" w:pos="720"/>
+        </w:tabs>
+        <w:ind w:left="720" w:hanging="360"/>
+      </w:pPr>
+      <w:rPr>
+        <w:rFonts w:ascii="Symbol" w:hAnsi="Symbol" w:hint="default"/>
+        <w:sz w:val="20"/>
+      </w:rPr>
+    </w:lvl>
+    <w:lvl w:ilvl="1" w:tentative="1">
+      <w:start w:val="1"/>
+      <w:numFmt w:val="bullet"/>
+      <w:lvlText w:val="o"/>
+      <w:lvlJc w:val="left"/>
+      <w:pPr>
+        <w:tabs>
+          <w:tab w:val="num" w:pos="1440"/>
+        </w:tabs>
+        <w:ind w:left="1440" w:hanging="360"/>
+      </w:pPr>
+      <w:rPr>
+        <w:rFonts w:ascii="Courier New" w:hAnsi="Courier New" w:hint="default"/>
+        <w:sz w:val="20"/>
+      </w:rPr>
+    </w:lvl>
+    <w:lvl w:ilvl="2" w:tentative="1">
+      <w:start w:val="1"/>
+      <w:numFmt w:val="bullet"/>
+      <w:lvlText w:val=""/>
+      <w:lvlJc w:val="left"/>
+      <w:pPr>
+        <w:tabs>
+          <w:tab w:val="num" w:pos="2160"/>
+        </w:tabs>
+        <w:ind w:left="2160" w:hanging="360"/>
+      </w:pPr>
+      <w:rPr>
+        <w:rFonts w:ascii="Wingdings" w:hAnsi="Wingdings" w:hint="default"/>
+        <w:sz w:val="20"/>
+      </w:rPr>
+    </w:lvl>
+    <w:lvl w:ilvl="3" w:tentative="1">
+      <w:start w:val="1"/>
+      <w:numFmt w:val="bullet"/>
+      <w:lvlText w:val=""/>
+      <w:lvlJc w:val="left"/>
+      <w:pPr>
+        <w:tabs>
+          <w:tab w:val="num" w:pos="2880"/>
+        </w:tabs>
+        <w:ind w:left="2880" w:hanging="360"/>
+      </w:pPr>
+      <w:rPr>
+        <w:rFonts w:ascii="Wingdings" w:hAnsi="Wingdings" w:hint="default"/>
+        <w:sz w:val="20"/>
+      </w:rPr>
+    </w:lvl>
+    <w:lvl w:ilvl="4" w:tentative="1">
+      <w:start w:val="1"/>
+      <w:numFmt w:val="bullet"/>
+      <w:lvlText w:val=""/>
+      <w:lvlJc w:val="left"/>
+      <w:pPr>
+        <w:tabs>
+          <w:tab w:val="num" w:pos="3600"/>
+        </w:tabs>
+        <w:ind w:left="3600" w:hanging="360"/>
+      </w:pPr>
+      <w:rPr>
+        <w:rFonts w:ascii="Wingdings" w:hAnsi="Wingdings" w:hint="default"/>
+        <w:sz w:val="20"/>
+      </w:rPr>
+    </w:lvl>
+    <w:lvl w:ilvl="5" w:tentative="1">
+      <w:start w:val="1"/>
+      <w:numFmt w:val="bullet"/>
+      <w:lvlText w:val=""/>
+      <w:lvlJc w:val="left"/>
+      <w:pPr>
+        <w:tabs>
+          <w:tab w:val="num" w:pos="4320"/>
+        </w:tabs>
+        <w:ind w:left="4320" w:hanging="360"/>
+      </w:pPr>
+      <w:rPr>
+        <w:rFonts w:ascii="Wingdings" w:hAnsi="Wingdings" w:hint="default"/>
+        <w:sz w:val="20"/>
+      </w:rPr>
+    </w:lvl>
+    <w:lvl w:ilvl="6" w:tentative="1">
+      <w:start w:val="1"/>
+      <w:numFmt w:val="bullet"/>
+      <w:lvlText w:val=""/>
+      <w:lvlJc w:val="left"/>
+      <w:pPr>
+        <w:tabs>
+          <w:tab w:val="num" w:pos="5040"/>
+        </w:tabs>
+        <w:ind w:left="5040" w:hanging="360"/>
+      </w:pPr>
+      <w:rPr>
+        <w:rFonts w:ascii="Wingdings" w:hAnsi="Wingdings" w:hint="default"/>
+        <w:sz w:val="20"/>
+      </w:rPr>
+    </w:lvl>
+    <w:lvl w:ilvl="7" w:tentative="1">
+      <w:start w:val="1"/>
+      <w:numFmt w:val="bullet"/>
+      <w:lvlText w:val=""/>
+      <w:lvlJc w:val="left"/>
+      <w:pPr>
+        <w:tabs>
+          <w:tab w:val="num" w:pos="5760"/>
+        </w:tabs>
+        <w:ind w:left="5760" w:hanging="360"/>
+      </w:pPr>
+      <w:rPr>
+        <w:rFonts w:ascii="Wingdings" w:hAnsi="Wingdings" w:hint="default"/>
+        <w:sz w:val="20"/>
+      </w:rPr>
+    </w:lvl>
+    <w:lvl w:ilvl="8" w:tentative="1">
+      <w:start w:val="1"/>
+      <w:numFmt w:val="bullet"/>
+      <w:lvlText w:val=""/>
+      <w:lvlJc w:val="left"/>
+      <w:pPr>
+        <w:tabs>
+          <w:tab w:val="num" w:pos="6480"/>
+        </w:tabs>
+        <w:ind w:left="6480" w:hanging="360"/>
+      </w:pPr>
+      <w:rPr>
+        <w:rFonts w:ascii="Wingdings" w:hAnsi="Wingdings" w:hint="default"/>
+        <w:sz w:val="20"/>
+      </w:rPr>
+    </w:lvl>
+  </w:abstractNum>
+  <w:abstractNum w:abstractNumId="9" w15:restartNumberingAfterBreak="0">
     <w:nsid w:val="462D7336"/>
     <w:multiLevelType w:val="hybridMultilevel"/>
     <w:tmpl w:val="76481068"/>
@@ -5349,7 +6119,7 @@
       </w:rPr>
     </w:lvl>
   </w:abstractNum>
-  <w:abstractNum w:abstractNumId="8" w15:restartNumberingAfterBreak="0">
+  <w:abstractNum w:abstractNumId="10" w15:restartNumberingAfterBreak="0">
     <w:nsid w:val="5B342B60"/>
     <w:multiLevelType w:val="hybridMultilevel"/>
     <w:tmpl w:val="481E2B72"/>
@@ -5462,7 +6232,7 @@
       </w:rPr>
     </w:lvl>
   </w:abstractNum>
-  <w:abstractNum w:abstractNumId="9" w15:restartNumberingAfterBreak="0">
+  <w:abstractNum w:abstractNumId="11" w15:restartNumberingAfterBreak="0">
     <w:nsid w:val="62DC4E84"/>
     <w:multiLevelType w:val="hybridMultilevel"/>
     <w:tmpl w:val="C508635E"/>
@@ -5575,7 +6345,7 @@
       </w:rPr>
     </w:lvl>
   </w:abstractNum>
-  <w:abstractNum w:abstractNumId="10" w15:restartNumberingAfterBreak="0">
+  <w:abstractNum w:abstractNumId="12" w15:restartNumberingAfterBreak="0">
     <w:nsid w:val="71A4724B"/>
     <w:multiLevelType w:val="hybridMultilevel"/>
     <w:tmpl w:val="D88AAA8E"/>
@@ -5701,25 +6471,25 @@
     <w:abstractNumId w:val="4"/>
   </w:num>
   <w:num w:numId="5" w16cid:durableId="1335304551">
-    <w:abstractNumId w:val="6"/>
+    <w:abstractNumId w:val="7"/>
   </w:num>
   <w:num w:numId="6" w16cid:durableId="687148058">
-    <w:abstractNumId w:val="9"/>
+    <w:abstractNumId w:val="11"/>
   </w:num>
   <w:num w:numId="7" w16cid:durableId="657535351">
-    <w:abstractNumId w:val="8"/>
+    <w:abstractNumId w:val="10"/>
   </w:num>
   <w:num w:numId="8" w16cid:durableId="1573464367">
     <w:abstractNumId w:val="3"/>
   </w:num>
   <w:num w:numId="9" w16cid:durableId="43991048">
-    <w:abstractNumId w:val="7"/>
+    <w:abstractNumId w:val="9"/>
   </w:num>
   <w:num w:numId="10" w16cid:durableId="1025063436">
-    <w:abstractNumId w:val="5"/>
+    <w:abstractNumId w:val="6"/>
   </w:num>
   <w:num w:numId="11" w16cid:durableId="2048215124">
-    <w:abstractNumId w:val="10"/>
+    <w:abstractNumId w:val="12"/>
   </w:num>
   <w:num w:numId="12" w16cid:durableId="1283075790">
     <w:abstractNumId w:val="4"/>
@@ -5727,12 +6497,18 @@
       <w:startOverride w:val="8"/>
     </w:lvlOverride>
   </w:num>
+  <w:num w:numId="13" w16cid:durableId="1410039156">
+    <w:abstractNumId w:val="8"/>
+  </w:num>
+  <w:num w:numId="14" w16cid:durableId="918438889">
+    <w:abstractNumId w:val="5"/>
+  </w:num>
   <w:numIdMacAtCleanup w:val="12"/>
 </w:numbering>
 </file>
 
 <file path=word/styles.xml><?xml version="1.0" encoding="utf-8"?>
-<w:styles xmlns:mc="http://schemas.openxmlformats.org/markup-compatibility/2006" xmlns:r="http://schemas.openxmlformats.org/officeDocument/2006/relationships" xmlns:w="http://schemas.openxmlformats.org/wordprocessingml/2006/main" xmlns:w14="http://schemas.microsoft.com/office/word/2010/wordml" xmlns:w15="http://schemas.microsoft.com/office/word/2012/wordml" xmlns:w16cex="http://schemas.microsoft.com/office/word/2018/wordml/cex" xmlns:w16cid="http://schemas.microsoft.com/office/word/2016/wordml/cid" xmlns:w16="http://schemas.microsoft.com/office/word/2018/wordml" xmlns:w16du="http://schemas.microsoft.com/office/word/2023/wordml/word16du" xmlns:w16sdtdh="http://schemas.microsoft.com/office/word/2020/wordml/sdtdatahash" xmlns:w16sdtfl="http://schemas.microsoft.com/office/word/2024/wordml/sdtformatlock" xmlns:w16se="http://schemas.microsoft.com/office/word/2015/wordml/symex" mc:Ignorable="w14 w15 w16se w16cid w16 w16cex w16sdtdh w16sdtfl w16du">
+<w:styles xmlns:mc="http://schemas.openxmlformats.org/markup-compatibility/2006" xmlns:r="http://schemas.openxmlformats.org/officeDocument/2006/relationships" xmlns:w="http://schemas.openxmlformats.org/wordprocessingml/2006/main" xmlns:w14="http://schemas.microsoft.com/office/word/2010/wordml" xmlns:w15="http://schemas.microsoft.com/office/word/2012/wordml" xmlns:w16cex="http://schemas.microsoft.com/office/word/2018/wordml/cex" xmlns:w16cid="http://schemas.microsoft.com/office/word/2016/wordml/cid" xmlns:w16="http://schemas.microsoft.com/office/word/2018/wordml" xmlns:w16sdtdh="http://schemas.microsoft.com/office/word/2020/wordml/sdtdatahash" xmlns:w16se="http://schemas.microsoft.com/office/word/2015/wordml/symex" mc:Ignorable="w14 w15 w16se w16cid w16 w16cex w16sdtdh">
   <w:docDefaults>
     <w:rPrDefault>
       <w:rPr>
@@ -7105,6 +7881,10 @@
 </file>
 
 <file path=customXml/item1.xml><?xml version="1.0" encoding="utf-8"?>
+<b:Sources xmlns:b="http://schemas.openxmlformats.org/officeDocument/2006/bibliography" xmlns="http://schemas.openxmlformats.org/officeDocument/2006/bibliography" SelectedStyle="\APA.XSL" StyleName="APA"/>
+</file>
+
+<file path=customXml/item2.xml><?xml version="1.0" encoding="utf-8"?>
 <ct:contentTypeSchema xmlns:ct="http://schemas.microsoft.com/office/2006/metadata/contentType" xmlns:ma="http://schemas.microsoft.com/office/2006/metadata/properties/metaAttributes" ct:_="" ma:_="" ma:contentTypeName="Document" ma:contentTypeID="0x010100E8692D16FABC7649A0E0051487714BFF" ma:contentTypeVersion="15" ma:contentTypeDescription="Crée un document." ma:contentTypeScope="" ma:versionID="07bbf6530a58c3e0dc88622911afad06">
   <xsd:schema xmlns:xsd="http://www.w3.org/2001/XMLSchema" xmlns:xs="http://www.w3.org/2001/XMLSchema" xmlns:p="http://schemas.microsoft.com/office/2006/metadata/properties" xmlns:ns3="fcccc220-c6b9-4076-850d-f5e42563a571" xmlns:ns4="e7f151b8-51d7-4647-8ad5-935b9ffd0765" targetNamespace="http://schemas.microsoft.com/office/2006/metadata/properties" ma:root="true" ma:fieldsID="d644348fb2c5d3775fc510d5cb0ed97c" ns3:_="" ns4:_="">
     <xsd:import namespace="fcccc220-c6b9-4076-850d-f5e42563a571"/>
@@ -7337,19 +8117,7 @@
 </ct:contentTypeSchema>
 </file>
 
-<file path=customXml/item2.xml><?xml version="1.0" encoding="utf-8"?>
-<b:Sources xmlns:b="http://schemas.openxmlformats.org/officeDocument/2006/bibliography" xmlns="http://schemas.openxmlformats.org/officeDocument/2006/bibliography" SelectedStyle="\APA.XSL" StyleName="APA"/>
-</file>
-
 <file path=customXml/item3.xml><?xml version="1.0" encoding="utf-8"?>
-<p:properties xmlns:p="http://schemas.microsoft.com/office/2006/metadata/properties" xmlns:xsi="http://www.w3.org/2001/XMLSchema-instance" xmlns:pc="http://schemas.microsoft.com/office/infopath/2007/PartnerControls">
-  <documentManagement>
-    <_activity xmlns="fcccc220-c6b9-4076-850d-f5e42563a571" xsi:nil="true"/>
-  </documentManagement>
-</p:properties>
-</file>
-
-<file path=customXml/item4.xml><?xml version="1.0" encoding="utf-8"?>
 <?mso-contentType ?>
 <FormTemplates xmlns="http://schemas.microsoft.com/sharepoint/v3/contenttype/forms">
   <Display>DocumentLibraryForm</Display>
@@ -7358,7 +8126,23 @@
 </FormTemplates>
 </file>
 
+<file path=customXml/item4.xml><?xml version="1.0" encoding="utf-8"?>
+<p:properties xmlns:p="http://schemas.microsoft.com/office/2006/metadata/properties" xmlns:xsi="http://www.w3.org/2001/XMLSchema-instance" xmlns:pc="http://schemas.microsoft.com/office/infopath/2007/PartnerControls">
+  <documentManagement>
+    <_activity xmlns="fcccc220-c6b9-4076-850d-f5e42563a571" xsi:nil="true"/>
+  </documentManagement>
+</p:properties>
+</file>
+
 <file path=customXml/itemProps1.xml><?xml version="1.0" encoding="utf-8"?>
+<ds:datastoreItem xmlns:ds="http://schemas.openxmlformats.org/officeDocument/2006/customXml" ds:itemID="{C8C35155-3E6A-4058-B6E4-303717845E3B}">
+  <ds:schemaRefs>
+    <ds:schemaRef ds:uri="http://schemas.openxmlformats.org/officeDocument/2006/bibliography"/>
+  </ds:schemaRefs>
+</ds:datastoreItem>
+</file>
+
+<file path=customXml/itemProps2.xml><?xml version="1.0" encoding="utf-8"?>
 <ds:datastoreItem xmlns:ds="http://schemas.openxmlformats.org/officeDocument/2006/customXml" ds:itemID="{1D98082F-3718-4A4A-9F8F-6A4053F7E495}">
   <ds:schemaRefs>
     <ds:schemaRef ds:uri="http://schemas.microsoft.com/office/2006/metadata/contentType"/>
@@ -7377,15 +8161,15 @@
 </ds:datastoreItem>
 </file>
 
-<file path=customXml/itemProps2.xml><?xml version="1.0" encoding="utf-8"?>
-<ds:datastoreItem xmlns:ds="http://schemas.openxmlformats.org/officeDocument/2006/customXml" ds:itemID="{C8C35155-3E6A-4058-B6E4-303717845E3B}">
+<file path=customXml/itemProps3.xml><?xml version="1.0" encoding="utf-8"?>
+<ds:datastoreItem xmlns:ds="http://schemas.openxmlformats.org/officeDocument/2006/customXml" ds:itemID="{1305DB0C-21A8-40CF-AAEB-135A98A5070D}">
   <ds:schemaRefs>
-    <ds:schemaRef ds:uri="http://schemas.openxmlformats.org/officeDocument/2006/bibliography"/>
+    <ds:schemaRef ds:uri="http://schemas.microsoft.com/sharepoint/v3/contenttype/forms"/>
   </ds:schemaRefs>
 </ds:datastoreItem>
 </file>
 
-<file path=customXml/itemProps3.xml><?xml version="1.0" encoding="utf-8"?>
+<file path=customXml/itemProps4.xml><?xml version="1.0" encoding="utf-8"?>
 <ds:datastoreItem xmlns:ds="http://schemas.openxmlformats.org/officeDocument/2006/customXml" ds:itemID="{1088B407-EF62-4BAC-AAE4-BAC90283778C}">
   <ds:schemaRefs>
     <ds:schemaRef ds:uri="http://schemas.microsoft.com/office/2006/metadata/properties"/>
@@ -7393,12 +8177,4 @@
     <ds:schemaRef ds:uri="fcccc220-c6b9-4076-850d-f5e42563a571"/>
   </ds:schemaRefs>
 </ds:datastoreItem>
-</file>
-
-<file path=customXml/itemProps4.xml><?xml version="1.0" encoding="utf-8"?>
-<ds:datastoreItem xmlns:ds="http://schemas.openxmlformats.org/officeDocument/2006/customXml" ds:itemID="{1305DB0C-21A8-40CF-AAEB-135A98A5070D}">
-  <ds:schemaRefs>
-    <ds:schemaRef ds:uri="http://schemas.microsoft.com/sharepoint/v3/contenttype/forms"/>
-  </ds:schemaRefs>
-</ds:datastoreItem>
 </file>
</xml_diff>

<commit_message>
Feat(Rapport): Changement de la partie test
</commit_message>
<xml_diff>
--- a/doc/Rapport de projet Mathieu Bamert.docx
+++ b/doc/Rapport de projet Mathieu Bamert.docx
@@ -1,6 +1,6 @@
 
 <file path=word/document.xml><?xml version="1.0" encoding="utf-8"?>
-<w:document xmlns:wpc="http://schemas.microsoft.com/office/word/2010/wordprocessingCanvas" xmlns:cx="http://schemas.microsoft.com/office/drawing/2014/chartex" xmlns:cx1="http://schemas.microsoft.com/office/drawing/2015/9/8/chartex" xmlns:cx2="http://schemas.microsoft.com/office/drawing/2015/10/21/chartex" xmlns:cx3="http://schemas.microsoft.com/office/drawing/2016/5/9/chartex" xmlns:cx4="http://schemas.microsoft.com/office/drawing/2016/5/10/chartex" xmlns:cx5="http://schemas.microsoft.com/office/drawing/2016/5/11/chartex" xmlns:cx6="http://schemas.microsoft.com/office/drawing/2016/5/12/chartex" xmlns:cx7="http://schemas.microsoft.com/office/drawing/2016/5/13/chartex" xmlns:cx8="http://schemas.microsoft.com/office/drawing/2016/5/14/chartex" xmlns:mc="http://schemas.openxmlformats.org/markup-compatibility/2006" xmlns:aink="http://schemas.microsoft.com/office/drawing/2016/ink" xmlns:am3d="http://schemas.microsoft.com/office/drawing/2017/model3d" xmlns:o="urn:schemas-microsoft-com:office:office" xmlns:oel="http://schemas.microsoft.com/office/2019/extlst" xmlns:r="http://schemas.openxmlformats.org/officeDocument/2006/relationships" xmlns:m="http://schemas.openxmlformats.org/officeDocument/2006/math" xmlns:v="urn:schemas-microsoft-com:vml" xmlns:wp14="http://schemas.microsoft.com/office/word/2010/wordprocessingDrawing" xmlns:wp="http://schemas.openxmlformats.org/drawingml/2006/wordprocessingDrawing" xmlns:w10="urn:schemas-microsoft-com:office:word" xmlns:w="http://schemas.openxmlformats.org/wordprocessingml/2006/main" xmlns:w14="http://schemas.microsoft.com/office/word/2010/wordml" xmlns:w15="http://schemas.microsoft.com/office/word/2012/wordml" xmlns:w16cex="http://schemas.microsoft.com/office/word/2018/wordml/cex" xmlns:w16cid="http://schemas.microsoft.com/office/word/2016/wordml/cid" xmlns:w16="http://schemas.microsoft.com/office/word/2018/wordml" xmlns:w16sdtdh="http://schemas.microsoft.com/office/word/2020/wordml/sdtdatahash" xmlns:w16se="http://schemas.microsoft.com/office/word/2015/wordml/symex" xmlns:wpg="http://schemas.microsoft.com/office/word/2010/wordprocessingGroup" xmlns:wpi="http://schemas.microsoft.com/office/word/2010/wordprocessingInk" xmlns:wne="http://schemas.microsoft.com/office/word/2006/wordml" xmlns:wps="http://schemas.microsoft.com/office/word/2010/wordprocessingShape" mc:Ignorable="w14 w15 w16se w16cid w16 w16cex w16sdtdh wp14">
+<w:document xmlns:wpc="http://schemas.microsoft.com/office/word/2010/wordprocessingCanvas" xmlns:cx="http://schemas.microsoft.com/office/drawing/2014/chartex" xmlns:mc="http://schemas.openxmlformats.org/markup-compatibility/2006" xmlns:o="urn:schemas-microsoft-com:office:office" xmlns:r="http://schemas.openxmlformats.org/officeDocument/2006/relationships" xmlns:m="http://schemas.openxmlformats.org/officeDocument/2006/math" xmlns:v="urn:schemas-microsoft-com:vml" xmlns:wp14="http://schemas.microsoft.com/office/word/2010/wordprocessingDrawing" xmlns:wp="http://schemas.openxmlformats.org/drawingml/2006/wordprocessingDrawing" xmlns:w10="urn:schemas-microsoft-com:office:word" xmlns:w="http://schemas.openxmlformats.org/wordprocessingml/2006/main" xmlns:w14="http://schemas.microsoft.com/office/word/2010/wordml" xmlns:w15="http://schemas.microsoft.com/office/word/2012/wordml" xmlns:w16se="http://schemas.microsoft.com/office/word/2015/wordml/symex" xmlns:wpg="http://schemas.microsoft.com/office/word/2010/wordprocessingGroup" xmlns:wpi="http://schemas.microsoft.com/office/word/2010/wordprocessingInk" xmlns:wne="http://schemas.microsoft.com/office/word/2006/wordml" xmlns:wps="http://schemas.microsoft.com/office/word/2010/wordprocessingShape" mc:Ignorable="w14 w15 w16se wp14">
   <w:body>
     <w:p>
       <w:pPr>
@@ -165,10 +165,8 @@
           <w:bCs w:val="0"/>
           <w:caps w:val="0"/>
           <w:noProof/>
-          <w:kern w:val="2"/>
-          <w:sz w:val="24"/>
-          <w:szCs w:val="24"/>
-          <w14:ligatures w14:val="standardContextual"/>
+          <w:sz w:val="22"/>
+          <w:szCs w:val="22"/>
         </w:rPr>
       </w:pPr>
       <w:r>
@@ -204,7 +202,7 @@
         </w:rPr>
         <w:fldChar w:fldCharType="separate"/>
       </w:r>
-      <w:hyperlink w:anchor="_Toc212761903" w:history="1">
+      <w:hyperlink w:anchor="_Toc213962341" w:history="1">
         <w:r>
           <w:rPr>
             <w:rStyle w:val="Lienhypertexte"/>
@@ -219,10 +217,8 @@
             <w:bCs w:val="0"/>
             <w:caps w:val="0"/>
             <w:noProof/>
-            <w:kern w:val="2"/>
-            <w:sz w:val="24"/>
-            <w:szCs w:val="24"/>
-            <w14:ligatures w14:val="standardContextual"/>
+            <w:sz w:val="22"/>
+            <w:szCs w:val="22"/>
           </w:rPr>
           <w:tab/>
         </w:r>
@@ -252,7 +248,7 @@
             <w:noProof/>
             <w:webHidden/>
           </w:rPr>
-          <w:instrText xml:space="preserve"> PAGEREF _Toc212761903 \h </w:instrText>
+          <w:instrText xml:space="preserve"> PAGEREF _Toc213962341 \h </w:instrText>
         </w:r>
         <w:r>
           <w:rPr>
@@ -287,55 +283,33 @@
       <w:pPr>
         <w:pStyle w:val="TM2"/>
         <w:tabs>
-          <w:tab w:val="left" w:pos="800"/>
           <w:tab w:val="right" w:leader="dot" w:pos="9060"/>
         </w:tabs>
         <w:rPr>
           <w:rFonts w:eastAsiaTheme="minorEastAsia" w:cstheme="minorBidi"/>
           <w:smallCaps w:val="0"/>
           <w:noProof/>
-          <w:kern w:val="2"/>
-          <w:sz w:val="24"/>
-          <w:szCs w:val="24"/>
-          <w14:ligatures w14:val="standardContextual"/>
+          <w:sz w:val="22"/>
+          <w:szCs w:val="22"/>
         </w:rPr>
       </w:pPr>
-      <w:hyperlink w:anchor="_Toc212761904" w:history="1">
+      <w:hyperlink w:anchor="_Toc213962342" w:history="1">
         <w:r>
           <w:rPr>
             <w:rStyle w:val="Lienhypertexte"/>
             <w:noProof/>
           </w:rPr>
-          <w:t>1.1</w:t>
-        </w:r>
-        <w:r>
-          <w:rPr>
-            <w:rFonts w:eastAsiaTheme="minorEastAsia" w:cstheme="minorBidi"/>
-            <w:smallCaps w:val="0"/>
-            <w:noProof/>
-            <w:kern w:val="2"/>
-            <w:sz w:val="24"/>
-            <w:szCs w:val="24"/>
-            <w14:ligatures w14:val="standardContextual"/>
+          <w:t>Titre</w:t>
+        </w:r>
+        <w:r>
+          <w:rPr>
+            <w:noProof/>
+            <w:webHidden/>
           </w:rPr>
           <w:tab/>
         </w:r>
         <w:r>
           <w:rPr>
-            <w:rStyle w:val="Lienhypertexte"/>
-            <w:noProof/>
-          </w:rPr>
-          <w:t>Titre</w:t>
-        </w:r>
-        <w:r>
-          <w:rPr>
-            <w:noProof/>
-            <w:webHidden/>
-          </w:rPr>
-          <w:tab/>
-        </w:r>
-        <w:r>
-          <w:rPr>
             <w:noProof/>
             <w:webHidden/>
           </w:rPr>
@@ -346,7 +320,7 @@
             <w:noProof/>
             <w:webHidden/>
           </w:rPr>
-          <w:instrText xml:space="preserve"> PAGEREF _Toc212761904 \h </w:instrText>
+          <w:instrText xml:space="preserve"> PAGEREF _Toc213962342 \h </w:instrText>
         </w:r>
         <w:r>
           <w:rPr>
@@ -381,55 +355,33 @@
       <w:pPr>
         <w:pStyle w:val="TM2"/>
         <w:tabs>
-          <w:tab w:val="left" w:pos="800"/>
           <w:tab w:val="right" w:leader="dot" w:pos="9060"/>
         </w:tabs>
         <w:rPr>
           <w:rFonts w:eastAsiaTheme="minorEastAsia" w:cstheme="minorBidi"/>
           <w:smallCaps w:val="0"/>
           <w:noProof/>
-          <w:kern w:val="2"/>
-          <w:sz w:val="24"/>
-          <w:szCs w:val="24"/>
-          <w14:ligatures w14:val="standardContextual"/>
+          <w:sz w:val="22"/>
+          <w:szCs w:val="22"/>
         </w:rPr>
       </w:pPr>
-      <w:hyperlink w:anchor="_Toc212761905" w:history="1">
+      <w:hyperlink w:anchor="_Toc213962343" w:history="1">
         <w:r>
           <w:rPr>
             <w:rStyle w:val="Lienhypertexte"/>
             <w:noProof/>
           </w:rPr>
-          <w:t>1.2</w:t>
-        </w:r>
-        <w:r>
-          <w:rPr>
-            <w:rFonts w:eastAsiaTheme="minorEastAsia" w:cstheme="minorBidi"/>
-            <w:smallCaps w:val="0"/>
-            <w:noProof/>
-            <w:kern w:val="2"/>
-            <w:sz w:val="24"/>
-            <w:szCs w:val="24"/>
-            <w14:ligatures w14:val="standardContextual"/>
+          <w:t>Description</w:t>
+        </w:r>
+        <w:r>
+          <w:rPr>
+            <w:noProof/>
+            <w:webHidden/>
           </w:rPr>
           <w:tab/>
         </w:r>
         <w:r>
           <w:rPr>
-            <w:rStyle w:val="Lienhypertexte"/>
-            <w:noProof/>
-          </w:rPr>
-          <w:t>Description</w:t>
-        </w:r>
-        <w:r>
-          <w:rPr>
-            <w:noProof/>
-            <w:webHidden/>
-          </w:rPr>
-          <w:tab/>
-        </w:r>
-        <w:r>
-          <w:rPr>
             <w:noProof/>
             <w:webHidden/>
           </w:rPr>
@@ -440,7 +392,7 @@
             <w:noProof/>
             <w:webHidden/>
           </w:rPr>
-          <w:instrText xml:space="preserve"> PAGEREF _Toc212761905 \h </w:instrText>
+          <w:instrText xml:space="preserve"> PAGEREF _Toc213962343 \h </w:instrText>
         </w:r>
         <w:r>
           <w:rPr>
@@ -475,55 +427,33 @@
       <w:pPr>
         <w:pStyle w:val="TM2"/>
         <w:tabs>
-          <w:tab w:val="left" w:pos="800"/>
           <w:tab w:val="right" w:leader="dot" w:pos="9060"/>
         </w:tabs>
         <w:rPr>
           <w:rFonts w:eastAsiaTheme="minorEastAsia" w:cstheme="minorBidi"/>
           <w:smallCaps w:val="0"/>
           <w:noProof/>
-          <w:kern w:val="2"/>
-          <w:sz w:val="24"/>
-          <w:szCs w:val="24"/>
-          <w14:ligatures w14:val="standardContextual"/>
+          <w:sz w:val="22"/>
+          <w:szCs w:val="22"/>
         </w:rPr>
       </w:pPr>
-      <w:hyperlink w:anchor="_Toc212761906" w:history="1">
+      <w:hyperlink w:anchor="_Toc213962344" w:history="1">
         <w:r>
           <w:rPr>
             <w:rStyle w:val="Lienhypertexte"/>
             <w:noProof/>
           </w:rPr>
-          <w:t>1.3</w:t>
-        </w:r>
-        <w:r>
-          <w:rPr>
-            <w:rFonts w:eastAsiaTheme="minorEastAsia" w:cstheme="minorBidi"/>
-            <w:smallCaps w:val="0"/>
-            <w:noProof/>
-            <w:kern w:val="2"/>
-            <w:sz w:val="24"/>
-            <w:szCs w:val="24"/>
-            <w14:ligatures w14:val="standardContextual"/>
+          <w:t>Domaine d’application</w:t>
+        </w:r>
+        <w:r>
+          <w:rPr>
+            <w:noProof/>
+            <w:webHidden/>
           </w:rPr>
           <w:tab/>
         </w:r>
         <w:r>
           <w:rPr>
-            <w:rStyle w:val="Lienhypertexte"/>
-            <w:noProof/>
-          </w:rPr>
-          <w:t>Domaine d’application</w:t>
-        </w:r>
-        <w:r>
-          <w:rPr>
-            <w:noProof/>
-            <w:webHidden/>
-          </w:rPr>
-          <w:tab/>
-        </w:r>
-        <w:r>
-          <w:rPr>
             <w:noProof/>
             <w:webHidden/>
           </w:rPr>
@@ -534,7 +464,7 @@
             <w:noProof/>
             <w:webHidden/>
           </w:rPr>
-          <w:instrText xml:space="preserve"> PAGEREF _Toc212761906 \h </w:instrText>
+          <w:instrText xml:space="preserve"> PAGEREF _Toc213962344 \h </w:instrText>
         </w:r>
         <w:r>
           <w:rPr>
@@ -569,55 +499,33 @@
       <w:pPr>
         <w:pStyle w:val="TM2"/>
         <w:tabs>
-          <w:tab w:val="left" w:pos="800"/>
           <w:tab w:val="right" w:leader="dot" w:pos="9060"/>
         </w:tabs>
         <w:rPr>
           <w:rFonts w:eastAsiaTheme="minorEastAsia" w:cstheme="minorBidi"/>
           <w:smallCaps w:val="0"/>
           <w:noProof/>
-          <w:kern w:val="2"/>
-          <w:sz w:val="24"/>
-          <w:szCs w:val="24"/>
-          <w14:ligatures w14:val="standardContextual"/>
+          <w:sz w:val="22"/>
+          <w:szCs w:val="22"/>
         </w:rPr>
       </w:pPr>
-      <w:hyperlink w:anchor="_Toc212761907" w:history="1">
+      <w:hyperlink w:anchor="_Toc213962345" w:history="1">
         <w:r>
           <w:rPr>
             <w:rStyle w:val="Lienhypertexte"/>
             <w:noProof/>
           </w:rPr>
-          <w:t>1.4</w:t>
-        </w:r>
-        <w:r>
-          <w:rPr>
-            <w:rFonts w:eastAsiaTheme="minorEastAsia" w:cstheme="minorBidi"/>
-            <w:smallCaps w:val="0"/>
-            <w:noProof/>
-            <w:kern w:val="2"/>
-            <w:sz w:val="24"/>
-            <w:szCs w:val="24"/>
-            <w14:ligatures w14:val="standardContextual"/>
+          <w:t>Matériel et logiciels à disposition</w:t>
+        </w:r>
+        <w:r>
+          <w:rPr>
+            <w:noProof/>
+            <w:webHidden/>
           </w:rPr>
           <w:tab/>
         </w:r>
         <w:r>
           <w:rPr>
-            <w:rStyle w:val="Lienhypertexte"/>
-            <w:noProof/>
-          </w:rPr>
-          <w:t>Matériel et logiciels à disposition</w:t>
-        </w:r>
-        <w:r>
-          <w:rPr>
-            <w:noProof/>
-            <w:webHidden/>
-          </w:rPr>
-          <w:tab/>
-        </w:r>
-        <w:r>
-          <w:rPr>
             <w:noProof/>
             <w:webHidden/>
           </w:rPr>
@@ -628,7 +536,7 @@
             <w:noProof/>
             <w:webHidden/>
           </w:rPr>
-          <w:instrText xml:space="preserve"> PAGEREF _Toc212761907 \h </w:instrText>
+          <w:instrText xml:space="preserve"> PAGEREF _Toc213962345 \h </w:instrText>
         </w:r>
         <w:r>
           <w:rPr>
@@ -663,55 +571,33 @@
       <w:pPr>
         <w:pStyle w:val="TM2"/>
         <w:tabs>
-          <w:tab w:val="left" w:pos="800"/>
           <w:tab w:val="right" w:leader="dot" w:pos="9060"/>
         </w:tabs>
         <w:rPr>
           <w:rFonts w:eastAsiaTheme="minorEastAsia" w:cstheme="minorBidi"/>
           <w:smallCaps w:val="0"/>
           <w:noProof/>
-          <w:kern w:val="2"/>
-          <w:sz w:val="24"/>
-          <w:szCs w:val="24"/>
-          <w14:ligatures w14:val="standardContextual"/>
+          <w:sz w:val="22"/>
+          <w:szCs w:val="22"/>
         </w:rPr>
       </w:pPr>
-      <w:hyperlink w:anchor="_Toc212761908" w:history="1">
+      <w:hyperlink w:anchor="_Toc213962346" w:history="1">
         <w:r>
           <w:rPr>
             <w:rStyle w:val="Lienhypertexte"/>
             <w:noProof/>
           </w:rPr>
-          <w:t>1.5</w:t>
-        </w:r>
-        <w:r>
-          <w:rPr>
-            <w:rFonts w:eastAsiaTheme="minorEastAsia" w:cstheme="minorBidi"/>
-            <w:smallCaps w:val="0"/>
-            <w:noProof/>
-            <w:kern w:val="2"/>
-            <w:sz w:val="24"/>
-            <w:szCs w:val="24"/>
-            <w14:ligatures w14:val="standardContextual"/>
+          <w:t>Objectifs produit</w:t>
+        </w:r>
+        <w:r>
+          <w:rPr>
+            <w:noProof/>
+            <w:webHidden/>
           </w:rPr>
           <w:tab/>
         </w:r>
         <w:r>
           <w:rPr>
-            <w:rStyle w:val="Lienhypertexte"/>
-            <w:noProof/>
-          </w:rPr>
-          <w:t>Objectifs produit</w:t>
-        </w:r>
-        <w:r>
-          <w:rPr>
-            <w:noProof/>
-            <w:webHidden/>
-          </w:rPr>
-          <w:tab/>
-        </w:r>
-        <w:r>
-          <w:rPr>
             <w:noProof/>
             <w:webHidden/>
           </w:rPr>
@@ -722,7 +608,7 @@
             <w:noProof/>
             <w:webHidden/>
           </w:rPr>
-          <w:instrText xml:space="preserve"> PAGEREF _Toc212761908 \h </w:instrText>
+          <w:instrText xml:space="preserve"> PAGEREF _Toc213962346 \h </w:instrText>
         </w:r>
         <w:r>
           <w:rPr>
@@ -757,55 +643,33 @@
       <w:pPr>
         <w:pStyle w:val="TM2"/>
         <w:tabs>
-          <w:tab w:val="left" w:pos="800"/>
           <w:tab w:val="right" w:leader="dot" w:pos="9060"/>
         </w:tabs>
         <w:rPr>
           <w:rFonts w:eastAsiaTheme="minorEastAsia" w:cstheme="minorBidi"/>
           <w:smallCaps w:val="0"/>
           <w:noProof/>
-          <w:kern w:val="2"/>
-          <w:sz w:val="24"/>
-          <w:szCs w:val="24"/>
-          <w14:ligatures w14:val="standardContextual"/>
+          <w:sz w:val="22"/>
+          <w:szCs w:val="22"/>
         </w:rPr>
       </w:pPr>
-      <w:hyperlink w:anchor="_Toc212761909" w:history="1">
+      <w:hyperlink w:anchor="_Toc213962347" w:history="1">
         <w:r>
           <w:rPr>
             <w:rStyle w:val="Lienhypertexte"/>
             <w:noProof/>
           </w:rPr>
-          <w:t>1.6</w:t>
-        </w:r>
-        <w:r>
-          <w:rPr>
-            <w:rFonts w:eastAsiaTheme="minorEastAsia" w:cstheme="minorBidi"/>
-            <w:smallCaps w:val="0"/>
-            <w:noProof/>
-            <w:kern w:val="2"/>
-            <w:sz w:val="24"/>
-            <w:szCs w:val="24"/>
-            <w14:ligatures w14:val="standardContextual"/>
+          <w:t>Objectifs pédagogiques</w:t>
+        </w:r>
+        <w:r>
+          <w:rPr>
+            <w:noProof/>
+            <w:webHidden/>
           </w:rPr>
           <w:tab/>
         </w:r>
         <w:r>
           <w:rPr>
-            <w:rStyle w:val="Lienhypertexte"/>
-            <w:noProof/>
-          </w:rPr>
-          <w:t>Objectifs pédagogiques</w:t>
-        </w:r>
-        <w:r>
-          <w:rPr>
-            <w:noProof/>
-            <w:webHidden/>
-          </w:rPr>
-          <w:tab/>
-        </w:r>
-        <w:r>
-          <w:rPr>
             <w:noProof/>
             <w:webHidden/>
           </w:rPr>
@@ -816,7 +680,7 @@
             <w:noProof/>
             <w:webHidden/>
           </w:rPr>
-          <w:instrText xml:space="preserve"> PAGEREF _Toc212761909 \h </w:instrText>
+          <w:instrText xml:space="preserve"> PAGEREF _Toc213962347 \h </w:instrText>
         </w:r>
         <w:r>
           <w:rPr>
@@ -860,13 +724,11 @@
           <w:bCs w:val="0"/>
           <w:caps w:val="0"/>
           <w:noProof/>
-          <w:kern w:val="2"/>
-          <w:sz w:val="24"/>
-          <w:szCs w:val="24"/>
-          <w14:ligatures w14:val="standardContextual"/>
+          <w:sz w:val="22"/>
+          <w:szCs w:val="22"/>
         </w:rPr>
       </w:pPr>
-      <w:hyperlink w:anchor="_Toc212761910" w:history="1">
+      <w:hyperlink w:anchor="_Toc213962348" w:history="1">
         <w:r>
           <w:rPr>
             <w:rStyle w:val="Lienhypertexte"/>
@@ -881,10 +743,8 @@
             <w:bCs w:val="0"/>
             <w:caps w:val="0"/>
             <w:noProof/>
-            <w:kern w:val="2"/>
-            <w:sz w:val="24"/>
-            <w:szCs w:val="24"/>
-            <w14:ligatures w14:val="standardContextual"/>
+            <w:sz w:val="22"/>
+            <w:szCs w:val="22"/>
           </w:rPr>
           <w:tab/>
         </w:r>
@@ -914,7 +774,7 @@
             <w:noProof/>
             <w:webHidden/>
           </w:rPr>
-          <w:instrText xml:space="preserve"> PAGEREF _Toc212761910 \h </w:instrText>
+          <w:instrText xml:space="preserve"> PAGEREF _Toc213962348 \h </w:instrText>
         </w:r>
         <w:r>
           <w:rPr>
@@ -958,13 +818,11 @@
           <w:bCs w:val="0"/>
           <w:caps w:val="0"/>
           <w:noProof/>
-          <w:kern w:val="2"/>
-          <w:sz w:val="24"/>
-          <w:szCs w:val="24"/>
-          <w14:ligatures w14:val="standardContextual"/>
+          <w:sz w:val="22"/>
+          <w:szCs w:val="22"/>
         </w:rPr>
       </w:pPr>
-      <w:hyperlink w:anchor="_Toc212761911" w:history="1">
+      <w:hyperlink w:anchor="_Toc213962349" w:history="1">
         <w:r>
           <w:rPr>
             <w:rStyle w:val="Lienhypertexte"/>
@@ -979,10 +837,8 @@
             <w:bCs w:val="0"/>
             <w:caps w:val="0"/>
             <w:noProof/>
-            <w:kern w:val="2"/>
-            <w:sz w:val="24"/>
-            <w:szCs w:val="24"/>
-            <w14:ligatures w14:val="standardContextual"/>
+            <w:sz w:val="22"/>
+            <w:szCs w:val="22"/>
           </w:rPr>
           <w:tab/>
         </w:r>
@@ -1012,7 +868,7 @@
             <w:noProof/>
             <w:webHidden/>
           </w:rPr>
-          <w:instrText xml:space="preserve"> PAGEREF _Toc212761911 \h </w:instrText>
+          <w:instrText xml:space="preserve"> PAGEREF _Toc213962349 \h </w:instrText>
         </w:r>
         <w:r>
           <w:rPr>
@@ -1056,13 +912,11 @@
           <w:bCs w:val="0"/>
           <w:caps w:val="0"/>
           <w:noProof/>
-          <w:kern w:val="2"/>
-          <w:sz w:val="24"/>
-          <w:szCs w:val="24"/>
-          <w14:ligatures w14:val="standardContextual"/>
+          <w:sz w:val="22"/>
+          <w:szCs w:val="22"/>
         </w:rPr>
       </w:pPr>
-      <w:hyperlink w:anchor="_Toc212761912" w:history="1">
+      <w:hyperlink w:anchor="_Toc213962350" w:history="1">
         <w:r>
           <w:rPr>
             <w:rStyle w:val="Lienhypertexte"/>
@@ -1077,10 +931,8 @@
             <w:bCs w:val="0"/>
             <w:caps w:val="0"/>
             <w:noProof/>
-            <w:kern w:val="2"/>
-            <w:sz w:val="24"/>
-            <w:szCs w:val="24"/>
-            <w14:ligatures w14:val="standardContextual"/>
+            <w:sz w:val="22"/>
+            <w:szCs w:val="22"/>
           </w:rPr>
           <w:tab/>
         </w:r>
@@ -1110,7 +962,7 @@
             <w:noProof/>
             <w:webHidden/>
           </w:rPr>
-          <w:instrText xml:space="preserve"> PAGEREF _Toc212761912 \h </w:instrText>
+          <w:instrText xml:space="preserve"> PAGEREF _Toc213962350 \h </w:instrText>
         </w:r>
         <w:r>
           <w:rPr>
@@ -1154,13 +1006,11 @@
           <w:bCs w:val="0"/>
           <w:caps w:val="0"/>
           <w:noProof/>
-          <w:kern w:val="2"/>
-          <w:sz w:val="24"/>
-          <w:szCs w:val="24"/>
-          <w14:ligatures w14:val="standardContextual"/>
+          <w:sz w:val="22"/>
+          <w:szCs w:val="22"/>
         </w:rPr>
       </w:pPr>
-      <w:hyperlink w:anchor="_Toc212761913" w:history="1">
+      <w:hyperlink w:anchor="_Toc213962351" w:history="1">
         <w:r>
           <w:rPr>
             <w:rStyle w:val="Lienhypertexte"/>
@@ -1175,10 +1025,8 @@
             <w:bCs w:val="0"/>
             <w:caps w:val="0"/>
             <w:noProof/>
-            <w:kern w:val="2"/>
-            <w:sz w:val="24"/>
-            <w:szCs w:val="24"/>
-            <w14:ligatures w14:val="standardContextual"/>
+            <w:sz w:val="22"/>
+            <w:szCs w:val="22"/>
           </w:rPr>
           <w:tab/>
         </w:r>
@@ -1208,7 +1056,7 @@
             <w:noProof/>
             <w:webHidden/>
           </w:rPr>
-          <w:instrText xml:space="preserve"> PAGEREF _Toc212761913 \h </w:instrText>
+          <w:instrText xml:space="preserve"> PAGEREF _Toc213962351 \h </w:instrText>
         </w:r>
         <w:r>
           <w:rPr>
@@ -1228,7 +1076,7 @@
             <w:noProof/>
             <w:webHidden/>
           </w:rPr>
-          <w:t>7</w:t>
+          <w:t>8</w:t>
         </w:r>
         <w:r>
           <w:rPr>
@@ -1252,13 +1100,11 @@
           <w:bCs w:val="0"/>
           <w:caps w:val="0"/>
           <w:noProof/>
-          <w:kern w:val="2"/>
-          <w:sz w:val="24"/>
-          <w:szCs w:val="24"/>
-          <w14:ligatures w14:val="standardContextual"/>
+          <w:sz w:val="22"/>
+          <w:szCs w:val="22"/>
         </w:rPr>
       </w:pPr>
-      <w:hyperlink w:anchor="_Toc212761914" w:history="1">
+      <w:hyperlink w:anchor="_Toc213962352" w:history="1">
         <w:r>
           <w:rPr>
             <w:rStyle w:val="Lienhypertexte"/>
@@ -1273,10 +1119,8 @@
             <w:bCs w:val="0"/>
             <w:caps w:val="0"/>
             <w:noProof/>
-            <w:kern w:val="2"/>
-            <w:sz w:val="24"/>
-            <w:szCs w:val="24"/>
-            <w14:ligatures w14:val="standardContextual"/>
+            <w:sz w:val="22"/>
+            <w:szCs w:val="22"/>
           </w:rPr>
           <w:tab/>
         </w:r>
@@ -1285,7 +1129,7 @@
             <w:rStyle w:val="Lienhypertexte"/>
             <w:noProof/>
           </w:rPr>
-          <w:t>Journal de travail</w:t>
+          <w:t>SHEMA</w:t>
         </w:r>
         <w:r>
           <w:rPr>
@@ -1306,7 +1150,7 @@
             <w:noProof/>
             <w:webHidden/>
           </w:rPr>
-          <w:instrText xml:space="preserve"> PAGEREF _Toc212761914 \h </w:instrText>
+          <w:instrText xml:space="preserve"> PAGEREF _Toc213962352 \h </w:instrText>
         </w:r>
         <w:r>
           <w:rPr>
@@ -1326,7 +1170,7 @@
             <w:noProof/>
             <w:webHidden/>
           </w:rPr>
-          <w:t>7</w:t>
+          <w:t>9</w:t>
         </w:r>
         <w:r>
           <w:rPr>
@@ -1350,13 +1194,11 @@
           <w:bCs w:val="0"/>
           <w:caps w:val="0"/>
           <w:noProof/>
-          <w:kern w:val="2"/>
-          <w:sz w:val="24"/>
-          <w:szCs w:val="24"/>
-          <w14:ligatures w14:val="standardContextual"/>
+          <w:sz w:val="22"/>
+          <w:szCs w:val="22"/>
         </w:rPr>
       </w:pPr>
-      <w:hyperlink w:anchor="_Toc212761915" w:history="1">
+      <w:hyperlink w:anchor="_Toc213962353" w:history="1">
         <w:r>
           <w:rPr>
             <w:rStyle w:val="Lienhypertexte"/>
@@ -1371,10 +1213,8 @@
             <w:bCs w:val="0"/>
             <w:caps w:val="0"/>
             <w:noProof/>
-            <w:kern w:val="2"/>
-            <w:sz w:val="24"/>
-            <w:szCs w:val="24"/>
-            <w14:ligatures w14:val="standardContextual"/>
+            <w:sz w:val="22"/>
+            <w:szCs w:val="22"/>
           </w:rPr>
           <w:tab/>
         </w:r>
@@ -1383,7 +1223,7 @@
             <w:rStyle w:val="Lienhypertexte"/>
             <w:noProof/>
           </w:rPr>
-          <w:t>Usage de l’ia</w:t>
+          <w:t>Journal de travail</w:t>
         </w:r>
         <w:r>
           <w:rPr>
@@ -1404,7 +1244,7 @@
             <w:noProof/>
             <w:webHidden/>
           </w:rPr>
-          <w:instrText xml:space="preserve"> PAGEREF _Toc212761915 \h </w:instrText>
+          <w:instrText xml:space="preserve"> PAGEREF _Toc213962353 \h </w:instrText>
         </w:r>
         <w:r>
           <w:rPr>
@@ -1424,7 +1264,7 @@
             <w:noProof/>
             <w:webHidden/>
           </w:rPr>
-          <w:t>7</w:t>
+          <w:t>10</w:t>
         </w:r>
         <w:r>
           <w:rPr>
@@ -1448,13 +1288,11 @@
           <w:bCs w:val="0"/>
           <w:caps w:val="0"/>
           <w:noProof/>
-          <w:kern w:val="2"/>
-          <w:sz w:val="24"/>
-          <w:szCs w:val="24"/>
-          <w14:ligatures w14:val="standardContextual"/>
+          <w:sz w:val="22"/>
+          <w:szCs w:val="22"/>
         </w:rPr>
       </w:pPr>
-      <w:hyperlink w:anchor="_Toc212761916" w:history="1">
+      <w:hyperlink w:anchor="_Toc213962354" w:history="1">
         <w:r>
           <w:rPr>
             <w:rStyle w:val="Lienhypertexte"/>
@@ -1469,10 +1307,8 @@
             <w:bCs w:val="0"/>
             <w:caps w:val="0"/>
             <w:noProof/>
-            <w:kern w:val="2"/>
-            <w:sz w:val="24"/>
-            <w:szCs w:val="24"/>
-            <w14:ligatures w14:val="standardContextual"/>
+            <w:sz w:val="22"/>
+            <w:szCs w:val="22"/>
           </w:rPr>
           <w:tab/>
         </w:r>
@@ -1481,7 +1317,7 @@
             <w:rStyle w:val="Lienhypertexte"/>
             <w:noProof/>
           </w:rPr>
-          <w:t>Conclusion</w:t>
+          <w:t>Usage de l’ia</w:t>
         </w:r>
         <w:r>
           <w:rPr>
@@ -1502,7 +1338,7 @@
             <w:noProof/>
             <w:webHidden/>
           </w:rPr>
-          <w:instrText xml:space="preserve"> PAGEREF _Toc212761916 \h </w:instrText>
+          <w:instrText xml:space="preserve"> PAGEREF _Toc213962354 \h </w:instrText>
         </w:r>
         <w:r>
           <w:rPr>
@@ -1522,195 +1358,7 @@
             <w:noProof/>
             <w:webHidden/>
           </w:rPr>
-          <w:t>7</w:t>
-        </w:r>
-        <w:r>
-          <w:rPr>
-            <w:noProof/>
-            <w:webHidden/>
-          </w:rPr>
-          <w:fldChar w:fldCharType="end"/>
-        </w:r>
-      </w:hyperlink>
-    </w:p>
-    <w:p>
-      <w:pPr>
-        <w:pStyle w:val="TM2"/>
-        <w:tabs>
-          <w:tab w:val="left" w:pos="800"/>
-          <w:tab w:val="right" w:leader="dot" w:pos="9060"/>
-        </w:tabs>
-        <w:rPr>
-          <w:rFonts w:eastAsiaTheme="minorEastAsia" w:cstheme="minorBidi"/>
-          <w:smallCaps w:val="0"/>
-          <w:noProof/>
-          <w:kern w:val="2"/>
-          <w:sz w:val="24"/>
-          <w:szCs w:val="24"/>
-          <w14:ligatures w14:val="standardContextual"/>
-        </w:rPr>
-      </w:pPr>
-      <w:hyperlink w:anchor="_Toc212761917" w:history="1">
-        <w:r>
-          <w:rPr>
-            <w:rStyle w:val="Lienhypertexte"/>
-            <w:noProof/>
-          </w:rPr>
-          <w:t>8.1</w:t>
-        </w:r>
-        <w:r>
-          <w:rPr>
-            <w:rFonts w:eastAsiaTheme="minorEastAsia" w:cstheme="minorBidi"/>
-            <w:smallCaps w:val="0"/>
-            <w:noProof/>
-            <w:kern w:val="2"/>
-            <w:sz w:val="24"/>
-            <w:szCs w:val="24"/>
-            <w14:ligatures w14:val="standardContextual"/>
-          </w:rPr>
-          <w:tab/>
-        </w:r>
-        <w:r>
-          <w:rPr>
-            <w:rStyle w:val="Lienhypertexte"/>
-            <w:noProof/>
-          </w:rPr>
-          <w:t>Conclusion personnelle</w:t>
-        </w:r>
-        <w:r>
-          <w:rPr>
-            <w:noProof/>
-            <w:webHidden/>
-          </w:rPr>
-          <w:tab/>
-        </w:r>
-        <w:r>
-          <w:rPr>
-            <w:noProof/>
-            <w:webHidden/>
-          </w:rPr>
-          <w:fldChar w:fldCharType="begin"/>
-        </w:r>
-        <w:r>
-          <w:rPr>
-            <w:noProof/>
-            <w:webHidden/>
-          </w:rPr>
-          <w:instrText xml:space="preserve"> PAGEREF _Toc212761917 \h </w:instrText>
-        </w:r>
-        <w:r>
-          <w:rPr>
-            <w:noProof/>
-            <w:webHidden/>
-          </w:rPr>
-        </w:r>
-        <w:r>
-          <w:rPr>
-            <w:noProof/>
-            <w:webHidden/>
-          </w:rPr>
-          <w:fldChar w:fldCharType="separate"/>
-        </w:r>
-        <w:r>
-          <w:rPr>
-            <w:noProof/>
-            <w:webHidden/>
-          </w:rPr>
-          <w:t>8</w:t>
-        </w:r>
-        <w:r>
-          <w:rPr>
-            <w:noProof/>
-            <w:webHidden/>
-          </w:rPr>
-          <w:fldChar w:fldCharType="end"/>
-        </w:r>
-      </w:hyperlink>
-    </w:p>
-    <w:p>
-      <w:pPr>
-        <w:pStyle w:val="TM2"/>
-        <w:tabs>
-          <w:tab w:val="left" w:pos="800"/>
-          <w:tab w:val="right" w:leader="dot" w:pos="9060"/>
-        </w:tabs>
-        <w:rPr>
-          <w:rFonts w:eastAsiaTheme="minorEastAsia" w:cstheme="minorBidi"/>
-          <w:smallCaps w:val="0"/>
-          <w:noProof/>
-          <w:kern w:val="2"/>
-          <w:sz w:val="24"/>
-          <w:szCs w:val="24"/>
-          <w14:ligatures w14:val="standardContextual"/>
-        </w:rPr>
-      </w:pPr>
-      <w:hyperlink w:anchor="_Toc212761918" w:history="1">
-        <w:r>
-          <w:rPr>
-            <w:rStyle w:val="Lienhypertexte"/>
-            <w:noProof/>
-          </w:rPr>
-          <w:t>8.2</w:t>
-        </w:r>
-        <w:r>
-          <w:rPr>
-            <w:rFonts w:eastAsiaTheme="minorEastAsia" w:cstheme="minorBidi"/>
-            <w:smallCaps w:val="0"/>
-            <w:noProof/>
-            <w:kern w:val="2"/>
-            <w:sz w:val="24"/>
-            <w:szCs w:val="24"/>
-            <w14:ligatures w14:val="standardContextual"/>
-          </w:rPr>
-          <w:tab/>
-        </w:r>
-        <w:r>
-          <w:rPr>
-            <w:rStyle w:val="Lienhypertexte"/>
-            <w:noProof/>
-          </w:rPr>
-          <w:t>Conclusion Technique</w:t>
-        </w:r>
-        <w:r>
-          <w:rPr>
-            <w:noProof/>
-            <w:webHidden/>
-          </w:rPr>
-          <w:tab/>
-        </w:r>
-        <w:r>
-          <w:rPr>
-            <w:noProof/>
-            <w:webHidden/>
-          </w:rPr>
-          <w:fldChar w:fldCharType="begin"/>
-        </w:r>
-        <w:r>
-          <w:rPr>
-            <w:noProof/>
-            <w:webHidden/>
-          </w:rPr>
-          <w:instrText xml:space="preserve"> PAGEREF _Toc212761918 \h </w:instrText>
-        </w:r>
-        <w:r>
-          <w:rPr>
-            <w:noProof/>
-            <w:webHidden/>
-          </w:rPr>
-        </w:r>
-        <w:r>
-          <w:rPr>
-            <w:noProof/>
-            <w:webHidden/>
-          </w:rPr>
-          <w:fldChar w:fldCharType="separate"/>
-        </w:r>
-        <w:r>
-          <w:rPr>
-            <w:noProof/>
-            <w:webHidden/>
-          </w:rPr>
-          <w:t>8</w:t>
+          <w:t>10</w:t>
         </w:r>
         <w:r>
           <w:rPr>
@@ -1734,13 +1382,11 @@
           <w:bCs w:val="0"/>
           <w:caps w:val="0"/>
           <w:noProof/>
-          <w:kern w:val="2"/>
-          <w:sz w:val="24"/>
-          <w:szCs w:val="24"/>
-          <w14:ligatures w14:val="standardContextual"/>
+          <w:sz w:val="22"/>
+          <w:szCs w:val="22"/>
         </w:rPr>
       </w:pPr>
-      <w:hyperlink w:anchor="_Toc212761919" w:history="1">
+      <w:hyperlink w:anchor="_Toc213962355" w:history="1">
         <w:r>
           <w:rPr>
             <w:rStyle w:val="Lienhypertexte"/>
@@ -1755,10 +1401,8 @@
             <w:bCs w:val="0"/>
             <w:caps w:val="0"/>
             <w:noProof/>
-            <w:kern w:val="2"/>
-            <w:sz w:val="24"/>
-            <w:szCs w:val="24"/>
-            <w14:ligatures w14:val="standardContextual"/>
+            <w:sz w:val="22"/>
+            <w:szCs w:val="22"/>
           </w:rPr>
           <w:tab/>
         </w:r>
@@ -1767,7 +1411,7 @@
             <w:rStyle w:val="Lienhypertexte"/>
             <w:noProof/>
           </w:rPr>
-          <w:t>Sources</w:t>
+          <w:t>Conclusion</w:t>
         </w:r>
         <w:r>
           <w:rPr>
@@ -1788,7 +1432,7 @@
             <w:noProof/>
             <w:webHidden/>
           </w:rPr>
-          <w:instrText xml:space="preserve"> PAGEREF _Toc212761919 \h </w:instrText>
+          <w:instrText xml:space="preserve"> PAGEREF _Toc213962355 \h </w:instrText>
         </w:r>
         <w:r>
           <w:rPr>
@@ -1808,7 +1452,339 @@
             <w:noProof/>
             <w:webHidden/>
           </w:rPr>
-          <w:t>8</w:t>
+          <w:t>10</w:t>
+        </w:r>
+        <w:r>
+          <w:rPr>
+            <w:noProof/>
+            <w:webHidden/>
+          </w:rPr>
+          <w:fldChar w:fldCharType="end"/>
+        </w:r>
+      </w:hyperlink>
+    </w:p>
+    <w:p>
+      <w:pPr>
+        <w:pStyle w:val="TM2"/>
+        <w:tabs>
+          <w:tab w:val="right" w:leader="dot" w:pos="9060"/>
+        </w:tabs>
+        <w:rPr>
+          <w:rFonts w:eastAsiaTheme="minorEastAsia" w:cstheme="minorBidi"/>
+          <w:smallCaps w:val="0"/>
+          <w:noProof/>
+          <w:sz w:val="22"/>
+          <w:szCs w:val="22"/>
+        </w:rPr>
+      </w:pPr>
+      <w:hyperlink w:anchor="_Toc213962356" w:history="1">
+        <w:r>
+          <w:rPr>
+            <w:rStyle w:val="Lienhypertexte"/>
+            <w:noProof/>
+          </w:rPr>
+          <w:t>9.1 Conclusion personnelle</w:t>
+        </w:r>
+        <w:r>
+          <w:rPr>
+            <w:noProof/>
+            <w:webHidden/>
+          </w:rPr>
+          <w:tab/>
+        </w:r>
+        <w:r>
+          <w:rPr>
+            <w:noProof/>
+            <w:webHidden/>
+          </w:rPr>
+          <w:fldChar w:fldCharType="begin"/>
+        </w:r>
+        <w:r>
+          <w:rPr>
+            <w:noProof/>
+            <w:webHidden/>
+          </w:rPr>
+          <w:instrText xml:space="preserve"> PAGEREF _Toc213962356 \h </w:instrText>
+        </w:r>
+        <w:r>
+          <w:rPr>
+            <w:noProof/>
+            <w:webHidden/>
+          </w:rPr>
+        </w:r>
+        <w:r>
+          <w:rPr>
+            <w:noProof/>
+            <w:webHidden/>
+          </w:rPr>
+          <w:fldChar w:fldCharType="separate"/>
+        </w:r>
+        <w:r>
+          <w:rPr>
+            <w:noProof/>
+            <w:webHidden/>
+          </w:rPr>
+          <w:t>10</w:t>
+        </w:r>
+        <w:r>
+          <w:rPr>
+            <w:noProof/>
+            <w:webHidden/>
+          </w:rPr>
+          <w:fldChar w:fldCharType="end"/>
+        </w:r>
+      </w:hyperlink>
+    </w:p>
+    <w:p>
+      <w:pPr>
+        <w:pStyle w:val="TM2"/>
+        <w:tabs>
+          <w:tab w:val="right" w:leader="dot" w:pos="9060"/>
+        </w:tabs>
+        <w:rPr>
+          <w:rFonts w:eastAsiaTheme="minorEastAsia" w:cstheme="minorBidi"/>
+          <w:smallCaps w:val="0"/>
+          <w:noProof/>
+          <w:sz w:val="22"/>
+          <w:szCs w:val="22"/>
+        </w:rPr>
+      </w:pPr>
+      <w:hyperlink w:anchor="_Toc213962357" w:history="1">
+        <w:r>
+          <w:rPr>
+            <w:rStyle w:val="Lienhypertexte"/>
+            <w:noProof/>
+          </w:rPr>
+          <w:t>9.2 Conclusion Technique</w:t>
+        </w:r>
+        <w:r>
+          <w:rPr>
+            <w:noProof/>
+            <w:webHidden/>
+          </w:rPr>
+          <w:tab/>
+        </w:r>
+        <w:r>
+          <w:rPr>
+            <w:noProof/>
+            <w:webHidden/>
+          </w:rPr>
+          <w:fldChar w:fldCharType="begin"/>
+        </w:r>
+        <w:r>
+          <w:rPr>
+            <w:noProof/>
+            <w:webHidden/>
+          </w:rPr>
+          <w:instrText xml:space="preserve"> PAGEREF _Toc213962357 \h </w:instrText>
+        </w:r>
+        <w:r>
+          <w:rPr>
+            <w:noProof/>
+            <w:webHidden/>
+          </w:rPr>
+        </w:r>
+        <w:r>
+          <w:rPr>
+            <w:noProof/>
+            <w:webHidden/>
+          </w:rPr>
+          <w:fldChar w:fldCharType="separate"/>
+        </w:r>
+        <w:r>
+          <w:rPr>
+            <w:noProof/>
+            <w:webHidden/>
+          </w:rPr>
+          <w:t>10</w:t>
+        </w:r>
+        <w:r>
+          <w:rPr>
+            <w:noProof/>
+            <w:webHidden/>
+          </w:rPr>
+          <w:fldChar w:fldCharType="end"/>
+        </w:r>
+      </w:hyperlink>
+    </w:p>
+    <w:p>
+      <w:pPr>
+        <w:pStyle w:val="TM10"/>
+        <w:tabs>
+          <w:tab w:val="left" w:pos="600"/>
+          <w:tab w:val="right" w:leader="dot" w:pos="9060"/>
+        </w:tabs>
+        <w:rPr>
+          <w:rFonts w:eastAsiaTheme="minorEastAsia" w:cstheme="minorBidi"/>
+          <w:b w:val="0"/>
+          <w:bCs w:val="0"/>
+          <w:caps w:val="0"/>
+          <w:noProof/>
+          <w:sz w:val="22"/>
+          <w:szCs w:val="22"/>
+        </w:rPr>
+      </w:pPr>
+      <w:hyperlink w:anchor="_Toc213962358" w:history="1">
+        <w:r>
+          <w:rPr>
+            <w:rStyle w:val="Lienhypertexte"/>
+            <w:noProof/>
+          </w:rPr>
+          <w:t>10</w:t>
+        </w:r>
+        <w:r>
+          <w:rPr>
+            <w:rFonts w:eastAsiaTheme="minorEastAsia" w:cstheme="minorBidi"/>
+            <w:b w:val="0"/>
+            <w:bCs w:val="0"/>
+            <w:caps w:val="0"/>
+            <w:noProof/>
+            <w:sz w:val="22"/>
+            <w:szCs w:val="22"/>
+          </w:rPr>
+          <w:tab/>
+        </w:r>
+        <w:r>
+          <w:rPr>
+            <w:rStyle w:val="Lienhypertexte"/>
+            <w:noProof/>
+          </w:rPr>
+          <w:t>Problème technioque rencontré</w:t>
+        </w:r>
+        <w:r>
+          <w:rPr>
+            <w:noProof/>
+            <w:webHidden/>
+          </w:rPr>
+          <w:tab/>
+        </w:r>
+        <w:r>
+          <w:rPr>
+            <w:noProof/>
+            <w:webHidden/>
+          </w:rPr>
+          <w:fldChar w:fldCharType="begin"/>
+        </w:r>
+        <w:r>
+          <w:rPr>
+            <w:noProof/>
+            <w:webHidden/>
+          </w:rPr>
+          <w:instrText xml:space="preserve"> PAGEREF _Toc213962358 \h </w:instrText>
+        </w:r>
+        <w:r>
+          <w:rPr>
+            <w:noProof/>
+            <w:webHidden/>
+          </w:rPr>
+        </w:r>
+        <w:r>
+          <w:rPr>
+            <w:noProof/>
+            <w:webHidden/>
+          </w:rPr>
+          <w:fldChar w:fldCharType="separate"/>
+        </w:r>
+        <w:r>
+          <w:rPr>
+            <w:noProof/>
+            <w:webHidden/>
+          </w:rPr>
+          <w:t>11</w:t>
+        </w:r>
+        <w:r>
+          <w:rPr>
+            <w:noProof/>
+            <w:webHidden/>
+          </w:rPr>
+          <w:fldChar w:fldCharType="end"/>
+        </w:r>
+      </w:hyperlink>
+    </w:p>
+    <w:p>
+      <w:pPr>
+        <w:pStyle w:val="TM10"/>
+        <w:tabs>
+          <w:tab w:val="left" w:pos="600"/>
+          <w:tab w:val="right" w:leader="dot" w:pos="9060"/>
+        </w:tabs>
+        <w:rPr>
+          <w:rFonts w:eastAsiaTheme="minorEastAsia" w:cstheme="minorBidi"/>
+          <w:b w:val="0"/>
+          <w:bCs w:val="0"/>
+          <w:caps w:val="0"/>
+          <w:noProof/>
+          <w:sz w:val="22"/>
+          <w:szCs w:val="22"/>
+        </w:rPr>
+      </w:pPr>
+      <w:hyperlink w:anchor="_Toc213962359" w:history="1">
+        <w:r>
+          <w:rPr>
+            <w:rStyle w:val="Lienhypertexte"/>
+            <w:noProof/>
+          </w:rPr>
+          <w:t>11</w:t>
+        </w:r>
+        <w:r>
+          <w:rPr>
+            <w:rFonts w:eastAsiaTheme="minorEastAsia" w:cstheme="minorBidi"/>
+            <w:b w:val="0"/>
+            <w:bCs w:val="0"/>
+            <w:caps w:val="0"/>
+            <w:noProof/>
+            <w:sz w:val="22"/>
+            <w:szCs w:val="22"/>
+          </w:rPr>
+          <w:tab/>
+        </w:r>
+        <w:r>
+          <w:rPr>
+            <w:rStyle w:val="Lienhypertexte"/>
+            <w:noProof/>
+          </w:rPr>
+          <w:t>SOURCES</w:t>
+        </w:r>
+        <w:r>
+          <w:rPr>
+            <w:noProof/>
+            <w:webHidden/>
+          </w:rPr>
+          <w:tab/>
+        </w:r>
+        <w:r>
+          <w:rPr>
+            <w:noProof/>
+            <w:webHidden/>
+          </w:rPr>
+          <w:fldChar w:fldCharType="begin"/>
+        </w:r>
+        <w:r>
+          <w:rPr>
+            <w:noProof/>
+            <w:webHidden/>
+          </w:rPr>
+          <w:instrText xml:space="preserve"> PAGEREF _Toc213962359 \h </w:instrText>
+        </w:r>
+        <w:r>
+          <w:rPr>
+            <w:noProof/>
+            <w:webHidden/>
+          </w:rPr>
+        </w:r>
+        <w:r>
+          <w:rPr>
+            <w:noProof/>
+            <w:webHidden/>
+          </w:rPr>
+          <w:fldChar w:fldCharType="separate"/>
+        </w:r>
+        <w:r>
+          <w:rPr>
+            <w:noProof/>
+            <w:webHidden/>
+          </w:rPr>
+          <w:t>11</w:t>
         </w:r>
         <w:r>
           <w:rPr>
@@ -1831,6 +1807,8 @@
         </w:rPr>
         <w:fldChar w:fldCharType="end"/>
       </w:r>
+      <w:bookmarkStart w:id="0" w:name="_GoBack"/>
+      <w:bookmarkEnd w:id="0"/>
       <w:r>
         <w:br w:type="page"/>
       </w:r>
@@ -1839,16 +1817,16 @@
       <w:pPr>
         <w:pStyle w:val="Titre1"/>
       </w:pPr>
-      <w:bookmarkStart w:id="0" w:name="_Toc532179955"/>
-      <w:bookmarkStart w:id="1" w:name="_Toc165969637"/>
-      <w:bookmarkStart w:id="2" w:name="_Toc212761903"/>
+      <w:bookmarkStart w:id="1" w:name="_Toc532179955"/>
+      <w:bookmarkStart w:id="2" w:name="_Toc165969637"/>
+      <w:bookmarkStart w:id="3" w:name="_Toc213962341"/>
       <w:r>
         <w:lastRenderedPageBreak/>
         <w:t>Spécifications</w:t>
       </w:r>
-      <w:bookmarkEnd w:id="0"/>
       <w:bookmarkEnd w:id="1"/>
       <w:bookmarkEnd w:id="2"/>
+      <w:bookmarkEnd w:id="3"/>
     </w:p>
     <w:p>
       <w:pPr>
@@ -1859,13 +1837,13 @@
       <w:pPr>
         <w:pStyle w:val="Titre2"/>
       </w:pPr>
-      <w:bookmarkStart w:id="3" w:name="_Toc212761904"/>
       <w:bookmarkStart w:id="4" w:name="_Toc532179969"/>
       <w:bookmarkStart w:id="5" w:name="_Toc165969639"/>
+      <w:bookmarkStart w:id="6" w:name="_Toc213962342"/>
       <w:r>
         <w:t>Titre</w:t>
       </w:r>
-      <w:bookmarkEnd w:id="3"/>
+      <w:bookmarkEnd w:id="6"/>
     </w:p>
     <w:p>
       <w:pPr>
@@ -1900,14 +1878,14 @@
       <w:pPr>
         <w:pStyle w:val="Titre2"/>
       </w:pPr>
-      <w:bookmarkStart w:id="6" w:name="_Toc212761905"/>
+      <w:bookmarkStart w:id="7" w:name="_Toc213962343"/>
       <w:r>
         <w:t>D</w:t>
       </w:r>
       <w:r>
         <w:t>escription</w:t>
       </w:r>
-      <w:bookmarkEnd w:id="6"/>
+      <w:bookmarkEnd w:id="7"/>
     </w:p>
     <w:p>
       <w:pPr>
@@ -1972,14 +1950,14 @@
       <w:pPr>
         <w:pStyle w:val="Titre2"/>
       </w:pPr>
-      <w:bookmarkStart w:id="7" w:name="_Toc212761906"/>
+      <w:bookmarkStart w:id="8" w:name="_Toc213962344"/>
       <w:r>
         <w:t>D</w:t>
       </w:r>
       <w:r>
         <w:t>omaine d’application</w:t>
       </w:r>
-      <w:bookmarkEnd w:id="7"/>
+      <w:bookmarkEnd w:id="8"/>
     </w:p>
     <w:p>
       <w:pPr>
@@ -2072,11 +2050,11 @@
       <w:pPr>
         <w:pStyle w:val="Titre2"/>
       </w:pPr>
-      <w:bookmarkStart w:id="8" w:name="_Toc212761907"/>
+      <w:bookmarkStart w:id="9" w:name="_Toc213962345"/>
       <w:r>
         <w:t>Matériel et logiciels à disposition</w:t>
       </w:r>
-      <w:bookmarkEnd w:id="8"/>
+      <w:bookmarkEnd w:id="9"/>
     </w:p>
     <w:p>
       <w:pPr>
@@ -2136,11 +2114,11 @@
       <w:pPr>
         <w:pStyle w:val="Titre2"/>
       </w:pPr>
-      <w:bookmarkStart w:id="9" w:name="_Toc212761908"/>
+      <w:bookmarkStart w:id="10" w:name="_Toc213962346"/>
       <w:r>
         <w:t>Objectifs produit</w:t>
       </w:r>
-      <w:bookmarkEnd w:id="9"/>
+      <w:bookmarkEnd w:id="10"/>
     </w:p>
     <w:p>
       <w:pPr>
@@ -2272,11 +2250,11 @@
       <w:pPr>
         <w:pStyle w:val="Titre2"/>
       </w:pPr>
-      <w:bookmarkStart w:id="10" w:name="_Toc212761909"/>
+      <w:bookmarkStart w:id="11" w:name="_Toc213962347"/>
       <w:r>
         <w:t>Objectifs pédagogiques</w:t>
       </w:r>
-      <w:bookmarkEnd w:id="10"/>
+      <w:bookmarkEnd w:id="11"/>
     </w:p>
     <w:p>
       <w:pPr>
@@ -2330,7 +2308,7 @@
       <w:pPr>
         <w:pStyle w:val="Titre1"/>
       </w:pPr>
-      <w:bookmarkStart w:id="11" w:name="_Toc212761910"/>
+      <w:bookmarkStart w:id="12" w:name="_Toc213962348"/>
       <w:r>
         <w:t>Planification</w:t>
       </w:r>
@@ -2339,7 +2317,7 @@
       <w:r>
         <w:t xml:space="preserve"> Initiale</w:t>
       </w:r>
-      <w:bookmarkEnd w:id="11"/>
+      <w:bookmarkEnd w:id="12"/>
     </w:p>
     <w:p>
       <w:pPr>
@@ -2394,11 +2372,19 @@
         </w:rPr>
         <w:t xml:space="preserve">Lien </w:t>
       </w:r>
+      <w:proofErr w:type="spellStart"/>
       <w:r>
         <w:rPr>
           <w:lang w:val="de-CH"/>
         </w:rPr>
-        <w:t>GitHub:</w:t>
+        <w:t>GitHub</w:t>
+      </w:r>
+      <w:proofErr w:type="spellEnd"/>
+      <w:r>
+        <w:rPr>
+          <w:lang w:val="de-CH"/>
+        </w:rPr>
+        <w:t>:</w:t>
       </w:r>
       <w:r>
         <w:rPr>
@@ -2467,7 +2453,7 @@
               </wp:inline>
             </w:drawing>
           </mc:Choice>
-          <mc:Fallback xmlns:w16sdtfl="http://schemas.microsoft.com/office/word/2024/wordml/sdtformatlock" xmlns:w16du="http://schemas.microsoft.com/office/word/2023/wordml/word16du">
+          <mc:Fallback xmlns:cx1="http://schemas.microsoft.com/office/drawing/2015/9/8/chartex" xmlns:cx2="http://schemas.microsoft.com/office/drawing/2015/10/21/chartex" xmlns:cx3="http://schemas.microsoft.com/office/drawing/2016/5/9/chartex" xmlns:cx4="http://schemas.microsoft.com/office/drawing/2016/5/10/chartex" xmlns:cx5="http://schemas.microsoft.com/office/drawing/2016/5/11/chartex" xmlns:cx6="http://schemas.microsoft.com/office/drawing/2016/5/12/chartex" xmlns:cx7="http://schemas.microsoft.com/office/drawing/2016/5/13/chartex" xmlns:cx8="http://schemas.microsoft.com/office/drawing/2016/5/14/chartex" xmlns:aink="http://schemas.microsoft.com/office/drawing/2016/ink" xmlns:am3d="http://schemas.microsoft.com/office/drawing/2017/model3d" xmlns:oel="http://schemas.microsoft.com/office/2019/extlst" xmlns:w16cex="http://schemas.microsoft.com/office/word/2018/wordml/cex" xmlns:w16cid="http://schemas.microsoft.com/office/word/2016/wordml/cid" xmlns:w16="http://schemas.microsoft.com/office/word/2018/wordml" xmlns:w16sdtdh="http://schemas.microsoft.com/office/word/2020/wordml/sdtdatahash" xmlns:w16sdtfl="http://schemas.microsoft.com/office/word/2024/wordml/sdtformatlock" xmlns:w16du="http://schemas.microsoft.com/office/word/2023/wordml/word16du">
             <w:pict>
               <v:rect w14:anchorId="677AB8E0" id="Rectangle 3" o:spid="_x0000_s1026" alt="👉" style="width:24pt;height:24pt;visibility:visible;mso-wrap-style:square;mso-left-percent:-10001;mso-top-percent:-10001;mso-position-horizontal:absolute;mso-position-horizontal-relative:char;mso-position-vertical:absolute;mso-position-vertical-relative:line;mso-left-percent:-10001;mso-top-percent:-10001;v-text-anchor:top" o:gfxdata="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" filled="f" stroked="f">
                 <o:lock v:ext="edit" aspectratio="t"/>
@@ -2491,11 +2477,11 @@
       <w:pPr>
         <w:pStyle w:val="Titre1"/>
       </w:pPr>
-      <w:bookmarkStart w:id="12" w:name="_Toc212761911"/>
+      <w:bookmarkStart w:id="13" w:name="_Toc213962349"/>
       <w:r>
         <w:t>User Stories</w:t>
       </w:r>
-      <w:bookmarkEnd w:id="12"/>
+      <w:bookmarkEnd w:id="13"/>
     </w:p>
     <w:p>
       <w:pPr>
@@ -2503,12 +2489,22 @@
       </w:pPr>
     </w:p>
     <w:p>
+      <w:pPr>
+        <w:ind w:left="708"/>
+      </w:pPr>
       <w:r>
         <w:t>Les User Stories m’ont aidé à mieux comprendre les besoins de l’utilisateur et à découper le projet en petites étapes. Elles m’ont permis d’organiser mon travail et de tester chaque fonctionnalité au fur et à mesure.</w:t>
       </w:r>
     </w:p>
-    <w:p/>
-    <w:p>
+    <w:p>
+      <w:pPr>
+        <w:ind w:left="708"/>
+      </w:pPr>
+    </w:p>
+    <w:p>
+      <w:pPr>
+        <w:ind w:left="708"/>
+      </w:pPr>
       <w:r>
         <w:rPr>
           <w:rStyle w:val="lev"/>
@@ -2564,6 +2560,7 @@
           <w:ilvl w:val="0"/>
           <w:numId w:val="8"/>
         </w:numPr>
+        <w:ind w:left="1428"/>
       </w:pPr>
       <w:r>
         <w:t>I</w:t>
@@ -2582,6 +2579,7 @@
           <w:ilvl w:val="0"/>
           <w:numId w:val="8"/>
         </w:numPr>
+        <w:ind w:left="1428"/>
       </w:pPr>
       <w:r>
         <w:br/>
@@ -2597,19 +2595,30 @@
           <w:ilvl w:val="0"/>
           <w:numId w:val="7"/>
         </w:numPr>
+        <w:ind w:left="1428"/>
       </w:pPr>
       <w:r>
         <w:t>Quand j'importe un fichier CSV, un message s'affiche et rajoute la liste de température du fichier CSV dans espace exprès pour à gauche</w:t>
       </w:r>
     </w:p>
     <w:p>
+      <w:pPr>
+        <w:ind w:left="708"/>
+      </w:pPr>
       <w:r>
         <w:lastRenderedPageBreak/>
         <w:br/>
       </w:r>
     </w:p>
-    <w:p/>
-    <w:p>
+    <w:p>
+      <w:pPr>
+        <w:ind w:left="708"/>
+      </w:pPr>
+    </w:p>
+    <w:p>
+      <w:pPr>
+        <w:ind w:left="708"/>
+      </w:pPr>
       <w:r>
         <w:rPr>
           <w:rStyle w:val="lev"/>
@@ -2672,6 +2681,7 @@
           <w:ilvl w:val="0"/>
           <w:numId w:val="7"/>
         </w:numPr>
+        <w:ind w:left="1428"/>
       </w:pPr>
       <w:r>
         <w:t>On se déplacer dans mon graphique avec la souris</w:t>
@@ -2684,6 +2694,7 @@
           <w:ilvl w:val="0"/>
           <w:numId w:val="7"/>
         </w:numPr>
+        <w:ind w:left="1428"/>
       </w:pPr>
       <w:r>
         <w:t>On zoome sur mon graphique grâce à la molette</w:t>
@@ -2696,17 +2707,24 @@
           <w:ilvl w:val="0"/>
           <w:numId w:val="7"/>
         </w:numPr>
+        <w:ind w:left="1428"/>
       </w:pPr>
       <w:r>
         <w:t>Quand je clique sur une courbe, la courbe est la seule courbe afficher sur mon graphique</w:t>
       </w:r>
     </w:p>
     <w:p>
+      <w:pPr>
+        <w:ind w:left="708"/>
+      </w:pPr>
       <w:r>
         <w:br/>
       </w:r>
     </w:p>
     <w:p>
+      <w:pPr>
+        <w:ind w:left="708"/>
+      </w:pPr>
       <w:r>
         <w:rPr>
           <w:rStyle w:val="lev"/>
@@ -2759,7 +2777,11 @@
         <w:t>:</w:t>
       </w:r>
     </w:p>
-    <w:p/>
+    <w:p>
+      <w:pPr>
+        <w:ind w:left="708"/>
+      </w:pPr>
+    </w:p>
     <w:p>
       <w:pPr>
         <w:pStyle w:val="Paragraphedeliste"/>
@@ -2767,6 +2789,7 @@
           <w:ilvl w:val="0"/>
           <w:numId w:val="9"/>
         </w:numPr>
+        <w:ind w:left="1428"/>
       </w:pPr>
       <w:r>
         <w:t>On importer des données grâce à un fichier CSV</w:t>
@@ -2779,6 +2802,20 @@
           <w:ilvl w:val="0"/>
           <w:numId w:val="9"/>
         </w:numPr>
+        <w:ind w:left="1428"/>
+      </w:pPr>
+      <w:r>
+        <w:t>Quand je rajoute une série elle se sauvegarde sur un fichier JSON</w:t>
+      </w:r>
+    </w:p>
+    <w:p>
+      <w:pPr>
+        <w:pStyle w:val="Paragraphedeliste"/>
+        <w:numPr>
+          <w:ilvl w:val="0"/>
+          <w:numId w:val="9"/>
+        </w:numPr>
+        <w:ind w:left="1428"/>
       </w:pPr>
       <w:r>
         <w:t>Les données restent permanentes dans mon application. Quand je quitte mon application et que je la relance mes données restes comme je les ai laissés avant de quitter</w:t>
@@ -2788,12 +2825,22 @@
       </w:r>
     </w:p>
     <w:p>
+      <w:pPr>
+        <w:ind w:left="708"/>
+      </w:pPr>
       <w:r>
         <w:br/>
       </w:r>
     </w:p>
-    <w:p/>
-    <w:p>
+    <w:p>
+      <w:pPr>
+        <w:ind w:left="708"/>
+      </w:pPr>
+    </w:p>
+    <w:p>
+      <w:pPr>
+        <w:ind w:left="708"/>
+      </w:pPr>
       <w:r>
         <w:rPr>
           <w:rStyle w:val="lev"/>
@@ -2853,6 +2900,7 @@
           <w:ilvl w:val="0"/>
           <w:numId w:val="10"/>
         </w:numPr>
+        <w:ind w:left="1428"/>
       </w:pPr>
       <w:r>
         <w:t>On choisit une période à afficher dans le graphique</w:t>
@@ -2865,6 +2913,7 @@
           <w:ilvl w:val="0"/>
           <w:numId w:val="10"/>
         </w:numPr>
+        <w:ind w:left="1428"/>
       </w:pPr>
       <w:r>
         <w:t>Quand je click sur un bouton précis, mes séries se joigne</w:t>
@@ -2877,12 +2926,16 @@
           <w:ilvl w:val="0"/>
           <w:numId w:val="10"/>
         </w:numPr>
+        <w:ind w:left="1428"/>
       </w:pPr>
       <w:r>
         <w:t>On joint des séries en important un fichier csv</w:t>
       </w:r>
     </w:p>
     <w:p>
+      <w:pPr>
+        <w:ind w:left="708"/>
+      </w:pPr>
       <w:r>
         <w:br/>
       </w:r>
@@ -2890,7 +2943,7 @@
     <w:p>
       <w:pPr>
         <w:pStyle w:val="Corpsdetexte"/>
-        <w:ind w:left="0"/>
+        <w:ind w:left="708"/>
         <w:jc w:val="left"/>
         <w:rPr>
           <w:rStyle w:val="lev"/>
@@ -2920,7 +2973,7 @@
     <w:p>
       <w:pPr>
         <w:pStyle w:val="Corpsdetexte"/>
-        <w:ind w:left="0"/>
+        <w:ind w:left="708"/>
         <w:jc w:val="left"/>
       </w:pPr>
       <w:r>
@@ -2932,15 +2985,7 @@
       </w:r>
       <w:r>
         <w:br/>
-        <w:t>sin(x) + sin(3</w:t>
-      </w:r>
-      <w:proofErr w:type="gramStart"/>
-      <w:r>
-        <w:t>x)/</w:t>
-      </w:r>
-      <w:proofErr w:type="gramEnd"/>
-      <w:r>
-        <w:t>3 + sin(5x)/5, x * sin(x). De plus, un champ texte me permet d’écrire</w:t>
+        <w:t>sin(x) + sin(3x)/3 + sin(5x)/5, x * sin(x). De plus, un champ texte me permet d’écrire</w:t>
       </w:r>
       <w:r>
         <w:br/>
@@ -2986,6 +3031,7 @@
           <w:ilvl w:val="0"/>
           <w:numId w:val="11"/>
         </w:numPr>
+        <w:ind w:left="1428"/>
         <w:jc w:val="left"/>
       </w:pPr>
       <w:r>
@@ -3003,12 +3049,12 @@
       <w:pPr>
         <w:pStyle w:val="Titre1"/>
       </w:pPr>
-      <w:bookmarkStart w:id="13" w:name="_Toc212761912"/>
+      <w:bookmarkStart w:id="14" w:name="_Toc213962350"/>
       <w:r>
         <w:lastRenderedPageBreak/>
         <w:t>Maquette</w:t>
       </w:r>
-      <w:bookmarkEnd w:id="13"/>
+      <w:bookmarkEnd w:id="14"/>
     </w:p>
     <w:p>
       <w:pPr>
@@ -3235,242 +3281,664 @@
       <w:pPr>
         <w:pStyle w:val="Titre1"/>
       </w:pPr>
-      <w:bookmarkStart w:id="14" w:name="_Toc212761913"/>
+      <w:bookmarkStart w:id="15" w:name="_Toc213962351"/>
       <w:r>
         <w:lastRenderedPageBreak/>
         <w:t>Rapport de test</w:t>
       </w:r>
-      <w:bookmarkEnd w:id="14"/>
-    </w:p>
+      <w:bookmarkEnd w:id="15"/>
+    </w:p>
+    <w:tbl>
+      <w:tblPr>
+        <w:tblStyle w:val="Grilledutableau"/>
+        <w:tblW w:w="0" w:type="auto"/>
+        <w:tblInd w:w="567" w:type="dxa"/>
+        <w:tblLook w:val="04A0" w:firstRow="1" w:lastRow="0" w:firstColumn="1" w:lastColumn="0" w:noHBand="0" w:noVBand="1"/>
+      </w:tblPr>
+      <w:tblGrid>
+        <w:gridCol w:w="2836"/>
+        <w:gridCol w:w="3822"/>
+        <w:gridCol w:w="1835"/>
+      </w:tblGrid>
+      <w:tr>
+        <w:tc>
+          <w:tcPr>
+            <w:tcW w:w="2836" w:type="dxa"/>
+          </w:tcPr>
+          <w:p>
+            <w:pPr>
+              <w:pStyle w:val="Corpsdetexte"/>
+              <w:ind w:left="0"/>
+            </w:pPr>
+            <w:r>
+              <w:t>User Stories</w:t>
+            </w:r>
+          </w:p>
+        </w:tc>
+        <w:tc>
+          <w:tcPr>
+            <w:tcW w:w="3822" w:type="dxa"/>
+          </w:tcPr>
+          <w:p>
+            <w:pPr>
+              <w:pStyle w:val="Corpsdetexte"/>
+              <w:ind w:left="0"/>
+            </w:pPr>
+            <w:r>
+              <w:t>Test d’</w:t>
+            </w:r>
+            <w:proofErr w:type="spellStart"/>
+            <w:r>
+              <w:t>acceptance</w:t>
+            </w:r>
+            <w:proofErr w:type="spellEnd"/>
+          </w:p>
+        </w:tc>
+        <w:tc>
+          <w:tcPr>
+            <w:tcW w:w="1835" w:type="dxa"/>
+          </w:tcPr>
+          <w:p>
+            <w:pPr>
+              <w:pStyle w:val="Corpsdetexte"/>
+              <w:ind w:left="0"/>
+            </w:pPr>
+            <w:r>
+              <w:t>Valider ou pas</w:t>
+            </w:r>
+          </w:p>
+        </w:tc>
+      </w:tr>
+      <w:tr>
+        <w:tc>
+          <w:tcPr>
+            <w:tcW w:w="2836" w:type="dxa"/>
+          </w:tcPr>
+          <w:p>
+            <w:pPr>
+              <w:pStyle w:val="Corpsdetexte"/>
+              <w:ind w:left="0"/>
+              <w:jc w:val="left"/>
+            </w:pPr>
+            <w:r>
+              <w:rPr>
+                <w:rStyle w:val="lev"/>
+              </w:rPr>
+              <w:t>Affichage de séries temporelles</w:t>
+            </w:r>
+            <w:r>
+              <w:rPr>
+                <w:rStyle w:val="lev"/>
+              </w:rPr>
+              <w:t xml:space="preserve"> - </w:t>
+            </w:r>
+            <w:hyperlink r:id="rId23" w:history="1">
+              <w:r>
+                <w:rPr>
+                  <w:rStyle w:val="Lienhypertexte"/>
+                </w:rPr>
+                <w:t>lien</w:t>
+              </w:r>
+            </w:hyperlink>
+          </w:p>
+        </w:tc>
+        <w:tc>
+          <w:tcPr>
+            <w:tcW w:w="3822" w:type="dxa"/>
+          </w:tcPr>
+          <w:p>
+            <w:pPr>
+              <w:pStyle w:val="Corpsdetexte"/>
+              <w:ind w:left="0"/>
+              <w:jc w:val="left"/>
+            </w:pPr>
+            <w:r>
+              <w:t xml:space="preserve">On importer un fichier CSV(Météo suisse) en </w:t>
+            </w:r>
+            <w:proofErr w:type="spellStart"/>
+            <w:r>
+              <w:t>clickant</w:t>
+            </w:r>
+            <w:proofErr w:type="spellEnd"/>
+            <w:r>
+              <w:t xml:space="preserve"> sur un bouton "importer des donnée depuis un fichier CSV"</w:t>
+            </w:r>
+          </w:p>
+        </w:tc>
+        <w:tc>
+          <w:tcPr>
+            <w:tcW w:w="1835" w:type="dxa"/>
+          </w:tcPr>
+          <w:p>
+            <w:pPr>
+              <w:pStyle w:val="Corpsdetexte"/>
+              <w:ind w:left="0"/>
+            </w:pPr>
+            <w:r>
+              <w:t>OK</w:t>
+            </w:r>
+          </w:p>
+        </w:tc>
+      </w:tr>
+      <w:tr>
+        <w:tc>
+          <w:tcPr>
+            <w:tcW w:w="2836" w:type="dxa"/>
+          </w:tcPr>
+          <w:p>
+            <w:pPr>
+              <w:pStyle w:val="Corpsdetexte"/>
+              <w:ind w:left="0"/>
+              <w:jc w:val="left"/>
+            </w:pPr>
+            <w:r>
+              <w:rPr>
+                <w:rStyle w:val="lev"/>
+              </w:rPr>
+              <w:t>Affichage de séries temporelles</w:t>
+            </w:r>
+            <w:r>
+              <w:rPr>
+                <w:rStyle w:val="lev"/>
+              </w:rPr>
+              <w:t xml:space="preserve"> - </w:t>
+            </w:r>
+            <w:hyperlink r:id="rId24" w:history="1">
+              <w:r>
+                <w:rPr>
+                  <w:rStyle w:val="Lienhypertexte"/>
+                </w:rPr>
+                <w:t>lien</w:t>
+              </w:r>
+            </w:hyperlink>
+          </w:p>
+        </w:tc>
+        <w:tc>
+          <w:tcPr>
+            <w:tcW w:w="3822" w:type="dxa"/>
+          </w:tcPr>
+          <w:p>
+            <w:pPr>
+              <w:pStyle w:val="Corpsdetexte"/>
+              <w:ind w:left="0"/>
+              <w:jc w:val="center"/>
+            </w:pPr>
+            <w:r>
+              <w:t>Quand j'importe un fichier et que le fichier n'est pas un fichier CSV valide, un message d'erreur s'affiche.</w:t>
+            </w:r>
+          </w:p>
+        </w:tc>
+        <w:tc>
+          <w:tcPr>
+            <w:tcW w:w="1835" w:type="dxa"/>
+          </w:tcPr>
+          <w:p>
+            <w:pPr>
+              <w:pStyle w:val="Corpsdetexte"/>
+              <w:ind w:left="0"/>
+            </w:pPr>
+            <w:r>
+              <w:t>OK</w:t>
+            </w:r>
+          </w:p>
+        </w:tc>
+      </w:tr>
+      <w:tr>
+        <w:tc>
+          <w:tcPr>
+            <w:tcW w:w="2836" w:type="dxa"/>
+          </w:tcPr>
+          <w:p>
+            <w:pPr>
+              <w:pStyle w:val="Corpsdetexte"/>
+              <w:ind w:left="0"/>
+              <w:jc w:val="left"/>
+            </w:pPr>
+            <w:r>
+              <w:rPr>
+                <w:rStyle w:val="lev"/>
+              </w:rPr>
+              <w:t>Affichage de séries temporelles</w:t>
+            </w:r>
+            <w:r>
+              <w:rPr>
+                <w:rStyle w:val="lev"/>
+              </w:rPr>
+              <w:t xml:space="preserve"> - </w:t>
+            </w:r>
+            <w:hyperlink r:id="rId25" w:history="1">
+              <w:r>
+                <w:rPr>
+                  <w:rStyle w:val="Lienhypertexte"/>
+                </w:rPr>
+                <w:t>lien</w:t>
+              </w:r>
+            </w:hyperlink>
+          </w:p>
+        </w:tc>
+        <w:tc>
+          <w:tcPr>
+            <w:tcW w:w="3822" w:type="dxa"/>
+          </w:tcPr>
+          <w:p>
+            <w:pPr>
+              <w:pStyle w:val="Corpsdetexte"/>
+              <w:ind w:left="0"/>
+            </w:pPr>
+            <w:r>
+              <w:t>Quand j'importe un fichier CSV, un message s'affiche et rajoute la liste de température du fichier CSV dans espace exprès pour à gauche</w:t>
+            </w:r>
+          </w:p>
+        </w:tc>
+        <w:tc>
+          <w:tcPr>
+            <w:tcW w:w="1835" w:type="dxa"/>
+          </w:tcPr>
+          <w:p>
+            <w:pPr>
+              <w:pStyle w:val="Corpsdetexte"/>
+              <w:ind w:left="0"/>
+            </w:pPr>
+            <w:r>
+              <w:t>OK</w:t>
+            </w:r>
+          </w:p>
+        </w:tc>
+      </w:tr>
+      <w:tr>
+        <w:tc>
+          <w:tcPr>
+            <w:tcW w:w="2836" w:type="dxa"/>
+          </w:tcPr>
+          <w:p>
+            <w:pPr>
+              <w:pStyle w:val="Corpsdetexte"/>
+              <w:ind w:left="0"/>
+              <w:jc w:val="left"/>
+            </w:pPr>
+            <w:r>
+              <w:rPr>
+                <w:rStyle w:val="lev"/>
+              </w:rPr>
+              <w:t>Flexibilité de l’affichage</w:t>
+            </w:r>
+            <w:r>
+              <w:rPr>
+                <w:rStyle w:val="lev"/>
+              </w:rPr>
+              <w:t xml:space="preserve"> - </w:t>
+            </w:r>
+            <w:hyperlink r:id="rId26" w:history="1">
+              <w:r>
+                <w:rPr>
+                  <w:rStyle w:val="Lienhypertexte"/>
+                </w:rPr>
+                <w:t>lien</w:t>
+              </w:r>
+            </w:hyperlink>
+          </w:p>
+        </w:tc>
+        <w:tc>
+          <w:tcPr>
+            <w:tcW w:w="3822" w:type="dxa"/>
+          </w:tcPr>
+          <w:p>
+            <w:pPr>
+              <w:pStyle w:val="Corpsdetexte"/>
+              <w:ind w:left="0"/>
+            </w:pPr>
+            <w:r>
+              <w:t>On se déplacer dans mon graphique avec la souris</w:t>
+            </w:r>
+          </w:p>
+        </w:tc>
+        <w:tc>
+          <w:tcPr>
+            <w:tcW w:w="1835" w:type="dxa"/>
+          </w:tcPr>
+          <w:p>
+            <w:pPr>
+              <w:pStyle w:val="Corpsdetexte"/>
+              <w:ind w:left="0"/>
+            </w:pPr>
+            <w:r>
+              <w:t>OK</w:t>
+            </w:r>
+          </w:p>
+        </w:tc>
+      </w:tr>
+      <w:tr>
+        <w:tc>
+          <w:tcPr>
+            <w:tcW w:w="2836" w:type="dxa"/>
+          </w:tcPr>
+          <w:p>
+            <w:pPr>
+              <w:pStyle w:val="Corpsdetexte"/>
+              <w:ind w:left="0"/>
+              <w:jc w:val="left"/>
+            </w:pPr>
+            <w:r>
+              <w:rPr>
+                <w:rStyle w:val="lev"/>
+              </w:rPr>
+              <w:t>Flexibilité de l’affichage</w:t>
+            </w:r>
+            <w:r>
+              <w:rPr>
+                <w:rStyle w:val="lev"/>
+              </w:rPr>
+              <w:t xml:space="preserve"> - </w:t>
+            </w:r>
+            <w:hyperlink r:id="rId27" w:history="1">
+              <w:r>
+                <w:rPr>
+                  <w:rStyle w:val="Lienhypertexte"/>
+                </w:rPr>
+                <w:t>lien</w:t>
+              </w:r>
+            </w:hyperlink>
+          </w:p>
+        </w:tc>
+        <w:tc>
+          <w:tcPr>
+            <w:tcW w:w="3822" w:type="dxa"/>
+          </w:tcPr>
+          <w:p>
+            <w:pPr>
+              <w:pStyle w:val="Corpsdetexte"/>
+              <w:tabs>
+                <w:tab w:val="clear" w:pos="4395"/>
+                <w:tab w:val="left" w:pos="2865"/>
+              </w:tabs>
+              <w:ind w:left="0"/>
+            </w:pPr>
+            <w:r>
+              <w:t>On zoome sur mon graphique grâce à la molette</w:t>
+            </w:r>
+          </w:p>
+        </w:tc>
+        <w:tc>
+          <w:tcPr>
+            <w:tcW w:w="1835" w:type="dxa"/>
+          </w:tcPr>
+          <w:p>
+            <w:pPr>
+              <w:pStyle w:val="Corpsdetexte"/>
+              <w:ind w:left="0"/>
+            </w:pPr>
+            <w:r>
+              <w:t>OK</w:t>
+            </w:r>
+          </w:p>
+        </w:tc>
+      </w:tr>
+      <w:tr>
+        <w:tc>
+          <w:tcPr>
+            <w:tcW w:w="2836" w:type="dxa"/>
+          </w:tcPr>
+          <w:p>
+            <w:pPr>
+              <w:pStyle w:val="Corpsdetexte"/>
+              <w:ind w:left="0"/>
+              <w:jc w:val="left"/>
+            </w:pPr>
+            <w:r>
+              <w:rPr>
+                <w:rStyle w:val="lev"/>
+              </w:rPr>
+              <w:t xml:space="preserve">Flexibilité de l’affichage - </w:t>
+            </w:r>
+            <w:hyperlink r:id="rId28" w:history="1">
+              <w:r>
+                <w:rPr>
+                  <w:rStyle w:val="Lienhypertexte"/>
+                </w:rPr>
+                <w:t>lien</w:t>
+              </w:r>
+            </w:hyperlink>
+          </w:p>
+        </w:tc>
+        <w:tc>
+          <w:tcPr>
+            <w:tcW w:w="3822" w:type="dxa"/>
+          </w:tcPr>
+          <w:p>
+            <w:pPr>
+              <w:pStyle w:val="Corpsdetexte"/>
+              <w:ind w:left="0"/>
+            </w:pPr>
+            <w:r>
+              <w:t>Quand je clique sur une courbe, la courbe est la seul courbe afficher sur mon graphique</w:t>
+            </w:r>
+          </w:p>
+        </w:tc>
+        <w:tc>
+          <w:tcPr>
+            <w:tcW w:w="1835" w:type="dxa"/>
+          </w:tcPr>
+          <w:p>
+            <w:pPr>
+              <w:pStyle w:val="Corpsdetexte"/>
+              <w:ind w:left="0"/>
+            </w:pPr>
+            <w:r>
+              <w:t>KO </w:t>
+            </w:r>
+          </w:p>
+        </w:tc>
+      </w:tr>
+      <w:tr>
+        <w:tc>
+          <w:tcPr>
+            <w:tcW w:w="2836" w:type="dxa"/>
+          </w:tcPr>
+          <w:p>
+            <w:pPr>
+              <w:pStyle w:val="Corpsdetexte"/>
+              <w:ind w:left="0"/>
+              <w:jc w:val="left"/>
+            </w:pPr>
+            <w:r>
+              <w:rPr>
+                <w:rStyle w:val="lev"/>
+              </w:rPr>
+              <w:t>Importer une série de donnée</w:t>
+            </w:r>
+            <w:r>
+              <w:rPr>
+                <w:rStyle w:val="lev"/>
+              </w:rPr>
+              <w:t xml:space="preserve"> - </w:t>
+            </w:r>
+            <w:hyperlink r:id="rId29" w:history="1">
+              <w:r>
+                <w:rPr>
+                  <w:rStyle w:val="Lienhypertexte"/>
+                </w:rPr>
+                <w:t>lien</w:t>
+              </w:r>
+            </w:hyperlink>
+          </w:p>
+        </w:tc>
+        <w:tc>
+          <w:tcPr>
+            <w:tcW w:w="3822" w:type="dxa"/>
+          </w:tcPr>
+          <w:p>
+            <w:pPr>
+              <w:pStyle w:val="Corpsdetexte"/>
+              <w:ind w:left="0"/>
+            </w:pPr>
+            <w:r>
+              <w:t>On importer des données grâce à un fichier CSV</w:t>
+            </w:r>
+          </w:p>
+        </w:tc>
+        <w:tc>
+          <w:tcPr>
+            <w:tcW w:w="1835" w:type="dxa"/>
+          </w:tcPr>
+          <w:p>
+            <w:pPr>
+              <w:pStyle w:val="Corpsdetexte"/>
+              <w:ind w:left="0"/>
+            </w:pPr>
+            <w:r>
+              <w:t>OK</w:t>
+            </w:r>
+          </w:p>
+        </w:tc>
+      </w:tr>
+      <w:tr>
+        <w:tc>
+          <w:tcPr>
+            <w:tcW w:w="2836" w:type="dxa"/>
+          </w:tcPr>
+          <w:p>
+            <w:pPr>
+              <w:pStyle w:val="Corpsdetexte"/>
+              <w:ind w:left="0"/>
+              <w:jc w:val="left"/>
+              <w:rPr>
+                <w:rStyle w:val="lev"/>
+              </w:rPr>
+            </w:pPr>
+            <w:r>
+              <w:rPr>
+                <w:rStyle w:val="lev"/>
+              </w:rPr>
+              <w:t xml:space="preserve">Importer une série de donnée - </w:t>
+            </w:r>
+            <w:hyperlink r:id="rId30" w:history="1">
+              <w:r>
+                <w:rPr>
+                  <w:rStyle w:val="Lienhypertexte"/>
+                </w:rPr>
+                <w:t>lien</w:t>
+              </w:r>
+            </w:hyperlink>
+          </w:p>
+        </w:tc>
+        <w:tc>
+          <w:tcPr>
+            <w:tcW w:w="3822" w:type="dxa"/>
+          </w:tcPr>
+          <w:p>
+            <w:pPr>
+              <w:pStyle w:val="Corpsdetexte"/>
+              <w:ind w:left="0"/>
+            </w:pPr>
+            <w:r>
+              <w:t>Quand je rajoute une série elle se sauvegarde sur un fichier JSON</w:t>
+            </w:r>
+          </w:p>
+        </w:tc>
+        <w:tc>
+          <w:tcPr>
+            <w:tcW w:w="1835" w:type="dxa"/>
+          </w:tcPr>
+          <w:p>
+            <w:pPr>
+              <w:pStyle w:val="Corpsdetexte"/>
+              <w:ind w:left="0"/>
+            </w:pPr>
+            <w:r>
+              <w:t>OK</w:t>
+            </w:r>
+          </w:p>
+        </w:tc>
+      </w:tr>
+      <w:tr>
+        <w:tc>
+          <w:tcPr>
+            <w:tcW w:w="2836" w:type="dxa"/>
+          </w:tcPr>
+          <w:p>
+            <w:pPr>
+              <w:pStyle w:val="Corpsdetexte"/>
+              <w:ind w:left="0"/>
+              <w:jc w:val="left"/>
+              <w:rPr>
+                <w:rStyle w:val="lev"/>
+              </w:rPr>
+            </w:pPr>
+            <w:r>
+              <w:rPr>
+                <w:rStyle w:val="lev"/>
+              </w:rPr>
+              <w:t>Importer une série de donnée</w:t>
+            </w:r>
+            <w:r>
+              <w:rPr>
+                <w:rStyle w:val="lev"/>
+              </w:rPr>
+              <w:t xml:space="preserve"> - </w:t>
+            </w:r>
+            <w:hyperlink r:id="rId31" w:history="1">
+              <w:r>
+                <w:rPr>
+                  <w:rStyle w:val="Lienhypertexte"/>
+                </w:rPr>
+                <w:t>lien</w:t>
+              </w:r>
+            </w:hyperlink>
+          </w:p>
+        </w:tc>
+        <w:tc>
+          <w:tcPr>
+            <w:tcW w:w="3822" w:type="dxa"/>
+          </w:tcPr>
+          <w:p>
+            <w:pPr>
+              <w:pStyle w:val="Corpsdetexte"/>
+              <w:ind w:left="0"/>
+            </w:pPr>
+            <w:r>
+              <w:t xml:space="preserve">Les données </w:t>
+            </w:r>
+            <w:r>
+              <w:t>restent</w:t>
+            </w:r>
+            <w:r>
+              <w:t xml:space="preserve"> permanentes dans mon application. Quand je quitte mon application et que je la relance mes données restes comme je les ai laissé avant de quitter</w:t>
+            </w:r>
+          </w:p>
+        </w:tc>
+        <w:tc>
+          <w:tcPr>
+            <w:tcW w:w="1835" w:type="dxa"/>
+          </w:tcPr>
+          <w:p>
+            <w:pPr>
+              <w:pStyle w:val="Corpsdetexte"/>
+              <w:ind w:left="0"/>
+            </w:pPr>
+            <w:r>
+              <w:t>KO</w:t>
+            </w:r>
+          </w:p>
+        </w:tc>
+      </w:tr>
+    </w:tbl>
     <w:p>
       <w:pPr>
         <w:pStyle w:val="Corpsdetexte"/>
       </w:pPr>
-      <w:r>
-        <w:t xml:space="preserve">Fonctionnalité Test effectué Résultat attendu Résultat obtenu </w:t>
-      </w:r>
-      <w:r>
-        <w:rPr>
-          <w:rFonts w:ascii="Segoe UI Symbol" w:hAnsi="Segoe UI Symbol" w:cs="Segoe UI Symbol"/>
-        </w:rPr>
-        <w:t>✔</w:t>
-      </w:r>
-      <w:r>
-        <w:t>/</w:t>
-      </w:r>
-      <w:r>
-        <w:rPr>
-          <w:rFonts w:ascii="Segoe UI Symbol" w:hAnsi="Segoe UI Symbol" w:cs="Segoe UI Symbol"/>
-        </w:rPr>
-        <w:t>✘</w:t>
-      </w:r>
-      <w:r>
-        <w:t xml:space="preserve"> </w:t>
-      </w:r>
-    </w:p>
-    <w:p>
-      <w:pPr>
-        <w:pStyle w:val="Corpsdetexte"/>
-      </w:pPr>
-      <w:r>
-        <w:t xml:space="preserve">Importation CSV Charger un fichier </w:t>
-      </w:r>
-      <w:proofErr w:type="spellStart"/>
-      <w:r>
-        <w:t>MeteoSwiss</w:t>
-      </w:r>
-      <w:proofErr w:type="spellEnd"/>
-      <w:r>
-        <w:t xml:space="preserve"> Les donn</w:t>
-      </w:r>
-      <w:r>
-        <w:rPr>
-          <w:rFonts w:ascii="Century Gothic" w:hAnsi="Century Gothic" w:cs="Century Gothic"/>
-        </w:rPr>
-        <w:t>é</w:t>
-      </w:r>
-      <w:r>
-        <w:t>es s</w:t>
-      </w:r>
-      <w:r>
-        <w:rPr>
-          <w:rFonts w:ascii="Century Gothic" w:hAnsi="Century Gothic" w:cs="Century Gothic"/>
-        </w:rPr>
-        <w:t>’</w:t>
-      </w:r>
-      <w:r>
-        <w:t xml:space="preserve">affichent sur le graphique OK </w:t>
-      </w:r>
-      <w:r>
-        <w:rPr>
-          <w:rFonts w:ascii="Segoe UI Symbol" w:hAnsi="Segoe UI Symbol" w:cs="Segoe UI Symbol"/>
-        </w:rPr>
-        <w:t>✔</w:t>
-      </w:r>
-      <w:r>
-        <w:t xml:space="preserve"> </w:t>
-      </w:r>
-    </w:p>
-    <w:p>
-      <w:pPr>
-        <w:pStyle w:val="Corpsdetexte"/>
-      </w:pPr>
-      <w:r>
-        <w:t>Affichage multiple Ajouter plusieurs stations Chaque station a sa couleur et s</w:t>
-      </w:r>
-      <w:r>
-        <w:rPr>
-          <w:rFonts w:ascii="Century Gothic" w:hAnsi="Century Gothic" w:cs="Century Gothic"/>
-        </w:rPr>
-        <w:t>’</w:t>
-      </w:r>
-      <w:r>
-        <w:t xml:space="preserve">affiche bien OK </w:t>
-      </w:r>
-      <w:r>
-        <w:rPr>
-          <w:rFonts w:ascii="Segoe UI Symbol" w:hAnsi="Segoe UI Symbol" w:cs="Segoe UI Symbol"/>
-        </w:rPr>
-        <w:t>✔</w:t>
-      </w:r>
-      <w:r>
-        <w:t xml:space="preserve"> </w:t>
-      </w:r>
-    </w:p>
-    <w:p>
-      <w:pPr>
-        <w:pStyle w:val="Corpsdetexte"/>
-      </w:pPr>
-      <w:r>
-        <w:t>Filtres de dates Limiter l</w:t>
-      </w:r>
-      <w:r>
-        <w:rPr>
-          <w:rFonts w:ascii="Century Gothic" w:hAnsi="Century Gothic" w:cs="Century Gothic"/>
-        </w:rPr>
-        <w:t>’</w:t>
-      </w:r>
-      <w:r>
-        <w:t xml:space="preserve">affichage </w:t>
-      </w:r>
-      <w:r>
-        <w:rPr>
-          <w:rFonts w:ascii="Century Gothic" w:hAnsi="Century Gothic" w:cs="Century Gothic"/>
-        </w:rPr>
-        <w:t>à</w:t>
-      </w:r>
-      <w:r>
-        <w:t xml:space="preserve"> une p</w:t>
-      </w:r>
-      <w:r>
-        <w:rPr>
-          <w:rFonts w:ascii="Century Gothic" w:hAnsi="Century Gothic" w:cs="Century Gothic"/>
-        </w:rPr>
-        <w:t>é</w:t>
-      </w:r>
-      <w:r>
-        <w:t>riode donn</w:t>
-      </w:r>
-      <w:r>
-        <w:rPr>
-          <w:rFonts w:ascii="Century Gothic" w:hAnsi="Century Gothic" w:cs="Century Gothic"/>
-        </w:rPr>
-        <w:t>é</w:t>
-      </w:r>
-      <w:r>
-        <w:t>e Le graphique s</w:t>
-      </w:r>
-      <w:r>
-        <w:rPr>
-          <w:rFonts w:ascii="Century Gothic" w:hAnsi="Century Gothic" w:cs="Century Gothic"/>
-        </w:rPr>
-        <w:t>’</w:t>
-      </w:r>
-      <w:r>
-        <w:t xml:space="preserve">adapte </w:t>
-      </w:r>
-      <w:r>
-        <w:rPr>
-          <w:rFonts w:ascii="Century Gothic" w:hAnsi="Century Gothic" w:cs="Century Gothic"/>
-        </w:rPr>
-        <w:t>à</w:t>
-      </w:r>
-      <w:r>
-        <w:t xml:space="preserve"> la s</w:t>
-      </w:r>
-      <w:r>
-        <w:rPr>
-          <w:rFonts w:ascii="Century Gothic" w:hAnsi="Century Gothic" w:cs="Century Gothic"/>
-        </w:rPr>
-        <w:t>é</w:t>
-      </w:r>
-      <w:r>
-        <w:t xml:space="preserve">lection OK </w:t>
-      </w:r>
-      <w:r>
-        <w:rPr>
-          <w:rFonts w:ascii="Segoe UI Symbol" w:hAnsi="Segoe UI Symbol" w:cs="Segoe UI Symbol"/>
-        </w:rPr>
-        <w:t>✔</w:t>
-      </w:r>
-      <w:r>
-        <w:t xml:space="preserve"> </w:t>
-      </w:r>
-    </w:p>
-    <w:p>
-      <w:pPr>
-        <w:pStyle w:val="Corpsdetexte"/>
-      </w:pPr>
-      <w:r>
-        <w:t xml:space="preserve">Sauvegarde JSON Sauver la session Fichier JSON créé et lisible OK </w:t>
-      </w:r>
-      <w:r>
-        <w:rPr>
-          <w:rFonts w:ascii="Segoe UI Symbol" w:hAnsi="Segoe UI Symbol" w:cs="Segoe UI Symbol"/>
-        </w:rPr>
-        <w:t>✔</w:t>
-      </w:r>
-      <w:r>
-        <w:t xml:space="preserve"> </w:t>
-      </w:r>
-    </w:p>
-    <w:p>
-      <w:pPr>
-        <w:pStyle w:val="Corpsdetexte"/>
-      </w:pPr>
-      <w:r>
-        <w:t>Chargement JSON Recharger la session Les m</w:t>
-      </w:r>
-      <w:r>
-        <w:rPr>
-          <w:rFonts w:ascii="Century Gothic" w:hAnsi="Century Gothic" w:cs="Century Gothic"/>
-        </w:rPr>
-        <w:t>ê</w:t>
-      </w:r>
-      <w:r>
-        <w:t>mes courbes reviennent K</w:t>
-      </w:r>
-      <w:r>
-        <w:t>O</w:t>
-      </w:r>
     </w:p>
     <w:p>
       <w:pPr>
         <w:pStyle w:val="Titre1"/>
       </w:pPr>
-      <w:r>
+      <w:bookmarkStart w:id="16" w:name="_Toc213962352"/>
+      <w:r>
+        <w:lastRenderedPageBreak/>
         <w:t>SHEMA</w:t>
       </w:r>
-    </w:p>
-    <w:p>
-      <w:pPr>
-        <w:pStyle w:val="Titre1"/>
-        <w:numPr>
-          <w:ilvl w:val="0"/>
-          <w:numId w:val="0"/>
-        </w:numPr>
-        <w:ind w:left="567"/>
-      </w:pPr>
+      <w:bookmarkEnd w:id="16"/>
+    </w:p>
+    <w:p>
       <w:r>
         <w:rPr>
           <w:noProof/>
@@ -3491,7 +3959,7 @@
                     <pic:cNvPicPr/>
                   </pic:nvPicPr>
                   <pic:blipFill>
-                    <a:blip r:embed="rId23"/>
+                    <a:blip r:embed="rId32"/>
                     <a:stretch>
                       <a:fillRect/>
                     </a:stretch>
@@ -3515,6 +3983,7 @@
     <w:p>
       <w:pPr>
         <w:pStyle w:val="Corpsdetexte"/>
+        <w:ind w:left="0"/>
       </w:pPr>
     </w:p>
     <w:p>
@@ -3525,24 +3994,22 @@
     <w:p>
       <w:pPr>
         <w:pStyle w:val="Corpsdetexte"/>
+      </w:pPr>
+    </w:p>
+    <w:p>
+      <w:pPr>
         <w:rPr>
           <w:b/>
-          <w:bCs/>
         </w:rPr>
       </w:pPr>
       <w:r>
         <w:rPr>
           <w:b/>
-          <w:bCs/>
         </w:rPr>
-        <w:lastRenderedPageBreak/>
         <w:t>1. Partie externe à l’application</w:t>
       </w:r>
     </w:p>
     <w:p>
-      <w:pPr>
-        <w:pStyle w:val="Corpsdetexte"/>
-      </w:pPr>
       <w:r>
         <w:t xml:space="preserve">Infos provenant de </w:t>
       </w:r>
@@ -3564,9 +4031,6 @@
       </w:r>
     </w:p>
     <w:p>
-      <w:pPr>
-        <w:pStyle w:val="Corpsdetexte"/>
-      </w:pPr>
       <w:r>
         <w:t xml:space="preserve">Récupération des données : l’utilisateur télécharge les jeux de données proposés par </w:t>
       </w:r>
@@ -3580,33 +4044,24 @@
       </w:r>
     </w:p>
     <w:p>
-      <w:pPr>
-        <w:pStyle w:val="Corpsdetexte"/>
-      </w:pPr>
       <w:r>
         <w:t>Téléchargement en fichier CSV : ces données sont exportées dans un fichier CSV (valeurs séparées par des points-virgules), format standard qui sera ensuite importé dans l’application.</w:t>
       </w:r>
     </w:p>
     <w:p>
       <w:pPr>
-        <w:pStyle w:val="Corpsdetexte"/>
         <w:rPr>
           <w:b/>
-          <w:bCs/>
         </w:rPr>
       </w:pPr>
       <w:r>
         <w:rPr>
           <w:b/>
-          <w:bCs/>
         </w:rPr>
         <w:t>2. Partie interne à l’application</w:t>
       </w:r>
     </w:p>
     <w:p>
-      <w:pPr>
-        <w:pStyle w:val="Corpsdetexte"/>
-      </w:pPr>
       <w:r>
         <w:t>Téléchargement des données dans l’application : l’utilisateur importe un ou plusieurs fichiers CSV dans le programme via une interface graphique.</w:t>
       </w:r>
@@ -3624,95 +4079,80 @@
       </w:r>
     </w:p>
     <w:p>
+      <w:r>
+        <w:lastRenderedPageBreak/>
+        <w:t xml:space="preserve">Affichage des données dans le graphique : les valeurs importées sont immédiatement tracées dans un graphique </w:t>
+      </w:r>
+      <w:proofErr w:type="spellStart"/>
+      <w:r>
+        <w:t>ScottPlot</w:t>
+      </w:r>
+      <w:proofErr w:type="spellEnd"/>
+      <w:r>
+        <w:t>, où chaque fichier est représenté par un jeu de trois courbes (moyenne, maximum, minimum).</w:t>
+      </w:r>
+    </w:p>
+    <w:p>
+      <w:r>
+        <w:t>Sauvegarde JSON : à chaque importation, les données sont enregistrées dans un fichier JSON. Cela permet de restaurer automatiquement les jeux de données au prochain démarrage, sans devoir recharger les CSV.</w:t>
+      </w:r>
+    </w:p>
+    <w:p>
+      <w:r>
+        <w:t>Utilisation des données dans les graphiques : les informations sauvegardées sont relues, les couleurs et courbes sont reconstruites, et les graphiques sont réaffichés automatiquement.</w:t>
+      </w:r>
+    </w:p>
+    <w:p>
+      <w:r>
+        <w:t>Analyse : l’utilisateur peut alors observer l’évolution des températures au fil du temps, comparer différentes stations (ou périodes) et effectuer des interprétations statistiques ou visuelles.</w:t>
+      </w:r>
+    </w:p>
+    <w:p>
       <w:pPr>
         <w:pStyle w:val="Corpsdetexte"/>
       </w:pPr>
-      <w:r>
-        <w:t xml:space="preserve">Affichage des données dans le graphique : les valeurs importées sont immédiatement tracées dans un graphique </w:t>
-      </w:r>
-      <w:proofErr w:type="spellStart"/>
-      <w:r>
-        <w:t>ScottPlot</w:t>
-      </w:r>
-      <w:proofErr w:type="spellEnd"/>
-      <w:r>
-        <w:t>, où chaque fichier est représenté par un jeu de trois courbes (moyenne, maximum, minimum).</w:t>
-      </w:r>
     </w:p>
     <w:p>
       <w:pPr>
         <w:pStyle w:val="Corpsdetexte"/>
       </w:pPr>
-      <w:r>
-        <w:t>Sauvegarde JSON : à chaque importation, les données sont enregistrées dans un fichier JSON. Cela permet de restaurer automatiquement les jeux de données au prochain démarrage, sans devoir recharger les CSV.</w:t>
-      </w:r>
     </w:p>
     <w:p>
       <w:pPr>
         <w:pStyle w:val="Corpsdetexte"/>
       </w:pPr>
-      <w:r>
-        <w:t>Utilisation des données dans les graphiques : les informations sauvegardées sont relues, les couleurs et courbes sont reconstruites, et les graphiques sont réaffichés automatiquement.</w:t>
-      </w:r>
+    </w:p>
+    <w:p>
+      <w:pPr>
+        <w:pStyle w:val="Titre1"/>
+      </w:pPr>
+      <w:r>
+        <w:t xml:space="preserve"> </w:t>
+      </w:r>
+      <w:bookmarkStart w:id="17" w:name="_Toc213962353"/>
+      <w:r>
+        <w:t>Journal de travail</w:t>
+      </w:r>
+      <w:bookmarkEnd w:id="17"/>
     </w:p>
     <w:p>
       <w:pPr>
         <w:pStyle w:val="Corpsdetexte"/>
       </w:pPr>
       <w:r>
-        <w:t>Analyse : l’utilisateur peut alors observer l’évolution des températures au fil du temps, comparer différentes stations (ou périodes) et effectuer des interprétations statistiques ou visuelles.</w:t>
+        <w:t xml:space="preserve">Le journal est juste ici : </w:t>
       </w:r>
     </w:p>
     <w:p>
       <w:pPr>
         <w:pStyle w:val="Corpsdetexte"/>
       </w:pPr>
-    </w:p>
-    <w:p>
-      <w:pPr>
-        <w:pStyle w:val="Corpsdetexte"/>
-      </w:pPr>
-    </w:p>
-    <w:p>
-      <w:pPr>
-        <w:pStyle w:val="Corpsdetexte"/>
-      </w:pPr>
-    </w:p>
-    <w:p>
-      <w:pPr>
-        <w:pStyle w:val="Titre1"/>
-        <w:numPr>
-          <w:ilvl w:val="0"/>
-          <w:numId w:val="0"/>
-        </w:numPr>
-      </w:pPr>
-      <w:bookmarkStart w:id="15" w:name="_Toc212761914"/>
-      <w:r>
-        <w:t>7</w:t>
-      </w:r>
-      <w:r>
-        <w:t>Journal de travail</w:t>
-      </w:r>
-      <w:bookmarkEnd w:id="15"/>
-    </w:p>
-    <w:p>
-      <w:pPr>
-        <w:pStyle w:val="Corpsdetexte"/>
-      </w:pPr>
-      <w:r>
-        <w:t xml:space="preserve">Le journal est juste ici : </w:t>
-      </w:r>
-    </w:p>
-    <w:p>
-      <w:pPr>
-        <w:pStyle w:val="Corpsdetexte"/>
-      </w:pPr>
       <w:r>
         <w:object w:dxaOrig="1539" w:dyaOrig="994" w14:anchorId="68E6DC55">
-          <v:shape id="_x0000_i1026" type="#_x0000_t75" style="width:77.2pt;height:49.55pt" o:ole="">
-            <v:imagedata r:id="rId24" o:title=""/>
+          <v:shape id="_x0000_i1026" type="#_x0000_t75" style="width:77.25pt;height:49.5pt" o:ole="">
+            <v:imagedata r:id="rId33" o:title=""/>
           </v:shape>
-          <o:OLEObject Type="Embed" ProgID="Excel.SheetMacroEnabled.12" ShapeID="_x0000_i1026" DrawAspect="Icon" ObjectID="_1824537030" r:id="rId25"/>
+          <o:OLEObject Type="Embed" ProgID="Excel.SheetMacroEnabled.12" ShapeID="_x0000_i1026" DrawAspect="Icon" ObjectID="_1824575082" r:id="rId34"/>
         </w:object>
       </w:r>
     </w:p>
@@ -3724,113 +4164,231 @@
           <w:numId w:val="12"/>
         </w:numPr>
       </w:pPr>
-      <w:bookmarkStart w:id="16" w:name="_Toc212761915"/>
+      <w:bookmarkStart w:id="18" w:name="_Toc213962354"/>
       <w:r>
         <w:t>Usage de l’ia</w:t>
       </w:r>
-      <w:bookmarkEnd w:id="16"/>
+      <w:bookmarkEnd w:id="18"/>
+    </w:p>
+    <w:p>
+      <w:pPr>
+        <w:ind w:left="567"/>
+      </w:pPr>
+      <w:r>
+        <w:t xml:space="preserve">J’ai utilisé un peu l’intelligence artificielle pendant mon projet, mais surtout pour m’aider à comprendre certains messages d’erreur dans Visual Studio. L’IA m’a aussi servi à reformuler quelques phrases de mon rapport ou à vérifier que mes explications étaient claires. </w:t>
+      </w:r>
+    </w:p>
+    <w:p>
+      <w:pPr>
+        <w:ind w:left="567"/>
+      </w:pPr>
+      <w:r>
+        <w:t>J’ai aussi utilisé l’IA pour essayer de faire la restauration d’un fichier JSON. Mais je ne suis pas parvenu à résoudre ce casse-tête.</w:t>
+      </w:r>
+    </w:p>
+    <w:p>
+      <w:pPr>
+        <w:ind w:left="567"/>
+      </w:pPr>
+      <w:r>
+        <w:t>Finalement</w:t>
+      </w:r>
+      <w:r>
+        <w:t>, l’IA a été un outil d’aide, mais pas une solution automatique. Tout le code et les idées principales du projet viennent de moi.</w:t>
+      </w:r>
+    </w:p>
+    <w:p>
+      <w:pPr>
+        <w:pStyle w:val="Titre1"/>
+      </w:pPr>
+      <w:bookmarkStart w:id="19" w:name="_Toc165969653"/>
+      <w:bookmarkStart w:id="20" w:name="_Toc213962355"/>
+      <w:r>
+        <w:t>Conclusion</w:t>
+      </w:r>
+      <w:bookmarkEnd w:id="19"/>
+      <w:bookmarkEnd w:id="20"/>
     </w:p>
     <w:p>
       <w:pPr>
         <w:pStyle w:val="Corpsdetexte"/>
       </w:pPr>
-      <w:r>
-        <w:t xml:space="preserve">J’ai utilisé un peu l’intelligence artificielle pendant mon projet, mais surtout pour m’aider à comprendre certains messages d’erreur dans Visual Studio. L’IA m’a aussi servi à reformuler quelques phrases de mon rapport ou à vérifier que mes explications étaient claires. </w:t>
-      </w:r>
-    </w:p>
-    <w:p>
-      <w:pPr>
-        <w:pStyle w:val="Corpsdetexte"/>
-      </w:pPr>
-      <w:r>
-        <w:t>J’ai aussi utilisé l’IA pour essayer de faire la restauration d’un fichier JSON. Mais je ne suis pas parvenu à résoudre ce casse-tête.</w:t>
-      </w:r>
-    </w:p>
-    <w:p>
-      <w:pPr>
-        <w:pStyle w:val="Corpsdetexte"/>
-      </w:pPr>
-      <w:r>
-        <w:t>Finalement</w:t>
-      </w:r>
-      <w:r>
-        <w:t>, l’IA a été un outil d’aide, mais pas une solution automatique. Tout le code et les idées principales du projet viennent de moi.</w:t>
+    </w:p>
+    <w:p>
+      <w:pPr>
+        <w:pStyle w:val="Titre2"/>
+      </w:pPr>
+      <w:bookmarkStart w:id="21" w:name="_Toc213962356"/>
+      <w:r>
+        <w:t xml:space="preserve">9.1 </w:t>
+      </w:r>
+      <w:r>
+        <w:t>Conclusion personnelle</w:t>
+      </w:r>
+      <w:bookmarkEnd w:id="21"/>
+    </w:p>
+    <w:p>
+      <w:pPr>
+        <w:ind w:left="567"/>
+      </w:pPr>
+      <w:r>
+        <w:t xml:space="preserve">Ce projet m’a vraiment permis d’apprendre beaucoup de choses, autant sur la programmation en C# que sur la manière de gérer un vrai projet complet. Au début, je pensais que ce serait assez simple, mais j’ai vite compris qu’il fallait bien structurer le code et tester chaque partie pour éviter les erreurs. </w:t>
+      </w:r>
+    </w:p>
+    <w:p>
+      <w:pPr>
+        <w:ind w:left="567"/>
+      </w:pPr>
+      <w:r>
+        <w:t>Voir le graphique se tracer avec les températures de plusieurs villes, c’était motivant. J’ai aussi mieux compris comment manipuler des fichiers CSV, comment utiliser LINQ pour filtrer et comment sauvegarder des données avec JSON.</w:t>
+      </w:r>
+    </w:p>
+    <w:p>
+      <w:pPr>
+        <w:ind w:left="567"/>
+      </w:pPr>
+      <w:r>
+        <w:t xml:space="preserve">J’ai appris à travailler plus proprement, à corriger mes erreurs sans paniquer, et à écrire du code plus clair. Si je devais améliorer le programme, j’aimerais ajouter d’autres types de données (comme les précipitations) ou moderniser un peu l’interface. </w:t>
+      </w:r>
+    </w:p>
+    <w:p>
+      <w:pPr>
+        <w:ind w:left="567"/>
+      </w:pPr>
+      <w:r>
+        <w:t>Dans l’ensemble, je suis content du résultat final.</w:t>
+      </w:r>
+    </w:p>
+    <w:p>
+      <w:pPr>
+        <w:pStyle w:val="Retraitcorpsdetexte"/>
+      </w:pPr>
+    </w:p>
+    <w:p>
+      <w:pPr>
+        <w:pStyle w:val="Titre2"/>
+      </w:pPr>
+      <w:bookmarkStart w:id="22" w:name="_Toc213962357"/>
+      <w:r>
+        <w:t xml:space="preserve">9.2 </w:t>
+      </w:r>
+      <w:r>
+        <w:t>Conclusion Technique</w:t>
+      </w:r>
+      <w:bookmarkEnd w:id="22"/>
+    </w:p>
+    <w:p>
+      <w:pPr>
+        <w:ind w:left="567"/>
+      </w:pPr>
+      <w:r>
+        <w:t xml:space="preserve">Le développement de l’application Plot The Line a permis de concevoir un outil complet d’analyse et de visualisation de données météorologiques à partir de fichiers CSV. L’application, réalisée en C# sous </w:t>
+      </w:r>
+      <w:proofErr w:type="spellStart"/>
+      <w:r>
+        <w:t>WinForms</w:t>
+      </w:r>
+      <w:proofErr w:type="spellEnd"/>
+      <w:r>
+        <w:t xml:space="preserve">, s’appuie sur la bibliothèque </w:t>
+      </w:r>
+      <w:proofErr w:type="spellStart"/>
+      <w:r>
+        <w:t>ScottPlot</w:t>
+      </w:r>
+      <w:proofErr w:type="spellEnd"/>
+      <w:r>
+        <w:t xml:space="preserve"> </w:t>
+      </w:r>
+      <w:r>
+        <w:lastRenderedPageBreak/>
+        <w:t xml:space="preserve">pour la représentation graphique interactive des températures (moyenne, maximum, minimum) en fonction du temps. </w:t>
+      </w:r>
+    </w:p>
+    <w:p>
+      <w:pPr>
+        <w:ind w:left="567"/>
+      </w:pPr>
+      <w:r>
+        <w:t xml:space="preserve">Sur le plan technique, plusieurs points essentiels ont été mis en œuvre : </w:t>
+      </w:r>
+    </w:p>
+    <w:p>
+      <w:pPr>
+        <w:ind w:left="567"/>
+      </w:pPr>
+      <w:r>
+        <w:t>Lecture et traitement des fichiers CSV : les données sont importées dynamiquement, validées et converties en listes typées (</w:t>
+      </w:r>
+      <w:proofErr w:type="spellStart"/>
+      <w:r>
+        <w:t>DateTime</w:t>
+      </w:r>
+      <w:proofErr w:type="spellEnd"/>
+      <w:r>
+        <w:t xml:space="preserve">, double), avec gestion des séparateurs et des valeurs manquantes. </w:t>
+      </w:r>
+    </w:p>
+    <w:p>
+      <w:pPr>
+        <w:ind w:left="567"/>
+      </w:pPr>
+      <w:r>
+        <w:t xml:space="preserve">Utilisation de LINQ : la majorité des traitements (sélection, filtrage, génération d’items d’interface) repose sur des expressions LINQ, garantissant un code concis, lisible et maintenable. </w:t>
+      </w:r>
+    </w:p>
+    <w:p>
+      <w:pPr>
+        <w:ind w:left="567"/>
+      </w:pPr>
+      <w:r>
+        <w:t xml:space="preserve">Affichage graphique dynamique : chaque série de données est affichée via un </w:t>
+      </w:r>
+      <w:proofErr w:type="spellStart"/>
+      <w:r>
+        <w:t>FormsPlot</w:t>
+      </w:r>
+      <w:proofErr w:type="spellEnd"/>
+      <w:r>
+        <w:t xml:space="preserve">, avec un rafraîchissement automatique selon les cases cochées. L’interface permet à l’utilisateur de visualiser plusieurs fichiers simultanément grâce à un système de couleurs cycliques. </w:t>
+      </w:r>
+    </w:p>
+    <w:p>
+      <w:pPr>
+        <w:ind w:left="567"/>
+      </w:pPr>
+      <w:r>
+        <w:t xml:space="preserve">Fiabilité et robustesse : les exceptions sont gérées proprement et les opérations de </w:t>
+      </w:r>
+      <w:proofErr w:type="spellStart"/>
+      <w:r>
+        <w:t>désérialisation</w:t>
+      </w:r>
+      <w:proofErr w:type="spellEnd"/>
+      <w:r>
+        <w:t xml:space="preserve"> ou d’importation sont protégées afin d’éviter tout plantage en cas de données invalides.</w:t>
       </w:r>
     </w:p>
     <w:p>
       <w:pPr>
         <w:pStyle w:val="Titre1"/>
       </w:pPr>
-      <w:bookmarkStart w:id="17" w:name="_Toc165969653"/>
-      <w:bookmarkStart w:id="18" w:name="_Toc212761916"/>
-      <w:r>
-        <w:lastRenderedPageBreak/>
-        <w:t>Conclusion</w:t>
-      </w:r>
-      <w:bookmarkEnd w:id="17"/>
-      <w:bookmarkEnd w:id="18"/>
-    </w:p>
-    <w:p>
-      <w:pPr>
-        <w:pStyle w:val="Corpsdetexte"/>
-      </w:pPr>
-    </w:p>
-    <w:p>
-      <w:pPr>
-        <w:pStyle w:val="Titre2"/>
-      </w:pPr>
-      <w:bookmarkStart w:id="19" w:name="_Toc212761917"/>
-      <w:r>
-        <w:t>Conclusion personnelle</w:t>
-      </w:r>
-      <w:bookmarkEnd w:id="19"/>
-    </w:p>
-    <w:p>
-      <w:pPr>
-        <w:pStyle w:val="Corpsdetexte"/>
-      </w:pPr>
-      <w:r>
-        <w:t xml:space="preserve">Ce projet m’a vraiment permis d’apprendre beaucoup de choses, autant sur la programmation en C# que sur la manière de gérer un vrai projet complet. Au début, je pensais que ce serait assez simple, mais j’ai vite compris qu’il fallait bien structurer le code et tester chaque partie pour éviter les erreurs. </w:t>
-      </w:r>
-    </w:p>
-    <w:p>
-      <w:pPr>
-        <w:pStyle w:val="Corpsdetexte"/>
-      </w:pPr>
-      <w:r>
-        <w:t>Voir le graphique se tracer avec les températures de plusieurs villes, c’était motivant. J’ai aussi mieux compris comment manipuler des fichiers CSV, comment utiliser LINQ pour filtrer et comment sauvegarder des données avec JSON.</w:t>
-      </w:r>
-    </w:p>
-    <w:p>
-      <w:pPr>
-        <w:pStyle w:val="Corpsdetexte"/>
-      </w:pPr>
-      <w:r>
-        <w:t xml:space="preserve">J’ai appris à travailler plus proprement, à corriger mes erreurs sans paniquer, et à écrire du code plus clair. Si je devais améliorer le programme, j’aimerais ajouter d’autres types de données (comme les précipitations) ou moderniser un peu l’interface. </w:t>
-      </w:r>
-    </w:p>
-    <w:p>
-      <w:pPr>
-        <w:pStyle w:val="Corpsdetexte"/>
-      </w:pPr>
-      <w:r>
-        <w:t>Dans l’ensemble, je suis content du résultat final.</w:t>
-      </w:r>
-    </w:p>
-    <w:p>
-      <w:pPr>
-        <w:pStyle w:val="Retraitcorpsdetexte"/>
-      </w:pPr>
-    </w:p>
-    <w:p>
-      <w:pPr>
-        <w:pStyle w:val="Titre2"/>
-      </w:pPr>
-      <w:bookmarkStart w:id="20" w:name="_Toc212761918"/>
-      <w:r>
-        <w:t>Conclusion Technique</w:t>
-      </w:r>
-      <w:bookmarkEnd w:id="20"/>
+      <w:bookmarkStart w:id="23" w:name="_Toc213962358"/>
+      <w:r>
+        <w:t>Problème technioque rencontré</w:t>
+      </w:r>
+      <w:bookmarkEnd w:id="23"/>
+    </w:p>
+    <w:p>
+      <w:pPr>
+        <w:ind w:left="708"/>
+      </w:pPr>
+      <w:r>
+        <w:t>Mon principal problème a été la persistance des données. J’arrivais à afficher le nom de chaque graphe et mettre leur label dans le graphique. Mais l’application n’affichait pas les courbes. Le problème est sûrement dans les données. J’aurais beau essayé de demander à un camarade de classe ou à l’IA personne a réussi à résoudre ce problème.</w:t>
+      </w:r>
+      <w:r>
+        <w:t xml:space="preserve"> Je n’ai pas trouvé de réponse à ce problème.</w:t>
+      </w:r>
     </w:p>
     <w:p>
       <w:pPr>
@@ -3840,359 +4398,49 @@
           <w:numId w:val="0"/>
         </w:numPr>
         <w:ind w:left="567"/>
-        <w:rPr>
-          <w:rFonts w:asciiTheme="minorHAnsi" w:hAnsiTheme="minorHAnsi" w:cs="Times New Roman"/>
-          <w:b w:val="0"/>
-          <w:bCs w:val="0"/>
-          <w:caps w:val="0"/>
-          <w:kern w:val="0"/>
-          <w:sz w:val="20"/>
-          <w:szCs w:val="20"/>
-        </w:rPr>
-      </w:pPr>
-      <w:r>
-        <w:rPr>
-          <w:rFonts w:asciiTheme="minorHAnsi" w:hAnsiTheme="minorHAnsi" w:cs="Times New Roman"/>
-          <w:b w:val="0"/>
-          <w:bCs w:val="0"/>
-          <w:caps w:val="0"/>
-          <w:kern w:val="0"/>
-          <w:sz w:val="20"/>
-          <w:szCs w:val="20"/>
-        </w:rPr>
-        <w:t xml:space="preserve">Le développement de l’application Plot The Line a permis de concevoir un outil complet d’analyse et de visualisation de données météorologiques à partir de fichiers CSV. L’application, réalisée en C# sous </w:t>
+      </w:pPr>
+    </w:p>
+    <w:p>
+      <w:pPr>
+        <w:pStyle w:val="Titre1"/>
+      </w:pPr>
+      <w:bookmarkStart w:id="24" w:name="_Toc213962359"/>
+      <w:r>
+        <w:t>SOURCES</w:t>
+      </w:r>
+      <w:bookmarkEnd w:id="24"/>
+    </w:p>
+    <w:p>
+      <w:pPr>
+        <w:pStyle w:val="Corpsdetexte"/>
+      </w:pPr>
+      <w:r>
+        <w:t xml:space="preserve">Voici les différentes sources que j’ai utilisées pendant le projet : </w:t>
       </w:r>
       <w:proofErr w:type="spellStart"/>
       <w:r>
-        <w:rPr>
-          <w:rFonts w:asciiTheme="minorHAnsi" w:hAnsiTheme="minorHAnsi" w:cs="Times New Roman"/>
-          <w:b w:val="0"/>
-          <w:bCs w:val="0"/>
-          <w:caps w:val="0"/>
-          <w:kern w:val="0"/>
-          <w:sz w:val="20"/>
-          <w:szCs w:val="20"/>
-        </w:rPr>
-        <w:t>WinForms</w:t>
+        <w:t>MeteoSwiss</w:t>
       </w:r>
       <w:proofErr w:type="spellEnd"/>
       <w:r>
-        <w:rPr>
-          <w:rFonts w:asciiTheme="minorHAnsi" w:hAnsiTheme="minorHAnsi" w:cs="Times New Roman"/>
-          <w:b w:val="0"/>
-          <w:bCs w:val="0"/>
-          <w:caps w:val="0"/>
-          <w:kern w:val="0"/>
-          <w:sz w:val="20"/>
-          <w:szCs w:val="20"/>
-        </w:rPr>
-        <w:t xml:space="preserve">, s’appuie sur la bibliothèque </w:t>
-      </w:r>
-      <w:proofErr w:type="spellStart"/>
-      <w:r>
-        <w:rPr>
-          <w:rFonts w:asciiTheme="minorHAnsi" w:hAnsiTheme="minorHAnsi" w:cs="Times New Roman"/>
-          <w:b w:val="0"/>
-          <w:bCs w:val="0"/>
-          <w:caps w:val="0"/>
-          <w:kern w:val="0"/>
-          <w:sz w:val="20"/>
-          <w:szCs w:val="20"/>
-        </w:rPr>
-        <w:t>ScottPlot</w:t>
-      </w:r>
-      <w:proofErr w:type="spellEnd"/>
-      <w:r>
-        <w:rPr>
-          <w:rFonts w:asciiTheme="minorHAnsi" w:hAnsiTheme="minorHAnsi" w:cs="Times New Roman"/>
-          <w:b w:val="0"/>
-          <w:bCs w:val="0"/>
-          <w:caps w:val="0"/>
-          <w:kern w:val="0"/>
-          <w:sz w:val="20"/>
-          <w:szCs w:val="20"/>
-        </w:rPr>
-        <w:t xml:space="preserve"> pour la représentation graphique interactive des températures (moyenne, maximum, minimum) en fonction du temps. </w:t>
-      </w:r>
-    </w:p>
-    <w:p>
-      <w:pPr>
-        <w:pStyle w:val="Titre1"/>
-        <w:numPr>
-          <w:ilvl w:val="0"/>
-          <w:numId w:val="0"/>
-        </w:numPr>
-        <w:ind w:left="567"/>
-        <w:rPr>
-          <w:rFonts w:asciiTheme="minorHAnsi" w:hAnsiTheme="minorHAnsi" w:cs="Times New Roman"/>
-          <w:b w:val="0"/>
-          <w:bCs w:val="0"/>
-          <w:caps w:val="0"/>
-          <w:kern w:val="0"/>
-          <w:sz w:val="20"/>
-          <w:szCs w:val="20"/>
-        </w:rPr>
-      </w:pPr>
-      <w:r>
-        <w:rPr>
-          <w:rFonts w:asciiTheme="minorHAnsi" w:hAnsiTheme="minorHAnsi" w:cs="Times New Roman"/>
-          <w:b w:val="0"/>
-          <w:bCs w:val="0"/>
-          <w:caps w:val="0"/>
-          <w:kern w:val="0"/>
-          <w:sz w:val="20"/>
-          <w:szCs w:val="20"/>
-        </w:rPr>
-        <w:t xml:space="preserve">Sur le plan technique, plusieurs points essentiels ont été mis en œuvre : </w:t>
-      </w:r>
-    </w:p>
-    <w:p>
-      <w:pPr>
-        <w:pStyle w:val="Titre1"/>
-        <w:numPr>
-          <w:ilvl w:val="0"/>
-          <w:numId w:val="0"/>
-        </w:numPr>
-        <w:ind w:left="567"/>
-        <w:rPr>
-          <w:rFonts w:asciiTheme="minorHAnsi" w:hAnsiTheme="minorHAnsi" w:cs="Times New Roman"/>
-          <w:b w:val="0"/>
-          <w:bCs w:val="0"/>
-          <w:caps w:val="0"/>
-          <w:kern w:val="0"/>
-          <w:sz w:val="20"/>
-          <w:szCs w:val="20"/>
-        </w:rPr>
-      </w:pPr>
-      <w:r>
-        <w:rPr>
-          <w:rFonts w:asciiTheme="minorHAnsi" w:hAnsiTheme="minorHAnsi" w:cs="Times New Roman"/>
-          <w:b w:val="0"/>
-          <w:bCs w:val="0"/>
-          <w:caps w:val="0"/>
-          <w:kern w:val="0"/>
-          <w:sz w:val="20"/>
-          <w:szCs w:val="20"/>
-        </w:rPr>
-        <w:t>Lecture et traitement des fichiers CSV : les données sont importées dynamiquement, validées et converties en listes typées (</w:t>
-      </w:r>
-      <w:proofErr w:type="spellStart"/>
-      <w:r>
-        <w:rPr>
-          <w:rFonts w:asciiTheme="minorHAnsi" w:hAnsiTheme="minorHAnsi" w:cs="Times New Roman"/>
-          <w:b w:val="0"/>
-          <w:bCs w:val="0"/>
-          <w:caps w:val="0"/>
-          <w:kern w:val="0"/>
-          <w:sz w:val="20"/>
-          <w:szCs w:val="20"/>
-        </w:rPr>
-        <w:t>DateTime</w:t>
-      </w:r>
-      <w:proofErr w:type="spellEnd"/>
-      <w:r>
-        <w:rPr>
-          <w:rFonts w:asciiTheme="minorHAnsi" w:hAnsiTheme="minorHAnsi" w:cs="Times New Roman"/>
-          <w:b w:val="0"/>
-          <w:bCs w:val="0"/>
-          <w:caps w:val="0"/>
-          <w:kern w:val="0"/>
-          <w:sz w:val="20"/>
-          <w:szCs w:val="20"/>
-        </w:rPr>
-        <w:t xml:space="preserve">, double), avec gestion des séparateurs et des valeurs manquantes. </w:t>
-      </w:r>
-    </w:p>
-    <w:p>
-      <w:pPr>
-        <w:pStyle w:val="Titre1"/>
-        <w:numPr>
-          <w:ilvl w:val="0"/>
-          <w:numId w:val="0"/>
-        </w:numPr>
-        <w:ind w:left="567"/>
-        <w:rPr>
-          <w:rFonts w:asciiTheme="minorHAnsi" w:hAnsiTheme="minorHAnsi" w:cs="Times New Roman"/>
-          <w:b w:val="0"/>
-          <w:bCs w:val="0"/>
-          <w:caps w:val="0"/>
-          <w:kern w:val="0"/>
-          <w:sz w:val="20"/>
-          <w:szCs w:val="20"/>
-        </w:rPr>
-      </w:pPr>
-      <w:r>
-        <w:rPr>
-          <w:rFonts w:asciiTheme="minorHAnsi" w:hAnsiTheme="minorHAnsi" w:cs="Times New Roman"/>
-          <w:b w:val="0"/>
-          <w:bCs w:val="0"/>
-          <w:caps w:val="0"/>
-          <w:kern w:val="0"/>
-          <w:sz w:val="20"/>
-          <w:szCs w:val="20"/>
-        </w:rPr>
-        <w:t xml:space="preserve">Utilisation de LINQ : la majorité des traitements (sélection, filtrage, génération d’items d’interface) repose sur des expressions LINQ, garantissant un code concis, lisible et maintenable. </w:t>
-      </w:r>
-    </w:p>
-    <w:p>
-      <w:pPr>
-        <w:pStyle w:val="Titre1"/>
-        <w:numPr>
-          <w:ilvl w:val="0"/>
-          <w:numId w:val="0"/>
-        </w:numPr>
-        <w:ind w:left="567"/>
-        <w:rPr>
-          <w:rFonts w:asciiTheme="minorHAnsi" w:hAnsiTheme="minorHAnsi" w:cs="Times New Roman"/>
-          <w:b w:val="0"/>
-          <w:bCs w:val="0"/>
-          <w:caps w:val="0"/>
-          <w:kern w:val="0"/>
-          <w:sz w:val="20"/>
-          <w:szCs w:val="20"/>
-        </w:rPr>
-      </w:pPr>
-      <w:r>
-        <w:rPr>
-          <w:rFonts w:asciiTheme="minorHAnsi" w:hAnsiTheme="minorHAnsi" w:cs="Times New Roman"/>
-          <w:b w:val="0"/>
-          <w:bCs w:val="0"/>
-          <w:caps w:val="0"/>
-          <w:kern w:val="0"/>
-          <w:sz w:val="20"/>
-          <w:szCs w:val="20"/>
-        </w:rPr>
-        <w:t xml:space="preserve">Affichage graphique dynamique : chaque série de données est affichée via un </w:t>
-      </w:r>
-      <w:proofErr w:type="spellStart"/>
-      <w:r>
-        <w:rPr>
-          <w:rFonts w:asciiTheme="minorHAnsi" w:hAnsiTheme="minorHAnsi" w:cs="Times New Roman"/>
-          <w:b w:val="0"/>
-          <w:bCs w:val="0"/>
-          <w:caps w:val="0"/>
-          <w:kern w:val="0"/>
-          <w:sz w:val="20"/>
-          <w:szCs w:val="20"/>
-        </w:rPr>
-        <w:t>FormsPlot</w:t>
-      </w:r>
-      <w:proofErr w:type="spellEnd"/>
-      <w:r>
-        <w:rPr>
-          <w:rFonts w:asciiTheme="minorHAnsi" w:hAnsiTheme="minorHAnsi" w:cs="Times New Roman"/>
-          <w:b w:val="0"/>
-          <w:bCs w:val="0"/>
-          <w:caps w:val="0"/>
-          <w:kern w:val="0"/>
-          <w:sz w:val="20"/>
-          <w:szCs w:val="20"/>
-        </w:rPr>
-        <w:t xml:space="preserve">, avec un rafraîchissement automatique selon les cases cochées. L’interface permet à l’utilisateur de visualiser plusieurs fichiers simultanément grâce à un système de couleurs cycliques. </w:t>
-      </w:r>
-    </w:p>
-    <w:p>
-      <w:pPr>
-        <w:pStyle w:val="Titre1"/>
-        <w:numPr>
-          <w:ilvl w:val="0"/>
-          <w:numId w:val="0"/>
-        </w:numPr>
-        <w:ind w:left="567"/>
-        <w:rPr>
-          <w:rFonts w:asciiTheme="minorHAnsi" w:hAnsiTheme="minorHAnsi" w:cs="Times New Roman"/>
-          <w:b w:val="0"/>
-          <w:bCs w:val="0"/>
-          <w:caps w:val="0"/>
-          <w:kern w:val="0"/>
-          <w:sz w:val="20"/>
-          <w:szCs w:val="20"/>
-        </w:rPr>
-      </w:pPr>
-      <w:r>
-        <w:rPr>
-          <w:rFonts w:asciiTheme="minorHAnsi" w:hAnsiTheme="minorHAnsi" w:cs="Times New Roman"/>
-          <w:b w:val="0"/>
-          <w:bCs w:val="0"/>
-          <w:caps w:val="0"/>
-          <w:kern w:val="0"/>
-          <w:sz w:val="20"/>
-          <w:szCs w:val="20"/>
-        </w:rPr>
-        <w:t>Fiabilité et robustesse : les exceptions sont gérées proprement et les opérations de désérialisation ou d’importation sont protégées afin d’éviter tout plantage en cas de données invalides.</w:t>
-      </w:r>
-    </w:p>
-    <w:p>
-      <w:pPr>
-        <w:pStyle w:val="Titre1"/>
-        <w:numPr>
-          <w:ilvl w:val="0"/>
-          <w:numId w:val="0"/>
-        </w:numPr>
-      </w:pPr>
-      <w:r>
-        <w:t>10</w:t>
+        <w:t xml:space="preserve"> Open Data –</w:t>
       </w:r>
       <w:r>
         <w:t xml:space="preserve"> </w:t>
       </w:r>
-      <w:r>
-        <w:t>Problème technioque rencontré</w:t>
-      </w:r>
-    </w:p>
-    <w:p>
-      <w:pPr>
-        <w:pStyle w:val="Retraitcorpsdetexte"/>
-      </w:pPr>
-      <w:r>
-        <w:t>Mon principal problème a été la persistance des données. J’arrivais à afficher le nom de chaque graphe et mettre leur label dans le graphique. Mais l’application n’affichait pas les courbes. Le problème est sûrement dans les données. J’aurais beau essayé de demander à un camarade de classe ou à l’IA personne a réussi à résoudre ce problème.</w:t>
-      </w:r>
-      <w:r>
-        <w:t xml:space="preserve"> Je n’ai pas trouvé de réponse à ce problème.</w:t>
-      </w:r>
-    </w:p>
-    <w:p>
-      <w:pPr>
-        <w:pStyle w:val="Retraitcorpsdetexte"/>
-      </w:pPr>
-    </w:p>
-    <w:p>
-      <w:pPr>
-        <w:pStyle w:val="Titre1"/>
-      </w:pPr>
-      <w:bookmarkStart w:id="21" w:name="_Toc212761919"/>
-      <w:r>
-        <w:lastRenderedPageBreak/>
-        <w:t>Sources</w:t>
-      </w:r>
-      <w:bookmarkEnd w:id="21"/>
+      <w:hyperlink r:id="rId35" w:anchor="lang=fr&amp;mdt=normal&amp;pgid=&amp;sid=&amp;col=&amp;di=&amp;tr=&amp;hdr=" w:tgtFrame="_blank" w:tooltip="https://www.meteosuisse.admin.ch/services-et-publications/applications/ext/telecharger-des-donnees-sans-savoir-coder.html#lang=fr&amp;mdt=normal&amp;pgid=&amp;sid=&amp;col=&amp;di=&amp;tr=&amp;hdr=" w:history="1">
+        <w:r>
+          <w:rPr>
+            <w:rStyle w:val="Lienhypertexte"/>
+          </w:rPr>
+          <w:t>https://www.meteosuisse.admin.ch/services-et-publications/applications/ext/telecharger-des-donnees-sans-savoir-coder.html#lang=fr&amp;mdt=normal&amp;pgid=&amp;sid=&amp;col=&amp;di=&amp;tr=&amp;hdr=</w:t>
+        </w:r>
+      </w:hyperlink>
     </w:p>
     <w:p>
       <w:pPr>
         <w:pStyle w:val="Corpsdetexte"/>
       </w:pPr>
-      <w:r>
-        <w:t xml:space="preserve">Voici les différentes sources que j’ai utilisées pendant le projet : </w:t>
-      </w:r>
-      <w:proofErr w:type="spellStart"/>
-      <w:r>
-        <w:t>MeteoSwiss</w:t>
-      </w:r>
-      <w:proofErr w:type="spellEnd"/>
-      <w:r>
-        <w:t xml:space="preserve"> Open Data –</w:t>
-      </w:r>
-      <w:r>
-        <w:t xml:space="preserve"> </w:t>
-      </w:r>
-      <w:hyperlink r:id="rId26" w:anchor="lang=fr&amp;mdt=normal&amp;pgid=&amp;sid=&amp;col=&amp;di=&amp;tr=&amp;hdr=" w:tgtFrame="_blank" w:tooltip="https://www.meteosuisse.admin.ch/services-et-publications/applications/ext/telecharger-des-donnees-sans-savoir-coder.html#lang=fr&amp;mdt=normal&amp;pgid=&amp;sid=&amp;col=&amp;di=&amp;tr=&amp;hdr=" w:history="1">
-        <w:r>
-          <w:rPr>
-            <w:rStyle w:val="Lienhypertexte"/>
-          </w:rPr>
-          <w:t>https://www.meteosuisse.admin.ch/services-et-publications/applications/ext/telecharger-des-donnees-sans-savoir-coder.html#lang=fr&amp;mdt=normal&amp;pgid=&amp;sid=&amp;col=&amp;di=&amp;tr=&amp;hdr=</w:t>
-        </w:r>
-      </w:hyperlink>
     </w:p>
     <w:p>
       <w:pPr>
@@ -4204,14 +4452,9 @@
         <w:pStyle w:val="Corpsdetexte"/>
       </w:pPr>
     </w:p>
-    <w:p>
-      <w:pPr>
-        <w:pStyle w:val="Corpsdetexte"/>
-      </w:pPr>
-    </w:p>
     <w:sectPr>
-      <w:headerReference w:type="default" r:id="rId27"/>
-      <w:footerReference w:type="default" r:id="rId28"/>
+      <w:headerReference w:type="default" r:id="rId36"/>
+      <w:footerReference w:type="default" r:id="rId37"/>
       <w:pgSz w:w="11906" w:h="16838" w:code="9"/>
       <w:pgMar w:top="1418" w:right="1418" w:bottom="1418" w:left="1418" w:header="709" w:footer="709" w:gutter="0"/>
       <w:cols w:space="708"/>
@@ -4223,7 +4466,7 @@
 </file>
 
 <file path=word/endnotes.xml><?xml version="1.0" encoding="utf-8"?>
-<w:endnotes xmlns:wpc="http://schemas.microsoft.com/office/word/2010/wordprocessingCanvas" xmlns:cx="http://schemas.microsoft.com/office/drawing/2014/chartex" xmlns:cx1="http://schemas.microsoft.com/office/drawing/2015/9/8/chartex" xmlns:cx2="http://schemas.microsoft.com/office/drawing/2015/10/21/chartex" xmlns:cx3="http://schemas.microsoft.com/office/drawing/2016/5/9/chartex" xmlns:cx4="http://schemas.microsoft.com/office/drawing/2016/5/10/chartex" xmlns:cx5="http://schemas.microsoft.com/office/drawing/2016/5/11/chartex" xmlns:cx6="http://schemas.microsoft.com/office/drawing/2016/5/12/chartex" xmlns:cx7="http://schemas.microsoft.com/office/drawing/2016/5/13/chartex" xmlns:cx8="http://schemas.microsoft.com/office/drawing/2016/5/14/chartex" xmlns:mc="http://schemas.openxmlformats.org/markup-compatibility/2006" xmlns:aink="http://schemas.microsoft.com/office/drawing/2016/ink" xmlns:am3d="http://schemas.microsoft.com/office/drawing/2017/model3d" xmlns:o="urn:schemas-microsoft-com:office:office" xmlns:oel="http://schemas.microsoft.com/office/2019/extlst" xmlns:r="http://schemas.openxmlformats.org/officeDocument/2006/relationships" xmlns:m="http://schemas.openxmlformats.org/officeDocument/2006/math" xmlns:v="urn:schemas-microsoft-com:vml" xmlns:wp14="http://schemas.microsoft.com/office/word/2010/wordprocessingDrawing" xmlns:wp="http://schemas.openxmlformats.org/drawingml/2006/wordprocessingDrawing" xmlns:w10="urn:schemas-microsoft-com:office:word" xmlns:w="http://schemas.openxmlformats.org/wordprocessingml/2006/main" xmlns:w14="http://schemas.microsoft.com/office/word/2010/wordml" xmlns:w15="http://schemas.microsoft.com/office/word/2012/wordml" xmlns:w16cex="http://schemas.microsoft.com/office/word/2018/wordml/cex" xmlns:w16cid="http://schemas.microsoft.com/office/word/2016/wordml/cid" xmlns:w16="http://schemas.microsoft.com/office/word/2018/wordml" xmlns:w16sdtdh="http://schemas.microsoft.com/office/word/2020/wordml/sdtdatahash" xmlns:w16se="http://schemas.microsoft.com/office/word/2015/wordml/symex" xmlns:wpg="http://schemas.microsoft.com/office/word/2010/wordprocessingGroup" xmlns:wpi="http://schemas.microsoft.com/office/word/2010/wordprocessingInk" xmlns:wne="http://schemas.microsoft.com/office/word/2006/wordml" xmlns:wps="http://schemas.microsoft.com/office/word/2010/wordprocessingShape" mc:Ignorable="w14 w15 w16se w16cid w16 w16cex w16sdtdh wp14">
+<w:endnotes xmlns:wpc="http://schemas.microsoft.com/office/word/2010/wordprocessingCanvas" xmlns:cx="http://schemas.microsoft.com/office/drawing/2014/chartex" xmlns:mc="http://schemas.openxmlformats.org/markup-compatibility/2006" xmlns:o="urn:schemas-microsoft-com:office:office" xmlns:r="http://schemas.openxmlformats.org/officeDocument/2006/relationships" xmlns:m="http://schemas.openxmlformats.org/officeDocument/2006/math" xmlns:v="urn:schemas-microsoft-com:vml" xmlns:wp14="http://schemas.microsoft.com/office/word/2010/wordprocessingDrawing" xmlns:wp="http://schemas.openxmlformats.org/drawingml/2006/wordprocessingDrawing" xmlns:w10="urn:schemas-microsoft-com:office:word" xmlns:w="http://schemas.openxmlformats.org/wordprocessingml/2006/main" xmlns:w14="http://schemas.microsoft.com/office/word/2010/wordml" xmlns:w15="http://schemas.microsoft.com/office/word/2012/wordml" xmlns:w16se="http://schemas.microsoft.com/office/word/2015/wordml/symex" xmlns:wpg="http://schemas.microsoft.com/office/word/2010/wordprocessingGroup" xmlns:wpi="http://schemas.microsoft.com/office/word/2010/wordprocessingInk" xmlns:wne="http://schemas.microsoft.com/office/word/2006/wordml" xmlns:wps="http://schemas.microsoft.com/office/word/2010/wordprocessingShape" mc:Ignorable="w14 w15 w16se wp14">
   <w:endnote w:type="separator" w:id="-1">
     <w:p>
       <w:r>
@@ -4242,7 +4485,7 @@
 </file>
 
 <file path=word/footer1.xml><?xml version="1.0" encoding="utf-8"?>
-<w:ftr xmlns:wpc="http://schemas.microsoft.com/office/word/2010/wordprocessingCanvas" xmlns:cx="http://schemas.microsoft.com/office/drawing/2014/chartex" xmlns:cx1="http://schemas.microsoft.com/office/drawing/2015/9/8/chartex" xmlns:cx2="http://schemas.microsoft.com/office/drawing/2015/10/21/chartex" xmlns:cx3="http://schemas.microsoft.com/office/drawing/2016/5/9/chartex" xmlns:cx4="http://schemas.microsoft.com/office/drawing/2016/5/10/chartex" xmlns:cx5="http://schemas.microsoft.com/office/drawing/2016/5/11/chartex" xmlns:cx6="http://schemas.microsoft.com/office/drawing/2016/5/12/chartex" xmlns:cx7="http://schemas.microsoft.com/office/drawing/2016/5/13/chartex" xmlns:cx8="http://schemas.microsoft.com/office/drawing/2016/5/14/chartex" xmlns:mc="http://schemas.openxmlformats.org/markup-compatibility/2006" xmlns:aink="http://schemas.microsoft.com/office/drawing/2016/ink" xmlns:am3d="http://schemas.microsoft.com/office/drawing/2017/model3d" xmlns:o="urn:schemas-microsoft-com:office:office" xmlns:oel="http://schemas.microsoft.com/office/2019/extlst" xmlns:r="http://schemas.openxmlformats.org/officeDocument/2006/relationships" xmlns:m="http://schemas.openxmlformats.org/officeDocument/2006/math" xmlns:v="urn:schemas-microsoft-com:vml" xmlns:wp14="http://schemas.microsoft.com/office/word/2010/wordprocessingDrawing" xmlns:wp="http://schemas.openxmlformats.org/drawingml/2006/wordprocessingDrawing" xmlns:w10="urn:schemas-microsoft-com:office:word" xmlns:w="http://schemas.openxmlformats.org/wordprocessingml/2006/main" xmlns:w14="http://schemas.microsoft.com/office/word/2010/wordml" xmlns:w15="http://schemas.microsoft.com/office/word/2012/wordml" xmlns:w16cex="http://schemas.microsoft.com/office/word/2018/wordml/cex" xmlns:w16cid="http://schemas.microsoft.com/office/word/2016/wordml/cid" xmlns:w16="http://schemas.microsoft.com/office/word/2018/wordml" xmlns:w16sdtdh="http://schemas.microsoft.com/office/word/2020/wordml/sdtdatahash" xmlns:w16se="http://schemas.microsoft.com/office/word/2015/wordml/symex" xmlns:wpg="http://schemas.microsoft.com/office/word/2010/wordprocessingGroup" xmlns:wpi="http://schemas.microsoft.com/office/word/2010/wordprocessingInk" xmlns:wne="http://schemas.microsoft.com/office/word/2006/wordml" xmlns:wps="http://schemas.microsoft.com/office/word/2010/wordprocessingShape" mc:Ignorable="w14 w15 w16se w16cid w16 w16cex w16sdtdh wp14">
+<w:ftr xmlns:wpc="http://schemas.microsoft.com/office/word/2010/wordprocessingCanvas" xmlns:cx="http://schemas.microsoft.com/office/drawing/2014/chartex" xmlns:mc="http://schemas.openxmlformats.org/markup-compatibility/2006" xmlns:o="urn:schemas-microsoft-com:office:office" xmlns:r="http://schemas.openxmlformats.org/officeDocument/2006/relationships" xmlns:m="http://schemas.openxmlformats.org/officeDocument/2006/math" xmlns:v="urn:schemas-microsoft-com:vml" xmlns:wp14="http://schemas.microsoft.com/office/word/2010/wordprocessingDrawing" xmlns:wp="http://schemas.openxmlformats.org/drawingml/2006/wordprocessingDrawing" xmlns:w10="urn:schemas-microsoft-com:office:word" xmlns:w="http://schemas.openxmlformats.org/wordprocessingml/2006/main" xmlns:w14="http://schemas.microsoft.com/office/word/2010/wordml" xmlns:w15="http://schemas.microsoft.com/office/word/2012/wordml" xmlns:w16se="http://schemas.microsoft.com/office/word/2015/wordml/symex" xmlns:wpg="http://schemas.microsoft.com/office/word/2010/wordprocessingGroup" xmlns:wpi="http://schemas.microsoft.com/office/word/2010/wordprocessingInk" xmlns:wne="http://schemas.microsoft.com/office/word/2006/wordml" xmlns:wps="http://schemas.microsoft.com/office/word/2010/wordprocessingShape" mc:Ignorable="w14 w15 w16se wp14">
   <w:tbl>
     <w:tblPr>
       <w:tblStyle w:val="Grilledutableau"/>
@@ -4286,16 +4529,31 @@
             </w:rPr>
             <w:t> :</w:t>
           </w:r>
-          <w:fldSimple w:instr=" AUTHOR   \* MERGEFORMAT ">
-            <w:r>
-              <w:rPr>
-                <w:rFonts w:cs="Arial"/>
-                <w:noProof/>
-                <w:szCs w:val="16"/>
-              </w:rPr>
-              <w:t>Mathieu Bamert</w:t>
-            </w:r>
-          </w:fldSimple>
+          <w:r>
+            <w:fldChar w:fldCharType="begin"/>
+          </w:r>
+          <w:r>
+            <w:instrText xml:space="preserve"> AUTHOR   \* MERGEFORMAT </w:instrText>
+          </w:r>
+          <w:r>
+            <w:fldChar w:fldCharType="separate"/>
+          </w:r>
+          <w:r>
+            <w:rPr>
+              <w:rFonts w:cs="Arial"/>
+              <w:noProof/>
+              <w:szCs w:val="16"/>
+            </w:rPr>
+            <w:t>Mathieu Bamert</w:t>
+          </w:r>
+          <w:r>
+            <w:rPr>
+              <w:rFonts w:cs="Arial"/>
+              <w:noProof/>
+              <w:szCs w:val="16"/>
+            </w:rPr>
+            <w:fldChar w:fldCharType="end"/>
+          </w:r>
         </w:p>
         <w:p>
           <w:pPr>
@@ -4431,9 +4689,7 @@
           </w:r>
           <w:r>
             <w:rPr>
-              <w:rFonts w:cs="Arial"/>
               <w:noProof/>
-              <w:szCs w:val="16"/>
             </w:rPr>
             <w:fldChar w:fldCharType="end"/>
           </w:r>
@@ -4491,7 +4747,7 @@
               <w:noProof/>
               <w:szCs w:val="16"/>
             </w:rPr>
-            <w:t>6</w:t>
+            <w:t>11</w:t>
           </w:r>
           <w:r>
             <w:rPr>
@@ -4540,7 +4796,7 @@
               <w:noProof/>
               <w:szCs w:val="16"/>
             </w:rPr>
-            <w:t>6</w:t>
+            <w:t>11</w:t>
           </w:r>
           <w:r>
             <w:rPr>
@@ -4641,25 +4897,33 @@
               <w:rFonts w:cs="Arial"/>
               <w:szCs w:val="16"/>
             </w:rPr>
-            <w:t>Version :</w:t>
+            <w:t xml:space="preserve">Version : </w:t>
+          </w:r>
+          <w:r>
+            <w:fldChar w:fldCharType="begin"/>
+          </w:r>
+          <w:r>
+            <w:instrText xml:space="preserve"> REVNUM   \* MERGEFORMAT </w:instrText>
+          </w:r>
+          <w:r>
+            <w:fldChar w:fldCharType="separate"/>
           </w:r>
           <w:r>
             <w:rPr>
               <w:rFonts w:cs="Arial"/>
+              <w:noProof/>
               <w:szCs w:val="16"/>
             </w:rPr>
-            <w:t xml:space="preserve"> </w:t>
+            <w:t>22</w:t>
           </w:r>
-          <w:fldSimple w:instr=" REVNUM   \* MERGEFORMAT ">
-            <w:r>
-              <w:rPr>
-                <w:rFonts w:cs="Arial"/>
-                <w:noProof/>
-                <w:szCs w:val="16"/>
-              </w:rPr>
-              <w:t>22</w:t>
-            </w:r>
-          </w:fldSimple>
+          <w:r>
+            <w:rPr>
+              <w:rFonts w:cs="Arial"/>
+              <w:noProof/>
+              <w:szCs w:val="16"/>
+            </w:rPr>
+            <w:fldChar w:fldCharType="end"/>
+          </w:r>
           <w:r>
             <w:rPr>
               <w:rFonts w:cs="Arial"/>
@@ -4694,7 +4958,7 @@
               <w:noProof/>
               <w:szCs w:val="16"/>
             </w:rPr>
-            <w:t>01.11.2025 21:26</w:t>
+            <w:t>13.11.2025 21:35</w:t>
           </w:r>
           <w:r>
             <w:rPr>
@@ -4720,22 +4984,35 @@
               <w:szCs w:val="16"/>
             </w:rPr>
           </w:pPr>
-          <w:fldSimple w:instr=" FILENAME  \* FirstCap  \* MERGEFORMAT ">
-            <w:r>
-              <w:rPr>
-                <w:rFonts w:cs="Arial"/>
-                <w:noProof/>
-                <w:szCs w:val="16"/>
-              </w:rPr>
-              <w:t>Rapport</w:t>
-            </w:r>
-            <w:r>
-              <w:rPr>
-                <w:noProof/>
-              </w:rPr>
-              <w:t xml:space="preserve"> de projet Mathieu Bamert.docx</w:t>
-            </w:r>
-          </w:fldSimple>
+          <w:r>
+            <w:fldChar w:fldCharType="begin"/>
+          </w:r>
+          <w:r>
+            <w:instrText xml:space="preserve"> FILENAME  \* FirstCap  \* MERGEFORMAT </w:instrText>
+          </w:r>
+          <w:r>
+            <w:fldChar w:fldCharType="separate"/>
+          </w:r>
+          <w:r>
+            <w:rPr>
+              <w:rFonts w:cs="Arial"/>
+              <w:noProof/>
+              <w:szCs w:val="16"/>
+            </w:rPr>
+            <w:t>Rapport</w:t>
+          </w:r>
+          <w:r>
+            <w:rPr>
+              <w:noProof/>
+            </w:rPr>
+            <w:t xml:space="preserve"> de projet Mathieu Bamert.docx</w:t>
+          </w:r>
+          <w:r>
+            <w:rPr>
+              <w:noProof/>
+            </w:rPr>
+            <w:fldChar w:fldCharType="end"/>
+          </w:r>
         </w:p>
       </w:tc>
     </w:tr>
@@ -4753,7 +5030,7 @@
 </file>
 
 <file path=word/footnotes.xml><?xml version="1.0" encoding="utf-8"?>
-<w:footnotes xmlns:wpc="http://schemas.microsoft.com/office/word/2010/wordprocessingCanvas" xmlns:cx="http://schemas.microsoft.com/office/drawing/2014/chartex" xmlns:cx1="http://schemas.microsoft.com/office/drawing/2015/9/8/chartex" xmlns:cx2="http://schemas.microsoft.com/office/drawing/2015/10/21/chartex" xmlns:cx3="http://schemas.microsoft.com/office/drawing/2016/5/9/chartex" xmlns:cx4="http://schemas.microsoft.com/office/drawing/2016/5/10/chartex" xmlns:cx5="http://schemas.microsoft.com/office/drawing/2016/5/11/chartex" xmlns:cx6="http://schemas.microsoft.com/office/drawing/2016/5/12/chartex" xmlns:cx7="http://schemas.microsoft.com/office/drawing/2016/5/13/chartex" xmlns:cx8="http://schemas.microsoft.com/office/drawing/2016/5/14/chartex" xmlns:mc="http://schemas.openxmlformats.org/markup-compatibility/2006" xmlns:aink="http://schemas.microsoft.com/office/drawing/2016/ink" xmlns:am3d="http://schemas.microsoft.com/office/drawing/2017/model3d" xmlns:o="urn:schemas-microsoft-com:office:office" xmlns:oel="http://schemas.microsoft.com/office/2019/extlst" xmlns:r="http://schemas.openxmlformats.org/officeDocument/2006/relationships" xmlns:m="http://schemas.openxmlformats.org/officeDocument/2006/math" xmlns:v="urn:schemas-microsoft-com:vml" xmlns:wp14="http://schemas.microsoft.com/office/word/2010/wordprocessingDrawing" xmlns:wp="http://schemas.openxmlformats.org/drawingml/2006/wordprocessingDrawing" xmlns:w10="urn:schemas-microsoft-com:office:word" xmlns:w="http://schemas.openxmlformats.org/wordprocessingml/2006/main" xmlns:w14="http://schemas.microsoft.com/office/word/2010/wordml" xmlns:w15="http://schemas.microsoft.com/office/word/2012/wordml" xmlns:w16cex="http://schemas.microsoft.com/office/word/2018/wordml/cex" xmlns:w16cid="http://schemas.microsoft.com/office/word/2016/wordml/cid" xmlns:w16="http://schemas.microsoft.com/office/word/2018/wordml" xmlns:w16sdtdh="http://schemas.microsoft.com/office/word/2020/wordml/sdtdatahash" xmlns:w16se="http://schemas.microsoft.com/office/word/2015/wordml/symex" xmlns:wpg="http://schemas.microsoft.com/office/word/2010/wordprocessingGroup" xmlns:wpi="http://schemas.microsoft.com/office/word/2010/wordprocessingInk" xmlns:wne="http://schemas.microsoft.com/office/word/2006/wordml" xmlns:wps="http://schemas.microsoft.com/office/word/2010/wordprocessingShape" mc:Ignorable="w14 w15 w16se w16cid w16 w16cex w16sdtdh wp14">
+<w:footnotes xmlns:wpc="http://schemas.microsoft.com/office/word/2010/wordprocessingCanvas" xmlns:cx="http://schemas.microsoft.com/office/drawing/2014/chartex" xmlns:mc="http://schemas.openxmlformats.org/markup-compatibility/2006" xmlns:o="urn:schemas-microsoft-com:office:office" xmlns:r="http://schemas.openxmlformats.org/officeDocument/2006/relationships" xmlns:m="http://schemas.openxmlformats.org/officeDocument/2006/math" xmlns:v="urn:schemas-microsoft-com:vml" xmlns:wp14="http://schemas.microsoft.com/office/word/2010/wordprocessingDrawing" xmlns:wp="http://schemas.openxmlformats.org/drawingml/2006/wordprocessingDrawing" xmlns:w10="urn:schemas-microsoft-com:office:word" xmlns:w="http://schemas.openxmlformats.org/wordprocessingml/2006/main" xmlns:w14="http://schemas.microsoft.com/office/word/2010/wordml" xmlns:w15="http://schemas.microsoft.com/office/word/2012/wordml" xmlns:w16se="http://schemas.microsoft.com/office/word/2015/wordml/symex" xmlns:wpg="http://schemas.microsoft.com/office/word/2010/wordprocessingGroup" xmlns:wpi="http://schemas.microsoft.com/office/word/2010/wordprocessingInk" xmlns:wne="http://schemas.microsoft.com/office/word/2006/wordml" xmlns:wps="http://schemas.microsoft.com/office/word/2010/wordprocessingShape" mc:Ignorable="w14 w15 w16se wp14">
   <w:footnote w:type="separator" w:id="-1">
     <w:p>
       <w:r>
@@ -4772,7 +5049,7 @@
 </file>
 
 <file path=word/header1.xml><?xml version="1.0" encoding="utf-8"?>
-<w:hdr xmlns:wpc="http://schemas.microsoft.com/office/word/2010/wordprocessingCanvas" xmlns:cx="http://schemas.microsoft.com/office/drawing/2014/chartex" xmlns:cx1="http://schemas.microsoft.com/office/drawing/2015/9/8/chartex" xmlns:cx2="http://schemas.microsoft.com/office/drawing/2015/10/21/chartex" xmlns:cx3="http://schemas.microsoft.com/office/drawing/2016/5/9/chartex" xmlns:cx4="http://schemas.microsoft.com/office/drawing/2016/5/10/chartex" xmlns:cx5="http://schemas.microsoft.com/office/drawing/2016/5/11/chartex" xmlns:cx6="http://schemas.microsoft.com/office/drawing/2016/5/12/chartex" xmlns:cx7="http://schemas.microsoft.com/office/drawing/2016/5/13/chartex" xmlns:cx8="http://schemas.microsoft.com/office/drawing/2016/5/14/chartex" xmlns:mc="http://schemas.openxmlformats.org/markup-compatibility/2006" xmlns:aink="http://schemas.microsoft.com/office/drawing/2016/ink" xmlns:am3d="http://schemas.microsoft.com/office/drawing/2017/model3d" xmlns:o="urn:schemas-microsoft-com:office:office" xmlns:oel="http://schemas.microsoft.com/office/2019/extlst" xmlns:r="http://schemas.openxmlformats.org/officeDocument/2006/relationships" xmlns:m="http://schemas.openxmlformats.org/officeDocument/2006/math" xmlns:v="urn:schemas-microsoft-com:vml" xmlns:wp14="http://schemas.microsoft.com/office/word/2010/wordprocessingDrawing" xmlns:wp="http://schemas.openxmlformats.org/drawingml/2006/wordprocessingDrawing" xmlns:w10="urn:schemas-microsoft-com:office:word" xmlns:w="http://schemas.openxmlformats.org/wordprocessingml/2006/main" xmlns:w14="http://schemas.microsoft.com/office/word/2010/wordml" xmlns:w15="http://schemas.microsoft.com/office/word/2012/wordml" xmlns:w16cex="http://schemas.microsoft.com/office/word/2018/wordml/cex" xmlns:w16cid="http://schemas.microsoft.com/office/word/2016/wordml/cid" xmlns:w16="http://schemas.microsoft.com/office/word/2018/wordml" xmlns:w16sdtdh="http://schemas.microsoft.com/office/word/2020/wordml/sdtdatahash" xmlns:w16se="http://schemas.microsoft.com/office/word/2015/wordml/symex" xmlns:wpg="http://schemas.microsoft.com/office/word/2010/wordprocessingGroup" xmlns:wpi="http://schemas.microsoft.com/office/word/2010/wordprocessingInk" xmlns:wne="http://schemas.microsoft.com/office/word/2006/wordml" xmlns:wps="http://schemas.microsoft.com/office/word/2010/wordprocessingShape" mc:Ignorable="w14 w15 w16se w16cid w16 w16cex w16sdtdh wp14">
+<w:hdr xmlns:wpc="http://schemas.microsoft.com/office/word/2010/wordprocessingCanvas" xmlns:cx="http://schemas.microsoft.com/office/drawing/2014/chartex" xmlns:mc="http://schemas.openxmlformats.org/markup-compatibility/2006" xmlns:o="urn:schemas-microsoft-com:office:office" xmlns:r="http://schemas.openxmlformats.org/officeDocument/2006/relationships" xmlns:m="http://schemas.openxmlformats.org/officeDocument/2006/math" xmlns:v="urn:schemas-microsoft-com:vml" xmlns:wp14="http://schemas.microsoft.com/office/word/2010/wordprocessingDrawing" xmlns:wp="http://schemas.openxmlformats.org/drawingml/2006/wordprocessingDrawing" xmlns:w10="urn:schemas-microsoft-com:office:word" xmlns:w="http://schemas.openxmlformats.org/wordprocessingml/2006/main" xmlns:w14="http://schemas.microsoft.com/office/word/2010/wordml" xmlns:w15="http://schemas.microsoft.com/office/word/2012/wordml" xmlns:w16se="http://schemas.microsoft.com/office/word/2015/wordml/symex" xmlns:wpg="http://schemas.microsoft.com/office/word/2010/wordprocessingGroup" xmlns:wpi="http://schemas.microsoft.com/office/word/2010/wordprocessingInk" xmlns:wne="http://schemas.microsoft.com/office/word/2006/wordml" xmlns:wps="http://schemas.microsoft.com/office/word/2010/wordprocessingShape" mc:Ignorable="w14 w15 w16se wp14">
   <w:tbl>
     <w:tblPr>
       <w:tblStyle w:val="Grilledutableau"/>
@@ -4787,9 +5064,9 @@
       <w:tblLook w:val="01E0" w:firstRow="1" w:lastRow="1" w:firstColumn="1" w:lastColumn="1" w:noHBand="0" w:noVBand="0"/>
     </w:tblPr>
     <w:tblGrid>
-      <w:gridCol w:w="2402"/>
-      <w:gridCol w:w="4400"/>
-      <w:gridCol w:w="2268"/>
+      <w:gridCol w:w="2390"/>
+      <w:gridCol w:w="4411"/>
+      <w:gridCol w:w="2269"/>
     </w:tblGrid>
     <w:tr>
       <w:trPr>
@@ -4890,7 +5167,7 @@
 </file>
 
 <file path=word/numbering.xml><?xml version="1.0" encoding="utf-8"?>
-<w:numbering xmlns:wpc="http://schemas.microsoft.com/office/word/2010/wordprocessingCanvas" xmlns:cx="http://schemas.microsoft.com/office/drawing/2014/chartex" xmlns:cx1="http://schemas.microsoft.com/office/drawing/2015/9/8/chartex" xmlns:cx2="http://schemas.microsoft.com/office/drawing/2015/10/21/chartex" xmlns:cx3="http://schemas.microsoft.com/office/drawing/2016/5/9/chartex" xmlns:cx4="http://schemas.microsoft.com/office/drawing/2016/5/10/chartex" xmlns:cx5="http://schemas.microsoft.com/office/drawing/2016/5/11/chartex" xmlns:cx6="http://schemas.microsoft.com/office/drawing/2016/5/12/chartex" xmlns:cx7="http://schemas.microsoft.com/office/drawing/2016/5/13/chartex" xmlns:cx8="http://schemas.microsoft.com/office/drawing/2016/5/14/chartex" xmlns:mc="http://schemas.openxmlformats.org/markup-compatibility/2006" xmlns:aink="http://schemas.microsoft.com/office/drawing/2016/ink" xmlns:am3d="http://schemas.microsoft.com/office/drawing/2017/model3d" xmlns:o="urn:schemas-microsoft-com:office:office" xmlns:oel="http://schemas.microsoft.com/office/2019/extlst" xmlns:r="http://schemas.openxmlformats.org/officeDocument/2006/relationships" xmlns:m="http://schemas.openxmlformats.org/officeDocument/2006/math" xmlns:v="urn:schemas-microsoft-com:vml" xmlns:wp14="http://schemas.microsoft.com/office/word/2010/wordprocessingDrawing" xmlns:wp="http://schemas.openxmlformats.org/drawingml/2006/wordprocessingDrawing" xmlns:w10="urn:schemas-microsoft-com:office:word" xmlns:w="http://schemas.openxmlformats.org/wordprocessingml/2006/main" xmlns:w14="http://schemas.microsoft.com/office/word/2010/wordml" xmlns:w15="http://schemas.microsoft.com/office/word/2012/wordml" xmlns:w16cex="http://schemas.microsoft.com/office/word/2018/wordml/cex" xmlns:w16cid="http://schemas.microsoft.com/office/word/2016/wordml/cid" xmlns:w16="http://schemas.microsoft.com/office/word/2018/wordml" xmlns:w16sdtdh="http://schemas.microsoft.com/office/word/2020/wordml/sdtdatahash" xmlns:w16se="http://schemas.microsoft.com/office/word/2015/wordml/symex" xmlns:wpg="http://schemas.microsoft.com/office/word/2010/wordprocessingGroup" xmlns:wpi="http://schemas.microsoft.com/office/word/2010/wordprocessingInk" xmlns:wne="http://schemas.microsoft.com/office/word/2006/wordml" xmlns:wps="http://schemas.microsoft.com/office/word/2010/wordprocessingShape" mc:Ignorable="w14 w15 w16se w16cid w16 w16cex w16sdtdh wp14">
+<w:numbering xmlns:wpc="http://schemas.microsoft.com/office/word/2010/wordprocessingCanvas" xmlns:cx="http://schemas.microsoft.com/office/drawing/2014/chartex" xmlns:mc="http://schemas.openxmlformats.org/markup-compatibility/2006" xmlns:o="urn:schemas-microsoft-com:office:office" xmlns:r="http://schemas.openxmlformats.org/officeDocument/2006/relationships" xmlns:m="http://schemas.openxmlformats.org/officeDocument/2006/math" xmlns:v="urn:schemas-microsoft-com:vml" xmlns:wp14="http://schemas.microsoft.com/office/word/2010/wordprocessingDrawing" xmlns:wp="http://schemas.openxmlformats.org/drawingml/2006/wordprocessingDrawing" xmlns:w10="urn:schemas-microsoft-com:office:word" xmlns:w="http://schemas.openxmlformats.org/wordprocessingml/2006/main" xmlns:w14="http://schemas.microsoft.com/office/word/2010/wordml" xmlns:w15="http://schemas.microsoft.com/office/word/2012/wordml" xmlns:w16se="http://schemas.microsoft.com/office/word/2015/wordml/symex" xmlns:wpg="http://schemas.microsoft.com/office/word/2010/wordprocessingGroup" xmlns:wpi="http://schemas.microsoft.com/office/word/2010/wordprocessingInk" xmlns:wne="http://schemas.microsoft.com/office/word/2006/wordml" xmlns:wps="http://schemas.microsoft.com/office/word/2010/wordprocessingShape" mc:Ignorable="w14 w15 w16se wp14">
   <w:numPicBullet w:numPicBulletId="0">
     <w:pict>
       <v:shapetype id="_x0000_t75" coordsize="21600,21600" o:spt="75" o:preferrelative="t" path="m@4@5l@4@11@9@11@9@5xe" filled="f" stroked="f">
@@ -4912,7 +5189,7 @@
         <v:path o:extrusionok="f" gradientshapeok="t" o:connecttype="rect"/>
         <o:lock v:ext="edit" aspectratio="t"/>
       </v:shapetype>
-      <v:shape id="_x0000_i1040" type="#_x0000_t75" style="width:11.5pt;height:11.5pt" o:bullet="t">
+      <v:shape id="_x0000_i1027" type="#_x0000_t75" style="width:11.25pt;height:11.25pt" o:bullet="t">
         <v:imagedata r:id="rId1" o:title="BD10263_"/>
       </v:shape>
     </w:pict>
@@ -5227,6 +5504,92 @@
     </w:lvl>
   </w:abstractNum>
   <w:abstractNum w:abstractNumId="3" w15:restartNumberingAfterBreak="0">
+    <w:nsid w:val="17EB5337"/>
+    <w:multiLevelType w:val="hybridMultilevel"/>
+    <w:tmpl w:val="17F687B4"/>
+    <w:lvl w:ilvl="0" w:tplc="6C881858">
+      <w:start w:val="1"/>
+      <w:numFmt w:val="decimal"/>
+      <w:lvlText w:val="%1."/>
+      <w:lvlJc w:val="left"/>
+      <w:pPr>
+        <w:ind w:left="720" w:hanging="360"/>
+      </w:pPr>
+    </w:lvl>
+    <w:lvl w:ilvl="1" w:tplc="100C0019" w:tentative="1">
+      <w:start w:val="1"/>
+      <w:numFmt w:val="lowerLetter"/>
+      <w:lvlText w:val="%2."/>
+      <w:lvlJc w:val="left"/>
+      <w:pPr>
+        <w:ind w:left="1440" w:hanging="360"/>
+      </w:pPr>
+    </w:lvl>
+    <w:lvl w:ilvl="2" w:tplc="100C001B" w:tentative="1">
+      <w:start w:val="1"/>
+      <w:numFmt w:val="lowerRoman"/>
+      <w:lvlText w:val="%3."/>
+      <w:lvlJc w:val="right"/>
+      <w:pPr>
+        <w:ind w:left="2160" w:hanging="180"/>
+      </w:pPr>
+    </w:lvl>
+    <w:lvl w:ilvl="3" w:tplc="100C000F" w:tentative="1">
+      <w:start w:val="1"/>
+      <w:numFmt w:val="decimal"/>
+      <w:lvlText w:val="%4."/>
+      <w:lvlJc w:val="left"/>
+      <w:pPr>
+        <w:ind w:left="2880" w:hanging="360"/>
+      </w:pPr>
+    </w:lvl>
+    <w:lvl w:ilvl="4" w:tplc="100C0019" w:tentative="1">
+      <w:start w:val="1"/>
+      <w:numFmt w:val="lowerLetter"/>
+      <w:lvlText w:val="%5."/>
+      <w:lvlJc w:val="left"/>
+      <w:pPr>
+        <w:ind w:left="3600" w:hanging="360"/>
+      </w:pPr>
+    </w:lvl>
+    <w:lvl w:ilvl="5" w:tplc="100C001B" w:tentative="1">
+      <w:start w:val="1"/>
+      <w:numFmt w:val="lowerRoman"/>
+      <w:lvlText w:val="%6."/>
+      <w:lvlJc w:val="right"/>
+      <w:pPr>
+        <w:ind w:left="4320" w:hanging="180"/>
+      </w:pPr>
+    </w:lvl>
+    <w:lvl w:ilvl="6" w:tplc="100C000F" w:tentative="1">
+      <w:start w:val="1"/>
+      <w:numFmt w:val="decimal"/>
+      <w:lvlText w:val="%7."/>
+      <w:lvlJc w:val="left"/>
+      <w:pPr>
+        <w:ind w:left="5040" w:hanging="360"/>
+      </w:pPr>
+    </w:lvl>
+    <w:lvl w:ilvl="7" w:tplc="100C0019" w:tentative="1">
+      <w:start w:val="1"/>
+      <w:numFmt w:val="lowerLetter"/>
+      <w:lvlText w:val="%8."/>
+      <w:lvlJc w:val="left"/>
+      <w:pPr>
+        <w:ind w:left="5760" w:hanging="360"/>
+      </w:pPr>
+    </w:lvl>
+    <w:lvl w:ilvl="8" w:tplc="100C001B" w:tentative="1">
+      <w:start w:val="1"/>
+      <w:numFmt w:val="lowerRoman"/>
+      <w:lvlText w:val="%9."/>
+      <w:lvlJc w:val="right"/>
+      <w:pPr>
+        <w:ind w:left="6480" w:hanging="180"/>
+      </w:pPr>
+    </w:lvl>
+  </w:abstractNum>
+  <w:abstractNum w:abstractNumId="4" w15:restartNumberingAfterBreak="0">
     <w:nsid w:val="26682DC9"/>
     <w:multiLevelType w:val="hybridMultilevel"/>
     <w:tmpl w:val="57EED418"/>
@@ -5339,10 +5702,10 @@
       </w:rPr>
     </w:lvl>
   </w:abstractNum>
-  <w:abstractNum w:abstractNumId="4" w15:restartNumberingAfterBreak="0">
+  <w:abstractNum w:abstractNumId="5" w15:restartNumberingAfterBreak="0">
     <w:nsid w:val="2A8F67FD"/>
     <w:multiLevelType w:val="multilevel"/>
-    <w:tmpl w:val="08EA5668"/>
+    <w:tmpl w:val="F3A23540"/>
     <w:lvl w:ilvl="0">
       <w:start w:val="1"/>
       <w:numFmt w:val="decimal"/>
@@ -5362,7 +5725,6 @@
     <w:lvl w:ilvl="1">
       <w:start w:val="1"/>
       <w:numFmt w:val="decimal"/>
-      <w:pStyle w:val="Titre2"/>
       <w:lvlText w:val="%1.%2"/>
       <w:lvlJc w:val="left"/>
       <w:pPr>
@@ -5482,7 +5844,7 @@
       </w:rPr>
     </w:lvl>
   </w:abstractNum>
-  <w:abstractNum w:abstractNumId="5" w15:restartNumberingAfterBreak="0">
+  <w:abstractNum w:abstractNumId="6" w15:restartNumberingAfterBreak="0">
     <w:nsid w:val="2BC25A5B"/>
     <w:multiLevelType w:val="multilevel"/>
     <w:tmpl w:val="5C1E5E8A"/>
@@ -5631,7 +5993,7 @@
       </w:rPr>
     </w:lvl>
   </w:abstractNum>
-  <w:abstractNum w:abstractNumId="6" w15:restartNumberingAfterBreak="0">
+  <w:abstractNum w:abstractNumId="7" w15:restartNumberingAfterBreak="0">
     <w:nsid w:val="2D8A512F"/>
     <w:multiLevelType w:val="hybridMultilevel"/>
     <w:tmpl w:val="5D2846AA"/>
@@ -5744,7 +6106,7 @@
       </w:rPr>
     </w:lvl>
   </w:abstractNum>
-  <w:abstractNum w:abstractNumId="7" w15:restartNumberingAfterBreak="0">
+  <w:abstractNum w:abstractNumId="8" w15:restartNumberingAfterBreak="0">
     <w:nsid w:val="32D72729"/>
     <w:multiLevelType w:val="hybridMultilevel"/>
     <w:tmpl w:val="FC04BBA4"/>
@@ -5857,7 +6219,93 @@
       </w:rPr>
     </w:lvl>
   </w:abstractNum>
-  <w:abstractNum w:abstractNumId="8" w15:restartNumberingAfterBreak="0">
+  <w:abstractNum w:abstractNumId="9" w15:restartNumberingAfterBreak="0">
+    <w:nsid w:val="33062274"/>
+    <w:multiLevelType w:val="hybridMultilevel"/>
+    <w:tmpl w:val="1A56C4FE"/>
+    <w:lvl w:ilvl="0" w:tplc="B9FA59CC">
+      <w:start w:val="1"/>
+      <w:numFmt w:val="decimal"/>
+      <w:lvlText w:val="%1."/>
+      <w:lvlJc w:val="left"/>
+      <w:pPr>
+        <w:ind w:left="1287" w:hanging="360"/>
+      </w:pPr>
+    </w:lvl>
+    <w:lvl w:ilvl="1" w:tplc="100C0019" w:tentative="1">
+      <w:start w:val="1"/>
+      <w:numFmt w:val="lowerLetter"/>
+      <w:lvlText w:val="%2."/>
+      <w:lvlJc w:val="left"/>
+      <w:pPr>
+        <w:ind w:left="2007" w:hanging="360"/>
+      </w:pPr>
+    </w:lvl>
+    <w:lvl w:ilvl="2" w:tplc="100C001B" w:tentative="1">
+      <w:start w:val="1"/>
+      <w:numFmt w:val="lowerRoman"/>
+      <w:lvlText w:val="%3."/>
+      <w:lvlJc w:val="right"/>
+      <w:pPr>
+        <w:ind w:left="2727" w:hanging="180"/>
+      </w:pPr>
+    </w:lvl>
+    <w:lvl w:ilvl="3" w:tplc="100C000F" w:tentative="1">
+      <w:start w:val="1"/>
+      <w:numFmt w:val="decimal"/>
+      <w:lvlText w:val="%4."/>
+      <w:lvlJc w:val="left"/>
+      <w:pPr>
+        <w:ind w:left="3447" w:hanging="360"/>
+      </w:pPr>
+    </w:lvl>
+    <w:lvl w:ilvl="4" w:tplc="100C0019" w:tentative="1">
+      <w:start w:val="1"/>
+      <w:numFmt w:val="lowerLetter"/>
+      <w:lvlText w:val="%5."/>
+      <w:lvlJc w:val="left"/>
+      <w:pPr>
+        <w:ind w:left="4167" w:hanging="360"/>
+      </w:pPr>
+    </w:lvl>
+    <w:lvl w:ilvl="5" w:tplc="100C001B" w:tentative="1">
+      <w:start w:val="1"/>
+      <w:numFmt w:val="lowerRoman"/>
+      <w:lvlText w:val="%6."/>
+      <w:lvlJc w:val="right"/>
+      <w:pPr>
+        <w:ind w:left="4887" w:hanging="180"/>
+      </w:pPr>
+    </w:lvl>
+    <w:lvl w:ilvl="6" w:tplc="100C000F" w:tentative="1">
+      <w:start w:val="1"/>
+      <w:numFmt w:val="decimal"/>
+      <w:lvlText w:val="%7."/>
+      <w:lvlJc w:val="left"/>
+      <w:pPr>
+        <w:ind w:left="5607" w:hanging="360"/>
+      </w:pPr>
+    </w:lvl>
+    <w:lvl w:ilvl="7" w:tplc="100C0019" w:tentative="1">
+      <w:start w:val="1"/>
+      <w:numFmt w:val="lowerLetter"/>
+      <w:lvlText w:val="%8."/>
+      <w:lvlJc w:val="left"/>
+      <w:pPr>
+        <w:ind w:left="6327" w:hanging="360"/>
+      </w:pPr>
+    </w:lvl>
+    <w:lvl w:ilvl="8" w:tplc="100C001B" w:tentative="1">
+      <w:start w:val="1"/>
+      <w:numFmt w:val="lowerRoman"/>
+      <w:lvlText w:val="%9."/>
+      <w:lvlJc w:val="right"/>
+      <w:pPr>
+        <w:ind w:left="7047" w:hanging="180"/>
+      </w:pPr>
+    </w:lvl>
+  </w:abstractNum>
+  <w:abstractNum w:abstractNumId="10" w15:restartNumberingAfterBreak="0">
     <w:nsid w:val="370E4DC0"/>
     <w:multiLevelType w:val="multilevel"/>
     <w:tmpl w:val="E7D2FE18"/>
@@ -6006,7 +6454,7 @@
       </w:rPr>
     </w:lvl>
   </w:abstractNum>
-  <w:abstractNum w:abstractNumId="9" w15:restartNumberingAfterBreak="0">
+  <w:abstractNum w:abstractNumId="11" w15:restartNumberingAfterBreak="0">
     <w:nsid w:val="462D7336"/>
     <w:multiLevelType w:val="hybridMultilevel"/>
     <w:tmpl w:val="76481068"/>
@@ -6119,7 +6567,7 @@
       </w:rPr>
     </w:lvl>
   </w:abstractNum>
-  <w:abstractNum w:abstractNumId="10" w15:restartNumberingAfterBreak="0">
+  <w:abstractNum w:abstractNumId="12" w15:restartNumberingAfterBreak="0">
     <w:nsid w:val="5B342B60"/>
     <w:multiLevelType w:val="hybridMultilevel"/>
     <w:tmpl w:val="481E2B72"/>
@@ -6232,7 +6680,7 @@
       </w:rPr>
     </w:lvl>
   </w:abstractNum>
-  <w:abstractNum w:abstractNumId="11" w15:restartNumberingAfterBreak="0">
+  <w:abstractNum w:abstractNumId="13" w15:restartNumberingAfterBreak="0">
     <w:nsid w:val="62DC4E84"/>
     <w:multiLevelType w:val="hybridMultilevel"/>
     <w:tmpl w:val="C508635E"/>
@@ -6345,7 +6793,7 @@
       </w:rPr>
     </w:lvl>
   </w:abstractNum>
-  <w:abstractNum w:abstractNumId="12" w15:restartNumberingAfterBreak="0">
+  <w:abstractNum w:abstractNumId="14" w15:restartNumberingAfterBreak="0">
     <w:nsid w:val="71A4724B"/>
     <w:multiLevelType w:val="hybridMultilevel"/>
     <w:tmpl w:val="D88AAA8E"/>
@@ -6458,57 +6906,63 @@
       </w:rPr>
     </w:lvl>
   </w:abstractNum>
-  <w:num w:numId="1" w16cid:durableId="609164003">
+  <w:num w:numId="1">
     <w:abstractNumId w:val="0"/>
   </w:num>
-  <w:num w:numId="2" w16cid:durableId="1455634076">
+  <w:num w:numId="2">
     <w:abstractNumId w:val="2"/>
   </w:num>
-  <w:num w:numId="3" w16cid:durableId="439379673">
+  <w:num w:numId="3">
     <w:abstractNumId w:val="1"/>
   </w:num>
-  <w:num w:numId="4" w16cid:durableId="583806285">
+  <w:num w:numId="4">
+    <w:abstractNumId w:val="5"/>
+  </w:num>
+  <w:num w:numId="5">
+    <w:abstractNumId w:val="8"/>
+  </w:num>
+  <w:num w:numId="6">
+    <w:abstractNumId w:val="13"/>
+  </w:num>
+  <w:num w:numId="7">
+    <w:abstractNumId w:val="12"/>
+  </w:num>
+  <w:num w:numId="8">
     <w:abstractNumId w:val="4"/>
   </w:num>
-  <w:num w:numId="5" w16cid:durableId="1335304551">
+  <w:num w:numId="9">
+    <w:abstractNumId w:val="11"/>
+  </w:num>
+  <w:num w:numId="10">
     <w:abstractNumId w:val="7"/>
   </w:num>
-  <w:num w:numId="6" w16cid:durableId="687148058">
-    <w:abstractNumId w:val="11"/>
+  <w:num w:numId="11">
+    <w:abstractNumId w:val="14"/>
   </w:num>
-  <w:num w:numId="7" w16cid:durableId="657535351">
-    <w:abstractNumId w:val="10"/>
-  </w:num>
-  <w:num w:numId="8" w16cid:durableId="1573464367">
-    <w:abstractNumId w:val="3"/>
-  </w:num>
-  <w:num w:numId="9" w16cid:durableId="43991048">
-    <w:abstractNumId w:val="9"/>
-  </w:num>
-  <w:num w:numId="10" w16cid:durableId="1025063436">
-    <w:abstractNumId w:val="6"/>
-  </w:num>
-  <w:num w:numId="11" w16cid:durableId="2048215124">
-    <w:abstractNumId w:val="12"/>
-  </w:num>
-  <w:num w:numId="12" w16cid:durableId="1283075790">
-    <w:abstractNumId w:val="4"/>
+  <w:num w:numId="12">
+    <w:abstractNumId w:val="5"/>
     <w:lvlOverride w:ilvl="0">
       <w:startOverride w:val="8"/>
     </w:lvlOverride>
   </w:num>
-  <w:num w:numId="13" w16cid:durableId="1410039156">
-    <w:abstractNumId w:val="8"/>
+  <w:num w:numId="13">
+    <w:abstractNumId w:val="10"/>
   </w:num>
-  <w:num w:numId="14" w16cid:durableId="918438889">
-    <w:abstractNumId w:val="5"/>
+  <w:num w:numId="14">
+    <w:abstractNumId w:val="6"/>
+  </w:num>
+  <w:num w:numId="15">
+    <w:abstractNumId w:val="3"/>
+  </w:num>
+  <w:num w:numId="16">
+    <w:abstractNumId w:val="9"/>
   </w:num>
   <w:numIdMacAtCleanup w:val="12"/>
 </w:numbering>
 </file>
 
 <file path=word/styles.xml><?xml version="1.0" encoding="utf-8"?>
-<w:styles xmlns:mc="http://schemas.openxmlformats.org/markup-compatibility/2006" xmlns:r="http://schemas.openxmlformats.org/officeDocument/2006/relationships" xmlns:w="http://schemas.openxmlformats.org/wordprocessingml/2006/main" xmlns:w14="http://schemas.microsoft.com/office/word/2010/wordml" xmlns:w15="http://schemas.microsoft.com/office/word/2012/wordml" xmlns:w16cex="http://schemas.microsoft.com/office/word/2018/wordml/cex" xmlns:w16cid="http://schemas.microsoft.com/office/word/2016/wordml/cid" xmlns:w16="http://schemas.microsoft.com/office/word/2018/wordml" xmlns:w16sdtdh="http://schemas.microsoft.com/office/word/2020/wordml/sdtdatahash" xmlns:w16se="http://schemas.microsoft.com/office/word/2015/wordml/symex" mc:Ignorable="w14 w15 w16se w16cid w16 w16cex w16sdtdh">
+<w:styles xmlns:mc="http://schemas.openxmlformats.org/markup-compatibility/2006" xmlns:r="http://schemas.openxmlformats.org/officeDocument/2006/relationships" xmlns:w="http://schemas.openxmlformats.org/wordprocessingml/2006/main" xmlns:w14="http://schemas.microsoft.com/office/word/2010/wordml" xmlns:w15="http://schemas.microsoft.com/office/word/2012/wordml" xmlns:w16se="http://schemas.microsoft.com/office/word/2015/wordml/symex" mc:Ignorable="w14 w15 w16se">
   <w:docDefaults>
     <w:rPrDefault>
       <w:rPr>
@@ -6518,7 +6972,7 @@
     </w:rPrDefault>
     <w:pPrDefault/>
   </w:docDefaults>
-  <w:latentStyles w:defLockedState="0" w:defUIPriority="0" w:defSemiHidden="0" w:defUnhideWhenUsed="0" w:defQFormat="0" w:count="376">
+  <w:latentStyles w:defLockedState="0" w:defUIPriority="0" w:defSemiHidden="0" w:defUnhideWhenUsed="0" w:defQFormat="0" w:count="371">
     <w:lsdException w:name="Normal" w:qFormat="1"/>
     <w:lsdException w:name="heading 1" w:qFormat="1"/>
     <w:lsdException w:name="heading 2" w:qFormat="1"/>
@@ -6797,11 +7251,6 @@
     <w:lsdException w:name="List Table 5 Dark Accent 6" w:uiPriority="50"/>
     <w:lsdException w:name="List Table 6 Colorful Accent 6" w:uiPriority="51"/>
     <w:lsdException w:name="List Table 7 Colorful Accent 6" w:uiPriority="52"/>
-    <w:lsdException w:name="Mention" w:semiHidden="1" w:uiPriority="99" w:unhideWhenUsed="1"/>
-    <w:lsdException w:name="Smart Hyperlink" w:semiHidden="1" w:uiPriority="99" w:unhideWhenUsed="1"/>
-    <w:lsdException w:name="Hashtag" w:semiHidden="1" w:uiPriority="99" w:unhideWhenUsed="1"/>
-    <w:lsdException w:name="Unresolved Mention" w:semiHidden="1" w:uiPriority="99" w:unhideWhenUsed="1"/>
-    <w:lsdException w:name="Smart Link" w:semiHidden="1" w:uiPriority="99" w:unhideWhenUsed="1"/>
   </w:latentStyles>
   <w:style w:type="paragraph" w:default="1" w:styleId="Normal">
     <w:name w:val="Normal"/>
@@ -6814,7 +7263,7 @@
     <w:next w:val="Corpsdetexte"/>
     <w:autoRedefine/>
     <w:qFormat/>
-    <w:rsid w:val="00AA4393"/>
+    <w:rsid w:val="00B94499"/>
     <w:pPr>
       <w:keepNext/>
       <w:keepLines/>
@@ -6841,14 +7290,11 @@
     <w:link w:val="Titre2Car"/>
     <w:autoRedefine/>
     <w:qFormat/>
-    <w:rsid w:val="00AA4393"/>
+    <w:rsid w:val="007E7985"/>
     <w:pPr>
       <w:keepNext/>
-      <w:numPr>
-        <w:ilvl w:val="1"/>
-        <w:numId w:val="4"/>
-      </w:numPr>
       <w:spacing w:before="120" w:after="60"/>
+      <w:ind w:left="567"/>
       <w:outlineLvl w:val="1"/>
     </w:pPr>
     <w:rPr>
@@ -7009,6 +7455,7 @@
   <w:style w:type="character" w:default="1" w:styleId="Policepardfaut">
     <w:name w:val="Default Paragraph Font"/>
     <w:uiPriority w:val="1"/>
+    <w:semiHidden/>
     <w:unhideWhenUsed/>
   </w:style>
   <w:style w:type="table" w:default="1" w:styleId="TableauNormal">
@@ -7527,7 +7974,7 @@
       <w:rFonts w:asciiTheme="majorHAnsi" w:hAnsiTheme="majorHAnsi"/>
     </w:rPr>
   </w:style>
-  <w:style w:type="character" w:styleId="Mentionnonrsolue">
+  <w:style w:type="character" w:customStyle="1" w:styleId="UnresolvedMention">
     <w:name w:val="Unresolved Mention"/>
     <w:basedOn w:val="Policepardfaut"/>
     <w:uiPriority w:val="99"/>
@@ -7572,7 +8019,7 @@
     <w:name w:val="Titre 2 Car"/>
     <w:basedOn w:val="Policepardfaut"/>
     <w:link w:val="Titre2"/>
-    <w:rsid w:val="001013B9"/>
+    <w:rsid w:val="007E7985"/>
     <w:rPr>
       <w:rFonts w:asciiTheme="majorHAnsi" w:hAnsiTheme="majorHAnsi" w:cs="Arial"/>
       <w:b/>
@@ -7881,7 +8328,11 @@
 </file>
 
 <file path=customXml/item1.xml><?xml version="1.0" encoding="utf-8"?>
-<b:Sources xmlns:b="http://schemas.openxmlformats.org/officeDocument/2006/bibliography" xmlns="http://schemas.openxmlformats.org/officeDocument/2006/bibliography" SelectedStyle="\APA.XSL" StyleName="APA"/>
+<p:properties xmlns:p="http://schemas.microsoft.com/office/2006/metadata/properties" xmlns:xsi="http://www.w3.org/2001/XMLSchema-instance" xmlns:pc="http://schemas.microsoft.com/office/infopath/2007/PartnerControls">
+  <documentManagement>
+    <_activity xmlns="fcccc220-c6b9-4076-850d-f5e42563a571" xsi:nil="true"/>
+  </documentManagement>
+</p:properties>
 </file>
 
 <file path=customXml/item2.xml><?xml version="1.0" encoding="utf-8"?>
@@ -8127,17 +8578,15 @@
 </file>
 
 <file path=customXml/item4.xml><?xml version="1.0" encoding="utf-8"?>
-<p:properties xmlns:p="http://schemas.microsoft.com/office/2006/metadata/properties" xmlns:xsi="http://www.w3.org/2001/XMLSchema-instance" xmlns:pc="http://schemas.microsoft.com/office/infopath/2007/PartnerControls">
-  <documentManagement>
-    <_activity xmlns="fcccc220-c6b9-4076-850d-f5e42563a571" xsi:nil="true"/>
-  </documentManagement>
-</p:properties>
+<b:Sources xmlns:b="http://schemas.openxmlformats.org/officeDocument/2006/bibliography" xmlns="http://schemas.openxmlformats.org/officeDocument/2006/bibliography" SelectedStyle="\APA.XSL" StyleName="APA"/>
 </file>
 
 <file path=customXml/itemProps1.xml><?xml version="1.0" encoding="utf-8"?>
-<ds:datastoreItem xmlns:ds="http://schemas.openxmlformats.org/officeDocument/2006/customXml" ds:itemID="{C8C35155-3E6A-4058-B6E4-303717845E3B}">
+<ds:datastoreItem xmlns:ds="http://schemas.openxmlformats.org/officeDocument/2006/customXml" ds:itemID="{1088B407-EF62-4BAC-AAE4-BAC90283778C}">
   <ds:schemaRefs>
-    <ds:schemaRef ds:uri="http://schemas.openxmlformats.org/officeDocument/2006/bibliography"/>
+    <ds:schemaRef ds:uri="http://schemas.microsoft.com/office/2006/metadata/properties"/>
+    <ds:schemaRef ds:uri="http://schemas.microsoft.com/office/infopath/2007/PartnerControls"/>
+    <ds:schemaRef ds:uri="fcccc220-c6b9-4076-850d-f5e42563a571"/>
   </ds:schemaRefs>
 </ds:datastoreItem>
 </file>
@@ -8170,11 +8619,9 @@
 </file>
 
 <file path=customXml/itemProps4.xml><?xml version="1.0" encoding="utf-8"?>
-<ds:datastoreItem xmlns:ds="http://schemas.openxmlformats.org/officeDocument/2006/customXml" ds:itemID="{1088B407-EF62-4BAC-AAE4-BAC90283778C}">
+<ds:datastoreItem xmlns:ds="http://schemas.openxmlformats.org/officeDocument/2006/customXml" ds:itemID="{742E62FC-D6C1-4E5F-A5D1-1DF664CE79BF}">
   <ds:schemaRefs>
-    <ds:schemaRef ds:uri="http://schemas.microsoft.com/office/2006/metadata/properties"/>
-    <ds:schemaRef ds:uri="http://schemas.microsoft.com/office/infopath/2007/PartnerControls"/>
-    <ds:schemaRef ds:uri="fcccc220-c6b9-4076-850d-f5e42563a571"/>
+    <ds:schemaRef ds:uri="http://schemas.openxmlformats.org/officeDocument/2006/bibliography"/>
   </ds:schemaRefs>
 </ds:datastoreItem>
 </file>
</xml_diff>

<commit_message>
Feat(Rapport): Changement de la table des matière
</commit_message>
<xml_diff>
--- a/doc/Rapport de projet Mathieu Bamert.docx
+++ b/doc/Rapport de projet Mathieu Bamert.docx
@@ -1,6 +1,6 @@
 
 <file path=word/document.xml><?xml version="1.0" encoding="utf-8"?>
-<w:document xmlns:wpc="http://schemas.microsoft.com/office/word/2010/wordprocessingCanvas" xmlns:cx="http://schemas.microsoft.com/office/drawing/2014/chartex" xmlns:mc="http://schemas.openxmlformats.org/markup-compatibility/2006" xmlns:o="urn:schemas-microsoft-com:office:office" xmlns:r="http://schemas.openxmlformats.org/officeDocument/2006/relationships" xmlns:m="http://schemas.openxmlformats.org/officeDocument/2006/math" xmlns:v="urn:schemas-microsoft-com:vml" xmlns:wp14="http://schemas.microsoft.com/office/word/2010/wordprocessingDrawing" xmlns:wp="http://schemas.openxmlformats.org/drawingml/2006/wordprocessingDrawing" xmlns:w10="urn:schemas-microsoft-com:office:word" xmlns:w="http://schemas.openxmlformats.org/wordprocessingml/2006/main" xmlns:w14="http://schemas.microsoft.com/office/word/2010/wordml" xmlns:w15="http://schemas.microsoft.com/office/word/2012/wordml" xmlns:w16se="http://schemas.microsoft.com/office/word/2015/wordml/symex" xmlns:wpg="http://schemas.microsoft.com/office/word/2010/wordprocessingGroup" xmlns:wpi="http://schemas.microsoft.com/office/word/2010/wordprocessingInk" xmlns:wne="http://schemas.microsoft.com/office/word/2006/wordml" xmlns:wps="http://schemas.microsoft.com/office/word/2010/wordprocessingShape" mc:Ignorable="w14 w15 w16se wp14">
+<w:document xmlns:wpc="http://schemas.microsoft.com/office/word/2010/wordprocessingCanvas" xmlns:cx="http://schemas.microsoft.com/office/drawing/2014/chartex" xmlns:cx1="http://schemas.microsoft.com/office/drawing/2015/9/8/chartex" xmlns:cx2="http://schemas.microsoft.com/office/drawing/2015/10/21/chartex" xmlns:cx3="http://schemas.microsoft.com/office/drawing/2016/5/9/chartex" xmlns:cx4="http://schemas.microsoft.com/office/drawing/2016/5/10/chartex" xmlns:cx5="http://schemas.microsoft.com/office/drawing/2016/5/11/chartex" xmlns:cx6="http://schemas.microsoft.com/office/drawing/2016/5/12/chartex" xmlns:cx7="http://schemas.microsoft.com/office/drawing/2016/5/13/chartex" xmlns:cx8="http://schemas.microsoft.com/office/drawing/2016/5/14/chartex" xmlns:mc="http://schemas.openxmlformats.org/markup-compatibility/2006" xmlns:aink="http://schemas.microsoft.com/office/drawing/2016/ink" xmlns:am3d="http://schemas.microsoft.com/office/drawing/2017/model3d" xmlns:o="urn:schemas-microsoft-com:office:office" xmlns:oel="http://schemas.microsoft.com/office/2019/extlst" xmlns:r="http://schemas.openxmlformats.org/officeDocument/2006/relationships" xmlns:m="http://schemas.openxmlformats.org/officeDocument/2006/math" xmlns:v="urn:schemas-microsoft-com:vml" xmlns:wp14="http://schemas.microsoft.com/office/word/2010/wordprocessingDrawing" xmlns:wp="http://schemas.openxmlformats.org/drawingml/2006/wordprocessingDrawing" xmlns:w10="urn:schemas-microsoft-com:office:word" xmlns:w="http://schemas.openxmlformats.org/wordprocessingml/2006/main" xmlns:w14="http://schemas.microsoft.com/office/word/2010/wordml" xmlns:w15="http://schemas.microsoft.com/office/word/2012/wordml" xmlns:w16cex="http://schemas.microsoft.com/office/word/2018/wordml/cex" xmlns:w16cid="http://schemas.microsoft.com/office/word/2016/wordml/cid" xmlns:w16="http://schemas.microsoft.com/office/word/2018/wordml" xmlns:w16sdtdh="http://schemas.microsoft.com/office/word/2020/wordml/sdtdatahash" xmlns:w16se="http://schemas.microsoft.com/office/word/2015/wordml/symex" xmlns:wpg="http://schemas.microsoft.com/office/word/2010/wordprocessingGroup" xmlns:wpi="http://schemas.microsoft.com/office/word/2010/wordprocessingInk" xmlns:wne="http://schemas.microsoft.com/office/word/2006/wordml" xmlns:wps="http://schemas.microsoft.com/office/word/2010/wordprocessingShape" mc:Ignorable="w14 w15 w16se w16cid w16 w16cex w16sdtdh wp14">
   <w:body>
     <w:p>
       <w:pPr>
@@ -165,8 +165,10 @@
           <w:bCs w:val="0"/>
           <w:caps w:val="0"/>
           <w:noProof/>
-          <w:sz w:val="22"/>
-          <w:szCs w:val="22"/>
+          <w:kern w:val="2"/>
+          <w:sz w:val="24"/>
+          <w:szCs w:val="24"/>
+          <w14:ligatures w14:val="standardContextual"/>
         </w:rPr>
       </w:pPr>
       <w:r>
@@ -202,7 +204,7 @@
         </w:rPr>
         <w:fldChar w:fldCharType="separate"/>
       </w:r>
-      <w:hyperlink w:anchor="_Toc213962341" w:history="1">
+      <w:hyperlink w:anchor="_Toc214021915" w:history="1">
         <w:r>
           <w:rPr>
             <w:rStyle w:val="Lienhypertexte"/>
@@ -217,8 +219,10 @@
             <w:bCs w:val="0"/>
             <w:caps w:val="0"/>
             <w:noProof/>
-            <w:sz w:val="22"/>
-            <w:szCs w:val="22"/>
+            <w:kern w:val="2"/>
+            <w:sz w:val="24"/>
+            <w:szCs w:val="24"/>
+            <w14:ligatures w14:val="standardContextual"/>
           </w:rPr>
           <w:tab/>
         </w:r>
@@ -248,7 +252,7 @@
             <w:noProof/>
             <w:webHidden/>
           </w:rPr>
-          <w:instrText xml:space="preserve"> PAGEREF _Toc213962341 \h </w:instrText>
+          <w:instrText xml:space="preserve"> PAGEREF _Toc214021915 \h </w:instrText>
         </w:r>
         <w:r>
           <w:rPr>
@@ -289,17 +293,19 @@
           <w:rFonts w:eastAsiaTheme="minorEastAsia" w:cstheme="minorBidi"/>
           <w:smallCaps w:val="0"/>
           <w:noProof/>
-          <w:sz w:val="22"/>
-          <w:szCs w:val="22"/>
+          <w:kern w:val="2"/>
+          <w:sz w:val="24"/>
+          <w:szCs w:val="24"/>
+          <w14:ligatures w14:val="standardContextual"/>
         </w:rPr>
       </w:pPr>
-      <w:hyperlink w:anchor="_Toc213962342" w:history="1">
+      <w:hyperlink w:anchor="_Toc214021916" w:history="1">
         <w:r>
           <w:rPr>
             <w:rStyle w:val="Lienhypertexte"/>
             <w:noProof/>
           </w:rPr>
-          <w:t>Titre</w:t>
+          <w:t>1.1 Titre</w:t>
         </w:r>
         <w:r>
           <w:rPr>
@@ -320,7 +326,7 @@
             <w:noProof/>
             <w:webHidden/>
           </w:rPr>
-          <w:instrText xml:space="preserve"> PAGEREF _Toc213962342 \h </w:instrText>
+          <w:instrText xml:space="preserve"> PAGEREF _Toc214021916 \h </w:instrText>
         </w:r>
         <w:r>
           <w:rPr>
@@ -361,17 +367,19 @@
           <w:rFonts w:eastAsiaTheme="minorEastAsia" w:cstheme="minorBidi"/>
           <w:smallCaps w:val="0"/>
           <w:noProof/>
-          <w:sz w:val="22"/>
-          <w:szCs w:val="22"/>
+          <w:kern w:val="2"/>
+          <w:sz w:val="24"/>
+          <w:szCs w:val="24"/>
+          <w14:ligatures w14:val="standardContextual"/>
         </w:rPr>
       </w:pPr>
-      <w:hyperlink w:anchor="_Toc213962343" w:history="1">
+      <w:hyperlink w:anchor="_Toc214021917" w:history="1">
         <w:r>
           <w:rPr>
             <w:rStyle w:val="Lienhypertexte"/>
             <w:noProof/>
           </w:rPr>
-          <w:t>Description</w:t>
+          <w:t>1.2 Description</w:t>
         </w:r>
         <w:r>
           <w:rPr>
@@ -392,7 +400,7 @@
             <w:noProof/>
             <w:webHidden/>
           </w:rPr>
-          <w:instrText xml:space="preserve"> PAGEREF _Toc213962343 \h </w:instrText>
+          <w:instrText xml:space="preserve"> PAGEREF _Toc214021917 \h </w:instrText>
         </w:r>
         <w:r>
           <w:rPr>
@@ -433,17 +441,19 @@
           <w:rFonts w:eastAsiaTheme="minorEastAsia" w:cstheme="minorBidi"/>
           <w:smallCaps w:val="0"/>
           <w:noProof/>
-          <w:sz w:val="22"/>
-          <w:szCs w:val="22"/>
+          <w:kern w:val="2"/>
+          <w:sz w:val="24"/>
+          <w:szCs w:val="24"/>
+          <w14:ligatures w14:val="standardContextual"/>
         </w:rPr>
       </w:pPr>
-      <w:hyperlink w:anchor="_Toc213962344" w:history="1">
+      <w:hyperlink w:anchor="_Toc214021918" w:history="1">
         <w:r>
           <w:rPr>
             <w:rStyle w:val="Lienhypertexte"/>
             <w:noProof/>
           </w:rPr>
-          <w:t>Domaine d’application</w:t>
+          <w:t>1.3 Domaine d’application</w:t>
         </w:r>
         <w:r>
           <w:rPr>
@@ -464,7 +474,7 @@
             <w:noProof/>
             <w:webHidden/>
           </w:rPr>
-          <w:instrText xml:space="preserve"> PAGEREF _Toc213962344 \h </w:instrText>
+          <w:instrText xml:space="preserve"> PAGEREF _Toc214021918 \h </w:instrText>
         </w:r>
         <w:r>
           <w:rPr>
@@ -505,17 +515,19 @@
           <w:rFonts w:eastAsiaTheme="minorEastAsia" w:cstheme="minorBidi"/>
           <w:smallCaps w:val="0"/>
           <w:noProof/>
-          <w:sz w:val="22"/>
-          <w:szCs w:val="22"/>
+          <w:kern w:val="2"/>
+          <w:sz w:val="24"/>
+          <w:szCs w:val="24"/>
+          <w14:ligatures w14:val="standardContextual"/>
         </w:rPr>
       </w:pPr>
-      <w:hyperlink w:anchor="_Toc213962345" w:history="1">
+      <w:hyperlink w:anchor="_Toc214021919" w:history="1">
         <w:r>
           <w:rPr>
             <w:rStyle w:val="Lienhypertexte"/>
             <w:noProof/>
           </w:rPr>
-          <w:t>Matériel et logiciels à disposition</w:t>
+          <w:t>1.4 Matériel et logiciels à disposition</w:t>
         </w:r>
         <w:r>
           <w:rPr>
@@ -536,7 +548,7 @@
             <w:noProof/>
             <w:webHidden/>
           </w:rPr>
-          <w:instrText xml:space="preserve"> PAGEREF _Toc213962345 \h </w:instrText>
+          <w:instrText xml:space="preserve"> PAGEREF _Toc214021919 \h </w:instrText>
         </w:r>
         <w:r>
           <w:rPr>
@@ -577,17 +589,19 @@
           <w:rFonts w:eastAsiaTheme="minorEastAsia" w:cstheme="minorBidi"/>
           <w:smallCaps w:val="0"/>
           <w:noProof/>
-          <w:sz w:val="22"/>
-          <w:szCs w:val="22"/>
+          <w:kern w:val="2"/>
+          <w:sz w:val="24"/>
+          <w:szCs w:val="24"/>
+          <w14:ligatures w14:val="standardContextual"/>
         </w:rPr>
       </w:pPr>
-      <w:hyperlink w:anchor="_Toc213962346" w:history="1">
+      <w:hyperlink w:anchor="_Toc214021920" w:history="1">
         <w:r>
           <w:rPr>
             <w:rStyle w:val="Lienhypertexte"/>
             <w:noProof/>
           </w:rPr>
-          <w:t>Objectifs produit</w:t>
+          <w:t>1.5 Objectifs produit</w:t>
         </w:r>
         <w:r>
           <w:rPr>
@@ -608,7 +622,7 @@
             <w:noProof/>
             <w:webHidden/>
           </w:rPr>
-          <w:instrText xml:space="preserve"> PAGEREF _Toc213962346 \h </w:instrText>
+          <w:instrText xml:space="preserve"> PAGEREF _Toc214021920 \h </w:instrText>
         </w:r>
         <w:r>
           <w:rPr>
@@ -649,17 +663,19 @@
           <w:rFonts w:eastAsiaTheme="minorEastAsia" w:cstheme="minorBidi"/>
           <w:smallCaps w:val="0"/>
           <w:noProof/>
-          <w:sz w:val="22"/>
-          <w:szCs w:val="22"/>
+          <w:kern w:val="2"/>
+          <w:sz w:val="24"/>
+          <w:szCs w:val="24"/>
+          <w14:ligatures w14:val="standardContextual"/>
         </w:rPr>
       </w:pPr>
-      <w:hyperlink w:anchor="_Toc213962347" w:history="1">
+      <w:hyperlink w:anchor="_Toc214021921" w:history="1">
         <w:r>
           <w:rPr>
             <w:rStyle w:val="Lienhypertexte"/>
             <w:noProof/>
           </w:rPr>
-          <w:t>Objectifs pédagogiques</w:t>
+          <w:t>1.6 Objectifs pédagogiques</w:t>
         </w:r>
         <w:r>
           <w:rPr>
@@ -680,7 +696,7 @@
             <w:noProof/>
             <w:webHidden/>
           </w:rPr>
-          <w:instrText xml:space="preserve"> PAGEREF _Toc213962347 \h </w:instrText>
+          <w:instrText xml:space="preserve"> PAGEREF _Toc214021921 \h </w:instrText>
         </w:r>
         <w:r>
           <w:rPr>
@@ -724,11 +740,13 @@
           <w:bCs w:val="0"/>
           <w:caps w:val="0"/>
           <w:noProof/>
-          <w:sz w:val="22"/>
-          <w:szCs w:val="22"/>
+          <w:kern w:val="2"/>
+          <w:sz w:val="24"/>
+          <w:szCs w:val="24"/>
+          <w14:ligatures w14:val="standardContextual"/>
         </w:rPr>
       </w:pPr>
-      <w:hyperlink w:anchor="_Toc213962348" w:history="1">
+      <w:hyperlink w:anchor="_Toc214021922" w:history="1">
         <w:r>
           <w:rPr>
             <w:rStyle w:val="Lienhypertexte"/>
@@ -743,8 +761,10 @@
             <w:bCs w:val="0"/>
             <w:caps w:val="0"/>
             <w:noProof/>
-            <w:sz w:val="22"/>
-            <w:szCs w:val="22"/>
+            <w:kern w:val="2"/>
+            <w:sz w:val="24"/>
+            <w:szCs w:val="24"/>
+            <w14:ligatures w14:val="standardContextual"/>
           </w:rPr>
           <w:tab/>
         </w:r>
@@ -774,7 +794,7 @@
             <w:noProof/>
             <w:webHidden/>
           </w:rPr>
-          <w:instrText xml:space="preserve"> PAGEREF _Toc213962348 \h </w:instrText>
+          <w:instrText xml:space="preserve"> PAGEREF _Toc214021922 \h </w:instrText>
         </w:r>
         <w:r>
           <w:rPr>
@@ -818,11 +838,13 @@
           <w:bCs w:val="0"/>
           <w:caps w:val="0"/>
           <w:noProof/>
-          <w:sz w:val="22"/>
-          <w:szCs w:val="22"/>
+          <w:kern w:val="2"/>
+          <w:sz w:val="24"/>
+          <w:szCs w:val="24"/>
+          <w14:ligatures w14:val="standardContextual"/>
         </w:rPr>
       </w:pPr>
-      <w:hyperlink w:anchor="_Toc213962349" w:history="1">
+      <w:hyperlink w:anchor="_Toc214021923" w:history="1">
         <w:r>
           <w:rPr>
             <w:rStyle w:val="Lienhypertexte"/>
@@ -837,8 +859,10 @@
             <w:bCs w:val="0"/>
             <w:caps w:val="0"/>
             <w:noProof/>
-            <w:sz w:val="22"/>
-            <w:szCs w:val="22"/>
+            <w:kern w:val="2"/>
+            <w:sz w:val="24"/>
+            <w:szCs w:val="24"/>
+            <w14:ligatures w14:val="standardContextual"/>
           </w:rPr>
           <w:tab/>
         </w:r>
@@ -868,7 +892,7 @@
             <w:noProof/>
             <w:webHidden/>
           </w:rPr>
-          <w:instrText xml:space="preserve"> PAGEREF _Toc213962349 \h </w:instrText>
+          <w:instrText xml:space="preserve"> PAGEREF _Toc214021923 \h </w:instrText>
         </w:r>
         <w:r>
           <w:rPr>
@@ -912,11 +936,13 @@
           <w:bCs w:val="0"/>
           <w:caps w:val="0"/>
           <w:noProof/>
-          <w:sz w:val="22"/>
-          <w:szCs w:val="22"/>
+          <w:kern w:val="2"/>
+          <w:sz w:val="24"/>
+          <w:szCs w:val="24"/>
+          <w14:ligatures w14:val="standardContextual"/>
         </w:rPr>
       </w:pPr>
-      <w:hyperlink w:anchor="_Toc213962350" w:history="1">
+      <w:hyperlink w:anchor="_Toc214021924" w:history="1">
         <w:r>
           <w:rPr>
             <w:rStyle w:val="Lienhypertexte"/>
@@ -931,8 +957,10 @@
             <w:bCs w:val="0"/>
             <w:caps w:val="0"/>
             <w:noProof/>
-            <w:sz w:val="22"/>
-            <w:szCs w:val="22"/>
+            <w:kern w:val="2"/>
+            <w:sz w:val="24"/>
+            <w:szCs w:val="24"/>
+            <w14:ligatures w14:val="standardContextual"/>
           </w:rPr>
           <w:tab/>
         </w:r>
@@ -962,7 +990,7 @@
             <w:noProof/>
             <w:webHidden/>
           </w:rPr>
-          <w:instrText xml:space="preserve"> PAGEREF _Toc213962350 \h </w:instrText>
+          <w:instrText xml:space="preserve"> PAGEREF _Toc214021924 \h </w:instrText>
         </w:r>
         <w:r>
           <w:rPr>
@@ -1006,11 +1034,13 @@
           <w:bCs w:val="0"/>
           <w:caps w:val="0"/>
           <w:noProof/>
-          <w:sz w:val="22"/>
-          <w:szCs w:val="22"/>
+          <w:kern w:val="2"/>
+          <w:sz w:val="24"/>
+          <w:szCs w:val="24"/>
+          <w14:ligatures w14:val="standardContextual"/>
         </w:rPr>
       </w:pPr>
-      <w:hyperlink w:anchor="_Toc213962351" w:history="1">
+      <w:hyperlink w:anchor="_Toc214021925" w:history="1">
         <w:r>
           <w:rPr>
             <w:rStyle w:val="Lienhypertexte"/>
@@ -1025,8 +1055,10 @@
             <w:bCs w:val="0"/>
             <w:caps w:val="0"/>
             <w:noProof/>
-            <w:sz w:val="22"/>
-            <w:szCs w:val="22"/>
+            <w:kern w:val="2"/>
+            <w:sz w:val="24"/>
+            <w:szCs w:val="24"/>
+            <w14:ligatures w14:val="standardContextual"/>
           </w:rPr>
           <w:tab/>
         </w:r>
@@ -1056,7 +1088,7 @@
             <w:noProof/>
             <w:webHidden/>
           </w:rPr>
-          <w:instrText xml:space="preserve"> PAGEREF _Toc213962351 \h </w:instrText>
+          <w:instrText xml:space="preserve"> PAGEREF _Toc214021925 \h </w:instrText>
         </w:r>
         <w:r>
           <w:rPr>
@@ -1100,11 +1132,13 @@
           <w:bCs w:val="0"/>
           <w:caps w:val="0"/>
           <w:noProof/>
-          <w:sz w:val="22"/>
-          <w:szCs w:val="22"/>
+          <w:kern w:val="2"/>
+          <w:sz w:val="24"/>
+          <w:szCs w:val="24"/>
+          <w14:ligatures w14:val="standardContextual"/>
         </w:rPr>
       </w:pPr>
-      <w:hyperlink w:anchor="_Toc213962352" w:history="1">
+      <w:hyperlink w:anchor="_Toc214021926" w:history="1">
         <w:r>
           <w:rPr>
             <w:rStyle w:val="Lienhypertexte"/>
@@ -1119,8 +1153,10 @@
             <w:bCs w:val="0"/>
             <w:caps w:val="0"/>
             <w:noProof/>
-            <w:sz w:val="22"/>
-            <w:szCs w:val="22"/>
+            <w:kern w:val="2"/>
+            <w:sz w:val="24"/>
+            <w:szCs w:val="24"/>
+            <w14:ligatures w14:val="standardContextual"/>
           </w:rPr>
           <w:tab/>
         </w:r>
@@ -1150,7 +1186,7 @@
             <w:noProof/>
             <w:webHidden/>
           </w:rPr>
-          <w:instrText xml:space="preserve"> PAGEREF _Toc213962352 \h </w:instrText>
+          <w:instrText xml:space="preserve"> PAGEREF _Toc214021926 \h </w:instrText>
         </w:r>
         <w:r>
           <w:rPr>
@@ -1194,11 +1230,13 @@
           <w:bCs w:val="0"/>
           <w:caps w:val="0"/>
           <w:noProof/>
-          <w:sz w:val="22"/>
-          <w:szCs w:val="22"/>
+          <w:kern w:val="2"/>
+          <w:sz w:val="24"/>
+          <w:szCs w:val="24"/>
+          <w14:ligatures w14:val="standardContextual"/>
         </w:rPr>
       </w:pPr>
-      <w:hyperlink w:anchor="_Toc213962353" w:history="1">
+      <w:hyperlink w:anchor="_Toc214021927" w:history="1">
         <w:r>
           <w:rPr>
             <w:rStyle w:val="Lienhypertexte"/>
@@ -1213,8 +1251,10 @@
             <w:bCs w:val="0"/>
             <w:caps w:val="0"/>
             <w:noProof/>
-            <w:sz w:val="22"/>
-            <w:szCs w:val="22"/>
+            <w:kern w:val="2"/>
+            <w:sz w:val="24"/>
+            <w:szCs w:val="24"/>
+            <w14:ligatures w14:val="standardContextual"/>
           </w:rPr>
           <w:tab/>
         </w:r>
@@ -1244,7 +1284,7 @@
             <w:noProof/>
             <w:webHidden/>
           </w:rPr>
-          <w:instrText xml:space="preserve"> PAGEREF _Toc213962353 \h </w:instrText>
+          <w:instrText xml:space="preserve"> PAGEREF _Toc214021927 \h </w:instrText>
         </w:r>
         <w:r>
           <w:rPr>
@@ -1288,11 +1328,13 @@
           <w:bCs w:val="0"/>
           <w:caps w:val="0"/>
           <w:noProof/>
-          <w:sz w:val="22"/>
-          <w:szCs w:val="22"/>
+          <w:kern w:val="2"/>
+          <w:sz w:val="24"/>
+          <w:szCs w:val="24"/>
+          <w14:ligatures w14:val="standardContextual"/>
         </w:rPr>
       </w:pPr>
-      <w:hyperlink w:anchor="_Toc213962354" w:history="1">
+      <w:hyperlink w:anchor="_Toc214021928" w:history="1">
         <w:r>
           <w:rPr>
             <w:rStyle w:val="Lienhypertexte"/>
@@ -1307,8 +1349,10 @@
             <w:bCs w:val="0"/>
             <w:caps w:val="0"/>
             <w:noProof/>
-            <w:sz w:val="22"/>
-            <w:szCs w:val="22"/>
+            <w:kern w:val="2"/>
+            <w:sz w:val="24"/>
+            <w:szCs w:val="24"/>
+            <w14:ligatures w14:val="standardContextual"/>
           </w:rPr>
           <w:tab/>
         </w:r>
@@ -1338,7 +1382,7 @@
             <w:noProof/>
             <w:webHidden/>
           </w:rPr>
-          <w:instrText xml:space="preserve"> PAGEREF _Toc213962354 \h </w:instrText>
+          <w:instrText xml:space="preserve"> PAGEREF _Toc214021928 \h </w:instrText>
         </w:r>
         <w:r>
           <w:rPr>
@@ -1382,11 +1426,13 @@
           <w:bCs w:val="0"/>
           <w:caps w:val="0"/>
           <w:noProof/>
-          <w:sz w:val="22"/>
-          <w:szCs w:val="22"/>
+          <w:kern w:val="2"/>
+          <w:sz w:val="24"/>
+          <w:szCs w:val="24"/>
+          <w14:ligatures w14:val="standardContextual"/>
         </w:rPr>
       </w:pPr>
-      <w:hyperlink w:anchor="_Toc213962355" w:history="1">
+      <w:hyperlink w:anchor="_Toc214021929" w:history="1">
         <w:r>
           <w:rPr>
             <w:rStyle w:val="Lienhypertexte"/>
@@ -1401,8 +1447,10 @@
             <w:bCs w:val="0"/>
             <w:caps w:val="0"/>
             <w:noProof/>
-            <w:sz w:val="22"/>
-            <w:szCs w:val="22"/>
+            <w:kern w:val="2"/>
+            <w:sz w:val="24"/>
+            <w:szCs w:val="24"/>
+            <w14:ligatures w14:val="standardContextual"/>
           </w:rPr>
           <w:tab/>
         </w:r>
@@ -1432,7 +1480,7 @@
             <w:noProof/>
             <w:webHidden/>
           </w:rPr>
-          <w:instrText xml:space="preserve"> PAGEREF _Toc213962355 \h </w:instrText>
+          <w:instrText xml:space="preserve"> PAGEREF _Toc214021929 \h </w:instrText>
         </w:r>
         <w:r>
           <w:rPr>
@@ -1473,11 +1521,13 @@
           <w:rFonts w:eastAsiaTheme="minorEastAsia" w:cstheme="minorBidi"/>
           <w:smallCaps w:val="0"/>
           <w:noProof/>
-          <w:sz w:val="22"/>
-          <w:szCs w:val="22"/>
+          <w:kern w:val="2"/>
+          <w:sz w:val="24"/>
+          <w:szCs w:val="24"/>
+          <w14:ligatures w14:val="standardContextual"/>
         </w:rPr>
       </w:pPr>
-      <w:hyperlink w:anchor="_Toc213962356" w:history="1">
+      <w:hyperlink w:anchor="_Toc214021930" w:history="1">
         <w:r>
           <w:rPr>
             <w:rStyle w:val="Lienhypertexte"/>
@@ -1504,7 +1554,7 @@
             <w:noProof/>
             <w:webHidden/>
           </w:rPr>
-          <w:instrText xml:space="preserve"> PAGEREF _Toc213962356 \h </w:instrText>
+          <w:instrText xml:space="preserve"> PAGEREF _Toc214021930 \h </w:instrText>
         </w:r>
         <w:r>
           <w:rPr>
@@ -1545,11 +1595,13 @@
           <w:rFonts w:eastAsiaTheme="minorEastAsia" w:cstheme="minorBidi"/>
           <w:smallCaps w:val="0"/>
           <w:noProof/>
-          <w:sz w:val="22"/>
-          <w:szCs w:val="22"/>
+          <w:kern w:val="2"/>
+          <w:sz w:val="24"/>
+          <w:szCs w:val="24"/>
+          <w14:ligatures w14:val="standardContextual"/>
         </w:rPr>
       </w:pPr>
-      <w:hyperlink w:anchor="_Toc213962357" w:history="1">
+      <w:hyperlink w:anchor="_Toc214021931" w:history="1">
         <w:r>
           <w:rPr>
             <w:rStyle w:val="Lienhypertexte"/>
@@ -1576,7 +1628,7 @@
             <w:noProof/>
             <w:webHidden/>
           </w:rPr>
-          <w:instrText xml:space="preserve"> PAGEREF _Toc213962357 \h </w:instrText>
+          <w:instrText xml:space="preserve"> PAGEREF _Toc214021931 \h </w:instrText>
         </w:r>
         <w:r>
           <w:rPr>
@@ -1620,11 +1672,13 @@
           <w:bCs w:val="0"/>
           <w:caps w:val="0"/>
           <w:noProof/>
-          <w:sz w:val="22"/>
-          <w:szCs w:val="22"/>
+          <w:kern w:val="2"/>
+          <w:sz w:val="24"/>
+          <w:szCs w:val="24"/>
+          <w14:ligatures w14:val="standardContextual"/>
         </w:rPr>
       </w:pPr>
-      <w:hyperlink w:anchor="_Toc213962358" w:history="1">
+      <w:hyperlink w:anchor="_Toc214021932" w:history="1">
         <w:r>
           <w:rPr>
             <w:rStyle w:val="Lienhypertexte"/>
@@ -1639,8 +1693,10 @@
             <w:bCs w:val="0"/>
             <w:caps w:val="0"/>
             <w:noProof/>
-            <w:sz w:val="22"/>
-            <w:szCs w:val="22"/>
+            <w:kern w:val="2"/>
+            <w:sz w:val="24"/>
+            <w:szCs w:val="24"/>
+            <w14:ligatures w14:val="standardContextual"/>
           </w:rPr>
           <w:tab/>
         </w:r>
@@ -1670,7 +1726,7 @@
             <w:noProof/>
             <w:webHidden/>
           </w:rPr>
-          <w:instrText xml:space="preserve"> PAGEREF _Toc213962358 \h </w:instrText>
+          <w:instrText xml:space="preserve"> PAGEREF _Toc214021932 \h </w:instrText>
         </w:r>
         <w:r>
           <w:rPr>
@@ -1714,11 +1770,13 @@
           <w:bCs w:val="0"/>
           <w:caps w:val="0"/>
           <w:noProof/>
-          <w:sz w:val="22"/>
-          <w:szCs w:val="22"/>
+          <w:kern w:val="2"/>
+          <w:sz w:val="24"/>
+          <w:szCs w:val="24"/>
+          <w14:ligatures w14:val="standardContextual"/>
         </w:rPr>
       </w:pPr>
-      <w:hyperlink w:anchor="_Toc213962359" w:history="1">
+      <w:hyperlink w:anchor="_Toc214021933" w:history="1">
         <w:r>
           <w:rPr>
             <w:rStyle w:val="Lienhypertexte"/>
@@ -1733,8 +1791,10 @@
             <w:bCs w:val="0"/>
             <w:caps w:val="0"/>
             <w:noProof/>
-            <w:sz w:val="22"/>
-            <w:szCs w:val="22"/>
+            <w:kern w:val="2"/>
+            <w:sz w:val="24"/>
+            <w:szCs w:val="24"/>
+            <w14:ligatures w14:val="standardContextual"/>
           </w:rPr>
           <w:tab/>
         </w:r>
@@ -1764,7 +1824,7 @@
             <w:noProof/>
             <w:webHidden/>
           </w:rPr>
-          <w:instrText xml:space="preserve"> PAGEREF _Toc213962359 \h </w:instrText>
+          <w:instrText xml:space="preserve"> PAGEREF _Toc214021933 \h </w:instrText>
         </w:r>
         <w:r>
           <w:rPr>
@@ -1807,8 +1867,6 @@
         </w:rPr>
         <w:fldChar w:fldCharType="end"/>
       </w:r>
-      <w:bookmarkStart w:id="0" w:name="_GoBack"/>
-      <w:bookmarkEnd w:id="0"/>
       <w:r>
         <w:br w:type="page"/>
       </w:r>
@@ -1817,16 +1875,16 @@
       <w:pPr>
         <w:pStyle w:val="Titre1"/>
       </w:pPr>
-      <w:bookmarkStart w:id="1" w:name="_Toc532179955"/>
-      <w:bookmarkStart w:id="2" w:name="_Toc165969637"/>
-      <w:bookmarkStart w:id="3" w:name="_Toc213962341"/>
+      <w:bookmarkStart w:id="0" w:name="_Toc532179955"/>
+      <w:bookmarkStart w:id="1" w:name="_Toc165969637"/>
+      <w:bookmarkStart w:id="2" w:name="_Toc214021915"/>
       <w:r>
         <w:lastRenderedPageBreak/>
         <w:t>Spécifications</w:t>
       </w:r>
+      <w:bookmarkEnd w:id="0"/>
       <w:bookmarkEnd w:id="1"/>
       <w:bookmarkEnd w:id="2"/>
-      <w:bookmarkEnd w:id="3"/>
     </w:p>
     <w:p>
       <w:pPr>
@@ -1837,37 +1895,136 @@
       <w:pPr>
         <w:pStyle w:val="Titre2"/>
       </w:pPr>
-      <w:bookmarkStart w:id="4" w:name="_Toc532179969"/>
-      <w:bookmarkStart w:id="5" w:name="_Toc165969639"/>
-      <w:bookmarkStart w:id="6" w:name="_Toc213962342"/>
+      <w:bookmarkStart w:id="3" w:name="_Toc532179969"/>
+      <w:bookmarkStart w:id="4" w:name="_Toc165969639"/>
+      <w:bookmarkStart w:id="5" w:name="_Toc214021916"/>
+      <w:r>
+        <w:t xml:space="preserve">1.1 </w:t>
+      </w:r>
       <w:r>
         <w:t>Titre</w:t>
       </w:r>
+      <w:bookmarkEnd w:id="5"/>
+    </w:p>
+    <w:p>
+      <w:pPr>
+        <w:ind w:left="426" w:firstLine="708"/>
+      </w:pPr>
+      <w:r>
+        <w:t xml:space="preserve">Plot </w:t>
+      </w:r>
+      <w:proofErr w:type="spellStart"/>
+      <w:r>
+        <w:t>those</w:t>
+      </w:r>
+      <w:proofErr w:type="spellEnd"/>
+      <w:r>
+        <w:t xml:space="preserve"> </w:t>
+      </w:r>
+      <w:proofErr w:type="spellStart"/>
+      <w:r>
+        <w:t>lines</w:t>
+      </w:r>
+      <w:proofErr w:type="spellEnd"/>
+      <w:r>
+        <w:t> !</w:t>
+      </w:r>
+    </w:p>
+    <w:p>
+      <w:pPr>
+        <w:pStyle w:val="Retraitcorpsdetexte"/>
+      </w:pPr>
+    </w:p>
+    <w:p>
+      <w:pPr>
+        <w:pStyle w:val="Titre2"/>
+      </w:pPr>
+      <w:bookmarkStart w:id="6" w:name="_Toc214021917"/>
+      <w:r>
+        <w:t xml:space="preserve">1.2 </w:t>
+      </w:r>
+      <w:r>
+        <w:t>D</w:t>
+      </w:r>
+      <w:r>
+        <w:t>escription</w:t>
+      </w:r>
       <w:bookmarkEnd w:id="6"/>
     </w:p>
     <w:p>
       <w:pPr>
-        <w:ind w:left="426" w:firstLine="708"/>
-      </w:pPr>
-      <w:r>
-        <w:t xml:space="preserve">Plot </w:t>
+        <w:pStyle w:val="Retraitcorpsdetexte"/>
+      </w:pPr>
+      <w:r>
+        <w:t xml:space="preserve">Mon projet s’appelle Plot </w:t>
       </w:r>
       <w:proofErr w:type="spellStart"/>
       <w:r>
-        <w:t>those</w:t>
+        <w:t>Those</w:t>
       </w:r>
       <w:proofErr w:type="spellEnd"/>
       <w:r>
-        <w:t xml:space="preserve"> </w:t>
+        <w:t xml:space="preserve"> Lines. </w:t>
+      </w:r>
+    </w:p>
+    <w:p>
+      <w:pPr>
+        <w:pStyle w:val="Retraitcorpsdetexte"/>
+      </w:pPr>
+    </w:p>
+    <w:p>
+      <w:pPr>
+        <w:pStyle w:val="Retraitcorpsdetexte"/>
+      </w:pPr>
+      <w:r>
+        <w:t xml:space="preserve">C’est une application écrite en C# avec </w:t>
       </w:r>
       <w:proofErr w:type="spellStart"/>
       <w:r>
-        <w:t>lines</w:t>
+        <w:t>Win</w:t>
+      </w:r>
+      <w:r>
+        <w:t>dows</w:t>
+      </w:r>
+      <w:r>
+        <w:t>Forms</w:t>
       </w:r>
       <w:proofErr w:type="spellEnd"/>
       <w:r>
-        <w:t> !</w:t>
-      </w:r>
+        <w:t xml:space="preserve"> qui affiche des graphiques de températures à partir de fichiers CSV. Elle permet de comparer les températures entre plusieurs villes de Suisse et de voir comment elles changent chaque jour. L’utilisateur peut importer plusieurs fichiers de données issus de </w:t>
+      </w:r>
+      <w:proofErr w:type="spellStart"/>
+      <w:r>
+        <w:t>MétéoSuisse</w:t>
+      </w:r>
+      <w:proofErr w:type="spellEnd"/>
+      <w:r>
+        <w:t xml:space="preserve">, zoomer ou se déplacer dans le graphique, et choisir quelles stations il veut afficher. Le graphique est fait avec la bibliothèque </w:t>
+      </w:r>
+      <w:proofErr w:type="spellStart"/>
+      <w:r>
+        <w:t>ScottPlot</w:t>
+      </w:r>
+      <w:proofErr w:type="spellEnd"/>
+      <w:r>
+        <w:t>, et j’utilise LINQ pour trier et calculer les valeurs minimales, maximales ou moyennes. Les données et la configuration peuvent être sauvegardées dans un fichier JSON, ce qui permet de rouvrir la session plus tard.</w:t>
+      </w:r>
+    </w:p>
+    <w:p>
+      <w:pPr>
+        <w:pStyle w:val="Titre2"/>
+      </w:pPr>
+      <w:bookmarkStart w:id="7" w:name="_Toc214021918"/>
+      <w:r>
+        <w:t xml:space="preserve">1.3 </w:t>
+      </w:r>
+      <w:r>
+        <w:t>D</w:t>
+      </w:r>
+      <w:r>
+        <w:t>omaine d’application</w:t>
+      </w:r>
+      <w:bookmarkEnd w:id="7"/>
     </w:p>
     <w:p>
       <w:pPr>
@@ -1876,185 +2033,98 @@
     </w:p>
     <w:p>
       <w:pPr>
+        <w:pStyle w:val="Retraitcorpsdetexte"/>
+      </w:pPr>
+      <w:r>
+        <w:t xml:space="preserve">Pour mon projet, j’ai choisi de travailler dans le </w:t>
+      </w:r>
+      <w:r>
+        <w:t>thème</w:t>
+      </w:r>
+      <w:r>
+        <w:t xml:space="preserve"> de la météorologie, et plus précisément sur l’étude des températures dans différentes régions de Suisse.</w:t>
+      </w:r>
+    </w:p>
+    <w:p>
+      <w:pPr>
+        <w:pStyle w:val="Retraitcorpsdetexte"/>
+      </w:pPr>
+    </w:p>
+    <w:p>
+      <w:pPr>
+        <w:pStyle w:val="Retraitcorpsdetexte"/>
+      </w:pPr>
+      <w:r>
+        <w:t>L’objectif de mon logiciel est de comparer les températures moyennes, minimales et maximales enregistrées chaque jour dans plusieurs localités suisses. Grâce à cette comparaison, il sera possible d’identifier les régions où il fait le plus chaud ou le plus froid, ainsi que d’observer les variations de température au fil du temps.</w:t>
+      </w:r>
+    </w:p>
+    <w:p>
+      <w:pPr>
+        <w:pStyle w:val="Retraitcorpsdetexte"/>
+      </w:pPr>
+    </w:p>
+    <w:p>
+      <w:pPr>
+        <w:pStyle w:val="Retraitcorpsdetexte"/>
+      </w:pPr>
+      <w:r>
+        <w:t xml:space="preserve">Les données météorologiques utilisées proviendront de </w:t>
+      </w:r>
+      <w:proofErr w:type="spellStart"/>
+      <w:r>
+        <w:t>MeteoSwiss</w:t>
+      </w:r>
+      <w:proofErr w:type="spellEnd"/>
+      <w:r>
+        <w:t xml:space="preserve"> (</w:t>
+      </w:r>
+      <w:proofErr w:type="spellStart"/>
+      <w:r>
+        <w:t>MétéoSuisse</w:t>
+      </w:r>
+      <w:proofErr w:type="spellEnd"/>
+      <w:r>
+        <w:t>), la source officielle des mesures météorologiques en Suisse. Ces données permettront d’assurer la fiabilité et la précision des informations affichées dans le logiciel.</w:t>
+      </w:r>
+    </w:p>
+    <w:p>
+      <w:pPr>
+        <w:pStyle w:val="Retraitcorpsdetexte"/>
+      </w:pPr>
+    </w:p>
+    <w:p>
+      <w:pPr>
+        <w:pStyle w:val="Retraitcorpsdetexte"/>
+      </w:pPr>
+      <w:r>
+        <w:t xml:space="preserve">Le moyen de récupérer les données sont sur ce site : </w:t>
+      </w:r>
+      <w:hyperlink r:id="rId13" w:anchor="lang=fr&amp;mdt=normal&amp;pgid=&amp;sid=&amp;col=&amp;di=&amp;tr=&amp;hdr=" w:history="1">
+        <w:r>
+          <w:rPr>
+            <w:rStyle w:val="Lienhypertexte"/>
+          </w:rPr>
+          <w:t>Donnée météo</w:t>
+        </w:r>
+      </w:hyperlink>
+    </w:p>
+    <w:p>
+      <w:pPr>
+        <w:pStyle w:val="Retraitcorpsdetexte"/>
+      </w:pPr>
+    </w:p>
+    <w:p>
+      <w:pPr>
         <w:pStyle w:val="Titre2"/>
       </w:pPr>
-      <w:bookmarkStart w:id="7" w:name="_Toc213962343"/>
-      <w:r>
-        <w:t>D</w:t>
-      </w:r>
-      <w:r>
-        <w:t>escription</w:t>
-      </w:r>
-      <w:bookmarkEnd w:id="7"/>
-    </w:p>
-    <w:p>
-      <w:pPr>
-        <w:pStyle w:val="Retraitcorpsdetexte"/>
-      </w:pPr>
-      <w:r>
-        <w:t xml:space="preserve">Mon projet s’appelle Plot </w:t>
-      </w:r>
-      <w:proofErr w:type="spellStart"/>
-      <w:r>
-        <w:t>Those</w:t>
-      </w:r>
-      <w:proofErr w:type="spellEnd"/>
-      <w:r>
-        <w:t xml:space="preserve"> Lines. </w:t>
-      </w:r>
-    </w:p>
-    <w:p>
-      <w:pPr>
-        <w:pStyle w:val="Retraitcorpsdetexte"/>
-      </w:pPr>
-    </w:p>
-    <w:p>
-      <w:pPr>
-        <w:pStyle w:val="Retraitcorpsdetexte"/>
-      </w:pPr>
-      <w:r>
-        <w:t xml:space="preserve">C’est une application écrite en C# avec </w:t>
-      </w:r>
-      <w:proofErr w:type="spellStart"/>
-      <w:r>
-        <w:t>Win</w:t>
-      </w:r>
-      <w:r>
-        <w:t>dows</w:t>
-      </w:r>
-      <w:r>
-        <w:t>Forms</w:t>
-      </w:r>
-      <w:proofErr w:type="spellEnd"/>
-      <w:r>
-        <w:t xml:space="preserve"> qui affiche des graphiques de températures à partir de fichiers CSV. Elle permet de comparer les températures entre plusieurs villes de Suisse et de voir comment elles changent chaque jour. L’utilisateur peut importer plusieurs fichiers de données issus de </w:t>
-      </w:r>
-      <w:proofErr w:type="spellStart"/>
-      <w:r>
-        <w:t>MétéoSuisse</w:t>
-      </w:r>
-      <w:proofErr w:type="spellEnd"/>
-      <w:r>
-        <w:t xml:space="preserve">, zoomer ou se déplacer dans le graphique, et choisir quelles stations il veut afficher. Le graphique est fait avec la bibliothèque </w:t>
-      </w:r>
-      <w:proofErr w:type="spellStart"/>
-      <w:r>
-        <w:t>ScottPlot</w:t>
-      </w:r>
-      <w:proofErr w:type="spellEnd"/>
-      <w:r>
-        <w:t>, et j’utilise LINQ pour trier et calculer les valeurs minimales, maximales ou moyennes. Les données et la configuration peuvent être sauvegardées dans un fichier JSON, ce qui permet de rouvrir la session plus tard.</w:t>
-      </w:r>
-    </w:p>
-    <w:p>
-      <w:pPr>
-        <w:pStyle w:val="Titre2"/>
-      </w:pPr>
-      <w:bookmarkStart w:id="8" w:name="_Toc213962344"/>
-      <w:r>
-        <w:t>D</w:t>
-      </w:r>
-      <w:r>
-        <w:t>omaine d’application</w:t>
+      <w:bookmarkStart w:id="8" w:name="_Toc214021919"/>
+      <w:r>
+        <w:t xml:space="preserve">1.4 </w:t>
+      </w:r>
+      <w:r>
+        <w:t>Matériel et logiciels à disposition</w:t>
       </w:r>
       <w:bookmarkEnd w:id="8"/>
-    </w:p>
-    <w:p>
-      <w:pPr>
-        <w:pStyle w:val="Retraitcorpsdetexte"/>
-      </w:pPr>
-    </w:p>
-    <w:p>
-      <w:pPr>
-        <w:pStyle w:val="Retraitcorpsdetexte"/>
-      </w:pPr>
-      <w:r>
-        <w:t xml:space="preserve">Pour mon projet, j’ai choisi de travailler dans le </w:t>
-      </w:r>
-      <w:r>
-        <w:t>thème</w:t>
-      </w:r>
-      <w:r>
-        <w:t xml:space="preserve"> de la météorologie, et plus précisément sur l’étude des températures dans différentes régions de Suisse.</w:t>
-      </w:r>
-    </w:p>
-    <w:p>
-      <w:pPr>
-        <w:pStyle w:val="Retraitcorpsdetexte"/>
-      </w:pPr>
-    </w:p>
-    <w:p>
-      <w:pPr>
-        <w:pStyle w:val="Retraitcorpsdetexte"/>
-      </w:pPr>
-      <w:r>
-        <w:t>L’objectif de mon logiciel est de comparer les températures moyennes, minimales et maximales enregistrées chaque jour dans plusieurs localités suisses. Grâce à cette comparaison, il sera possible d’identifier les régions où il fait le plus chaud ou le plus froid, ainsi que d’observer les variations de température au fil du temps.</w:t>
-      </w:r>
-    </w:p>
-    <w:p>
-      <w:pPr>
-        <w:pStyle w:val="Retraitcorpsdetexte"/>
-      </w:pPr>
-    </w:p>
-    <w:p>
-      <w:pPr>
-        <w:pStyle w:val="Retraitcorpsdetexte"/>
-      </w:pPr>
-      <w:r>
-        <w:t xml:space="preserve">Les données météorologiques utilisées proviendront de </w:t>
-      </w:r>
-      <w:proofErr w:type="spellStart"/>
-      <w:r>
-        <w:t>MeteoSwiss</w:t>
-      </w:r>
-      <w:proofErr w:type="spellEnd"/>
-      <w:r>
-        <w:t xml:space="preserve"> (</w:t>
-      </w:r>
-      <w:proofErr w:type="spellStart"/>
-      <w:r>
-        <w:t>MétéoSuisse</w:t>
-      </w:r>
-      <w:proofErr w:type="spellEnd"/>
-      <w:r>
-        <w:t>), la source officielle des mesures météorologiques en Suisse. Ces données permettront d’assurer la fiabilité et la précision des informations affichées dans le logiciel.</w:t>
-      </w:r>
-    </w:p>
-    <w:p>
-      <w:pPr>
-        <w:pStyle w:val="Retraitcorpsdetexte"/>
-      </w:pPr>
-    </w:p>
-    <w:p>
-      <w:pPr>
-        <w:pStyle w:val="Retraitcorpsdetexte"/>
-      </w:pPr>
-      <w:r>
-        <w:t xml:space="preserve">Le moyen de récupérer les données sont sur ce site : </w:t>
-      </w:r>
-      <w:hyperlink r:id="rId13" w:anchor="lang=fr&amp;mdt=normal&amp;pgid=&amp;sid=&amp;col=&amp;di=&amp;tr=&amp;hdr=" w:history="1">
-        <w:r>
-          <w:rPr>
-            <w:rStyle w:val="Lienhypertexte"/>
-          </w:rPr>
-          <w:t>Donnée météo</w:t>
-        </w:r>
-      </w:hyperlink>
-    </w:p>
-    <w:p>
-      <w:pPr>
-        <w:pStyle w:val="Retraitcorpsdetexte"/>
-      </w:pPr>
-    </w:p>
-    <w:p>
-      <w:pPr>
-        <w:pStyle w:val="Titre2"/>
-      </w:pPr>
-      <w:bookmarkStart w:id="9" w:name="_Toc213962345"/>
-      <w:r>
-        <w:t>Matériel et logiciels à disposition</w:t>
-      </w:r>
-      <w:bookmarkEnd w:id="9"/>
     </w:p>
     <w:p>
       <w:pPr>
@@ -2114,11 +2184,14 @@
       <w:pPr>
         <w:pStyle w:val="Titre2"/>
       </w:pPr>
-      <w:bookmarkStart w:id="10" w:name="_Toc213962346"/>
+      <w:bookmarkStart w:id="9" w:name="_Toc214021920"/>
+      <w:r>
+        <w:t xml:space="preserve">1.5 </w:t>
+      </w:r>
       <w:r>
         <w:t>Objectifs produit</w:t>
       </w:r>
-      <w:bookmarkEnd w:id="10"/>
+      <w:bookmarkEnd w:id="9"/>
     </w:p>
     <w:p>
       <w:pPr>
@@ -2250,11 +2323,14 @@
       <w:pPr>
         <w:pStyle w:val="Titre2"/>
       </w:pPr>
-      <w:bookmarkStart w:id="11" w:name="_Toc213962347"/>
+      <w:bookmarkStart w:id="10" w:name="_Toc214021921"/>
+      <w:r>
+        <w:t xml:space="preserve">1.6 </w:t>
+      </w:r>
       <w:r>
         <w:t>Objectifs pédagogiques</w:t>
       </w:r>
-      <w:bookmarkEnd w:id="11"/>
+      <w:bookmarkEnd w:id="10"/>
     </w:p>
     <w:p>
       <w:pPr>
@@ -2308,16 +2384,16 @@
       <w:pPr>
         <w:pStyle w:val="Titre1"/>
       </w:pPr>
-      <w:bookmarkStart w:id="12" w:name="_Toc213962348"/>
+      <w:bookmarkStart w:id="11" w:name="_Toc214021922"/>
       <w:r>
         <w:t>Planification</w:t>
       </w:r>
+      <w:bookmarkEnd w:id="3"/>
       <w:bookmarkEnd w:id="4"/>
-      <w:bookmarkEnd w:id="5"/>
       <w:r>
         <w:t xml:space="preserve"> Initiale</w:t>
       </w:r>
-      <w:bookmarkEnd w:id="12"/>
+      <w:bookmarkEnd w:id="11"/>
     </w:p>
     <w:p>
       <w:pPr>
@@ -2372,19 +2448,11 @@
         </w:rPr>
         <w:t xml:space="preserve">Lien </w:t>
       </w:r>
-      <w:proofErr w:type="spellStart"/>
       <w:r>
         <w:rPr>
           <w:lang w:val="de-CH"/>
         </w:rPr>
-        <w:t>GitHub</w:t>
-      </w:r>
-      <w:proofErr w:type="spellEnd"/>
-      <w:r>
-        <w:rPr>
-          <w:lang w:val="de-CH"/>
-        </w:rPr>
-        <w:t>:</w:t>
+        <w:t>GitHub:</w:t>
       </w:r>
       <w:r>
         <w:rPr>
@@ -2453,7 +2521,7 @@
               </wp:inline>
             </w:drawing>
           </mc:Choice>
-          <mc:Fallback xmlns:cx1="http://schemas.microsoft.com/office/drawing/2015/9/8/chartex" xmlns:cx2="http://schemas.microsoft.com/office/drawing/2015/10/21/chartex" xmlns:cx3="http://schemas.microsoft.com/office/drawing/2016/5/9/chartex" xmlns:cx4="http://schemas.microsoft.com/office/drawing/2016/5/10/chartex" xmlns:cx5="http://schemas.microsoft.com/office/drawing/2016/5/11/chartex" xmlns:cx6="http://schemas.microsoft.com/office/drawing/2016/5/12/chartex" xmlns:cx7="http://schemas.microsoft.com/office/drawing/2016/5/13/chartex" xmlns:cx8="http://schemas.microsoft.com/office/drawing/2016/5/14/chartex" xmlns:aink="http://schemas.microsoft.com/office/drawing/2016/ink" xmlns:am3d="http://schemas.microsoft.com/office/drawing/2017/model3d" xmlns:oel="http://schemas.microsoft.com/office/2019/extlst" xmlns:w16cex="http://schemas.microsoft.com/office/word/2018/wordml/cex" xmlns:w16cid="http://schemas.microsoft.com/office/word/2016/wordml/cid" xmlns:w16="http://schemas.microsoft.com/office/word/2018/wordml" xmlns:w16sdtdh="http://schemas.microsoft.com/office/word/2020/wordml/sdtdatahash" xmlns:w16sdtfl="http://schemas.microsoft.com/office/word/2024/wordml/sdtformatlock" xmlns:w16du="http://schemas.microsoft.com/office/word/2023/wordml/word16du">
+          <mc:Fallback xmlns:w16du="http://schemas.microsoft.com/office/word/2023/wordml/word16du" xmlns:w16sdtfl="http://schemas.microsoft.com/office/word/2024/wordml/sdtformatlock">
             <w:pict>
               <v:rect w14:anchorId="677AB8E0" id="Rectangle 3" o:spid="_x0000_s1026" alt="👉" style="width:24pt;height:24pt;visibility:visible;mso-wrap-style:square;mso-left-percent:-10001;mso-top-percent:-10001;mso-position-horizontal:absolute;mso-position-horizontal-relative:char;mso-position-vertical:absolute;mso-position-vertical-relative:line;mso-left-percent:-10001;mso-top-percent:-10001;v-text-anchor:top" o:gfxdata="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" filled="f" stroked="f">
                 <o:lock v:ext="edit" aspectratio="t"/>
@@ -2477,11 +2545,11 @@
       <w:pPr>
         <w:pStyle w:val="Titre1"/>
       </w:pPr>
-      <w:bookmarkStart w:id="13" w:name="_Toc213962349"/>
+      <w:bookmarkStart w:id="12" w:name="_Toc214021923"/>
       <w:r>
         <w:t>User Stories</w:t>
       </w:r>
-      <w:bookmarkEnd w:id="13"/>
+      <w:bookmarkEnd w:id="12"/>
     </w:p>
     <w:p>
       <w:pPr>
@@ -3049,12 +3117,12 @@
       <w:pPr>
         <w:pStyle w:val="Titre1"/>
       </w:pPr>
-      <w:bookmarkStart w:id="14" w:name="_Toc213962350"/>
+      <w:bookmarkStart w:id="13" w:name="_Toc214021924"/>
       <w:r>
         <w:lastRenderedPageBreak/>
         <w:t>Maquette</w:t>
       </w:r>
-      <w:bookmarkEnd w:id="14"/>
+      <w:bookmarkEnd w:id="13"/>
     </w:p>
     <w:p>
       <w:pPr>
@@ -3281,12 +3349,12 @@
       <w:pPr>
         <w:pStyle w:val="Titre1"/>
       </w:pPr>
-      <w:bookmarkStart w:id="15" w:name="_Toc213962351"/>
+      <w:bookmarkStart w:id="14" w:name="_Toc214021925"/>
       <w:r>
         <w:lastRenderedPageBreak/>
         <w:t>Rapport de test</w:t>
       </w:r>
-      <w:bookmarkEnd w:id="15"/>
+      <w:bookmarkEnd w:id="14"/>
     </w:p>
     <w:tbl>
       <w:tblPr>
@@ -3325,13 +3393,8 @@
               <w:ind w:left="0"/>
             </w:pPr>
             <w:r>
-              <w:t>Test d’</w:t>
+              <w:t>Test d’acceptance</w:t>
             </w:r>
-            <w:proofErr w:type="spellStart"/>
-            <w:r>
-              <w:t>acceptance</w:t>
-            </w:r>
-            <w:proofErr w:type="spellEnd"/>
           </w:p>
         </w:tc>
         <w:tc>
@@ -3931,12 +3994,12 @@
       <w:pPr>
         <w:pStyle w:val="Titre1"/>
       </w:pPr>
-      <w:bookmarkStart w:id="16" w:name="_Toc213962352"/>
+      <w:bookmarkStart w:id="15" w:name="_Toc214021926"/>
       <w:r>
         <w:lastRenderedPageBreak/>
         <w:t>SHEMA</w:t>
       </w:r>
-      <w:bookmarkEnd w:id="16"/>
+      <w:bookmarkEnd w:id="15"/>
     </w:p>
     <w:p>
       <w:r>
@@ -4129,11 +4192,11 @@
       <w:r>
         <w:t xml:space="preserve"> </w:t>
       </w:r>
-      <w:bookmarkStart w:id="17" w:name="_Toc213962353"/>
+      <w:bookmarkStart w:id="16" w:name="_Toc214021927"/>
       <w:r>
         <w:t>Journal de travail</w:t>
       </w:r>
-      <w:bookmarkEnd w:id="17"/>
+      <w:bookmarkEnd w:id="16"/>
     </w:p>
     <w:p>
       <w:pPr>
@@ -4149,10 +4212,10 @@
       </w:pPr>
       <w:r>
         <w:object w:dxaOrig="1539" w:dyaOrig="994" w14:anchorId="68E6DC55">
-          <v:shape id="_x0000_i1026" type="#_x0000_t75" style="width:77.25pt;height:49.5pt" o:ole="">
+          <v:shape id="_x0000_i1036" type="#_x0000_t75" style="width:77.25pt;height:49.5pt" o:ole="">
             <v:imagedata r:id="rId33" o:title=""/>
           </v:shape>
-          <o:OLEObject Type="Embed" ProgID="Excel.SheetMacroEnabled.12" ShapeID="_x0000_i1026" DrawAspect="Icon" ObjectID="_1824575082" r:id="rId34"/>
+          <o:OLEObject Type="Embed" ProgID="Excel.SheetMacroEnabled.12" ShapeID="_x0000_i1036" DrawAspect="Icon" ObjectID="_1824634662" r:id="rId34"/>
         </w:object>
       </w:r>
     </w:p>
@@ -4164,18 +4227,75 @@
           <w:numId w:val="12"/>
         </w:numPr>
       </w:pPr>
-      <w:bookmarkStart w:id="18" w:name="_Toc213962354"/>
+      <w:bookmarkStart w:id="17" w:name="_Toc214021928"/>
       <w:r>
         <w:t>Usage de l’ia</w:t>
       </w:r>
+      <w:bookmarkEnd w:id="17"/>
+    </w:p>
+    <w:p>
+      <w:pPr>
+        <w:ind w:left="567"/>
+      </w:pPr>
+      <w:r>
+        <w:t xml:space="preserve">J’ai utilisé un peu l’intelligence artificielle pendant mon projet, mais surtout pour m’aider à comprendre certains messages d’erreur dans Visual Studio. L’IA m’a aussi servi à reformuler quelques phrases de mon rapport ou à vérifier que mes explications étaient claires. </w:t>
+      </w:r>
+    </w:p>
+    <w:p>
+      <w:pPr>
+        <w:ind w:left="567"/>
+      </w:pPr>
+      <w:r>
+        <w:t>J’ai aussi utilisé l’IA pour essayer de faire la restauration d’un fichier JSON. Mais je ne suis pas parvenu à résoudre ce casse-tête.</w:t>
+      </w:r>
+    </w:p>
+    <w:p>
+      <w:pPr>
+        <w:ind w:left="567"/>
+      </w:pPr>
+      <w:r>
+        <w:t>Finalement</w:t>
+      </w:r>
+      <w:r>
+        <w:t>, l’IA a été un outil d’aide, mais pas une solution automatique. Tout le code et les idées principales du projet viennent de moi.</w:t>
+      </w:r>
+    </w:p>
+    <w:p>
+      <w:pPr>
+        <w:pStyle w:val="Titre1"/>
+      </w:pPr>
+      <w:bookmarkStart w:id="18" w:name="_Toc165969653"/>
+      <w:bookmarkStart w:id="19" w:name="_Toc214021929"/>
+      <w:r>
+        <w:t>Conclusion</w:t>
+      </w:r>
       <w:bookmarkEnd w:id="18"/>
+      <w:bookmarkEnd w:id="19"/>
+    </w:p>
+    <w:p>
+      <w:pPr>
+        <w:pStyle w:val="Corpsdetexte"/>
+      </w:pPr>
+    </w:p>
+    <w:p>
+      <w:pPr>
+        <w:pStyle w:val="Titre2"/>
+      </w:pPr>
+      <w:bookmarkStart w:id="20" w:name="_Toc214021930"/>
+      <w:r>
+        <w:t xml:space="preserve">9.1 </w:t>
+      </w:r>
+      <w:r>
+        <w:t>Conclusion personnelle</w:t>
+      </w:r>
+      <w:bookmarkEnd w:id="20"/>
     </w:p>
     <w:p>
       <w:pPr>
         <w:ind w:left="567"/>
       </w:pPr>
       <w:r>
-        <w:t xml:space="preserve">J’ai utilisé un peu l’intelligence artificielle pendant mon projet, mais surtout pour m’aider à comprendre certains messages d’erreur dans Visual Studio. L’IA m’a aussi servi à reformuler quelques phrases de mon rapport ou à vérifier que mes explications étaient claires. </w:t>
+        <w:t xml:space="preserve">Ce projet m’a vraiment permis d’apprendre beaucoup de choses, autant sur la programmation en C# que sur la manière de gérer un vrai projet complet. Au début, je pensais que ce serait assez simple, mais j’ai vite compris qu’il fallait bien structurer le code et tester chaque partie pour éviter les erreurs. </w:t>
       </w:r>
     </w:p>
     <w:p>
@@ -4183,7 +4303,7 @@
         <w:ind w:left="567"/>
       </w:pPr>
       <w:r>
-        <w:t>J’ai aussi utilisé l’IA pour essayer de faire la restauration d’un fichier JSON. Mais je ne suis pas parvenu à résoudre ce casse-tête.</w:t>
+        <w:t>Voir le graphique se tracer avec les températures de plusieurs villes, c’était motivant. J’ai aussi mieux compris comment manipuler des fichiers CSV, comment utiliser LINQ pour filtrer et comment sauvegarder des données avec JSON.</w:t>
       </w:r>
     </w:p>
     <w:p>
@@ -4191,91 +4311,34 @@
         <w:ind w:left="567"/>
       </w:pPr>
       <w:r>
-        <w:t>Finalement</w:t>
-      </w:r>
-      <w:r>
-        <w:t>, l’IA a été un outil d’aide, mais pas une solution automatique. Tout le code et les idées principales du projet viennent de moi.</w:t>
-      </w:r>
-    </w:p>
-    <w:p>
-      <w:pPr>
-        <w:pStyle w:val="Titre1"/>
-      </w:pPr>
-      <w:bookmarkStart w:id="19" w:name="_Toc165969653"/>
-      <w:bookmarkStart w:id="20" w:name="_Toc213962355"/>
-      <w:r>
-        <w:t>Conclusion</w:t>
-      </w:r>
-      <w:bookmarkEnd w:id="19"/>
-      <w:bookmarkEnd w:id="20"/>
-    </w:p>
-    <w:p>
-      <w:pPr>
-        <w:pStyle w:val="Corpsdetexte"/>
+        <w:t xml:space="preserve">J’ai appris à travailler plus proprement, à corriger mes erreurs sans paniquer, et à écrire du code plus clair. Si je devais améliorer le programme, j’aimerais ajouter d’autres types de données (comme les précipitations) ou moderniser un peu l’interface. </w:t>
+      </w:r>
+    </w:p>
+    <w:p>
+      <w:pPr>
+        <w:ind w:left="567"/>
+      </w:pPr>
+      <w:r>
+        <w:t>Dans l’ensemble, je suis content du résultat final.</w:t>
+      </w:r>
+    </w:p>
+    <w:p>
+      <w:pPr>
+        <w:pStyle w:val="Retraitcorpsdetexte"/>
       </w:pPr>
     </w:p>
     <w:p>
       <w:pPr>
         <w:pStyle w:val="Titre2"/>
       </w:pPr>
-      <w:bookmarkStart w:id="21" w:name="_Toc213962356"/>
-      <w:r>
-        <w:t xml:space="preserve">9.1 </w:t>
-      </w:r>
-      <w:r>
-        <w:t>Conclusion personnelle</w:t>
+      <w:bookmarkStart w:id="21" w:name="_Toc214021931"/>
+      <w:r>
+        <w:t xml:space="preserve">9.2 </w:t>
+      </w:r>
+      <w:r>
+        <w:t>Conclusion Technique</w:t>
       </w:r>
       <w:bookmarkEnd w:id="21"/>
-    </w:p>
-    <w:p>
-      <w:pPr>
-        <w:ind w:left="567"/>
-      </w:pPr>
-      <w:r>
-        <w:t xml:space="preserve">Ce projet m’a vraiment permis d’apprendre beaucoup de choses, autant sur la programmation en C# que sur la manière de gérer un vrai projet complet. Au début, je pensais que ce serait assez simple, mais j’ai vite compris qu’il fallait bien structurer le code et tester chaque partie pour éviter les erreurs. </w:t>
-      </w:r>
-    </w:p>
-    <w:p>
-      <w:pPr>
-        <w:ind w:left="567"/>
-      </w:pPr>
-      <w:r>
-        <w:t>Voir le graphique se tracer avec les températures de plusieurs villes, c’était motivant. J’ai aussi mieux compris comment manipuler des fichiers CSV, comment utiliser LINQ pour filtrer et comment sauvegarder des données avec JSON.</w:t>
-      </w:r>
-    </w:p>
-    <w:p>
-      <w:pPr>
-        <w:ind w:left="567"/>
-      </w:pPr>
-      <w:r>
-        <w:t xml:space="preserve">J’ai appris à travailler plus proprement, à corriger mes erreurs sans paniquer, et à écrire du code plus clair. Si je devais améliorer le programme, j’aimerais ajouter d’autres types de données (comme les précipitations) ou moderniser un peu l’interface. </w:t>
-      </w:r>
-    </w:p>
-    <w:p>
-      <w:pPr>
-        <w:ind w:left="567"/>
-      </w:pPr>
-      <w:r>
-        <w:t>Dans l’ensemble, je suis content du résultat final.</w:t>
-      </w:r>
-    </w:p>
-    <w:p>
-      <w:pPr>
-        <w:pStyle w:val="Retraitcorpsdetexte"/>
-      </w:pPr>
-    </w:p>
-    <w:p>
-      <w:pPr>
-        <w:pStyle w:val="Titre2"/>
-      </w:pPr>
-      <w:bookmarkStart w:id="22" w:name="_Toc213962357"/>
-      <w:r>
-        <w:t xml:space="preserve">9.2 </w:t>
-      </w:r>
-      <w:r>
-        <w:t>Conclusion Technique</w:t>
-      </w:r>
-      <w:bookmarkEnd w:id="22"/>
     </w:p>
     <w:p>
       <w:pPr>
@@ -4358,26 +4421,18 @@
         <w:ind w:left="567"/>
       </w:pPr>
       <w:r>
-        <w:t xml:space="preserve">Fiabilité et robustesse : les exceptions sont gérées proprement et les opérations de </w:t>
-      </w:r>
-      <w:proofErr w:type="spellStart"/>
-      <w:r>
-        <w:t>désérialisation</w:t>
-      </w:r>
-      <w:proofErr w:type="spellEnd"/>
-      <w:r>
-        <w:t xml:space="preserve"> ou d’importation sont protégées afin d’éviter tout plantage en cas de données invalides.</w:t>
+        <w:t>Fiabilité et robustesse : les exceptions sont gérées proprement et les opérations de désérialisation ou d’importation sont protégées afin d’éviter tout plantage en cas de données invalides.</w:t>
       </w:r>
     </w:p>
     <w:p>
       <w:pPr>
         <w:pStyle w:val="Titre1"/>
       </w:pPr>
-      <w:bookmarkStart w:id="23" w:name="_Toc213962358"/>
+      <w:bookmarkStart w:id="22" w:name="_Toc214021932"/>
       <w:r>
         <w:t>Problème technioque rencontré</w:t>
       </w:r>
-      <w:bookmarkEnd w:id="23"/>
+      <w:bookmarkEnd w:id="22"/>
     </w:p>
     <w:p>
       <w:pPr>
@@ -4404,11 +4459,11 @@
       <w:pPr>
         <w:pStyle w:val="Titre1"/>
       </w:pPr>
-      <w:bookmarkStart w:id="24" w:name="_Toc213962359"/>
+      <w:bookmarkStart w:id="23" w:name="_Toc214021933"/>
       <w:r>
         <w:t>SOURCES</w:t>
       </w:r>
-      <w:bookmarkEnd w:id="24"/>
+      <w:bookmarkEnd w:id="23"/>
     </w:p>
     <w:p>
       <w:pPr>
@@ -4466,7 +4521,7 @@
 </file>
 
 <file path=word/endnotes.xml><?xml version="1.0" encoding="utf-8"?>
-<w:endnotes xmlns:wpc="http://schemas.microsoft.com/office/word/2010/wordprocessingCanvas" xmlns:cx="http://schemas.microsoft.com/office/drawing/2014/chartex" xmlns:mc="http://schemas.openxmlformats.org/markup-compatibility/2006" xmlns:o="urn:schemas-microsoft-com:office:office" xmlns:r="http://schemas.openxmlformats.org/officeDocument/2006/relationships" xmlns:m="http://schemas.openxmlformats.org/officeDocument/2006/math" xmlns:v="urn:schemas-microsoft-com:vml" xmlns:wp14="http://schemas.microsoft.com/office/word/2010/wordprocessingDrawing" xmlns:wp="http://schemas.openxmlformats.org/drawingml/2006/wordprocessingDrawing" xmlns:w10="urn:schemas-microsoft-com:office:word" xmlns:w="http://schemas.openxmlformats.org/wordprocessingml/2006/main" xmlns:w14="http://schemas.microsoft.com/office/word/2010/wordml" xmlns:w15="http://schemas.microsoft.com/office/word/2012/wordml" xmlns:w16se="http://schemas.microsoft.com/office/word/2015/wordml/symex" xmlns:wpg="http://schemas.microsoft.com/office/word/2010/wordprocessingGroup" xmlns:wpi="http://schemas.microsoft.com/office/word/2010/wordprocessingInk" xmlns:wne="http://schemas.microsoft.com/office/word/2006/wordml" xmlns:wps="http://schemas.microsoft.com/office/word/2010/wordprocessingShape" mc:Ignorable="w14 w15 w16se wp14">
+<w:endnotes xmlns:wpc="http://schemas.microsoft.com/office/word/2010/wordprocessingCanvas" xmlns:cx="http://schemas.microsoft.com/office/drawing/2014/chartex" xmlns:cx1="http://schemas.microsoft.com/office/drawing/2015/9/8/chartex" xmlns:cx2="http://schemas.microsoft.com/office/drawing/2015/10/21/chartex" xmlns:cx3="http://schemas.microsoft.com/office/drawing/2016/5/9/chartex" xmlns:cx4="http://schemas.microsoft.com/office/drawing/2016/5/10/chartex" xmlns:cx5="http://schemas.microsoft.com/office/drawing/2016/5/11/chartex" xmlns:cx6="http://schemas.microsoft.com/office/drawing/2016/5/12/chartex" xmlns:cx7="http://schemas.microsoft.com/office/drawing/2016/5/13/chartex" xmlns:cx8="http://schemas.microsoft.com/office/drawing/2016/5/14/chartex" xmlns:mc="http://schemas.openxmlformats.org/markup-compatibility/2006" xmlns:aink="http://schemas.microsoft.com/office/drawing/2016/ink" xmlns:am3d="http://schemas.microsoft.com/office/drawing/2017/model3d" xmlns:o="urn:schemas-microsoft-com:office:office" xmlns:oel="http://schemas.microsoft.com/office/2019/extlst" xmlns:r="http://schemas.openxmlformats.org/officeDocument/2006/relationships" xmlns:m="http://schemas.openxmlformats.org/officeDocument/2006/math" xmlns:v="urn:schemas-microsoft-com:vml" xmlns:wp14="http://schemas.microsoft.com/office/word/2010/wordprocessingDrawing" xmlns:wp="http://schemas.openxmlformats.org/drawingml/2006/wordprocessingDrawing" xmlns:w10="urn:schemas-microsoft-com:office:word" xmlns:w="http://schemas.openxmlformats.org/wordprocessingml/2006/main" xmlns:w14="http://schemas.microsoft.com/office/word/2010/wordml" xmlns:w15="http://schemas.microsoft.com/office/word/2012/wordml" xmlns:w16cex="http://schemas.microsoft.com/office/word/2018/wordml/cex" xmlns:w16cid="http://schemas.microsoft.com/office/word/2016/wordml/cid" xmlns:w16="http://schemas.microsoft.com/office/word/2018/wordml" xmlns:w16sdtdh="http://schemas.microsoft.com/office/word/2020/wordml/sdtdatahash" xmlns:w16se="http://schemas.microsoft.com/office/word/2015/wordml/symex" xmlns:wpg="http://schemas.microsoft.com/office/word/2010/wordprocessingGroup" xmlns:wpi="http://schemas.microsoft.com/office/word/2010/wordprocessingInk" xmlns:wne="http://schemas.microsoft.com/office/word/2006/wordml" xmlns:wps="http://schemas.microsoft.com/office/word/2010/wordprocessingShape" mc:Ignorable="w14 w15 w16se w16cid w16 w16cex w16sdtdh wp14">
   <w:endnote w:type="separator" w:id="-1">
     <w:p>
       <w:r>
@@ -4485,7 +4540,7 @@
 </file>
 
 <file path=word/footer1.xml><?xml version="1.0" encoding="utf-8"?>
-<w:ftr xmlns:wpc="http://schemas.microsoft.com/office/word/2010/wordprocessingCanvas" xmlns:cx="http://schemas.microsoft.com/office/drawing/2014/chartex" xmlns:mc="http://schemas.openxmlformats.org/markup-compatibility/2006" xmlns:o="urn:schemas-microsoft-com:office:office" xmlns:r="http://schemas.openxmlformats.org/officeDocument/2006/relationships" xmlns:m="http://schemas.openxmlformats.org/officeDocument/2006/math" xmlns:v="urn:schemas-microsoft-com:vml" xmlns:wp14="http://schemas.microsoft.com/office/word/2010/wordprocessingDrawing" xmlns:wp="http://schemas.openxmlformats.org/drawingml/2006/wordprocessingDrawing" xmlns:w10="urn:schemas-microsoft-com:office:word" xmlns:w="http://schemas.openxmlformats.org/wordprocessingml/2006/main" xmlns:w14="http://schemas.microsoft.com/office/word/2010/wordml" xmlns:w15="http://schemas.microsoft.com/office/word/2012/wordml" xmlns:w16se="http://schemas.microsoft.com/office/word/2015/wordml/symex" xmlns:wpg="http://schemas.microsoft.com/office/word/2010/wordprocessingGroup" xmlns:wpi="http://schemas.microsoft.com/office/word/2010/wordprocessingInk" xmlns:wne="http://schemas.microsoft.com/office/word/2006/wordml" xmlns:wps="http://schemas.microsoft.com/office/word/2010/wordprocessingShape" mc:Ignorable="w14 w15 w16se wp14">
+<w:ftr xmlns:wpc="http://schemas.microsoft.com/office/word/2010/wordprocessingCanvas" xmlns:cx="http://schemas.microsoft.com/office/drawing/2014/chartex" xmlns:cx1="http://schemas.microsoft.com/office/drawing/2015/9/8/chartex" xmlns:cx2="http://schemas.microsoft.com/office/drawing/2015/10/21/chartex" xmlns:cx3="http://schemas.microsoft.com/office/drawing/2016/5/9/chartex" xmlns:cx4="http://schemas.microsoft.com/office/drawing/2016/5/10/chartex" xmlns:cx5="http://schemas.microsoft.com/office/drawing/2016/5/11/chartex" xmlns:cx6="http://schemas.microsoft.com/office/drawing/2016/5/12/chartex" xmlns:cx7="http://schemas.microsoft.com/office/drawing/2016/5/13/chartex" xmlns:cx8="http://schemas.microsoft.com/office/drawing/2016/5/14/chartex" xmlns:mc="http://schemas.openxmlformats.org/markup-compatibility/2006" xmlns:aink="http://schemas.microsoft.com/office/drawing/2016/ink" xmlns:am3d="http://schemas.microsoft.com/office/drawing/2017/model3d" xmlns:o="urn:schemas-microsoft-com:office:office" xmlns:oel="http://schemas.microsoft.com/office/2019/extlst" xmlns:r="http://schemas.openxmlformats.org/officeDocument/2006/relationships" xmlns:m="http://schemas.openxmlformats.org/officeDocument/2006/math" xmlns:v="urn:schemas-microsoft-com:vml" xmlns:wp14="http://schemas.microsoft.com/office/word/2010/wordprocessingDrawing" xmlns:wp="http://schemas.openxmlformats.org/drawingml/2006/wordprocessingDrawing" xmlns:w10="urn:schemas-microsoft-com:office:word" xmlns:w="http://schemas.openxmlformats.org/wordprocessingml/2006/main" xmlns:w14="http://schemas.microsoft.com/office/word/2010/wordml" xmlns:w15="http://schemas.microsoft.com/office/word/2012/wordml" xmlns:w16cex="http://schemas.microsoft.com/office/word/2018/wordml/cex" xmlns:w16cid="http://schemas.microsoft.com/office/word/2016/wordml/cid" xmlns:w16="http://schemas.microsoft.com/office/word/2018/wordml" xmlns:w16sdtdh="http://schemas.microsoft.com/office/word/2020/wordml/sdtdatahash" xmlns:w16se="http://schemas.microsoft.com/office/word/2015/wordml/symex" xmlns:wpg="http://schemas.microsoft.com/office/word/2010/wordprocessingGroup" xmlns:wpi="http://schemas.microsoft.com/office/word/2010/wordprocessingInk" xmlns:wne="http://schemas.microsoft.com/office/word/2006/wordml" xmlns:wps="http://schemas.microsoft.com/office/word/2010/wordprocessingShape" mc:Ignorable="w14 w15 w16se w16cid w16 w16cex w16sdtdh wp14">
   <w:tbl>
     <w:tblPr>
       <w:tblStyle w:val="Grilledutableau"/>
@@ -4529,31 +4584,16 @@
             </w:rPr>
             <w:t> :</w:t>
           </w:r>
-          <w:r>
-            <w:fldChar w:fldCharType="begin"/>
-          </w:r>
-          <w:r>
-            <w:instrText xml:space="preserve"> AUTHOR   \* MERGEFORMAT </w:instrText>
-          </w:r>
-          <w:r>
-            <w:fldChar w:fldCharType="separate"/>
-          </w:r>
-          <w:r>
-            <w:rPr>
-              <w:rFonts w:cs="Arial"/>
-              <w:noProof/>
-              <w:szCs w:val="16"/>
-            </w:rPr>
-            <w:t>Mathieu Bamert</w:t>
-          </w:r>
-          <w:r>
-            <w:rPr>
-              <w:rFonts w:cs="Arial"/>
-              <w:noProof/>
-              <w:szCs w:val="16"/>
-            </w:rPr>
-            <w:fldChar w:fldCharType="end"/>
-          </w:r>
+          <w:fldSimple w:instr=" AUTHOR   \* MERGEFORMAT ">
+            <w:r>
+              <w:rPr>
+                <w:rFonts w:cs="Arial"/>
+                <w:noProof/>
+                <w:szCs w:val="16"/>
+              </w:rPr>
+              <w:t>Mathieu Bamert</w:t>
+            </w:r>
+          </w:fldSimple>
         </w:p>
         <w:p>
           <w:pPr>
@@ -4672,27 +4712,14 @@
             </w:rPr>
             <w:t xml:space="preserve">Modifié par : </w:t>
           </w:r>
-          <w:r>
-            <w:fldChar w:fldCharType="begin"/>
-          </w:r>
-          <w:r>
-            <w:instrText xml:space="preserve"> LASTSAVEDBY   \* MERGEFORMAT </w:instrText>
-          </w:r>
-          <w:r>
-            <w:fldChar w:fldCharType="separate"/>
-          </w:r>
-          <w:r>
-            <w:rPr>
-              <w:noProof/>
-            </w:rPr>
-            <w:t>Mathieu Bamert</w:t>
-          </w:r>
-          <w:r>
-            <w:rPr>
-              <w:noProof/>
-            </w:rPr>
-            <w:fldChar w:fldCharType="end"/>
-          </w:r>
+          <w:fldSimple w:instr=" LASTSAVEDBY   \* MERGEFORMAT ">
+            <w:r>
+              <w:rPr>
+                <w:noProof/>
+              </w:rPr>
+              <w:t>Mathieu Bamert</w:t>
+            </w:r>
+          </w:fldSimple>
         </w:p>
       </w:tc>
       <w:tc>
@@ -4899,31 +4926,16 @@
             </w:rPr>
             <w:t xml:space="preserve">Version : </w:t>
           </w:r>
-          <w:r>
-            <w:fldChar w:fldCharType="begin"/>
-          </w:r>
-          <w:r>
-            <w:instrText xml:space="preserve"> REVNUM   \* MERGEFORMAT </w:instrText>
-          </w:r>
-          <w:r>
-            <w:fldChar w:fldCharType="separate"/>
-          </w:r>
-          <w:r>
-            <w:rPr>
-              <w:rFonts w:cs="Arial"/>
-              <w:noProof/>
-              <w:szCs w:val="16"/>
-            </w:rPr>
-            <w:t>22</w:t>
-          </w:r>
-          <w:r>
-            <w:rPr>
-              <w:rFonts w:cs="Arial"/>
-              <w:noProof/>
-              <w:szCs w:val="16"/>
-            </w:rPr>
-            <w:fldChar w:fldCharType="end"/>
-          </w:r>
+          <w:fldSimple w:instr=" REVNUM   \* MERGEFORMAT ">
+            <w:r>
+              <w:rPr>
+                <w:rFonts w:cs="Arial"/>
+                <w:noProof/>
+                <w:szCs w:val="16"/>
+              </w:rPr>
+              <w:t>22</w:t>
+            </w:r>
+          </w:fldSimple>
           <w:r>
             <w:rPr>
               <w:rFonts w:cs="Arial"/>
@@ -4958,7 +4970,7 @@
               <w:noProof/>
               <w:szCs w:val="16"/>
             </w:rPr>
-            <w:t>13.11.2025 21:35</w:t>
+            <w:t>13.11.2025 21:38</w:t>
           </w:r>
           <w:r>
             <w:rPr>
@@ -4984,35 +4996,22 @@
               <w:szCs w:val="16"/>
             </w:rPr>
           </w:pPr>
-          <w:r>
-            <w:fldChar w:fldCharType="begin"/>
-          </w:r>
-          <w:r>
-            <w:instrText xml:space="preserve"> FILENAME  \* FirstCap  \* MERGEFORMAT </w:instrText>
-          </w:r>
-          <w:r>
-            <w:fldChar w:fldCharType="separate"/>
-          </w:r>
-          <w:r>
-            <w:rPr>
-              <w:rFonts w:cs="Arial"/>
-              <w:noProof/>
-              <w:szCs w:val="16"/>
-            </w:rPr>
-            <w:t>Rapport</w:t>
-          </w:r>
-          <w:r>
-            <w:rPr>
-              <w:noProof/>
-            </w:rPr>
-            <w:t xml:space="preserve"> de projet Mathieu Bamert.docx</w:t>
-          </w:r>
-          <w:r>
-            <w:rPr>
-              <w:noProof/>
-            </w:rPr>
-            <w:fldChar w:fldCharType="end"/>
-          </w:r>
+          <w:fldSimple w:instr=" FILENAME  \* FirstCap  \* MERGEFORMAT ">
+            <w:r>
+              <w:rPr>
+                <w:rFonts w:cs="Arial"/>
+                <w:noProof/>
+                <w:szCs w:val="16"/>
+              </w:rPr>
+              <w:t>Rapport</w:t>
+            </w:r>
+            <w:r>
+              <w:rPr>
+                <w:noProof/>
+              </w:rPr>
+              <w:t xml:space="preserve"> de projet Mathieu Bamert.docx</w:t>
+            </w:r>
+          </w:fldSimple>
         </w:p>
       </w:tc>
     </w:tr>
@@ -5030,7 +5029,7 @@
 </file>
 
 <file path=word/footnotes.xml><?xml version="1.0" encoding="utf-8"?>
-<w:footnotes xmlns:wpc="http://schemas.microsoft.com/office/word/2010/wordprocessingCanvas" xmlns:cx="http://schemas.microsoft.com/office/drawing/2014/chartex" xmlns:mc="http://schemas.openxmlformats.org/markup-compatibility/2006" xmlns:o="urn:schemas-microsoft-com:office:office" xmlns:r="http://schemas.openxmlformats.org/officeDocument/2006/relationships" xmlns:m="http://schemas.openxmlformats.org/officeDocument/2006/math" xmlns:v="urn:schemas-microsoft-com:vml" xmlns:wp14="http://schemas.microsoft.com/office/word/2010/wordprocessingDrawing" xmlns:wp="http://schemas.openxmlformats.org/drawingml/2006/wordprocessingDrawing" xmlns:w10="urn:schemas-microsoft-com:office:word" xmlns:w="http://schemas.openxmlformats.org/wordprocessingml/2006/main" xmlns:w14="http://schemas.microsoft.com/office/word/2010/wordml" xmlns:w15="http://schemas.microsoft.com/office/word/2012/wordml" xmlns:w16se="http://schemas.microsoft.com/office/word/2015/wordml/symex" xmlns:wpg="http://schemas.microsoft.com/office/word/2010/wordprocessingGroup" xmlns:wpi="http://schemas.microsoft.com/office/word/2010/wordprocessingInk" xmlns:wne="http://schemas.microsoft.com/office/word/2006/wordml" xmlns:wps="http://schemas.microsoft.com/office/word/2010/wordprocessingShape" mc:Ignorable="w14 w15 w16se wp14">
+<w:footnotes xmlns:wpc="http://schemas.microsoft.com/office/word/2010/wordprocessingCanvas" xmlns:cx="http://schemas.microsoft.com/office/drawing/2014/chartex" xmlns:cx1="http://schemas.microsoft.com/office/drawing/2015/9/8/chartex" xmlns:cx2="http://schemas.microsoft.com/office/drawing/2015/10/21/chartex" xmlns:cx3="http://schemas.microsoft.com/office/drawing/2016/5/9/chartex" xmlns:cx4="http://schemas.microsoft.com/office/drawing/2016/5/10/chartex" xmlns:cx5="http://schemas.microsoft.com/office/drawing/2016/5/11/chartex" xmlns:cx6="http://schemas.microsoft.com/office/drawing/2016/5/12/chartex" xmlns:cx7="http://schemas.microsoft.com/office/drawing/2016/5/13/chartex" xmlns:cx8="http://schemas.microsoft.com/office/drawing/2016/5/14/chartex" xmlns:mc="http://schemas.openxmlformats.org/markup-compatibility/2006" xmlns:aink="http://schemas.microsoft.com/office/drawing/2016/ink" xmlns:am3d="http://schemas.microsoft.com/office/drawing/2017/model3d" xmlns:o="urn:schemas-microsoft-com:office:office" xmlns:oel="http://schemas.microsoft.com/office/2019/extlst" xmlns:r="http://schemas.openxmlformats.org/officeDocument/2006/relationships" xmlns:m="http://schemas.openxmlformats.org/officeDocument/2006/math" xmlns:v="urn:schemas-microsoft-com:vml" xmlns:wp14="http://schemas.microsoft.com/office/word/2010/wordprocessingDrawing" xmlns:wp="http://schemas.openxmlformats.org/drawingml/2006/wordprocessingDrawing" xmlns:w10="urn:schemas-microsoft-com:office:word" xmlns:w="http://schemas.openxmlformats.org/wordprocessingml/2006/main" xmlns:w14="http://schemas.microsoft.com/office/word/2010/wordml" xmlns:w15="http://schemas.microsoft.com/office/word/2012/wordml" xmlns:w16cex="http://schemas.microsoft.com/office/word/2018/wordml/cex" xmlns:w16cid="http://schemas.microsoft.com/office/word/2016/wordml/cid" xmlns:w16="http://schemas.microsoft.com/office/word/2018/wordml" xmlns:w16sdtdh="http://schemas.microsoft.com/office/word/2020/wordml/sdtdatahash" xmlns:w16se="http://schemas.microsoft.com/office/word/2015/wordml/symex" xmlns:wpg="http://schemas.microsoft.com/office/word/2010/wordprocessingGroup" xmlns:wpi="http://schemas.microsoft.com/office/word/2010/wordprocessingInk" xmlns:wne="http://schemas.microsoft.com/office/word/2006/wordml" xmlns:wps="http://schemas.microsoft.com/office/word/2010/wordprocessingShape" mc:Ignorable="w14 w15 w16se w16cid w16 w16cex w16sdtdh wp14">
   <w:footnote w:type="separator" w:id="-1">
     <w:p>
       <w:r>
@@ -5049,7 +5048,7 @@
 </file>
 
 <file path=word/header1.xml><?xml version="1.0" encoding="utf-8"?>
-<w:hdr xmlns:wpc="http://schemas.microsoft.com/office/word/2010/wordprocessingCanvas" xmlns:cx="http://schemas.microsoft.com/office/drawing/2014/chartex" xmlns:mc="http://schemas.openxmlformats.org/markup-compatibility/2006" xmlns:o="urn:schemas-microsoft-com:office:office" xmlns:r="http://schemas.openxmlformats.org/officeDocument/2006/relationships" xmlns:m="http://schemas.openxmlformats.org/officeDocument/2006/math" xmlns:v="urn:schemas-microsoft-com:vml" xmlns:wp14="http://schemas.microsoft.com/office/word/2010/wordprocessingDrawing" xmlns:wp="http://schemas.openxmlformats.org/drawingml/2006/wordprocessingDrawing" xmlns:w10="urn:schemas-microsoft-com:office:word" xmlns:w="http://schemas.openxmlformats.org/wordprocessingml/2006/main" xmlns:w14="http://schemas.microsoft.com/office/word/2010/wordml" xmlns:w15="http://schemas.microsoft.com/office/word/2012/wordml" xmlns:w16se="http://schemas.microsoft.com/office/word/2015/wordml/symex" xmlns:wpg="http://schemas.microsoft.com/office/word/2010/wordprocessingGroup" xmlns:wpi="http://schemas.microsoft.com/office/word/2010/wordprocessingInk" xmlns:wne="http://schemas.microsoft.com/office/word/2006/wordml" xmlns:wps="http://schemas.microsoft.com/office/word/2010/wordprocessingShape" mc:Ignorable="w14 w15 w16se wp14">
+<w:hdr xmlns:wpc="http://schemas.microsoft.com/office/word/2010/wordprocessingCanvas" xmlns:cx="http://schemas.microsoft.com/office/drawing/2014/chartex" xmlns:cx1="http://schemas.microsoft.com/office/drawing/2015/9/8/chartex" xmlns:cx2="http://schemas.microsoft.com/office/drawing/2015/10/21/chartex" xmlns:cx3="http://schemas.microsoft.com/office/drawing/2016/5/9/chartex" xmlns:cx4="http://schemas.microsoft.com/office/drawing/2016/5/10/chartex" xmlns:cx5="http://schemas.microsoft.com/office/drawing/2016/5/11/chartex" xmlns:cx6="http://schemas.microsoft.com/office/drawing/2016/5/12/chartex" xmlns:cx7="http://schemas.microsoft.com/office/drawing/2016/5/13/chartex" xmlns:cx8="http://schemas.microsoft.com/office/drawing/2016/5/14/chartex" xmlns:mc="http://schemas.openxmlformats.org/markup-compatibility/2006" xmlns:aink="http://schemas.microsoft.com/office/drawing/2016/ink" xmlns:am3d="http://schemas.microsoft.com/office/drawing/2017/model3d" xmlns:o="urn:schemas-microsoft-com:office:office" xmlns:oel="http://schemas.microsoft.com/office/2019/extlst" xmlns:r="http://schemas.openxmlformats.org/officeDocument/2006/relationships" xmlns:m="http://schemas.openxmlformats.org/officeDocument/2006/math" xmlns:v="urn:schemas-microsoft-com:vml" xmlns:wp14="http://schemas.microsoft.com/office/word/2010/wordprocessingDrawing" xmlns:wp="http://schemas.openxmlformats.org/drawingml/2006/wordprocessingDrawing" xmlns:w10="urn:schemas-microsoft-com:office:word" xmlns:w="http://schemas.openxmlformats.org/wordprocessingml/2006/main" xmlns:w14="http://schemas.microsoft.com/office/word/2010/wordml" xmlns:w15="http://schemas.microsoft.com/office/word/2012/wordml" xmlns:w16cex="http://schemas.microsoft.com/office/word/2018/wordml/cex" xmlns:w16cid="http://schemas.microsoft.com/office/word/2016/wordml/cid" xmlns:w16="http://schemas.microsoft.com/office/word/2018/wordml" xmlns:w16sdtdh="http://schemas.microsoft.com/office/word/2020/wordml/sdtdatahash" xmlns:w16se="http://schemas.microsoft.com/office/word/2015/wordml/symex" xmlns:wpg="http://schemas.microsoft.com/office/word/2010/wordprocessingGroup" xmlns:wpi="http://schemas.microsoft.com/office/word/2010/wordprocessingInk" xmlns:wne="http://schemas.microsoft.com/office/word/2006/wordml" xmlns:wps="http://schemas.microsoft.com/office/word/2010/wordprocessingShape" mc:Ignorable="w14 w15 w16se w16cid w16 w16cex w16sdtdh wp14">
   <w:tbl>
     <w:tblPr>
       <w:tblStyle w:val="Grilledutableau"/>
@@ -5064,9 +5063,9 @@
       <w:tblLook w:val="01E0" w:firstRow="1" w:lastRow="1" w:firstColumn="1" w:lastColumn="1" w:noHBand="0" w:noVBand="0"/>
     </w:tblPr>
     <w:tblGrid>
-      <w:gridCol w:w="2390"/>
-      <w:gridCol w:w="4411"/>
-      <w:gridCol w:w="2269"/>
+      <w:gridCol w:w="2402"/>
+      <w:gridCol w:w="4400"/>
+      <w:gridCol w:w="2268"/>
     </w:tblGrid>
     <w:tr>
       <w:trPr>
@@ -5167,7 +5166,7 @@
 </file>
 
 <file path=word/numbering.xml><?xml version="1.0" encoding="utf-8"?>
-<w:numbering xmlns:wpc="http://schemas.microsoft.com/office/word/2010/wordprocessingCanvas" xmlns:cx="http://schemas.microsoft.com/office/drawing/2014/chartex" xmlns:mc="http://schemas.openxmlformats.org/markup-compatibility/2006" xmlns:o="urn:schemas-microsoft-com:office:office" xmlns:r="http://schemas.openxmlformats.org/officeDocument/2006/relationships" xmlns:m="http://schemas.openxmlformats.org/officeDocument/2006/math" xmlns:v="urn:schemas-microsoft-com:vml" xmlns:wp14="http://schemas.microsoft.com/office/word/2010/wordprocessingDrawing" xmlns:wp="http://schemas.openxmlformats.org/drawingml/2006/wordprocessingDrawing" xmlns:w10="urn:schemas-microsoft-com:office:word" xmlns:w="http://schemas.openxmlformats.org/wordprocessingml/2006/main" xmlns:w14="http://schemas.microsoft.com/office/word/2010/wordml" xmlns:w15="http://schemas.microsoft.com/office/word/2012/wordml" xmlns:w16se="http://schemas.microsoft.com/office/word/2015/wordml/symex" xmlns:wpg="http://schemas.microsoft.com/office/word/2010/wordprocessingGroup" xmlns:wpi="http://schemas.microsoft.com/office/word/2010/wordprocessingInk" xmlns:wne="http://schemas.microsoft.com/office/word/2006/wordml" xmlns:wps="http://schemas.microsoft.com/office/word/2010/wordprocessingShape" mc:Ignorable="w14 w15 w16se wp14">
+<w:numbering xmlns:wpc="http://schemas.microsoft.com/office/word/2010/wordprocessingCanvas" xmlns:cx="http://schemas.microsoft.com/office/drawing/2014/chartex" xmlns:cx1="http://schemas.microsoft.com/office/drawing/2015/9/8/chartex" xmlns:cx2="http://schemas.microsoft.com/office/drawing/2015/10/21/chartex" xmlns:cx3="http://schemas.microsoft.com/office/drawing/2016/5/9/chartex" xmlns:cx4="http://schemas.microsoft.com/office/drawing/2016/5/10/chartex" xmlns:cx5="http://schemas.microsoft.com/office/drawing/2016/5/11/chartex" xmlns:cx6="http://schemas.microsoft.com/office/drawing/2016/5/12/chartex" xmlns:cx7="http://schemas.microsoft.com/office/drawing/2016/5/13/chartex" xmlns:cx8="http://schemas.microsoft.com/office/drawing/2016/5/14/chartex" xmlns:mc="http://schemas.openxmlformats.org/markup-compatibility/2006" xmlns:aink="http://schemas.microsoft.com/office/drawing/2016/ink" xmlns:am3d="http://schemas.microsoft.com/office/drawing/2017/model3d" xmlns:o="urn:schemas-microsoft-com:office:office" xmlns:oel="http://schemas.microsoft.com/office/2019/extlst" xmlns:r="http://schemas.openxmlformats.org/officeDocument/2006/relationships" xmlns:m="http://schemas.openxmlformats.org/officeDocument/2006/math" xmlns:v="urn:schemas-microsoft-com:vml" xmlns:wp14="http://schemas.microsoft.com/office/word/2010/wordprocessingDrawing" xmlns:wp="http://schemas.openxmlformats.org/drawingml/2006/wordprocessingDrawing" xmlns:w10="urn:schemas-microsoft-com:office:word" xmlns:w="http://schemas.openxmlformats.org/wordprocessingml/2006/main" xmlns:w14="http://schemas.microsoft.com/office/word/2010/wordml" xmlns:w15="http://schemas.microsoft.com/office/word/2012/wordml" xmlns:w16cex="http://schemas.microsoft.com/office/word/2018/wordml/cex" xmlns:w16cid="http://schemas.microsoft.com/office/word/2016/wordml/cid" xmlns:w16="http://schemas.microsoft.com/office/word/2018/wordml" xmlns:w16sdtdh="http://schemas.microsoft.com/office/word/2020/wordml/sdtdatahash" xmlns:w16se="http://schemas.microsoft.com/office/word/2015/wordml/symex" xmlns:wpg="http://schemas.microsoft.com/office/word/2010/wordprocessingGroup" xmlns:wpi="http://schemas.microsoft.com/office/word/2010/wordprocessingInk" xmlns:wne="http://schemas.microsoft.com/office/word/2006/wordml" xmlns:wps="http://schemas.microsoft.com/office/word/2010/wordprocessingShape" mc:Ignorable="w14 w15 w16se w16cid w16 w16cex w16sdtdh wp14">
   <w:numPicBullet w:numPicBulletId="0">
     <w:pict>
       <v:shapetype id="_x0000_t75" coordsize="21600,21600" o:spt="75" o:preferrelative="t" path="m@4@5l@4@11@9@11@9@5xe" filled="f" stroked="f">
@@ -5189,7 +5188,7 @@
         <v:path o:extrusionok="f" gradientshapeok="t" o:connecttype="rect"/>
         <o:lock v:ext="edit" aspectratio="t"/>
       </v:shapetype>
-      <v:shape id="_x0000_i1027" type="#_x0000_t75" style="width:11.25pt;height:11.25pt" o:bullet="t">
+      <v:shape id="_x0000_i1053" type="#_x0000_t75" style="width:11.25pt;height:11.25pt" o:bullet="t">
         <v:imagedata r:id="rId1" o:title="BD10263_"/>
       </v:shape>
     </w:pict>
@@ -6906,55 +6905,55 @@
       </w:rPr>
     </w:lvl>
   </w:abstractNum>
-  <w:num w:numId="1">
+  <w:num w:numId="1" w16cid:durableId="1204947353">
     <w:abstractNumId w:val="0"/>
   </w:num>
-  <w:num w:numId="2">
+  <w:num w:numId="2" w16cid:durableId="1951160697">
     <w:abstractNumId w:val="2"/>
   </w:num>
-  <w:num w:numId="3">
+  <w:num w:numId="3" w16cid:durableId="1244946365">
     <w:abstractNumId w:val="1"/>
   </w:num>
-  <w:num w:numId="4">
+  <w:num w:numId="4" w16cid:durableId="843472990">
     <w:abstractNumId w:val="5"/>
   </w:num>
-  <w:num w:numId="5">
+  <w:num w:numId="5" w16cid:durableId="1655645132">
     <w:abstractNumId w:val="8"/>
   </w:num>
-  <w:num w:numId="6">
+  <w:num w:numId="6" w16cid:durableId="811217762">
     <w:abstractNumId w:val="13"/>
   </w:num>
-  <w:num w:numId="7">
+  <w:num w:numId="7" w16cid:durableId="1393312437">
     <w:abstractNumId w:val="12"/>
   </w:num>
-  <w:num w:numId="8">
+  <w:num w:numId="8" w16cid:durableId="1374119020">
     <w:abstractNumId w:val="4"/>
   </w:num>
-  <w:num w:numId="9">
+  <w:num w:numId="9" w16cid:durableId="1186603147">
     <w:abstractNumId w:val="11"/>
   </w:num>
-  <w:num w:numId="10">
+  <w:num w:numId="10" w16cid:durableId="1972320180">
     <w:abstractNumId w:val="7"/>
   </w:num>
-  <w:num w:numId="11">
+  <w:num w:numId="11" w16cid:durableId="865407088">
     <w:abstractNumId w:val="14"/>
   </w:num>
-  <w:num w:numId="12">
+  <w:num w:numId="12" w16cid:durableId="405608743">
     <w:abstractNumId w:val="5"/>
     <w:lvlOverride w:ilvl="0">
       <w:startOverride w:val="8"/>
     </w:lvlOverride>
   </w:num>
-  <w:num w:numId="13">
+  <w:num w:numId="13" w16cid:durableId="1375882395">
     <w:abstractNumId w:val="10"/>
   </w:num>
-  <w:num w:numId="14">
+  <w:num w:numId="14" w16cid:durableId="1228496925">
     <w:abstractNumId w:val="6"/>
   </w:num>
-  <w:num w:numId="15">
+  <w:num w:numId="15" w16cid:durableId="358043109">
     <w:abstractNumId w:val="3"/>
   </w:num>
-  <w:num w:numId="16">
+  <w:num w:numId="16" w16cid:durableId="252399286">
     <w:abstractNumId w:val="9"/>
   </w:num>
   <w:numIdMacAtCleanup w:val="12"/>
@@ -6962,7 +6961,7 @@
 </file>
 
 <file path=word/styles.xml><?xml version="1.0" encoding="utf-8"?>
-<w:styles xmlns:mc="http://schemas.openxmlformats.org/markup-compatibility/2006" xmlns:r="http://schemas.openxmlformats.org/officeDocument/2006/relationships" xmlns:w="http://schemas.openxmlformats.org/wordprocessingml/2006/main" xmlns:w14="http://schemas.microsoft.com/office/word/2010/wordml" xmlns:w15="http://schemas.microsoft.com/office/word/2012/wordml" xmlns:w16se="http://schemas.microsoft.com/office/word/2015/wordml/symex" mc:Ignorable="w14 w15 w16se">
+<w:styles xmlns:mc="http://schemas.openxmlformats.org/markup-compatibility/2006" xmlns:r="http://schemas.openxmlformats.org/officeDocument/2006/relationships" xmlns:w="http://schemas.openxmlformats.org/wordprocessingml/2006/main" xmlns:w14="http://schemas.microsoft.com/office/word/2010/wordml" xmlns:w15="http://schemas.microsoft.com/office/word/2012/wordml" xmlns:w16cex="http://schemas.microsoft.com/office/word/2018/wordml/cex" xmlns:w16cid="http://schemas.microsoft.com/office/word/2016/wordml/cid" xmlns:w16="http://schemas.microsoft.com/office/word/2018/wordml" xmlns:w16sdtdh="http://schemas.microsoft.com/office/word/2020/wordml/sdtdatahash" xmlns:w16se="http://schemas.microsoft.com/office/word/2015/wordml/symex" mc:Ignorable="w14 w15 w16se w16cid w16 w16cex w16sdtdh">
   <w:docDefaults>
     <w:rPrDefault>
       <w:rPr>
@@ -6972,7 +6971,7 @@
     </w:rPrDefault>
     <w:pPrDefault/>
   </w:docDefaults>
-  <w:latentStyles w:defLockedState="0" w:defUIPriority="0" w:defSemiHidden="0" w:defUnhideWhenUsed="0" w:defQFormat="0" w:count="371">
+  <w:latentStyles w:defLockedState="0" w:defUIPriority="0" w:defSemiHidden="0" w:defUnhideWhenUsed="0" w:defQFormat="0" w:count="376">
     <w:lsdException w:name="Normal" w:qFormat="1"/>
     <w:lsdException w:name="heading 1" w:qFormat="1"/>
     <w:lsdException w:name="heading 2" w:qFormat="1"/>
@@ -7251,6 +7250,11 @@
     <w:lsdException w:name="List Table 5 Dark Accent 6" w:uiPriority="50"/>
     <w:lsdException w:name="List Table 6 Colorful Accent 6" w:uiPriority="51"/>
     <w:lsdException w:name="List Table 7 Colorful Accent 6" w:uiPriority="52"/>
+    <w:lsdException w:name="Mention" w:semiHidden="1" w:uiPriority="99" w:unhideWhenUsed="1"/>
+    <w:lsdException w:name="Smart Hyperlink" w:semiHidden="1" w:uiPriority="99" w:unhideWhenUsed="1"/>
+    <w:lsdException w:name="Hashtag" w:semiHidden="1" w:uiPriority="99" w:unhideWhenUsed="1"/>
+    <w:lsdException w:name="Unresolved Mention" w:semiHidden="1" w:uiPriority="99" w:unhideWhenUsed="1"/>
+    <w:lsdException w:name="Smart Link" w:semiHidden="1" w:uiPriority="99" w:unhideWhenUsed="1"/>
   </w:latentStyles>
   <w:style w:type="paragraph" w:default="1" w:styleId="Normal">
     <w:name w:val="Normal"/>
@@ -7974,8 +7978,8 @@
       <w:rFonts w:asciiTheme="majorHAnsi" w:hAnsiTheme="majorHAnsi"/>
     </w:rPr>
   </w:style>
-  <w:style w:type="character" w:customStyle="1" w:styleId="UnresolvedMention">
-    <w:name w:val="Unresolved Mention"/>
+  <w:style w:type="character" w:customStyle="1" w:styleId="Mentionnonrsolue1">
+    <w:name w:val="Mention non résolue1"/>
     <w:basedOn w:val="Policepardfaut"/>
     <w:uiPriority w:val="99"/>
     <w:semiHidden/>
@@ -8328,14 +8332,6 @@
 </file>
 
 <file path=customXml/item1.xml><?xml version="1.0" encoding="utf-8"?>
-<p:properties xmlns:p="http://schemas.microsoft.com/office/2006/metadata/properties" xmlns:xsi="http://www.w3.org/2001/XMLSchema-instance" xmlns:pc="http://schemas.microsoft.com/office/infopath/2007/PartnerControls">
-  <documentManagement>
-    <_activity xmlns="fcccc220-c6b9-4076-850d-f5e42563a571" xsi:nil="true"/>
-  </documentManagement>
-</p:properties>
-</file>
-
-<file path=customXml/item2.xml><?xml version="1.0" encoding="utf-8"?>
 <ct:contentTypeSchema xmlns:ct="http://schemas.microsoft.com/office/2006/metadata/contentType" xmlns:ma="http://schemas.microsoft.com/office/2006/metadata/properties/metaAttributes" ct:_="" ma:_="" ma:contentTypeName="Document" ma:contentTypeID="0x010100E8692D16FABC7649A0E0051487714BFF" ma:contentTypeVersion="15" ma:contentTypeDescription="Crée un document." ma:contentTypeScope="" ma:versionID="07bbf6530a58c3e0dc88622911afad06">
   <xsd:schema xmlns:xsd="http://www.w3.org/2001/XMLSchema" xmlns:xs="http://www.w3.org/2001/XMLSchema" xmlns:p="http://schemas.microsoft.com/office/2006/metadata/properties" xmlns:ns3="fcccc220-c6b9-4076-850d-f5e42563a571" xmlns:ns4="e7f151b8-51d7-4647-8ad5-935b9ffd0765" targetNamespace="http://schemas.microsoft.com/office/2006/metadata/properties" ma:root="true" ma:fieldsID="d644348fb2c5d3775fc510d5cb0ed97c" ns3:_="" ns4:_="">
     <xsd:import namespace="fcccc220-c6b9-4076-850d-f5e42563a571"/>
@@ -8568,7 +8564,19 @@
 </ct:contentTypeSchema>
 </file>
 
+<file path=customXml/item2.xml><?xml version="1.0" encoding="utf-8"?>
+<p:properties xmlns:p="http://schemas.microsoft.com/office/2006/metadata/properties" xmlns:xsi="http://www.w3.org/2001/XMLSchema-instance" xmlns:pc="http://schemas.microsoft.com/office/infopath/2007/PartnerControls">
+  <documentManagement>
+    <_activity xmlns="fcccc220-c6b9-4076-850d-f5e42563a571" xsi:nil="true"/>
+  </documentManagement>
+</p:properties>
+</file>
+
 <file path=customXml/item3.xml><?xml version="1.0" encoding="utf-8"?>
+<b:Sources xmlns:b="http://schemas.openxmlformats.org/officeDocument/2006/bibliography" xmlns="http://schemas.openxmlformats.org/officeDocument/2006/bibliography" SelectedStyle="\APA.XSL" StyleName="APA"/>
+</file>
+
+<file path=customXml/item4.xml><?xml version="1.0" encoding="utf-8"?>
 <?mso-contentType ?>
 <FormTemplates xmlns="http://schemas.microsoft.com/sharepoint/v3/contenttype/forms">
   <Display>DocumentLibraryForm</Display>
@@ -8577,21 +8585,7 @@
 </FormTemplates>
 </file>
 
-<file path=customXml/item4.xml><?xml version="1.0" encoding="utf-8"?>
-<b:Sources xmlns:b="http://schemas.openxmlformats.org/officeDocument/2006/bibliography" xmlns="http://schemas.openxmlformats.org/officeDocument/2006/bibliography" SelectedStyle="\APA.XSL" StyleName="APA"/>
-</file>
-
 <file path=customXml/itemProps1.xml><?xml version="1.0" encoding="utf-8"?>
-<ds:datastoreItem xmlns:ds="http://schemas.openxmlformats.org/officeDocument/2006/customXml" ds:itemID="{1088B407-EF62-4BAC-AAE4-BAC90283778C}">
-  <ds:schemaRefs>
-    <ds:schemaRef ds:uri="http://schemas.microsoft.com/office/2006/metadata/properties"/>
-    <ds:schemaRef ds:uri="http://schemas.microsoft.com/office/infopath/2007/PartnerControls"/>
-    <ds:schemaRef ds:uri="fcccc220-c6b9-4076-850d-f5e42563a571"/>
-  </ds:schemaRefs>
-</ds:datastoreItem>
-</file>
-
-<file path=customXml/itemProps2.xml><?xml version="1.0" encoding="utf-8"?>
 <ds:datastoreItem xmlns:ds="http://schemas.openxmlformats.org/officeDocument/2006/customXml" ds:itemID="{1D98082F-3718-4A4A-9F8F-6A4053F7E495}">
   <ds:schemaRefs>
     <ds:schemaRef ds:uri="http://schemas.microsoft.com/office/2006/metadata/contentType"/>
@@ -8610,18 +8604,28 @@
 </ds:datastoreItem>
 </file>
 
+<file path=customXml/itemProps2.xml><?xml version="1.0" encoding="utf-8"?>
+<ds:datastoreItem xmlns:ds="http://schemas.openxmlformats.org/officeDocument/2006/customXml" ds:itemID="{1088B407-EF62-4BAC-AAE4-BAC90283778C}">
+  <ds:schemaRefs>
+    <ds:schemaRef ds:uri="http://schemas.microsoft.com/office/2006/metadata/properties"/>
+    <ds:schemaRef ds:uri="http://schemas.microsoft.com/office/infopath/2007/PartnerControls"/>
+    <ds:schemaRef ds:uri="fcccc220-c6b9-4076-850d-f5e42563a571"/>
+  </ds:schemaRefs>
+</ds:datastoreItem>
+</file>
+
 <file path=customXml/itemProps3.xml><?xml version="1.0" encoding="utf-8"?>
+<ds:datastoreItem xmlns:ds="http://schemas.openxmlformats.org/officeDocument/2006/customXml" ds:itemID="{742E62FC-D6C1-4E5F-A5D1-1DF664CE79BF}">
+  <ds:schemaRefs>
+    <ds:schemaRef ds:uri="http://schemas.openxmlformats.org/officeDocument/2006/bibliography"/>
+  </ds:schemaRefs>
+</ds:datastoreItem>
+</file>
+
+<file path=customXml/itemProps4.xml><?xml version="1.0" encoding="utf-8"?>
 <ds:datastoreItem xmlns:ds="http://schemas.openxmlformats.org/officeDocument/2006/customXml" ds:itemID="{1305DB0C-21A8-40CF-AAEB-135A98A5070D}">
   <ds:schemaRefs>
     <ds:schemaRef ds:uri="http://schemas.microsoft.com/sharepoint/v3/contenttype/forms"/>
   </ds:schemaRefs>
 </ds:datastoreItem>
-</file>
-
-<file path=customXml/itemProps4.xml><?xml version="1.0" encoding="utf-8"?>
-<ds:datastoreItem xmlns:ds="http://schemas.openxmlformats.org/officeDocument/2006/customXml" ds:itemID="{742E62FC-D6C1-4E5F-A5D1-1DF664CE79BF}">
-  <ds:schemaRefs>
-    <ds:schemaRef ds:uri="http://schemas.openxmlformats.org/officeDocument/2006/bibliography"/>
-  </ds:schemaRefs>
-</ds:datastoreItem>
 </file>
</xml_diff>